<commit_message>
GUI del FIS funcional
Se finalizó la GUI del proyecto

Co-Authored-By: Daniel Naranjo <39471311+Knire257@users.noreply.github.com>
</commit_message>
<xml_diff>
--- a/Variables micro proyecto 1.docx
+++ b/Variables micro proyecto 1.docx
@@ -68,6 +68,17 @@
           <w:szCs w:val="24"/>
         </w:rPr>
       </w:pPr>
+    </w:p>
+    <w:p>
+      <w:pPr>
+        <w:rPr>
+          <w:rFonts w:ascii="Arial" w:hAnsi="Arial" w:cs="Arial"/>
+          <w:b/>
+          <w:bCs/>
+          <w:sz w:val="24"/>
+          <w:szCs w:val="24"/>
+        </w:rPr>
+      </w:pPr>
       <w:r>
         <w:rPr>
           <w:rFonts w:ascii="Arial" w:hAnsi="Arial" w:cs="Arial"/>
@@ -1219,17 +1230,6 @@
       <w:pPr>
         <w:rPr>
           <w:rFonts w:ascii="Arial" w:hAnsi="Arial" w:cs="Arial"/>
-          <w:b/>
-          <w:bCs/>
-          <w:sz w:val="24"/>
-          <w:szCs w:val="24"/>
-        </w:rPr>
-      </w:pPr>
-    </w:p>
-    <w:p>
-      <w:pPr>
-        <w:rPr>
-          <w:rFonts w:ascii="Arial" w:hAnsi="Arial" w:cs="Arial"/>
           <w:strike/>
           <w:sz w:val="24"/>
           <w:szCs w:val="24"/>
@@ -1525,51 +1525,59 @@
           <w:szCs w:val="24"/>
         </w:rPr>
         <w:lastRenderedPageBreak/>
-        <w:t xml:space="preserve">Tiempo </w:t>
-      </w:r>
-      <w:r>
-        <w:rPr>
-          <w:rFonts w:ascii="Arial" w:hAnsi="Arial" w:cs="Arial"/>
-          <w:sz w:val="24"/>
-          <w:szCs w:val="24"/>
-        </w:rPr>
-        <w:t>recomendado d</w:t>
-      </w:r>
-      <w:r>
-        <w:rPr>
-          <w:rFonts w:ascii="Arial" w:hAnsi="Arial" w:cs="Arial"/>
-          <w:sz w:val="24"/>
-          <w:szCs w:val="24"/>
-        </w:rPr>
-        <w:t>el curso (horas/semana)</w:t>
-      </w:r>
-      <w:r>
-        <w:rPr>
-          <w:rFonts w:ascii="Arial" w:hAnsi="Arial" w:cs="Arial"/>
-          <w:sz w:val="24"/>
-          <w:szCs w:val="24"/>
-        </w:rPr>
-        <w:t xml:space="preserve"> (0-40)</w:t>
-      </w:r>
-      <w:r>
-        <w:rPr>
-          <w:rFonts w:ascii="Arial" w:hAnsi="Arial" w:cs="Arial"/>
-          <w:sz w:val="24"/>
-          <w:szCs w:val="24"/>
-        </w:rPr>
-        <w:t xml:space="preserve">: </w:t>
-      </w:r>
-      <w:proofErr w:type="spellStart"/>
-      <w:r>
-        <w:rPr>
-          <w:rFonts w:ascii="Arial" w:hAnsi="Arial" w:cs="Arial"/>
-          <w:sz w:val="24"/>
-          <w:szCs w:val="24"/>
-        </w:rPr>
-        <w:t>hExigidas</w:t>
+        <w:t>Tiemp</w:t>
       </w:r>
       <w:bookmarkStart w:id="0" w:name="_GoBack"/>
       <w:bookmarkEnd w:id="0"/>
+      <w:r>
+        <w:rPr>
+          <w:rFonts w:ascii="Arial" w:hAnsi="Arial" w:cs="Arial"/>
+          <w:sz w:val="24"/>
+          <w:szCs w:val="24"/>
+        </w:rPr>
+        <w:t xml:space="preserve">o </w:t>
+      </w:r>
+      <w:r>
+        <w:rPr>
+          <w:rFonts w:ascii="Arial" w:hAnsi="Arial" w:cs="Arial"/>
+          <w:sz w:val="24"/>
+          <w:szCs w:val="24"/>
+        </w:rPr>
+        <w:t>recomendado d</w:t>
+      </w:r>
+      <w:r>
+        <w:rPr>
+          <w:rFonts w:ascii="Arial" w:hAnsi="Arial" w:cs="Arial"/>
+          <w:sz w:val="24"/>
+          <w:szCs w:val="24"/>
+        </w:rPr>
+        <w:t>el curso (horas/semana)</w:t>
+      </w:r>
+      <w:r>
+        <w:rPr>
+          <w:rFonts w:ascii="Arial" w:hAnsi="Arial" w:cs="Arial"/>
+          <w:sz w:val="24"/>
+          <w:szCs w:val="24"/>
+        </w:rPr>
+        <w:t xml:space="preserve"> (0-40)</w:t>
+      </w:r>
+      <w:r>
+        <w:rPr>
+          <w:rFonts w:ascii="Arial" w:hAnsi="Arial" w:cs="Arial"/>
+          <w:sz w:val="24"/>
+          <w:szCs w:val="24"/>
+        </w:rPr>
+        <w:t xml:space="preserve">: </w:t>
+      </w:r>
+      <w:proofErr w:type="spellStart"/>
+      <w:r>
+        <w:rPr>
+          <w:rFonts w:ascii="Arial" w:hAnsi="Arial" w:cs="Arial"/>
+          <w:sz w:val="24"/>
+          <w:szCs w:val="24"/>
+        </w:rPr>
+        <w:t>hExigidas</w:t>
+      </w:r>
       <w:proofErr w:type="spellEnd"/>
     </w:p>
     <w:p>

</xml_diff>

<commit_message>
Cambios en el documento de word
Se escribieron los  analisis de los casos y se le dio introducción y formato al trabajo escrito
</commit_message>
<xml_diff>
--- a/Variables micro proyecto 1.docx
+++ b/Variables micro proyecto 1.docx
@@ -1,6 +1,6 @@
 
 <file path=word/document.xml><?xml version="1.0" encoding="utf-8"?>
-<w:document xmlns:wpc="http://schemas.microsoft.com/office/word/2010/wordprocessingCanvas" xmlns:cx="http://schemas.microsoft.com/office/drawing/2014/chartex" xmlns:cx1="http://schemas.microsoft.com/office/drawing/2015/9/8/chartex" xmlns:cx2="http://schemas.microsoft.com/office/drawing/2015/10/21/chartex" xmlns:cx3="http://schemas.microsoft.com/office/drawing/2016/5/9/chartex" xmlns:cx4="http://schemas.microsoft.com/office/drawing/2016/5/10/chartex" xmlns:cx5="http://schemas.microsoft.com/office/drawing/2016/5/11/chartex" xmlns:cx6="http://schemas.microsoft.com/office/drawing/2016/5/12/chartex" xmlns:cx7="http://schemas.microsoft.com/office/drawing/2016/5/13/chartex" xmlns:cx8="http://schemas.microsoft.com/office/drawing/2016/5/14/chartex" xmlns:mc="http://schemas.openxmlformats.org/markup-compatibility/2006" xmlns:aink="http://schemas.microsoft.com/office/drawing/2016/ink" xmlns:am3d="http://schemas.microsoft.com/office/drawing/2017/model3d" xmlns:o="urn:schemas-microsoft-com:office:office" xmlns:r="http://schemas.openxmlformats.org/officeDocument/2006/relationships" xmlns:m="http://schemas.openxmlformats.org/officeDocument/2006/math" xmlns:v="urn:schemas-microsoft-com:vml" xmlns:wp14="http://schemas.microsoft.com/office/word/2010/wordprocessingDrawing" xmlns:wp="http://schemas.openxmlformats.org/drawingml/2006/wordprocessingDrawing" xmlns:w10="urn:schemas-microsoft-com:office:word" xmlns:w="http://schemas.openxmlformats.org/wordprocessingml/2006/main" xmlns:w14="http://schemas.microsoft.com/office/word/2010/wordml" xmlns:w15="http://schemas.microsoft.com/office/word/2012/wordml" xmlns:w16cid="http://schemas.microsoft.com/office/word/2016/wordml/cid" xmlns:w16se="http://schemas.microsoft.com/office/word/2015/wordml/symex" xmlns:wpg="http://schemas.microsoft.com/office/word/2010/wordprocessingGroup" xmlns:wpi="http://schemas.microsoft.com/office/word/2010/wordprocessingInk" xmlns:wne="http://schemas.microsoft.com/office/word/2006/wordml" xmlns:wps="http://schemas.microsoft.com/office/word/2010/wordprocessingShape" mc:Ignorable="w14 w15 w16se w16cid wp14">
+<w:document xmlns:wpc="http://schemas.microsoft.com/office/word/2010/wordprocessingCanvas" xmlns:cx="http://schemas.microsoft.com/office/drawing/2014/chartex" xmlns:cx1="http://schemas.microsoft.com/office/drawing/2015/9/8/chartex" xmlns:cx2="http://schemas.microsoft.com/office/drawing/2015/10/21/chartex" xmlns:cx3="http://schemas.microsoft.com/office/drawing/2016/5/9/chartex" xmlns:cx4="http://schemas.microsoft.com/office/drawing/2016/5/10/chartex" xmlns:cx5="http://schemas.microsoft.com/office/drawing/2016/5/11/chartex" xmlns:cx6="http://schemas.microsoft.com/office/drawing/2016/5/12/chartex" xmlns:cx7="http://schemas.microsoft.com/office/drawing/2016/5/13/chartex" xmlns:cx8="http://schemas.microsoft.com/office/drawing/2016/5/14/chartex" xmlns:mc="http://schemas.openxmlformats.org/markup-compatibility/2006" xmlns:aink="http://schemas.microsoft.com/office/drawing/2016/ink" xmlns:am3d="http://schemas.microsoft.com/office/drawing/2017/model3d" xmlns:o="urn:schemas-microsoft-com:office:office" xmlns:r="http://schemas.openxmlformats.org/officeDocument/2006/relationships" xmlns:m="http://schemas.openxmlformats.org/officeDocument/2006/math" xmlns:v="urn:schemas-microsoft-com:vml" xmlns:wp14="http://schemas.microsoft.com/office/word/2010/wordprocessingDrawing" xmlns:wp="http://schemas.openxmlformats.org/drawingml/2006/wordprocessingDrawing" xmlns:w10="urn:schemas-microsoft-com:office:word" xmlns:w="http://schemas.openxmlformats.org/wordprocessingml/2006/main" xmlns:w14="http://schemas.microsoft.com/office/word/2010/wordml" xmlns:w15="http://schemas.microsoft.com/office/word/2012/wordml" xmlns:w16cex="http://schemas.microsoft.com/office/word/2018/wordml/cex" xmlns:w16cid="http://schemas.microsoft.com/office/word/2016/wordml/cid" xmlns:w16="http://schemas.microsoft.com/office/word/2018/wordml" xmlns:w16se="http://schemas.microsoft.com/office/word/2015/wordml/symex" xmlns:wpg="http://schemas.microsoft.com/office/word/2010/wordprocessingGroup" xmlns:wpi="http://schemas.microsoft.com/office/word/2010/wordprocessingInk" xmlns:wne="http://schemas.microsoft.com/office/word/2006/wordml" xmlns:wps="http://schemas.microsoft.com/office/word/2010/wordprocessingShape" mc:Ignorable="w14 w15 w16se w16cid w16 w16cex wp14">
   <w:body>
     <w:p>
       <w:pPr>
@@ -14,19 +14,10 @@
           <w:szCs w:val="24"/>
         </w:rPr>
       </w:pPr>
-      <w:r>
-        <w:rPr>
-          <w:rFonts w:ascii="Arial" w:hAnsi="Arial" w:cs="Arial"/>
-          <w:b/>
-          <w:bCs/>
-          <w:sz w:val="24"/>
-          <w:szCs w:val="24"/>
-        </w:rPr>
-        <w:t>Variables micro proyecto 1</w:t>
-      </w:r>
-    </w:p>
-    <w:p>
-      <w:pPr>
+    </w:p>
+    <w:p>
+      <w:pPr>
+        <w:ind w:firstLine="708"/>
         <w:jc w:val="center"/>
         <w:rPr>
           <w:rFonts w:ascii="Arial" w:hAnsi="Arial" w:cs="Arial"/>
@@ -39,66 +30,999 @@
     </w:p>
     <w:p>
       <w:pPr>
-        <w:rPr>
-          <w:rFonts w:ascii="Arial" w:hAnsi="Arial" w:cs="Arial"/>
-          <w:b/>
-          <w:bCs/>
-          <w:sz w:val="24"/>
-          <w:szCs w:val="24"/>
-        </w:rPr>
-      </w:pPr>
-      <w:r>
-        <w:rPr>
-          <w:rFonts w:ascii="Arial" w:hAnsi="Arial" w:cs="Arial"/>
-          <w:b/>
-          <w:bCs/>
-          <w:sz w:val="24"/>
-          <w:szCs w:val="24"/>
-        </w:rPr>
-        <w:t>FIS VARIABLES</w:t>
-      </w:r>
-    </w:p>
-    <w:p>
-      <w:pPr>
-        <w:rPr>
-          <w:rFonts w:ascii="Arial" w:hAnsi="Arial" w:cs="Arial"/>
-          <w:b/>
-          <w:bCs/>
-          <w:sz w:val="24"/>
-          <w:szCs w:val="24"/>
-        </w:rPr>
-      </w:pPr>
-    </w:p>
-    <w:p>
-      <w:pPr>
-        <w:rPr>
-          <w:rFonts w:ascii="Arial" w:hAnsi="Arial" w:cs="Arial"/>
-          <w:b/>
-          <w:bCs/>
-          <w:sz w:val="24"/>
-          <w:szCs w:val="24"/>
-        </w:rPr>
-      </w:pPr>
-      <w:r>
-        <w:rPr>
-          <w:rFonts w:ascii="Arial" w:hAnsi="Arial" w:cs="Arial"/>
-          <w:b/>
-          <w:bCs/>
-          <w:sz w:val="24"/>
-          <w:szCs w:val="24"/>
-        </w:rPr>
-        <w:t>Entrada</w:t>
-      </w:r>
-      <w:r>
-        <w:rPr>
-          <w:rFonts w:ascii="Arial" w:hAnsi="Arial" w:cs="Arial"/>
-          <w:b/>
-          <w:bCs/>
-          <w:sz w:val="24"/>
-          <w:szCs w:val="24"/>
-        </w:rPr>
-        <w:t xml:space="preserve"> (características de persona)</w:t>
-      </w:r>
+        <w:ind w:firstLine="708"/>
+        <w:jc w:val="center"/>
+        <w:rPr>
+          <w:rFonts w:ascii="Arial" w:hAnsi="Arial" w:cs="Arial"/>
+          <w:b/>
+          <w:bCs/>
+          <w:sz w:val="24"/>
+          <w:szCs w:val="24"/>
+        </w:rPr>
+      </w:pPr>
+    </w:p>
+    <w:p>
+      <w:pPr>
+        <w:ind w:firstLine="708"/>
+        <w:jc w:val="center"/>
+        <w:rPr>
+          <w:rFonts w:ascii="Arial" w:hAnsi="Arial" w:cs="Arial"/>
+          <w:b/>
+          <w:bCs/>
+          <w:sz w:val="24"/>
+          <w:szCs w:val="24"/>
+        </w:rPr>
+      </w:pPr>
+    </w:p>
+    <w:p>
+      <w:pPr>
+        <w:ind w:firstLine="708"/>
+        <w:jc w:val="center"/>
+        <w:rPr>
+          <w:rFonts w:ascii="Arial" w:hAnsi="Arial" w:cs="Arial"/>
+          <w:b/>
+          <w:bCs/>
+          <w:sz w:val="24"/>
+          <w:szCs w:val="24"/>
+        </w:rPr>
+      </w:pPr>
+    </w:p>
+    <w:p>
+      <w:pPr>
+        <w:ind w:firstLine="708"/>
+        <w:jc w:val="center"/>
+        <w:rPr>
+          <w:rFonts w:ascii="Arial" w:hAnsi="Arial" w:cs="Arial"/>
+          <w:b/>
+          <w:bCs/>
+          <w:sz w:val="24"/>
+          <w:szCs w:val="24"/>
+        </w:rPr>
+      </w:pPr>
+      <w:r>
+        <w:rPr>
+          <w:rFonts w:ascii="Arial" w:hAnsi="Arial" w:cs="Arial"/>
+          <w:b/>
+          <w:bCs/>
+          <w:sz w:val="24"/>
+          <w:szCs w:val="24"/>
+        </w:rPr>
+        <w:t>ENTREGA 1 MICROPROYECTO</w:t>
+      </w:r>
+    </w:p>
+    <w:p>
+      <w:pPr>
+        <w:ind w:firstLine="708"/>
+        <w:jc w:val="center"/>
+        <w:rPr>
+          <w:rFonts w:ascii="Arial" w:hAnsi="Arial" w:cs="Arial"/>
+          <w:b/>
+          <w:bCs/>
+          <w:sz w:val="24"/>
+          <w:szCs w:val="24"/>
+        </w:rPr>
+      </w:pPr>
+    </w:p>
+    <w:p>
+      <w:pPr>
+        <w:ind w:firstLine="708"/>
+        <w:jc w:val="center"/>
+        <w:rPr>
+          <w:rFonts w:ascii="Arial" w:hAnsi="Arial" w:cs="Arial"/>
+          <w:b/>
+          <w:bCs/>
+          <w:sz w:val="24"/>
+          <w:szCs w:val="24"/>
+        </w:rPr>
+      </w:pPr>
+    </w:p>
+    <w:p>
+      <w:pPr>
+        <w:ind w:firstLine="708"/>
+        <w:jc w:val="center"/>
+        <w:rPr>
+          <w:rFonts w:ascii="Arial" w:hAnsi="Arial" w:cs="Arial"/>
+          <w:b/>
+          <w:bCs/>
+          <w:sz w:val="24"/>
+          <w:szCs w:val="24"/>
+        </w:rPr>
+      </w:pPr>
+    </w:p>
+    <w:p>
+      <w:pPr>
+        <w:ind w:firstLine="708"/>
+        <w:jc w:val="center"/>
+        <w:rPr>
+          <w:rFonts w:ascii="Arial" w:hAnsi="Arial" w:cs="Arial"/>
+          <w:b/>
+          <w:bCs/>
+          <w:sz w:val="24"/>
+          <w:szCs w:val="24"/>
+        </w:rPr>
+      </w:pPr>
+    </w:p>
+    <w:p>
+      <w:pPr>
+        <w:ind w:firstLine="708"/>
+        <w:jc w:val="center"/>
+        <w:rPr>
+          <w:rFonts w:ascii="Arial" w:hAnsi="Arial" w:cs="Arial"/>
+          <w:b/>
+          <w:bCs/>
+          <w:sz w:val="24"/>
+          <w:szCs w:val="24"/>
+        </w:rPr>
+      </w:pPr>
+    </w:p>
+    <w:p>
+      <w:pPr>
+        <w:ind w:firstLine="708"/>
+        <w:jc w:val="center"/>
+        <w:rPr>
+          <w:rFonts w:ascii="Arial" w:hAnsi="Arial" w:cs="Arial"/>
+          <w:b/>
+          <w:bCs/>
+          <w:sz w:val="24"/>
+          <w:szCs w:val="24"/>
+        </w:rPr>
+      </w:pPr>
+      <w:r>
+        <w:rPr>
+          <w:rFonts w:ascii="Arial" w:hAnsi="Arial" w:cs="Arial"/>
+          <w:b/>
+          <w:bCs/>
+          <w:sz w:val="24"/>
+          <w:szCs w:val="24"/>
+        </w:rPr>
+        <w:t>Por:</w:t>
+      </w:r>
+    </w:p>
+    <w:p>
+      <w:pPr>
+        <w:ind w:firstLine="708"/>
+        <w:jc w:val="center"/>
+        <w:rPr>
+          <w:rFonts w:ascii="Arial" w:hAnsi="Arial" w:cs="Arial"/>
+          <w:b/>
+          <w:bCs/>
+          <w:sz w:val="24"/>
+          <w:szCs w:val="24"/>
+        </w:rPr>
+      </w:pPr>
+      <w:r>
+        <w:rPr>
+          <w:rFonts w:ascii="Arial" w:hAnsi="Arial" w:cs="Arial"/>
+          <w:b/>
+          <w:bCs/>
+          <w:sz w:val="24"/>
+          <w:szCs w:val="24"/>
+        </w:rPr>
+        <w:t>Isabela Luján Jaramillo</w:t>
+      </w:r>
+    </w:p>
+    <w:p>
+      <w:pPr>
+        <w:ind w:firstLine="708"/>
+        <w:jc w:val="center"/>
+        <w:rPr>
+          <w:rFonts w:ascii="Arial" w:hAnsi="Arial" w:cs="Arial"/>
+          <w:b/>
+          <w:bCs/>
+          <w:sz w:val="24"/>
+          <w:szCs w:val="24"/>
+        </w:rPr>
+      </w:pPr>
+      <w:r>
+        <w:rPr>
+          <w:rFonts w:ascii="Arial" w:hAnsi="Arial" w:cs="Arial"/>
+          <w:b/>
+          <w:bCs/>
+          <w:sz w:val="24"/>
+          <w:szCs w:val="24"/>
+        </w:rPr>
+        <w:t>Daniel Alexander Naranjo Ríos</w:t>
+      </w:r>
+    </w:p>
+    <w:p>
+      <w:pPr>
+        <w:ind w:firstLine="708"/>
+        <w:jc w:val="center"/>
+        <w:rPr>
+          <w:rFonts w:ascii="Arial" w:hAnsi="Arial" w:cs="Arial"/>
+          <w:b/>
+          <w:bCs/>
+          <w:sz w:val="24"/>
+          <w:szCs w:val="24"/>
+        </w:rPr>
+      </w:pPr>
+    </w:p>
+    <w:p>
+      <w:pPr>
+        <w:ind w:firstLine="708"/>
+        <w:jc w:val="center"/>
+        <w:rPr>
+          <w:rFonts w:ascii="Arial" w:hAnsi="Arial" w:cs="Arial"/>
+          <w:b/>
+          <w:bCs/>
+          <w:sz w:val="24"/>
+          <w:szCs w:val="24"/>
+        </w:rPr>
+      </w:pPr>
+    </w:p>
+    <w:p>
+      <w:pPr>
+        <w:ind w:firstLine="2835"/>
+        <w:rPr>
+          <w:rFonts w:ascii="Arial" w:hAnsi="Arial" w:cs="Arial"/>
+          <w:b/>
+          <w:bCs/>
+          <w:sz w:val="24"/>
+          <w:szCs w:val="24"/>
+        </w:rPr>
+      </w:pPr>
+      <w:r>
+        <w:rPr>
+          <w:rFonts w:ascii="Arial" w:hAnsi="Arial" w:cs="Arial"/>
+          <w:b/>
+          <w:bCs/>
+          <w:sz w:val="24"/>
+          <w:szCs w:val="24"/>
+        </w:rPr>
+        <w:t>Asignatura: Inteligencia artificial</w:t>
+      </w:r>
+    </w:p>
+    <w:p>
+      <w:pPr>
+        <w:ind w:firstLine="2835"/>
+        <w:rPr>
+          <w:rFonts w:ascii="Arial" w:hAnsi="Arial" w:cs="Arial"/>
+          <w:b/>
+          <w:bCs/>
+          <w:sz w:val="24"/>
+          <w:szCs w:val="24"/>
+        </w:rPr>
+      </w:pPr>
+      <w:r>
+        <w:rPr>
+          <w:rFonts w:ascii="Arial" w:hAnsi="Arial" w:cs="Arial"/>
+          <w:b/>
+          <w:bCs/>
+          <w:sz w:val="24"/>
+          <w:szCs w:val="24"/>
+        </w:rPr>
+        <w:t xml:space="preserve">Profesor: </w:t>
+      </w:r>
+      <w:r>
+        <w:rPr>
+          <w:rFonts w:ascii="Arial" w:hAnsi="Arial" w:cs="Arial"/>
+          <w:b/>
+          <w:bCs/>
+          <w:sz w:val="24"/>
+          <w:szCs w:val="24"/>
+        </w:rPr>
+        <w:t>Demetrio Arturo Ovalle Carranza</w:t>
+      </w:r>
+      <w:r>
+        <w:rPr>
+          <w:rFonts w:ascii="Arial" w:hAnsi="Arial" w:cs="Arial"/>
+          <w:b/>
+          <w:bCs/>
+          <w:sz w:val="24"/>
+          <w:szCs w:val="24"/>
+        </w:rPr>
+        <w:t xml:space="preserve"> </w:t>
+      </w:r>
+    </w:p>
+    <w:p>
+      <w:pPr>
+        <w:ind w:firstLine="2835"/>
+        <w:rPr>
+          <w:rFonts w:ascii="Arial" w:hAnsi="Arial" w:cs="Arial"/>
+          <w:b/>
+          <w:bCs/>
+          <w:sz w:val="24"/>
+          <w:szCs w:val="24"/>
+        </w:rPr>
+      </w:pPr>
+      <w:r>
+        <w:rPr>
+          <w:rFonts w:ascii="Arial" w:hAnsi="Arial" w:cs="Arial"/>
+          <w:b/>
+          <w:bCs/>
+          <w:sz w:val="24"/>
+          <w:szCs w:val="24"/>
+        </w:rPr>
+        <w:t>Semestre: 2020-II</w:t>
+      </w:r>
+    </w:p>
+    <w:p>
+      <w:pPr>
+        <w:ind w:firstLine="2835"/>
+        <w:rPr>
+          <w:rFonts w:ascii="Arial" w:hAnsi="Arial" w:cs="Arial"/>
+          <w:b/>
+          <w:bCs/>
+          <w:sz w:val="24"/>
+          <w:szCs w:val="24"/>
+        </w:rPr>
+      </w:pPr>
+      <w:r>
+        <w:rPr>
+          <w:rFonts w:ascii="Arial" w:hAnsi="Arial" w:cs="Arial"/>
+          <w:b/>
+          <w:bCs/>
+          <w:sz w:val="24"/>
+          <w:szCs w:val="24"/>
+        </w:rPr>
+        <w:t>Fecha: 7 de septiembre</w:t>
+      </w:r>
+    </w:p>
+    <w:p>
+      <w:pPr>
+        <w:ind w:firstLine="2835"/>
+        <w:rPr>
+          <w:rFonts w:ascii="Arial" w:hAnsi="Arial" w:cs="Arial"/>
+          <w:b/>
+          <w:bCs/>
+          <w:sz w:val="24"/>
+          <w:szCs w:val="24"/>
+        </w:rPr>
+      </w:pPr>
+      <w:r>
+        <w:rPr>
+          <w:rFonts w:ascii="Arial" w:hAnsi="Arial" w:cs="Arial"/>
+          <w:b/>
+          <w:bCs/>
+          <w:sz w:val="24"/>
+          <w:szCs w:val="24"/>
+        </w:rPr>
+        <w:t>Enfoque: E-Learning</w:t>
+      </w:r>
+    </w:p>
+    <w:p>
+      <w:pPr>
+        <w:ind w:firstLine="708"/>
+        <w:jc w:val="center"/>
+        <w:rPr>
+          <w:rFonts w:ascii="Arial" w:hAnsi="Arial" w:cs="Arial"/>
+          <w:b/>
+          <w:bCs/>
+          <w:sz w:val="24"/>
+          <w:szCs w:val="24"/>
+        </w:rPr>
+      </w:pPr>
+    </w:p>
+    <w:p>
+      <w:pPr>
+        <w:ind w:firstLine="708"/>
+        <w:jc w:val="center"/>
+        <w:rPr>
+          <w:rFonts w:ascii="Arial" w:hAnsi="Arial" w:cs="Arial"/>
+          <w:b/>
+          <w:bCs/>
+          <w:sz w:val="24"/>
+          <w:szCs w:val="24"/>
+        </w:rPr>
+      </w:pPr>
+    </w:p>
+    <w:p>
+      <w:pPr>
+        <w:ind w:firstLine="708"/>
+        <w:jc w:val="center"/>
+        <w:rPr>
+          <w:rFonts w:ascii="Arial" w:hAnsi="Arial" w:cs="Arial"/>
+          <w:b/>
+          <w:bCs/>
+          <w:sz w:val="24"/>
+          <w:szCs w:val="24"/>
+        </w:rPr>
+      </w:pPr>
+      <w:r>
+        <w:rPr>
+          <w:rFonts w:ascii="Arial" w:hAnsi="Arial" w:cs="Arial"/>
+          <w:b/>
+          <w:bCs/>
+          <w:sz w:val="24"/>
+          <w:szCs w:val="24"/>
+        </w:rPr>
+        <w:t>Universidad Nacional de Colombia</w:t>
+      </w:r>
+    </w:p>
+    <w:p>
+      <w:pPr>
+        <w:ind w:firstLine="708"/>
+        <w:jc w:val="center"/>
+        <w:rPr>
+          <w:rFonts w:ascii="Arial" w:hAnsi="Arial" w:cs="Arial"/>
+          <w:b/>
+          <w:bCs/>
+          <w:sz w:val="24"/>
+          <w:szCs w:val="24"/>
+        </w:rPr>
+      </w:pPr>
+      <w:r>
+        <w:rPr>
+          <w:rFonts w:ascii="Arial" w:hAnsi="Arial" w:cs="Arial"/>
+          <w:b/>
+          <w:bCs/>
+          <w:sz w:val="24"/>
+          <w:szCs w:val="24"/>
+        </w:rPr>
+        <w:t>Medellín</w:t>
+      </w:r>
+    </w:p>
+    <w:p>
+      <w:pPr>
+        <w:ind w:firstLine="708"/>
+        <w:jc w:val="center"/>
+        <w:rPr>
+          <w:rFonts w:ascii="Arial" w:hAnsi="Arial" w:cs="Arial"/>
+          <w:b/>
+          <w:bCs/>
+          <w:sz w:val="24"/>
+          <w:szCs w:val="24"/>
+        </w:rPr>
+      </w:pPr>
+      <w:r>
+        <w:rPr>
+          <w:rFonts w:ascii="Arial" w:hAnsi="Arial" w:cs="Arial"/>
+          <w:b/>
+          <w:bCs/>
+          <w:sz w:val="24"/>
+          <w:szCs w:val="24"/>
+        </w:rPr>
+        <w:t>2020</w:t>
+      </w:r>
+    </w:p>
+    <w:p>
+      <w:pPr>
+        <w:ind w:firstLine="708"/>
+        <w:jc w:val="center"/>
+        <w:rPr>
+          <w:rFonts w:ascii="Arial" w:hAnsi="Arial" w:cs="Arial"/>
+          <w:b/>
+          <w:bCs/>
+          <w:sz w:val="24"/>
+          <w:szCs w:val="24"/>
+        </w:rPr>
+      </w:pPr>
+    </w:p>
+    <w:p>
+      <w:pPr>
+        <w:ind w:firstLine="708"/>
+        <w:jc w:val="center"/>
+        <w:rPr>
+          <w:rFonts w:ascii="Arial" w:hAnsi="Arial" w:cs="Arial"/>
+          <w:b/>
+          <w:bCs/>
+          <w:sz w:val="24"/>
+          <w:szCs w:val="24"/>
+        </w:rPr>
+      </w:pPr>
+    </w:p>
+    <w:p>
+      <w:pPr>
+        <w:ind w:firstLine="708"/>
+        <w:jc w:val="center"/>
+        <w:rPr>
+          <w:rFonts w:ascii="Arial" w:hAnsi="Arial" w:cs="Arial"/>
+          <w:b/>
+          <w:bCs/>
+          <w:sz w:val="24"/>
+          <w:szCs w:val="24"/>
+        </w:rPr>
+      </w:pPr>
+      <w:r>
+        <w:rPr>
+          <w:rFonts w:ascii="Arial" w:hAnsi="Arial" w:cs="Arial"/>
+          <w:b/>
+          <w:bCs/>
+          <w:sz w:val="24"/>
+          <w:szCs w:val="24"/>
+        </w:rPr>
+        <w:lastRenderedPageBreak/>
+        <w:t>MICROPROYECTO E-LEARNING</w:t>
+      </w:r>
+    </w:p>
+    <w:p>
+      <w:pPr>
+        <w:jc w:val="both"/>
+        <w:rPr>
+          <w:rFonts w:ascii="Arial" w:hAnsi="Arial" w:cs="Arial"/>
+          <w:sz w:val="24"/>
+          <w:szCs w:val="24"/>
+        </w:rPr>
+      </w:pPr>
+      <w:r>
+        <w:rPr>
+          <w:rFonts w:ascii="Arial" w:hAnsi="Arial" w:cs="Arial"/>
+          <w:sz w:val="24"/>
+          <w:szCs w:val="24"/>
+        </w:rPr>
+        <w:t>Con este microproyecto se pretende demostrar las ventajas de la aplicación de tecnologías como la inteligencia artificial en sectores como el E-Learning</w:t>
+      </w:r>
+      <w:r>
+        <w:rPr>
+          <w:rFonts w:ascii="Arial" w:hAnsi="Arial" w:cs="Arial"/>
+          <w:sz w:val="24"/>
+          <w:szCs w:val="24"/>
+        </w:rPr>
+        <w:t>,</w:t>
+      </w:r>
+      <w:r>
+        <w:rPr>
+          <w:rFonts w:ascii="Arial" w:hAnsi="Arial" w:cs="Arial"/>
+          <w:sz w:val="24"/>
+          <w:szCs w:val="24"/>
+        </w:rPr>
+        <w:t xml:space="preserve"> </w:t>
+      </w:r>
+      <w:r>
+        <w:rPr>
+          <w:rFonts w:ascii="Arial" w:hAnsi="Arial" w:cs="Arial"/>
+          <w:sz w:val="24"/>
+          <w:szCs w:val="24"/>
+        </w:rPr>
+        <w:t>buscando</w:t>
+      </w:r>
+      <w:r>
+        <w:rPr>
+          <w:rFonts w:ascii="Arial" w:hAnsi="Arial" w:cs="Arial"/>
+          <w:sz w:val="24"/>
+          <w:szCs w:val="24"/>
+        </w:rPr>
+        <w:t xml:space="preserve"> un acompañamiento mas completo y personalizado para </w:t>
+      </w:r>
+      <w:r>
+        <w:rPr>
+          <w:rFonts w:ascii="Arial" w:hAnsi="Arial" w:cs="Arial"/>
+          <w:sz w:val="24"/>
+          <w:szCs w:val="24"/>
+        </w:rPr>
+        <w:t>los usuarios</w:t>
+      </w:r>
+      <w:r>
+        <w:rPr>
+          <w:rFonts w:ascii="Arial" w:hAnsi="Arial" w:cs="Arial"/>
+          <w:sz w:val="24"/>
+          <w:szCs w:val="24"/>
+        </w:rPr>
+        <w:t xml:space="preserve"> al escoger los cursos que tomarán en su proceso de aprendizaje</w:t>
+      </w:r>
+      <w:r>
+        <w:rPr>
+          <w:rFonts w:ascii="Arial" w:hAnsi="Arial" w:cs="Arial"/>
+          <w:sz w:val="24"/>
+          <w:szCs w:val="24"/>
+        </w:rPr>
+        <w:t>, maximizando así no solo la cantidad de cursos que</w:t>
+      </w:r>
+      <w:r>
+        <w:rPr>
+          <w:rFonts w:ascii="Arial" w:hAnsi="Arial" w:cs="Arial"/>
+          <w:sz w:val="24"/>
+          <w:szCs w:val="24"/>
+        </w:rPr>
+        <w:t xml:space="preserve"> completan sino también su satisfacción la solidez de su proceso de aprendizaje</w:t>
+      </w:r>
+      <w:r>
+        <w:rPr>
+          <w:rFonts w:ascii="Arial" w:hAnsi="Arial" w:cs="Arial"/>
+          <w:sz w:val="24"/>
+          <w:szCs w:val="24"/>
+        </w:rPr>
+        <w:t>.</w:t>
+      </w:r>
+    </w:p>
+    <w:p>
+      <w:pPr>
+        <w:rPr>
+          <w:rFonts w:ascii="Arial" w:hAnsi="Arial" w:cs="Arial"/>
+          <w:sz w:val="24"/>
+          <w:szCs w:val="24"/>
+        </w:rPr>
+      </w:pPr>
+    </w:p>
+    <w:p>
+      <w:pPr>
+        <w:pStyle w:val="Prrafodelista"/>
+        <w:numPr>
+          <w:ilvl w:val="0"/>
+          <w:numId w:val="2"/>
+        </w:numPr>
+        <w:rPr>
+          <w:rFonts w:ascii="Arial" w:hAnsi="Arial" w:cs="Arial"/>
+          <w:b/>
+          <w:bCs/>
+          <w:sz w:val="24"/>
+          <w:szCs w:val="24"/>
+        </w:rPr>
+      </w:pPr>
+      <w:r>
+        <w:rPr>
+          <w:rFonts w:ascii="Arial" w:hAnsi="Arial" w:cs="Arial"/>
+          <w:b/>
+          <w:bCs/>
+          <w:sz w:val="24"/>
+          <w:szCs w:val="24"/>
+        </w:rPr>
+        <w:t>PROBLEMA POR RESOLVER</w:t>
+      </w:r>
+      <w:r>
+        <w:rPr>
+          <w:rFonts w:ascii="Arial" w:hAnsi="Arial" w:cs="Arial"/>
+          <w:b/>
+          <w:bCs/>
+          <w:sz w:val="24"/>
+          <w:szCs w:val="24"/>
+        </w:rPr>
+        <w:t>:</w:t>
+      </w:r>
+    </w:p>
+    <w:p>
+      <w:pPr>
+        <w:pStyle w:val="Prrafodelista"/>
+        <w:rPr>
+          <w:rFonts w:ascii="Arial" w:hAnsi="Arial" w:cs="Arial"/>
+          <w:b/>
+          <w:bCs/>
+          <w:sz w:val="24"/>
+          <w:szCs w:val="24"/>
+        </w:rPr>
+      </w:pPr>
+    </w:p>
+    <w:p>
+      <w:pPr>
+        <w:pStyle w:val="Prrafodelista"/>
+        <w:numPr>
+          <w:ilvl w:val="1"/>
+          <w:numId w:val="2"/>
+        </w:numPr>
+        <w:rPr>
+          <w:rFonts w:ascii="Arial" w:hAnsi="Arial" w:cs="Arial"/>
+          <w:b/>
+          <w:bCs/>
+          <w:sz w:val="24"/>
+          <w:szCs w:val="24"/>
+        </w:rPr>
+      </w:pPr>
+      <w:r>
+        <w:rPr>
+          <w:rFonts w:ascii="Arial" w:hAnsi="Arial" w:cs="Arial"/>
+          <w:b/>
+          <w:bCs/>
+          <w:sz w:val="24"/>
+          <w:szCs w:val="24"/>
+        </w:rPr>
+        <w:t>Razones que justifican el uso de lógica difusa:</w:t>
+      </w:r>
+    </w:p>
+    <w:p>
+      <w:pPr>
+        <w:pStyle w:val="Prrafodelista"/>
+        <w:numPr>
+          <w:ilvl w:val="2"/>
+          <w:numId w:val="2"/>
+        </w:numPr>
+        <w:jc w:val="both"/>
+        <w:rPr>
+          <w:rFonts w:ascii="Arial" w:hAnsi="Arial" w:cs="Arial"/>
+          <w:sz w:val="24"/>
+          <w:szCs w:val="24"/>
+        </w:rPr>
+      </w:pPr>
+      <w:r>
+        <w:rPr>
+          <w:rFonts w:ascii="Arial" w:hAnsi="Arial" w:cs="Arial"/>
+          <w:sz w:val="24"/>
+          <w:szCs w:val="24"/>
+        </w:rPr>
+        <w:t>Hay descontento general por parte de usuarios que inscriben cursos online</w:t>
+      </w:r>
+      <w:r>
+        <w:rPr>
+          <w:rFonts w:ascii="Arial" w:hAnsi="Arial" w:cs="Arial"/>
+          <w:sz w:val="24"/>
+          <w:szCs w:val="24"/>
+        </w:rPr>
+        <w:t>. pues</w:t>
+      </w:r>
+      <w:r>
+        <w:rPr>
+          <w:rFonts w:ascii="Arial" w:hAnsi="Arial" w:cs="Arial"/>
+          <w:sz w:val="24"/>
+          <w:szCs w:val="24"/>
+        </w:rPr>
+        <w:t xml:space="preserve"> después </w:t>
+      </w:r>
+      <w:r>
+        <w:rPr>
+          <w:rFonts w:ascii="Arial" w:hAnsi="Arial" w:cs="Arial"/>
+          <w:sz w:val="24"/>
+          <w:szCs w:val="24"/>
+        </w:rPr>
+        <w:t>se dan</w:t>
+      </w:r>
+      <w:r>
+        <w:rPr>
+          <w:rFonts w:ascii="Arial" w:hAnsi="Arial" w:cs="Arial"/>
+          <w:sz w:val="24"/>
+          <w:szCs w:val="24"/>
+        </w:rPr>
+        <w:t xml:space="preserve"> cuenta de que no eran lo </w:t>
+      </w:r>
+      <w:r>
+        <w:rPr>
+          <w:rFonts w:ascii="Arial" w:hAnsi="Arial" w:cs="Arial"/>
+          <w:sz w:val="24"/>
+          <w:szCs w:val="24"/>
+        </w:rPr>
+        <w:t>que esperaban</w:t>
+      </w:r>
+      <w:r>
+        <w:rPr>
+          <w:rFonts w:ascii="Arial" w:hAnsi="Arial" w:cs="Arial"/>
+          <w:sz w:val="24"/>
+          <w:szCs w:val="24"/>
+        </w:rPr>
+        <w:t>, es de una dificultad muy superior a la que pueden afrontar o</w:t>
+      </w:r>
+      <w:r>
+        <w:rPr>
+          <w:rFonts w:ascii="Arial" w:hAnsi="Arial" w:cs="Arial"/>
+          <w:sz w:val="24"/>
+          <w:szCs w:val="24"/>
+        </w:rPr>
+        <w:t xml:space="preserve"> no se alinea con sus intereses.</w:t>
+      </w:r>
+    </w:p>
+    <w:p>
+      <w:pPr>
+        <w:pStyle w:val="Prrafodelista"/>
+        <w:numPr>
+          <w:ilvl w:val="2"/>
+          <w:numId w:val="2"/>
+        </w:numPr>
+        <w:jc w:val="both"/>
+        <w:rPr>
+          <w:rFonts w:ascii="Arial" w:hAnsi="Arial" w:cs="Arial"/>
+          <w:sz w:val="24"/>
+          <w:szCs w:val="24"/>
+        </w:rPr>
+      </w:pPr>
+      <w:r>
+        <w:rPr>
+          <w:rFonts w:ascii="Arial" w:hAnsi="Arial" w:cs="Arial"/>
+          <w:sz w:val="24"/>
+          <w:szCs w:val="24"/>
+        </w:rPr>
+        <w:t>Muchos usuarios no terminan o cancelan los cursos que inscribieron debido a falta de tiempo o a que se encontraron un obstáculo que no pudieron superar.</w:t>
+      </w:r>
+    </w:p>
+    <w:p>
+      <w:pPr>
+        <w:pStyle w:val="Prrafodelista"/>
+        <w:numPr>
+          <w:ilvl w:val="2"/>
+          <w:numId w:val="2"/>
+        </w:numPr>
+        <w:jc w:val="both"/>
+        <w:rPr>
+          <w:rFonts w:ascii="Arial" w:hAnsi="Arial" w:cs="Arial"/>
+          <w:sz w:val="24"/>
+          <w:szCs w:val="24"/>
+        </w:rPr>
+      </w:pPr>
+      <w:r>
+        <w:rPr>
+          <w:rFonts w:ascii="Arial" w:hAnsi="Arial" w:cs="Arial"/>
+          <w:sz w:val="24"/>
+          <w:szCs w:val="24"/>
+        </w:rPr>
+        <w:t>Algunos usuarios, dependiendo de</w:t>
+      </w:r>
+      <w:r>
+        <w:rPr>
+          <w:rFonts w:ascii="Arial" w:hAnsi="Arial" w:cs="Arial"/>
+          <w:sz w:val="24"/>
+          <w:szCs w:val="24"/>
+        </w:rPr>
+        <w:t xml:space="preserve"> ciertas</w:t>
+      </w:r>
+      <w:r>
+        <w:rPr>
+          <w:rFonts w:ascii="Arial" w:hAnsi="Arial" w:cs="Arial"/>
+          <w:sz w:val="24"/>
+          <w:szCs w:val="24"/>
+        </w:rPr>
+        <w:t xml:space="preserve"> características</w:t>
+      </w:r>
+      <w:r>
+        <w:rPr>
+          <w:rFonts w:ascii="Arial" w:hAnsi="Arial" w:cs="Arial"/>
+          <w:sz w:val="24"/>
+          <w:szCs w:val="24"/>
+        </w:rPr>
+        <w:t xml:space="preserve"> de su caso específico, como su edad, manejo de los temas o tiempo disponible</w:t>
+      </w:r>
+      <w:r>
+        <w:rPr>
+          <w:rFonts w:ascii="Arial" w:hAnsi="Arial" w:cs="Arial"/>
+          <w:sz w:val="24"/>
+          <w:szCs w:val="24"/>
+        </w:rPr>
+        <w:t xml:space="preserve"> pueden tener ciertas necesidades que no todos los cursos atienden de la mejor manera.</w:t>
+      </w:r>
+    </w:p>
+    <w:p>
+      <w:pPr>
+        <w:pStyle w:val="Prrafodelista"/>
+        <w:ind w:left="2160"/>
+        <w:rPr>
+          <w:rFonts w:ascii="Arial" w:hAnsi="Arial" w:cs="Arial"/>
+          <w:sz w:val="24"/>
+          <w:szCs w:val="24"/>
+        </w:rPr>
+      </w:pPr>
+    </w:p>
+    <w:p>
+      <w:pPr>
+        <w:pStyle w:val="Prrafodelista"/>
+        <w:numPr>
+          <w:ilvl w:val="1"/>
+          <w:numId w:val="2"/>
+        </w:numPr>
+        <w:rPr>
+          <w:rFonts w:ascii="Arial" w:hAnsi="Arial" w:cs="Arial"/>
+          <w:b/>
+          <w:bCs/>
+          <w:sz w:val="24"/>
+          <w:szCs w:val="24"/>
+        </w:rPr>
+      </w:pPr>
+      <w:r>
+        <w:rPr>
+          <w:rFonts w:ascii="Arial" w:hAnsi="Arial" w:cs="Arial"/>
+          <w:b/>
+          <w:bCs/>
+          <w:sz w:val="24"/>
+          <w:szCs w:val="24"/>
+        </w:rPr>
+        <w:t>NOMBRE DEL MICROPROYECTO:</w:t>
+      </w:r>
+    </w:p>
+    <w:p>
+      <w:pPr>
+        <w:ind w:left="1428" w:firstLine="12"/>
+        <w:rPr>
+          <w:rFonts w:ascii="Arial" w:hAnsi="Arial" w:cs="Arial"/>
+          <w:sz w:val="24"/>
+          <w:szCs w:val="24"/>
+        </w:rPr>
+      </w:pPr>
+      <w:r>
+        <w:rPr>
+          <w:rFonts w:ascii="Arial" w:hAnsi="Arial" w:cs="Arial"/>
+          <w:sz w:val="24"/>
+          <w:szCs w:val="24"/>
+        </w:rPr>
+        <w:t>FIS_E-Learning</w:t>
+      </w:r>
+      <w:r>
+        <w:rPr>
+          <w:rFonts w:ascii="Arial" w:hAnsi="Arial" w:cs="Arial"/>
+          <w:sz w:val="24"/>
+          <w:szCs w:val="24"/>
+        </w:rPr>
+        <w:t>.</w:t>
+      </w:r>
+    </w:p>
+    <w:p>
+      <w:pPr>
+        <w:pStyle w:val="Prrafodelista"/>
+        <w:ind w:left="1440"/>
+        <w:rPr>
+          <w:rFonts w:ascii="Arial" w:hAnsi="Arial" w:cs="Arial"/>
+          <w:sz w:val="24"/>
+          <w:szCs w:val="24"/>
+        </w:rPr>
+      </w:pPr>
+    </w:p>
+    <w:p>
+      <w:pPr>
+        <w:pStyle w:val="Prrafodelista"/>
+        <w:numPr>
+          <w:ilvl w:val="0"/>
+          <w:numId w:val="2"/>
+        </w:numPr>
+        <w:rPr>
+          <w:rFonts w:ascii="Arial" w:hAnsi="Arial" w:cs="Arial"/>
+          <w:b/>
+          <w:bCs/>
+          <w:sz w:val="24"/>
+          <w:szCs w:val="24"/>
+        </w:rPr>
+      </w:pPr>
+      <w:r>
+        <w:rPr>
+          <w:rFonts w:ascii="Arial" w:hAnsi="Arial" w:cs="Arial"/>
+          <w:b/>
+          <w:bCs/>
+          <w:sz w:val="24"/>
+          <w:szCs w:val="24"/>
+        </w:rPr>
+        <w:t>VARIABLES</w:t>
+      </w:r>
+    </w:p>
+    <w:p>
+      <w:pPr>
+        <w:pStyle w:val="Prrafodelista"/>
+        <w:numPr>
+          <w:ilvl w:val="1"/>
+          <w:numId w:val="2"/>
+        </w:numPr>
+        <w:rPr>
+          <w:rFonts w:ascii="Arial" w:hAnsi="Arial" w:cs="Arial"/>
+          <w:b/>
+          <w:bCs/>
+          <w:sz w:val="24"/>
+          <w:szCs w:val="24"/>
+        </w:rPr>
+      </w:pPr>
+      <w:r>
+        <w:rPr>
+          <w:rFonts w:ascii="Arial" w:hAnsi="Arial" w:cs="Arial"/>
+          <w:b/>
+          <w:bCs/>
+          <w:sz w:val="24"/>
+          <w:szCs w:val="24"/>
+        </w:rPr>
+        <w:t xml:space="preserve">Variables de entrada: </w:t>
+      </w:r>
+    </w:p>
+    <w:p>
+      <w:pPr>
+        <w:pStyle w:val="Prrafodelista"/>
+        <w:ind w:left="1440"/>
+        <w:jc w:val="both"/>
+        <w:rPr>
+          <w:rFonts w:ascii="Arial" w:hAnsi="Arial" w:cs="Arial"/>
+          <w:b/>
+          <w:bCs/>
+          <w:sz w:val="24"/>
+          <w:szCs w:val="24"/>
+        </w:rPr>
+      </w:pPr>
+      <w:r>
+        <w:rPr>
+          <w:rFonts w:ascii="Arial" w:hAnsi="Arial" w:cs="Arial"/>
+          <w:sz w:val="24"/>
+          <w:szCs w:val="24"/>
+        </w:rPr>
+        <w:t>Variables que representan aspectos del usuario interesado en buscar un curso que se adapte a sus necesidades</w:t>
+      </w:r>
+      <w:r>
+        <w:rPr>
+          <w:rFonts w:ascii="Arial" w:hAnsi="Arial" w:cs="Arial"/>
+          <w:sz w:val="24"/>
+          <w:szCs w:val="24"/>
+        </w:rPr>
+        <w:t>.</w:t>
+      </w:r>
+    </w:p>
+    <w:p>
+      <w:pPr>
+        <w:pStyle w:val="Prrafodelista"/>
+        <w:jc w:val="both"/>
+        <w:rPr>
+          <w:rFonts w:ascii="Arial" w:hAnsi="Arial" w:cs="Arial"/>
+          <w:b/>
+          <w:bCs/>
+          <w:sz w:val="24"/>
+          <w:szCs w:val="24"/>
+        </w:rPr>
+      </w:pPr>
     </w:p>
     <w:p>
       <w:pPr>
@@ -107,6 +1031,8 @@
           <w:ilvl w:val="0"/>
           <w:numId w:val="1"/>
         </w:numPr>
+        <w:ind w:left="1428"/>
+        <w:jc w:val="both"/>
         <w:rPr>
           <w:rFonts w:ascii="Arial" w:hAnsi="Arial" w:cs="Arial"/>
           <w:b/>
@@ -138,6 +1064,14 @@
           <w:szCs w:val="24"/>
         </w:rPr>
         <w:t xml:space="preserve"> (0-100)</w:t>
+      </w:r>
+      <w:r>
+        <w:rPr>
+          <w:rFonts w:ascii="Arial" w:hAnsi="Arial" w:cs="Arial"/>
+          <w:sz w:val="24"/>
+          <w:szCs w:val="24"/>
+        </w:rPr>
+        <w:t xml:space="preserve"> [pAbandono]:</w:t>
       </w:r>
     </w:p>
     <w:p>
@@ -147,6 +1081,8 @@
           <w:ilvl w:val="1"/>
           <w:numId w:val="1"/>
         </w:numPr>
+        <w:ind w:left="2148"/>
+        <w:jc w:val="both"/>
         <w:rPr>
           <w:rFonts w:ascii="Arial" w:hAnsi="Arial" w:cs="Arial"/>
           <w:b/>
@@ -187,6 +1123,8 @@
           <w:ilvl w:val="1"/>
           <w:numId w:val="1"/>
         </w:numPr>
+        <w:ind w:left="2148"/>
+        <w:jc w:val="both"/>
         <w:rPr>
           <w:rFonts w:ascii="Arial" w:hAnsi="Arial" w:cs="Arial"/>
           <w:b/>
@@ -219,6 +1157,8 @@
           <w:ilvl w:val="1"/>
           <w:numId w:val="1"/>
         </w:numPr>
+        <w:ind w:left="2148"/>
+        <w:jc w:val="both"/>
         <w:rPr>
           <w:rFonts w:ascii="Arial" w:hAnsi="Arial" w:cs="Arial"/>
           <w:b/>
@@ -251,6 +1191,8 @@
           <w:ilvl w:val="1"/>
           <w:numId w:val="1"/>
         </w:numPr>
+        <w:ind w:left="2148"/>
+        <w:jc w:val="both"/>
         <w:rPr>
           <w:rFonts w:ascii="Arial" w:hAnsi="Arial" w:cs="Arial"/>
           <w:b/>
@@ -283,6 +1225,8 @@
           <w:ilvl w:val="1"/>
           <w:numId w:val="1"/>
         </w:numPr>
+        <w:ind w:left="2148"/>
+        <w:jc w:val="both"/>
         <w:rPr>
           <w:rFonts w:ascii="Arial" w:hAnsi="Arial" w:cs="Arial"/>
           <w:b/>
@@ -319,7 +1263,8 @@
     <w:p>
       <w:pPr>
         <w:pStyle w:val="Prrafodelista"/>
-        <w:ind w:left="1440"/>
+        <w:ind w:left="2148"/>
+        <w:jc w:val="both"/>
         <w:rPr>
           <w:rFonts w:ascii="Arial" w:hAnsi="Arial" w:cs="Arial"/>
           <w:b/>
@@ -336,6 +1281,8 @@
           <w:ilvl w:val="0"/>
           <w:numId w:val="1"/>
         </w:numPr>
+        <w:ind w:left="1428"/>
+        <w:jc w:val="both"/>
         <w:rPr>
           <w:rFonts w:ascii="Arial" w:hAnsi="Arial" w:cs="Arial"/>
           <w:sz w:val="24"/>
@@ -357,6 +1304,14 @@
           <w:szCs w:val="24"/>
         </w:rPr>
         <w:t xml:space="preserve"> (0-100)</w:t>
+      </w:r>
+      <w:r>
+        <w:rPr>
+          <w:rFonts w:ascii="Arial" w:hAnsi="Arial" w:cs="Arial"/>
+          <w:sz w:val="24"/>
+          <w:szCs w:val="24"/>
+        </w:rPr>
+        <w:t xml:space="preserve"> [familiaridad]:</w:t>
       </w:r>
     </w:p>
     <w:p>
@@ -366,18 +1321,20 @@
           <w:ilvl w:val="1"/>
           <w:numId w:val="1"/>
         </w:numPr>
-        <w:rPr>
-          <w:rFonts w:ascii="Arial" w:hAnsi="Arial" w:cs="Arial"/>
-          <w:sz w:val="24"/>
-          <w:szCs w:val="24"/>
-        </w:rPr>
-      </w:pPr>
-      <w:r>
-        <w:rPr>
-          <w:rFonts w:ascii="Arial" w:hAnsi="Arial" w:cs="Arial"/>
-          <w:sz w:val="24"/>
-          <w:szCs w:val="24"/>
-        </w:rPr>
+        <w:ind w:left="2148"/>
+        <w:rPr>
+          <w:rFonts w:ascii="Arial" w:hAnsi="Arial" w:cs="Arial"/>
+          <w:sz w:val="24"/>
+          <w:szCs w:val="24"/>
+        </w:rPr>
+      </w:pPr>
+      <w:r>
+        <w:rPr>
+          <w:rFonts w:ascii="Arial" w:hAnsi="Arial" w:cs="Arial"/>
+          <w:sz w:val="24"/>
+          <w:szCs w:val="24"/>
+        </w:rPr>
+        <w:lastRenderedPageBreak/>
         <w:t>Nula</w:t>
       </w:r>
       <w:r>
@@ -412,6 +1369,7 @@
           <w:ilvl w:val="1"/>
           <w:numId w:val="1"/>
         </w:numPr>
+        <w:ind w:left="2148"/>
         <w:rPr>
           <w:rFonts w:ascii="Arial" w:hAnsi="Arial" w:cs="Arial"/>
           <w:sz w:val="24"/>
@@ -458,6 +1416,7 @@
           <w:ilvl w:val="1"/>
           <w:numId w:val="1"/>
         </w:numPr>
+        <w:ind w:left="2148"/>
         <w:rPr>
           <w:rFonts w:ascii="Arial" w:hAnsi="Arial" w:cs="Arial"/>
           <w:sz w:val="24"/>
@@ -520,6 +1479,7 @@
           <w:ilvl w:val="1"/>
           <w:numId w:val="1"/>
         </w:numPr>
+        <w:ind w:left="2148"/>
         <w:rPr>
           <w:rFonts w:ascii="Arial" w:hAnsi="Arial" w:cs="Arial"/>
           <w:sz w:val="24"/>
@@ -574,6 +1534,7 @@
           <w:ilvl w:val="1"/>
           <w:numId w:val="1"/>
         </w:numPr>
+        <w:ind w:left="2148"/>
         <w:rPr>
           <w:rFonts w:ascii="Arial" w:hAnsi="Arial" w:cs="Arial"/>
           <w:sz w:val="24"/>
@@ -632,7 +1593,7 @@
     <w:p>
       <w:pPr>
         <w:pStyle w:val="Prrafodelista"/>
-        <w:ind w:left="1440"/>
+        <w:ind w:left="2148"/>
         <w:rPr>
           <w:rFonts w:ascii="Arial" w:hAnsi="Arial" w:cs="Arial"/>
           <w:sz w:val="24"/>
@@ -647,6 +1608,7 @@
           <w:ilvl w:val="0"/>
           <w:numId w:val="1"/>
         </w:numPr>
+        <w:ind w:left="1428"/>
         <w:rPr>
           <w:rFonts w:ascii="Arial" w:hAnsi="Arial" w:cs="Arial"/>
           <w:b/>
@@ -669,32 +1631,6 @@
           <w:sz w:val="24"/>
           <w:szCs w:val="24"/>
         </w:rPr>
-        <w:t xml:space="preserve"> (</w:t>
-      </w:r>
-      <w:r>
-        <w:rPr>
-          <w:rFonts w:ascii="Arial" w:hAnsi="Arial" w:cs="Arial"/>
-          <w:sz w:val="24"/>
-          <w:szCs w:val="24"/>
-        </w:rPr>
-        <w:t>edad</w:t>
-      </w:r>
-      <w:r>
-        <w:rPr>
-          <w:rFonts w:ascii="Arial" w:hAnsi="Arial" w:cs="Arial"/>
-          <w:sz w:val="24"/>
-          <w:szCs w:val="24"/>
-        </w:rPr>
-        <w:t>)</w:t>
-      </w:r>
-      <w:bookmarkStart w:id="0" w:name="_GoBack"/>
-      <w:bookmarkEnd w:id="0"/>
-      <w:r>
-        <w:rPr>
-          <w:rFonts w:ascii="Arial" w:hAnsi="Arial" w:cs="Arial"/>
-          <w:sz w:val="24"/>
-          <w:szCs w:val="24"/>
-        </w:rPr>
         <w:t xml:space="preserve"> (0-80)</w:t>
       </w:r>
       <w:r>
@@ -703,7 +1639,7 @@
           <w:sz w:val="24"/>
           <w:szCs w:val="24"/>
         </w:rPr>
-        <w:t xml:space="preserve">: </w:t>
+        <w:t xml:space="preserve"> (años) [edad]:</w:t>
       </w:r>
     </w:p>
     <w:p>
@@ -713,6 +1649,7 @@
           <w:ilvl w:val="1"/>
           <w:numId w:val="1"/>
         </w:numPr>
+        <w:ind w:left="2148"/>
         <w:rPr>
           <w:rFonts w:ascii="Arial" w:hAnsi="Arial" w:cs="Arial"/>
           <w:b/>
@@ -761,6 +1698,7 @@
           <w:ilvl w:val="1"/>
           <w:numId w:val="1"/>
         </w:numPr>
+        <w:ind w:left="2148"/>
         <w:rPr>
           <w:rFonts w:ascii="Arial" w:hAnsi="Arial" w:cs="Arial"/>
           <w:b/>
@@ -809,6 +1747,7 @@
           <w:ilvl w:val="1"/>
           <w:numId w:val="1"/>
         </w:numPr>
+        <w:ind w:left="2148"/>
         <w:rPr>
           <w:rFonts w:ascii="Arial" w:hAnsi="Arial" w:cs="Arial"/>
           <w:b/>
@@ -849,6 +1788,7 @@
           <w:ilvl w:val="1"/>
           <w:numId w:val="1"/>
         </w:numPr>
+        <w:ind w:left="2148"/>
         <w:rPr>
           <w:rFonts w:ascii="Arial" w:hAnsi="Arial" w:cs="Arial"/>
           <w:b/>
@@ -889,6 +1829,7 @@
           <w:ilvl w:val="1"/>
           <w:numId w:val="1"/>
         </w:numPr>
+        <w:ind w:left="2148"/>
         <w:rPr>
           <w:rFonts w:ascii="Arial" w:hAnsi="Arial" w:cs="Arial"/>
           <w:b/>
@@ -941,7 +1882,7 @@
     <w:p>
       <w:pPr>
         <w:pStyle w:val="Prrafodelista"/>
-        <w:ind w:left="1440"/>
+        <w:ind w:left="2148"/>
         <w:rPr>
           <w:rFonts w:ascii="Arial" w:hAnsi="Arial" w:cs="Arial"/>
           <w:b/>
@@ -958,6 +1899,7 @@
           <w:ilvl w:val="0"/>
           <w:numId w:val="1"/>
         </w:numPr>
+        <w:ind w:left="1428"/>
         <w:rPr>
           <w:rFonts w:ascii="Arial" w:hAnsi="Arial" w:cs="Arial"/>
           <w:sz w:val="24"/>
@@ -995,6 +1937,14 @@
           <w:szCs w:val="24"/>
         </w:rPr>
         <w:t xml:space="preserve"> (0-24)</w:t>
+      </w:r>
+      <w:r>
+        <w:rPr>
+          <w:rFonts w:ascii="Arial" w:hAnsi="Arial" w:cs="Arial"/>
+          <w:sz w:val="24"/>
+          <w:szCs w:val="24"/>
+        </w:rPr>
+        <w:t xml:space="preserve"> [hInvertible]:</w:t>
       </w:r>
     </w:p>
     <w:p>
@@ -1004,6 +1954,7 @@
           <w:ilvl w:val="1"/>
           <w:numId w:val="1"/>
         </w:numPr>
+        <w:ind w:left="2148"/>
         <w:rPr>
           <w:rFonts w:ascii="Arial" w:hAnsi="Arial" w:cs="Arial"/>
           <w:sz w:val="24"/>
@@ -1074,6 +2025,7 @@
           <w:ilvl w:val="1"/>
           <w:numId w:val="1"/>
         </w:numPr>
+        <w:ind w:left="2148"/>
         <w:rPr>
           <w:rFonts w:ascii="Arial" w:hAnsi="Arial" w:cs="Arial"/>
           <w:sz w:val="24"/>
@@ -1112,6 +2064,7 @@
           <w:ilvl w:val="1"/>
           <w:numId w:val="1"/>
         </w:numPr>
+        <w:ind w:left="2148"/>
         <w:rPr>
           <w:rFonts w:ascii="Arial" w:hAnsi="Arial" w:cs="Arial"/>
           <w:sz w:val="24"/>
@@ -1158,6 +2111,7 @@
           <w:ilvl w:val="1"/>
           <w:numId w:val="1"/>
         </w:numPr>
+        <w:ind w:left="2148"/>
         <w:rPr>
           <w:rFonts w:ascii="Arial" w:hAnsi="Arial" w:cs="Arial"/>
           <w:sz w:val="24"/>
@@ -1208,16 +2162,43 @@
     <w:p>
       <w:pPr>
         <w:pStyle w:val="Prrafodelista"/>
-        <w:ind w:left="1440"/>
-        <w:rPr>
-          <w:rFonts w:ascii="Arial" w:hAnsi="Arial" w:cs="Arial"/>
-          <w:sz w:val="24"/>
-          <w:szCs w:val="24"/>
-        </w:rPr>
-      </w:pPr>
-    </w:p>
-    <w:p>
-      <w:pPr>
+        <w:ind w:left="2148"/>
+        <w:rPr>
+          <w:rFonts w:ascii="Arial" w:hAnsi="Arial" w:cs="Arial"/>
+          <w:sz w:val="24"/>
+          <w:szCs w:val="24"/>
+        </w:rPr>
+      </w:pPr>
+    </w:p>
+    <w:p>
+      <w:pPr>
+        <w:pStyle w:val="Prrafodelista"/>
+        <w:numPr>
+          <w:ilvl w:val="1"/>
+          <w:numId w:val="2"/>
+        </w:numPr>
+        <w:rPr>
+          <w:rFonts w:ascii="Arial" w:hAnsi="Arial" w:cs="Arial"/>
+          <w:b/>
+          <w:bCs/>
+          <w:sz w:val="24"/>
+          <w:szCs w:val="24"/>
+        </w:rPr>
+      </w:pPr>
+      <w:r>
+        <w:rPr>
+          <w:rFonts w:ascii="Arial" w:hAnsi="Arial" w:cs="Arial"/>
+          <w:b/>
+          <w:bCs/>
+          <w:sz w:val="24"/>
+          <w:szCs w:val="24"/>
+        </w:rPr>
+        <w:t>Variables de salida:</w:t>
+      </w:r>
+    </w:p>
+    <w:p>
+      <w:pPr>
+        <w:ind w:left="1416"/>
         <w:rPr>
           <w:rFonts w:ascii="Arial" w:hAnsi="Arial" w:cs="Arial"/>
           <w:strike/>
@@ -1228,22 +2209,66 @@
       <w:r>
         <w:rPr>
           <w:rFonts w:ascii="Arial" w:hAnsi="Arial" w:cs="Arial"/>
-          <w:b/>
-          <w:bCs/>
-          <w:sz w:val="24"/>
-          <w:szCs w:val="24"/>
-        </w:rPr>
-        <w:t>Salida</w:t>
-      </w:r>
-      <w:r>
-        <w:rPr>
-          <w:rFonts w:ascii="Arial" w:hAnsi="Arial" w:cs="Arial"/>
-          <w:b/>
-          <w:bCs/>
-          <w:sz w:val="24"/>
-          <w:szCs w:val="24"/>
-        </w:rPr>
-        <w:t xml:space="preserve"> (características del curso)</w:t>
+          <w:sz w:val="24"/>
+          <w:szCs w:val="24"/>
+        </w:rPr>
+        <w:t>Variables que representan aspectos importantes de</w:t>
+      </w:r>
+      <w:r>
+        <w:rPr>
+          <w:rFonts w:ascii="Arial" w:hAnsi="Arial" w:cs="Arial"/>
+          <w:sz w:val="24"/>
+          <w:szCs w:val="24"/>
+        </w:rPr>
+        <w:t xml:space="preserve"> </w:t>
+      </w:r>
+      <w:r>
+        <w:rPr>
+          <w:rFonts w:ascii="Arial" w:hAnsi="Arial" w:cs="Arial"/>
+          <w:sz w:val="24"/>
+          <w:szCs w:val="24"/>
+        </w:rPr>
+        <w:t>l</w:t>
+      </w:r>
+      <w:r>
+        <w:rPr>
+          <w:rFonts w:ascii="Arial" w:hAnsi="Arial" w:cs="Arial"/>
+          <w:sz w:val="24"/>
+          <w:szCs w:val="24"/>
+        </w:rPr>
+        <w:t>a selección de</w:t>
+      </w:r>
+      <w:r>
+        <w:rPr>
+          <w:rFonts w:ascii="Arial" w:hAnsi="Arial" w:cs="Arial"/>
+          <w:sz w:val="24"/>
+          <w:szCs w:val="24"/>
+        </w:rPr>
+        <w:t xml:space="preserve"> curso</w:t>
+      </w:r>
+      <w:r>
+        <w:rPr>
+          <w:rFonts w:ascii="Arial" w:hAnsi="Arial" w:cs="Arial"/>
+          <w:sz w:val="24"/>
+          <w:szCs w:val="24"/>
+        </w:rPr>
+        <w:t>s hecha</w:t>
+      </w:r>
+      <w:r>
+        <w:rPr>
+          <w:rFonts w:ascii="Arial" w:hAnsi="Arial" w:cs="Arial"/>
+          <w:sz w:val="24"/>
+          <w:szCs w:val="24"/>
+        </w:rPr>
+        <w:t xml:space="preserve"> para el usuario</w:t>
+      </w:r>
+      <w:r>
+        <w:rPr>
+          <w:rFonts w:ascii="Arial" w:hAnsi="Arial" w:cs="Arial"/>
+          <w:sz w:val="24"/>
+          <w:szCs w:val="24"/>
+        </w:rPr>
+        <w:t>.</w:t>
       </w:r>
     </w:p>
     <w:p>
@@ -1253,6 +2278,7 @@
           <w:ilvl w:val="0"/>
           <w:numId w:val="1"/>
         </w:numPr>
+        <w:ind w:left="1428"/>
         <w:rPr>
           <w:rFonts w:ascii="Arial" w:hAnsi="Arial" w:cs="Arial"/>
           <w:sz w:val="24"/>
@@ -1282,6 +2308,14 @@
           <w:szCs w:val="24"/>
         </w:rPr>
         <w:t>)</w:t>
+      </w:r>
+      <w:r>
+        <w:rPr>
+          <w:rFonts w:ascii="Arial" w:hAnsi="Arial" w:cs="Arial"/>
+          <w:sz w:val="24"/>
+          <w:szCs w:val="24"/>
+        </w:rPr>
+        <w:t xml:space="preserve"> [dRecomendacion]:</w:t>
       </w:r>
     </w:p>
     <w:p>
@@ -1291,6 +2325,7 @@
           <w:ilvl w:val="1"/>
           <w:numId w:val="1"/>
         </w:numPr>
+        <w:ind w:left="2148"/>
         <w:rPr>
           <w:rFonts w:ascii="Arial" w:hAnsi="Arial" w:cs="Arial"/>
           <w:sz w:val="24"/>
@@ -1345,6 +2380,7 @@
           <w:ilvl w:val="1"/>
           <w:numId w:val="1"/>
         </w:numPr>
+        <w:ind w:left="2148"/>
         <w:rPr>
           <w:rFonts w:ascii="Arial" w:hAnsi="Arial" w:cs="Arial"/>
           <w:sz w:val="24"/>
@@ -1391,6 +2427,7 @@
           <w:ilvl w:val="1"/>
           <w:numId w:val="1"/>
         </w:numPr>
+        <w:ind w:left="2148"/>
         <w:rPr>
           <w:rFonts w:ascii="Arial" w:hAnsi="Arial" w:cs="Arial"/>
           <w:sz w:val="24"/>
@@ -1437,6 +2474,7 @@
           <w:ilvl w:val="1"/>
           <w:numId w:val="1"/>
         </w:numPr>
+        <w:ind w:left="2148"/>
         <w:rPr>
           <w:rFonts w:ascii="Arial" w:hAnsi="Arial" w:cs="Arial"/>
           <w:sz w:val="24"/>
@@ -1483,6 +2521,7 @@
           <w:ilvl w:val="0"/>
           <w:numId w:val="1"/>
         </w:numPr>
+        <w:ind w:left="1428"/>
         <w:rPr>
           <w:rFonts w:ascii="Arial" w:hAnsi="Arial" w:cs="Arial"/>
           <w:b/>
@@ -1498,7 +2537,6 @@
           <w:sz w:val="24"/>
           <w:szCs w:val="24"/>
         </w:rPr>
-        <w:lastRenderedPageBreak/>
         <w:t xml:space="preserve">Tiempo </w:t>
       </w:r>
       <w:r>
@@ -1524,6 +2562,14 @@
           <w:szCs w:val="24"/>
         </w:rPr>
         <w:t xml:space="preserve"> (0-40)</w:t>
+      </w:r>
+      <w:r>
+        <w:rPr>
+          <w:rFonts w:ascii="Arial" w:hAnsi="Arial" w:cs="Arial"/>
+          <w:sz w:val="24"/>
+          <w:szCs w:val="24"/>
+        </w:rPr>
+        <w:t xml:space="preserve"> [tExigido]:</w:t>
       </w:r>
     </w:p>
     <w:p>
@@ -1533,6 +2579,7 @@
           <w:ilvl w:val="1"/>
           <w:numId w:val="1"/>
         </w:numPr>
+        <w:ind w:left="2148"/>
         <w:rPr>
           <w:rFonts w:ascii="Arial" w:hAnsi="Arial" w:cs="Arial"/>
           <w:b/>
@@ -1573,6 +2620,7 @@
           <w:ilvl w:val="1"/>
           <w:numId w:val="1"/>
         </w:numPr>
+        <w:ind w:left="2148"/>
         <w:rPr>
           <w:rFonts w:ascii="Arial" w:hAnsi="Arial" w:cs="Arial"/>
           <w:b/>
@@ -1613,6 +2661,7 @@
           <w:ilvl w:val="1"/>
           <w:numId w:val="1"/>
         </w:numPr>
+        <w:ind w:left="2148"/>
         <w:rPr>
           <w:rFonts w:ascii="Arial" w:hAnsi="Arial" w:cs="Arial"/>
           <w:b/>
@@ -1653,6 +2702,7 @@
           <w:ilvl w:val="1"/>
           <w:numId w:val="1"/>
         </w:numPr>
+        <w:ind w:left="2148"/>
         <w:rPr>
           <w:rFonts w:ascii="Arial" w:hAnsi="Arial" w:cs="Arial"/>
           <w:b/>
@@ -1680,25 +2730,1878 @@
     </w:p>
     <w:p>
       <w:pPr>
-        <w:rPr>
-          <w:rFonts w:ascii="Arial" w:hAnsi="Arial" w:cs="Arial"/>
-          <w:b/>
-          <w:bCs/>
-          <w:sz w:val="24"/>
-          <w:szCs w:val="24"/>
-        </w:rPr>
-      </w:pPr>
-    </w:p>
-    <w:p>
-      <w:pPr>
-        <w:rPr>
-          <w:rFonts w:ascii="Arial" w:hAnsi="Arial" w:cs="Arial"/>
-          <w:b/>
-          <w:bCs/>
-          <w:sz w:val="24"/>
-          <w:szCs w:val="24"/>
-        </w:rPr>
-      </w:pPr>
+        <w:pStyle w:val="Prrafodelista"/>
+        <w:ind w:left="2148"/>
+        <w:rPr>
+          <w:rFonts w:ascii="Arial" w:hAnsi="Arial" w:cs="Arial"/>
+          <w:b/>
+          <w:bCs/>
+          <w:sz w:val="24"/>
+          <w:szCs w:val="24"/>
+        </w:rPr>
+      </w:pPr>
+    </w:p>
+    <w:p>
+      <w:pPr>
+        <w:pStyle w:val="Prrafodelista"/>
+        <w:numPr>
+          <w:ilvl w:val="0"/>
+          <w:numId w:val="2"/>
+        </w:numPr>
+        <w:rPr>
+          <w:rFonts w:ascii="Arial" w:hAnsi="Arial" w:cs="Arial"/>
+          <w:b/>
+          <w:bCs/>
+          <w:sz w:val="24"/>
+          <w:szCs w:val="24"/>
+        </w:rPr>
+      </w:pPr>
+      <w:r>
+        <w:rPr>
+          <w:rFonts w:ascii="Arial" w:hAnsi="Arial" w:cs="Arial"/>
+          <w:b/>
+          <w:bCs/>
+          <w:sz w:val="24"/>
+          <w:szCs w:val="24"/>
+        </w:rPr>
+        <w:t>REGLAS:</w:t>
+      </w:r>
+    </w:p>
+    <w:p>
+      <w:pPr>
+        <w:pStyle w:val="Prrafodelista"/>
+        <w:numPr>
+          <w:ilvl w:val="0"/>
+          <w:numId w:val="1"/>
+        </w:numPr>
+        <w:ind w:left="1418" w:hanging="425"/>
+        <w:jc w:val="both"/>
+        <w:rPr>
+          <w:rFonts w:ascii="Arial" w:hAnsi="Arial" w:cs="Arial"/>
+          <w:i/>
+          <w:iCs/>
+          <w:sz w:val="24"/>
+          <w:szCs w:val="24"/>
+          <w:lang w:val="en-US"/>
+        </w:rPr>
+      </w:pPr>
+      <w:r>
+        <w:rPr>
+          <w:rFonts w:ascii="Arial" w:hAnsi="Arial" w:cs="Arial"/>
+          <w:i/>
+          <w:iCs/>
+          <w:sz w:val="24"/>
+          <w:szCs w:val="24"/>
+          <w:lang w:val="en-US"/>
+        </w:rPr>
+        <w:t>IF pAbandono IS Muy_bajo AND familiaridad IS Nula AND edad IS Ninos AND hInvertible IS Muy pocas THEN dRecomendacion IS Facil AND tExigido IS Poco</w:t>
+      </w:r>
+      <w:r>
+        <w:rPr>
+          <w:rFonts w:ascii="Arial" w:hAnsi="Arial" w:cs="Arial"/>
+          <w:sz w:val="24"/>
+          <w:szCs w:val="24"/>
+          <w:lang w:val="en-US"/>
+        </w:rPr>
+        <w:t xml:space="preserve"> </w:t>
+      </w:r>
+    </w:p>
+    <w:p>
+      <w:pPr>
+        <w:pStyle w:val="Prrafodelista"/>
+        <w:numPr>
+          <w:ilvl w:val="0"/>
+          <w:numId w:val="1"/>
+        </w:numPr>
+        <w:ind w:left="1418" w:hanging="425"/>
+        <w:jc w:val="both"/>
+        <w:rPr>
+          <w:rFonts w:ascii="Arial" w:hAnsi="Arial" w:cs="Arial"/>
+          <w:i/>
+          <w:iCs/>
+          <w:sz w:val="24"/>
+          <w:szCs w:val="24"/>
+          <w:lang w:val="en-US"/>
+        </w:rPr>
+      </w:pPr>
+      <w:r>
+        <w:rPr>
+          <w:rFonts w:ascii="Arial" w:hAnsi="Arial" w:cs="Arial"/>
+          <w:i/>
+          <w:iCs/>
+          <w:sz w:val="24"/>
+          <w:szCs w:val="24"/>
+          <w:lang w:val="en-US"/>
+        </w:rPr>
+        <w:t xml:space="preserve">IF pAbandono IS Bajo AND familiaridad IS Poca AND edad IS Adolescentes AND hInvertible IS Medias </w:t>
+      </w:r>
+    </w:p>
+    <w:p>
+      <w:pPr>
+        <w:pStyle w:val="Prrafodelista"/>
+        <w:ind w:left="1418" w:hanging="425"/>
+        <w:jc w:val="both"/>
+        <w:rPr>
+          <w:rFonts w:ascii="Arial" w:hAnsi="Arial" w:cs="Arial"/>
+          <w:i/>
+          <w:iCs/>
+          <w:sz w:val="24"/>
+          <w:szCs w:val="24"/>
+          <w:lang w:val="en-US"/>
+        </w:rPr>
+      </w:pPr>
+      <w:r>
+        <w:rPr>
+          <w:rFonts w:ascii="Arial" w:hAnsi="Arial" w:cs="Arial"/>
+          <w:i/>
+          <w:iCs/>
+          <w:sz w:val="24"/>
+          <w:szCs w:val="24"/>
+          <w:lang w:val="en-US"/>
+        </w:rPr>
+        <w:tab/>
+        <w:t>THEN dRecomendacion IS Medio AND tExigido IS Poco</w:t>
+      </w:r>
+    </w:p>
+    <w:p>
+      <w:pPr>
+        <w:pStyle w:val="Prrafodelista"/>
+        <w:numPr>
+          <w:ilvl w:val="0"/>
+          <w:numId w:val="1"/>
+        </w:numPr>
+        <w:ind w:left="1418" w:hanging="425"/>
+        <w:jc w:val="both"/>
+        <w:rPr>
+          <w:rFonts w:ascii="Arial" w:hAnsi="Arial" w:cs="Arial"/>
+          <w:i/>
+          <w:iCs/>
+          <w:sz w:val="24"/>
+          <w:szCs w:val="24"/>
+          <w:lang w:val="en-US"/>
+        </w:rPr>
+      </w:pPr>
+      <w:r>
+        <w:rPr>
+          <w:rFonts w:ascii="Arial" w:hAnsi="Arial" w:cs="Arial"/>
+          <w:i/>
+          <w:iCs/>
+          <w:sz w:val="24"/>
+          <w:szCs w:val="24"/>
+          <w:lang w:val="en-US"/>
+        </w:rPr>
+        <w:lastRenderedPageBreak/>
+        <w:t xml:space="preserve">IF pAbandono IS Alto AND familiaridad IS Algo_familiarizado AND edad IS Jovenes AND hInvertible IS Medias </w:t>
+      </w:r>
+    </w:p>
+    <w:p>
+      <w:pPr>
+        <w:pStyle w:val="Prrafodelista"/>
+        <w:ind w:left="1418" w:hanging="425"/>
+        <w:jc w:val="both"/>
+        <w:rPr>
+          <w:rFonts w:ascii="Arial" w:hAnsi="Arial" w:cs="Arial"/>
+          <w:i/>
+          <w:iCs/>
+          <w:sz w:val="24"/>
+          <w:szCs w:val="24"/>
+          <w:lang w:val="en-US"/>
+        </w:rPr>
+      </w:pPr>
+      <w:r>
+        <w:rPr>
+          <w:rFonts w:ascii="Arial" w:hAnsi="Arial" w:cs="Arial"/>
+          <w:i/>
+          <w:iCs/>
+          <w:sz w:val="24"/>
+          <w:szCs w:val="24"/>
+          <w:lang w:val="en-US"/>
+        </w:rPr>
+        <w:tab/>
+        <w:t>THEN dRecomendacion IS Dificil AND tExigido IS Medio</w:t>
+      </w:r>
+    </w:p>
+    <w:p>
+      <w:pPr>
+        <w:pStyle w:val="Prrafodelista"/>
+        <w:numPr>
+          <w:ilvl w:val="0"/>
+          <w:numId w:val="1"/>
+        </w:numPr>
+        <w:ind w:left="1418" w:hanging="425"/>
+        <w:jc w:val="both"/>
+        <w:rPr>
+          <w:rFonts w:ascii="Arial" w:hAnsi="Arial" w:cs="Arial"/>
+          <w:i/>
+          <w:iCs/>
+          <w:sz w:val="24"/>
+          <w:szCs w:val="24"/>
+          <w:lang w:val="en-US"/>
+        </w:rPr>
+      </w:pPr>
+      <w:r>
+        <w:rPr>
+          <w:rFonts w:ascii="Arial" w:hAnsi="Arial" w:cs="Arial"/>
+          <w:i/>
+          <w:iCs/>
+          <w:sz w:val="24"/>
+          <w:szCs w:val="24"/>
+          <w:lang w:val="en-US"/>
+        </w:rPr>
+        <w:t xml:space="preserve">IF pAbandono IS Muy_alto AND familiaridad IS Muy_familiarizado AND hInvertible IS Muchas </w:t>
+      </w:r>
+    </w:p>
+    <w:p>
+      <w:pPr>
+        <w:pStyle w:val="Prrafodelista"/>
+        <w:ind w:left="1418" w:hanging="425"/>
+        <w:jc w:val="both"/>
+        <w:rPr>
+          <w:rFonts w:ascii="Arial" w:hAnsi="Arial" w:cs="Arial"/>
+          <w:i/>
+          <w:iCs/>
+          <w:sz w:val="24"/>
+          <w:szCs w:val="24"/>
+          <w:lang w:val="en-US"/>
+        </w:rPr>
+      </w:pPr>
+      <w:r>
+        <w:rPr>
+          <w:rFonts w:ascii="Arial" w:hAnsi="Arial" w:cs="Arial"/>
+          <w:i/>
+          <w:iCs/>
+          <w:sz w:val="24"/>
+          <w:szCs w:val="24"/>
+          <w:lang w:val="en-US"/>
+        </w:rPr>
+        <w:tab/>
+        <w:t>THEN dRecomendacion IS Muy_dificil AND tExigido IS Medio</w:t>
+      </w:r>
+    </w:p>
+    <w:p>
+      <w:pPr>
+        <w:pStyle w:val="Prrafodelista"/>
+        <w:numPr>
+          <w:ilvl w:val="0"/>
+          <w:numId w:val="1"/>
+        </w:numPr>
+        <w:ind w:left="1418" w:hanging="425"/>
+        <w:jc w:val="both"/>
+        <w:rPr>
+          <w:rFonts w:ascii="Arial" w:hAnsi="Arial" w:cs="Arial"/>
+          <w:i/>
+          <w:iCs/>
+          <w:sz w:val="24"/>
+          <w:szCs w:val="24"/>
+          <w:lang w:val="en-US"/>
+        </w:rPr>
+      </w:pPr>
+      <w:r>
+        <w:rPr>
+          <w:rFonts w:ascii="Arial" w:hAnsi="Arial" w:cs="Arial"/>
+          <w:i/>
+          <w:iCs/>
+          <w:sz w:val="24"/>
+          <w:szCs w:val="24"/>
+          <w:lang w:val="en-US"/>
+        </w:rPr>
+        <w:t xml:space="preserve">IF pAbandono IS Bajo AND familiaridad IS Experto AND edad IS Anciano AND hInvertible IS Muchas </w:t>
+      </w:r>
+    </w:p>
+    <w:p>
+      <w:pPr>
+        <w:pStyle w:val="Prrafodelista"/>
+        <w:ind w:left="1418" w:hanging="425"/>
+        <w:jc w:val="both"/>
+        <w:rPr>
+          <w:rFonts w:ascii="Arial" w:hAnsi="Arial" w:cs="Arial"/>
+          <w:i/>
+          <w:iCs/>
+          <w:sz w:val="24"/>
+          <w:szCs w:val="24"/>
+          <w:lang w:val="en-US"/>
+        </w:rPr>
+      </w:pPr>
+      <w:r>
+        <w:rPr>
+          <w:rFonts w:ascii="Arial" w:hAnsi="Arial" w:cs="Arial"/>
+          <w:i/>
+          <w:iCs/>
+          <w:sz w:val="24"/>
+          <w:szCs w:val="24"/>
+          <w:lang w:val="en-US"/>
+        </w:rPr>
+        <w:tab/>
+        <w:t>THEN dRecomendacion IS Muy_dificil AND tExigido IS Mucho</w:t>
+      </w:r>
+    </w:p>
+    <w:p>
+      <w:pPr>
+        <w:pStyle w:val="Prrafodelista"/>
+        <w:numPr>
+          <w:ilvl w:val="0"/>
+          <w:numId w:val="1"/>
+        </w:numPr>
+        <w:ind w:left="1418" w:hanging="425"/>
+        <w:jc w:val="both"/>
+        <w:rPr>
+          <w:rFonts w:ascii="Arial" w:hAnsi="Arial" w:cs="Arial"/>
+          <w:i/>
+          <w:iCs/>
+          <w:sz w:val="24"/>
+          <w:szCs w:val="24"/>
+          <w:lang w:val="en-US"/>
+        </w:rPr>
+      </w:pPr>
+      <w:r>
+        <w:rPr>
+          <w:rFonts w:ascii="Arial" w:hAnsi="Arial" w:cs="Arial"/>
+          <w:i/>
+          <w:iCs/>
+          <w:sz w:val="24"/>
+          <w:szCs w:val="24"/>
+          <w:lang w:val="en-US"/>
+        </w:rPr>
+        <w:t xml:space="preserve">IF pAbandono IS Bajo AND familiaridad IS Muy_familiarizado AND edad IS Adulto AND hInvertible IS Muchas </w:t>
+      </w:r>
+    </w:p>
+    <w:p>
+      <w:pPr>
+        <w:pStyle w:val="Prrafodelista"/>
+        <w:ind w:left="1418" w:hanging="425"/>
+        <w:jc w:val="both"/>
+        <w:rPr>
+          <w:rFonts w:ascii="Arial" w:hAnsi="Arial" w:cs="Arial"/>
+          <w:i/>
+          <w:iCs/>
+          <w:sz w:val="24"/>
+          <w:szCs w:val="24"/>
+          <w:lang w:val="en-US"/>
+        </w:rPr>
+      </w:pPr>
+      <w:r>
+        <w:rPr>
+          <w:rFonts w:ascii="Arial" w:hAnsi="Arial" w:cs="Arial"/>
+          <w:i/>
+          <w:iCs/>
+          <w:sz w:val="24"/>
+          <w:szCs w:val="24"/>
+          <w:lang w:val="en-US"/>
+        </w:rPr>
+        <w:tab/>
+        <w:t>THEN dRecomendacion IS Muy_dificil AND tExigido IS Mucho</w:t>
+      </w:r>
+    </w:p>
+    <w:p>
+      <w:pPr>
+        <w:pStyle w:val="Prrafodelista"/>
+        <w:numPr>
+          <w:ilvl w:val="0"/>
+          <w:numId w:val="1"/>
+        </w:numPr>
+        <w:ind w:left="1418" w:hanging="425"/>
+        <w:jc w:val="both"/>
+        <w:rPr>
+          <w:rFonts w:ascii="Arial" w:hAnsi="Arial" w:cs="Arial"/>
+          <w:i/>
+          <w:iCs/>
+          <w:sz w:val="24"/>
+          <w:szCs w:val="24"/>
+          <w:lang w:val="en-US"/>
+        </w:rPr>
+      </w:pPr>
+      <w:r>
+        <w:rPr>
+          <w:rFonts w:ascii="Arial" w:hAnsi="Arial" w:cs="Arial"/>
+          <w:i/>
+          <w:iCs/>
+          <w:sz w:val="24"/>
+          <w:szCs w:val="24"/>
+          <w:lang w:val="en-US"/>
+        </w:rPr>
+        <w:t xml:space="preserve">IF pAbandono IS Muy_alto AND hInvertible IS Pocas </w:t>
+      </w:r>
+    </w:p>
+    <w:p>
+      <w:pPr>
+        <w:pStyle w:val="Prrafodelista"/>
+        <w:ind w:left="1418" w:hanging="425"/>
+        <w:jc w:val="both"/>
+        <w:rPr>
+          <w:rFonts w:ascii="Arial" w:hAnsi="Arial" w:cs="Arial"/>
+          <w:i/>
+          <w:iCs/>
+          <w:sz w:val="24"/>
+          <w:szCs w:val="24"/>
+          <w:lang w:val="en-US"/>
+        </w:rPr>
+      </w:pPr>
+      <w:r>
+        <w:rPr>
+          <w:rFonts w:ascii="Arial" w:hAnsi="Arial" w:cs="Arial"/>
+          <w:i/>
+          <w:iCs/>
+          <w:sz w:val="24"/>
+          <w:szCs w:val="24"/>
+          <w:lang w:val="en-US"/>
+        </w:rPr>
+        <w:tab/>
+        <w:t>THEN dRecomendacion IS Medio AND tExigido IS Poco</w:t>
+      </w:r>
+    </w:p>
+    <w:p>
+      <w:pPr>
+        <w:pStyle w:val="Prrafodelista"/>
+        <w:numPr>
+          <w:ilvl w:val="0"/>
+          <w:numId w:val="1"/>
+        </w:numPr>
+        <w:ind w:left="1418" w:hanging="425"/>
+        <w:jc w:val="both"/>
+        <w:rPr>
+          <w:rFonts w:ascii="Arial" w:hAnsi="Arial" w:cs="Arial"/>
+          <w:i/>
+          <w:iCs/>
+          <w:sz w:val="24"/>
+          <w:szCs w:val="24"/>
+          <w:lang w:val="en-US"/>
+        </w:rPr>
+      </w:pPr>
+      <w:r>
+        <w:rPr>
+          <w:rFonts w:ascii="Arial" w:hAnsi="Arial" w:cs="Arial"/>
+          <w:i/>
+          <w:iCs/>
+          <w:sz w:val="24"/>
+          <w:szCs w:val="24"/>
+          <w:lang w:val="en-US"/>
+        </w:rPr>
+        <w:t xml:space="preserve">IF pAbandono IS Bajo AND familiaridad IS Experto AND hInvertible IS Muchas </w:t>
+      </w:r>
+    </w:p>
+    <w:p>
+      <w:pPr>
+        <w:pStyle w:val="Prrafodelista"/>
+        <w:ind w:left="1418" w:hanging="425"/>
+        <w:jc w:val="both"/>
+        <w:rPr>
+          <w:rFonts w:ascii="Arial" w:hAnsi="Arial" w:cs="Arial"/>
+          <w:i/>
+          <w:iCs/>
+          <w:sz w:val="24"/>
+          <w:szCs w:val="24"/>
+          <w:lang w:val="en-US"/>
+        </w:rPr>
+      </w:pPr>
+      <w:r>
+        <w:rPr>
+          <w:rFonts w:ascii="Arial" w:hAnsi="Arial" w:cs="Arial"/>
+          <w:i/>
+          <w:iCs/>
+          <w:sz w:val="24"/>
+          <w:szCs w:val="24"/>
+          <w:lang w:val="en-US"/>
+        </w:rPr>
+        <w:tab/>
+        <w:t>THEN dRecomendacion IS Muy_dificil AND tExigido IS Mucho</w:t>
+      </w:r>
+    </w:p>
+    <w:p>
+      <w:pPr>
+        <w:pStyle w:val="Prrafodelista"/>
+        <w:numPr>
+          <w:ilvl w:val="0"/>
+          <w:numId w:val="1"/>
+        </w:numPr>
+        <w:ind w:left="1418" w:hanging="425"/>
+        <w:jc w:val="both"/>
+        <w:rPr>
+          <w:rFonts w:ascii="Arial" w:hAnsi="Arial" w:cs="Arial"/>
+          <w:i/>
+          <w:iCs/>
+          <w:sz w:val="24"/>
+          <w:szCs w:val="24"/>
+          <w:lang w:val="en-US"/>
+        </w:rPr>
+      </w:pPr>
+      <w:r>
+        <w:rPr>
+          <w:rFonts w:ascii="Arial" w:hAnsi="Arial" w:cs="Arial"/>
+          <w:i/>
+          <w:iCs/>
+          <w:sz w:val="24"/>
+          <w:szCs w:val="24"/>
+          <w:lang w:val="en-US"/>
+        </w:rPr>
+        <w:t xml:space="preserve">IF pAbandono IS Medio AND familiaridad IS Algo_familiarizado AND hInvertible IS Medias </w:t>
+      </w:r>
+    </w:p>
+    <w:p>
+      <w:pPr>
+        <w:pStyle w:val="Prrafodelista"/>
+        <w:ind w:left="1418" w:hanging="425"/>
+        <w:jc w:val="both"/>
+        <w:rPr>
+          <w:rFonts w:ascii="Arial" w:hAnsi="Arial" w:cs="Arial"/>
+          <w:i/>
+          <w:iCs/>
+          <w:sz w:val="24"/>
+          <w:szCs w:val="24"/>
+          <w:lang w:val="en-US"/>
+        </w:rPr>
+      </w:pPr>
+      <w:r>
+        <w:rPr>
+          <w:rFonts w:ascii="Arial" w:hAnsi="Arial" w:cs="Arial"/>
+          <w:i/>
+          <w:iCs/>
+          <w:sz w:val="24"/>
+          <w:szCs w:val="24"/>
+          <w:lang w:val="en-US"/>
+        </w:rPr>
+        <w:tab/>
+        <w:t>THEN dRecomendacion IS Medio AND tExigido IS Medio</w:t>
+      </w:r>
+    </w:p>
+    <w:p>
+      <w:pPr>
+        <w:pStyle w:val="Prrafodelista"/>
+        <w:numPr>
+          <w:ilvl w:val="0"/>
+          <w:numId w:val="1"/>
+        </w:numPr>
+        <w:ind w:left="1418" w:hanging="425"/>
+        <w:jc w:val="both"/>
+        <w:rPr>
+          <w:rFonts w:ascii="Arial" w:hAnsi="Arial" w:cs="Arial"/>
+          <w:i/>
+          <w:iCs/>
+          <w:sz w:val="24"/>
+          <w:szCs w:val="24"/>
+          <w:lang w:val="en-US"/>
+        </w:rPr>
+      </w:pPr>
+      <w:r>
+        <w:rPr>
+          <w:rFonts w:ascii="Arial" w:hAnsi="Arial" w:cs="Arial"/>
+          <w:i/>
+          <w:iCs/>
+          <w:sz w:val="24"/>
+          <w:szCs w:val="24"/>
+          <w:lang w:val="en-US"/>
+        </w:rPr>
+        <w:t xml:space="preserve">IF familiaridad IS Poca AND hInvertible IS Muchas </w:t>
+      </w:r>
+    </w:p>
+    <w:p>
+      <w:pPr>
+        <w:pStyle w:val="Prrafodelista"/>
+        <w:ind w:left="1418" w:hanging="425"/>
+        <w:jc w:val="both"/>
+        <w:rPr>
+          <w:rFonts w:ascii="Arial" w:hAnsi="Arial" w:cs="Arial"/>
+          <w:i/>
+          <w:iCs/>
+          <w:sz w:val="24"/>
+          <w:szCs w:val="24"/>
+          <w:lang w:val="en-US"/>
+        </w:rPr>
+      </w:pPr>
+      <w:r>
+        <w:rPr>
+          <w:rFonts w:ascii="Arial" w:hAnsi="Arial" w:cs="Arial"/>
+          <w:i/>
+          <w:iCs/>
+          <w:sz w:val="24"/>
+          <w:szCs w:val="24"/>
+          <w:lang w:val="en-US"/>
+        </w:rPr>
+        <w:tab/>
+        <w:t>THEN dRecomendacion IS Medio AND tExigido IS Mucho</w:t>
+      </w:r>
+    </w:p>
+    <w:p>
+      <w:pPr>
+        <w:pStyle w:val="Prrafodelista"/>
+        <w:numPr>
+          <w:ilvl w:val="0"/>
+          <w:numId w:val="1"/>
+        </w:numPr>
+        <w:ind w:left="1418" w:hanging="425"/>
+        <w:jc w:val="both"/>
+        <w:rPr>
+          <w:rFonts w:ascii="Arial" w:hAnsi="Arial" w:cs="Arial"/>
+          <w:i/>
+          <w:iCs/>
+          <w:sz w:val="24"/>
+          <w:szCs w:val="24"/>
+          <w:lang w:val="en-US"/>
+        </w:rPr>
+      </w:pPr>
+      <w:r>
+        <w:rPr>
+          <w:rFonts w:ascii="Arial" w:hAnsi="Arial" w:cs="Arial"/>
+          <w:i/>
+          <w:iCs/>
+          <w:sz w:val="24"/>
+          <w:szCs w:val="24"/>
+          <w:lang w:val="en-US"/>
+        </w:rPr>
+        <w:t xml:space="preserve">IF pAbandono IS Medio AND familiaridad IS Nula AND edad IS Adulto AND hInvertible IS Muchas </w:t>
+      </w:r>
+    </w:p>
+    <w:p>
+      <w:pPr>
+        <w:pStyle w:val="Prrafodelista"/>
+        <w:ind w:left="1418" w:hanging="425"/>
+        <w:jc w:val="both"/>
+        <w:rPr>
+          <w:rFonts w:ascii="Arial" w:hAnsi="Arial" w:cs="Arial"/>
+          <w:i/>
+          <w:iCs/>
+          <w:sz w:val="24"/>
+          <w:szCs w:val="24"/>
+          <w:lang w:val="en-US"/>
+        </w:rPr>
+      </w:pPr>
+      <w:r>
+        <w:rPr>
+          <w:rFonts w:ascii="Arial" w:hAnsi="Arial" w:cs="Arial"/>
+          <w:i/>
+          <w:iCs/>
+          <w:sz w:val="24"/>
+          <w:szCs w:val="24"/>
+          <w:lang w:val="en-US"/>
+        </w:rPr>
+        <w:tab/>
+        <w:t>THEN dRecomendacion IS Medio AND tExigido IS Mucho</w:t>
+      </w:r>
+    </w:p>
+    <w:p>
+      <w:pPr>
+        <w:pStyle w:val="Prrafodelista"/>
+        <w:numPr>
+          <w:ilvl w:val="0"/>
+          <w:numId w:val="1"/>
+        </w:numPr>
+        <w:ind w:left="1418" w:hanging="425"/>
+        <w:jc w:val="both"/>
+        <w:rPr>
+          <w:rFonts w:ascii="Arial" w:hAnsi="Arial" w:cs="Arial"/>
+          <w:i/>
+          <w:iCs/>
+          <w:sz w:val="24"/>
+          <w:szCs w:val="24"/>
+          <w:lang w:val="en-US"/>
+        </w:rPr>
+      </w:pPr>
+      <w:r>
+        <w:rPr>
+          <w:rFonts w:ascii="Arial" w:hAnsi="Arial" w:cs="Arial"/>
+          <w:i/>
+          <w:iCs/>
+          <w:sz w:val="24"/>
+          <w:szCs w:val="24"/>
+          <w:lang w:val="en-US"/>
+        </w:rPr>
+        <w:t xml:space="preserve">IF familiaridad IS Experto AND edad IS Adulto AND hInvertible IS Muy_pocas </w:t>
+      </w:r>
+    </w:p>
+    <w:p>
+      <w:pPr>
+        <w:pStyle w:val="Prrafodelista"/>
+        <w:ind w:left="1418" w:hanging="425"/>
+        <w:jc w:val="both"/>
+        <w:rPr>
+          <w:rFonts w:ascii="Arial" w:hAnsi="Arial" w:cs="Arial"/>
+          <w:i/>
+          <w:iCs/>
+          <w:sz w:val="24"/>
+          <w:szCs w:val="24"/>
+          <w:lang w:val="en-US"/>
+        </w:rPr>
+      </w:pPr>
+      <w:r>
+        <w:rPr>
+          <w:rFonts w:ascii="Arial" w:hAnsi="Arial" w:cs="Arial"/>
+          <w:i/>
+          <w:iCs/>
+          <w:sz w:val="24"/>
+          <w:szCs w:val="24"/>
+          <w:lang w:val="en-US"/>
+        </w:rPr>
+        <w:tab/>
+        <w:t>THEN dRecomendacion IS Muy_dificil AND tExigido IS Muy_poco</w:t>
+      </w:r>
+    </w:p>
+    <w:p>
+      <w:pPr>
+        <w:pStyle w:val="Prrafodelista"/>
+        <w:numPr>
+          <w:ilvl w:val="0"/>
+          <w:numId w:val="1"/>
+        </w:numPr>
+        <w:ind w:left="1418" w:hanging="425"/>
+        <w:jc w:val="both"/>
+        <w:rPr>
+          <w:rFonts w:ascii="Arial" w:hAnsi="Arial" w:cs="Arial"/>
+          <w:i/>
+          <w:iCs/>
+          <w:sz w:val="24"/>
+          <w:szCs w:val="24"/>
+          <w:lang w:val="en-US"/>
+        </w:rPr>
+      </w:pPr>
+      <w:r>
+        <w:rPr>
+          <w:rFonts w:ascii="Arial" w:hAnsi="Arial" w:cs="Arial"/>
+          <w:i/>
+          <w:iCs/>
+          <w:sz w:val="24"/>
+          <w:szCs w:val="24"/>
+          <w:lang w:val="en-US"/>
+        </w:rPr>
+        <w:t xml:space="preserve">IF pAbandono IS Muy_alto AND hInvertible IS Muy_pocas </w:t>
+      </w:r>
+    </w:p>
+    <w:p>
+      <w:pPr>
+        <w:pStyle w:val="Prrafodelista"/>
+        <w:ind w:left="1418" w:hanging="425"/>
+        <w:jc w:val="both"/>
+        <w:rPr>
+          <w:rFonts w:ascii="Arial" w:hAnsi="Arial" w:cs="Arial"/>
+          <w:i/>
+          <w:iCs/>
+          <w:sz w:val="24"/>
+          <w:szCs w:val="24"/>
+          <w:lang w:val="en-US"/>
+        </w:rPr>
+      </w:pPr>
+      <w:r>
+        <w:rPr>
+          <w:rFonts w:ascii="Arial" w:hAnsi="Arial" w:cs="Arial"/>
+          <w:i/>
+          <w:iCs/>
+          <w:sz w:val="24"/>
+          <w:szCs w:val="24"/>
+          <w:lang w:val="en-US"/>
+        </w:rPr>
+        <w:tab/>
+        <w:t>THEN dRecomendacion IS Facil AND tExigido IS Muy_poco</w:t>
+      </w:r>
+    </w:p>
+    <w:p>
+      <w:pPr>
+        <w:pStyle w:val="Prrafodelista"/>
+        <w:numPr>
+          <w:ilvl w:val="0"/>
+          <w:numId w:val="1"/>
+        </w:numPr>
+        <w:ind w:left="1418" w:hanging="425"/>
+        <w:jc w:val="both"/>
+        <w:rPr>
+          <w:rFonts w:ascii="Arial" w:hAnsi="Arial" w:cs="Arial"/>
+          <w:i/>
+          <w:iCs/>
+          <w:sz w:val="24"/>
+          <w:szCs w:val="24"/>
+          <w:lang w:val="en-US"/>
+        </w:rPr>
+      </w:pPr>
+      <w:r>
+        <w:rPr>
+          <w:rFonts w:ascii="Arial" w:hAnsi="Arial" w:cs="Arial"/>
+          <w:i/>
+          <w:iCs/>
+          <w:sz w:val="24"/>
+          <w:szCs w:val="24"/>
+          <w:lang w:val="en-US"/>
+        </w:rPr>
+        <w:t xml:space="preserve">IF edad IS Ninos </w:t>
+      </w:r>
+    </w:p>
+    <w:p>
+      <w:pPr>
+        <w:pStyle w:val="Prrafodelista"/>
+        <w:ind w:left="1418" w:hanging="425"/>
+        <w:jc w:val="both"/>
+        <w:rPr>
+          <w:rFonts w:ascii="Arial" w:hAnsi="Arial" w:cs="Arial"/>
+          <w:i/>
+          <w:iCs/>
+          <w:sz w:val="24"/>
+          <w:szCs w:val="24"/>
+          <w:lang w:val="en-US"/>
+        </w:rPr>
+      </w:pPr>
+      <w:r>
+        <w:rPr>
+          <w:rFonts w:ascii="Arial" w:hAnsi="Arial" w:cs="Arial"/>
+          <w:i/>
+          <w:iCs/>
+          <w:sz w:val="24"/>
+          <w:szCs w:val="24"/>
+          <w:lang w:val="en-US"/>
+        </w:rPr>
+        <w:tab/>
+        <w:t>THEN dRecomendacion IS Facil</w:t>
+      </w:r>
+    </w:p>
+    <w:p>
+      <w:pPr>
+        <w:pStyle w:val="Prrafodelista"/>
+        <w:numPr>
+          <w:ilvl w:val="0"/>
+          <w:numId w:val="1"/>
+        </w:numPr>
+        <w:ind w:left="1418" w:hanging="425"/>
+        <w:jc w:val="both"/>
+        <w:rPr>
+          <w:rFonts w:ascii="Arial" w:hAnsi="Arial" w:cs="Arial"/>
+          <w:i/>
+          <w:iCs/>
+          <w:sz w:val="24"/>
+          <w:szCs w:val="24"/>
+          <w:lang w:val="en-US"/>
+        </w:rPr>
+      </w:pPr>
+      <w:r>
+        <w:rPr>
+          <w:rFonts w:ascii="Arial" w:hAnsi="Arial" w:cs="Arial"/>
+          <w:i/>
+          <w:iCs/>
+          <w:sz w:val="24"/>
+          <w:szCs w:val="24"/>
+          <w:lang w:val="en-US"/>
+        </w:rPr>
+        <w:t xml:space="preserve">IF hInvertible IS Muchas </w:t>
+      </w:r>
+    </w:p>
+    <w:p>
+      <w:pPr>
+        <w:pStyle w:val="Prrafodelista"/>
+        <w:ind w:left="1418" w:hanging="425"/>
+        <w:jc w:val="both"/>
+        <w:rPr>
+          <w:rFonts w:ascii="Arial" w:hAnsi="Arial" w:cs="Arial"/>
+          <w:i/>
+          <w:iCs/>
+          <w:sz w:val="24"/>
+          <w:szCs w:val="24"/>
+          <w:lang w:val="en-US"/>
+        </w:rPr>
+      </w:pPr>
+      <w:r>
+        <w:rPr>
+          <w:rFonts w:ascii="Arial" w:hAnsi="Arial" w:cs="Arial"/>
+          <w:i/>
+          <w:iCs/>
+          <w:sz w:val="24"/>
+          <w:szCs w:val="24"/>
+          <w:lang w:val="en-US"/>
+        </w:rPr>
+        <w:tab/>
+        <w:t>THEN tExigido IS Mucho</w:t>
+      </w:r>
+    </w:p>
+    <w:p>
+      <w:pPr>
+        <w:pStyle w:val="Prrafodelista"/>
+        <w:numPr>
+          <w:ilvl w:val="0"/>
+          <w:numId w:val="1"/>
+        </w:numPr>
+        <w:ind w:left="1418" w:hanging="425"/>
+        <w:jc w:val="both"/>
+        <w:rPr>
+          <w:rFonts w:ascii="Arial" w:hAnsi="Arial" w:cs="Arial"/>
+          <w:i/>
+          <w:iCs/>
+          <w:sz w:val="24"/>
+          <w:szCs w:val="24"/>
+          <w:lang w:val="en-US"/>
+        </w:rPr>
+      </w:pPr>
+      <w:r>
+        <w:rPr>
+          <w:rFonts w:ascii="Arial" w:hAnsi="Arial" w:cs="Arial"/>
+          <w:i/>
+          <w:iCs/>
+          <w:sz w:val="24"/>
+          <w:szCs w:val="24"/>
+          <w:lang w:val="en-US"/>
+        </w:rPr>
+        <w:t xml:space="preserve">IF pAbandono IS Muy_bajo AND familiaridad IS Experto </w:t>
+      </w:r>
+    </w:p>
+    <w:p>
+      <w:pPr>
+        <w:pStyle w:val="Prrafodelista"/>
+        <w:ind w:left="1418" w:hanging="425"/>
+        <w:jc w:val="both"/>
+        <w:rPr>
+          <w:rFonts w:ascii="Arial" w:hAnsi="Arial" w:cs="Arial"/>
+          <w:i/>
+          <w:iCs/>
+          <w:sz w:val="24"/>
+          <w:szCs w:val="24"/>
+          <w:lang w:val="en-US"/>
+        </w:rPr>
+      </w:pPr>
+      <w:r>
+        <w:rPr>
+          <w:rFonts w:ascii="Arial" w:hAnsi="Arial" w:cs="Arial"/>
+          <w:i/>
+          <w:iCs/>
+          <w:sz w:val="24"/>
+          <w:szCs w:val="24"/>
+          <w:lang w:val="en-US"/>
+        </w:rPr>
+        <w:tab/>
+        <w:t>THEN dRecomendacion IS Muy_dificil AND tExigido IS Mucho</w:t>
+      </w:r>
+    </w:p>
+    <w:p>
+      <w:pPr>
+        <w:pStyle w:val="Prrafodelista"/>
+        <w:numPr>
+          <w:ilvl w:val="0"/>
+          <w:numId w:val="1"/>
+        </w:numPr>
+        <w:ind w:left="1418" w:hanging="425"/>
+        <w:jc w:val="both"/>
+        <w:rPr>
+          <w:rFonts w:ascii="Arial" w:hAnsi="Arial" w:cs="Arial"/>
+          <w:i/>
+          <w:iCs/>
+          <w:sz w:val="24"/>
+          <w:szCs w:val="24"/>
+          <w:lang w:val="en-US"/>
+        </w:rPr>
+      </w:pPr>
+      <w:r>
+        <w:rPr>
+          <w:rFonts w:ascii="Arial" w:hAnsi="Arial" w:cs="Arial"/>
+          <w:i/>
+          <w:iCs/>
+          <w:sz w:val="24"/>
+          <w:szCs w:val="24"/>
+          <w:lang w:val="en-US"/>
+        </w:rPr>
+        <w:t xml:space="preserve">IF familiaridad IS Muy_familiarizado </w:t>
+      </w:r>
+    </w:p>
+    <w:p>
+      <w:pPr>
+        <w:pStyle w:val="Prrafodelista"/>
+        <w:ind w:left="1418" w:hanging="425"/>
+        <w:jc w:val="both"/>
+        <w:rPr>
+          <w:rFonts w:ascii="Arial" w:hAnsi="Arial" w:cs="Arial"/>
+          <w:i/>
+          <w:iCs/>
+          <w:sz w:val="24"/>
+          <w:szCs w:val="24"/>
+          <w:lang w:val="en-US"/>
+        </w:rPr>
+      </w:pPr>
+      <w:r>
+        <w:rPr>
+          <w:rFonts w:ascii="Arial" w:hAnsi="Arial" w:cs="Arial"/>
+          <w:i/>
+          <w:iCs/>
+          <w:sz w:val="24"/>
+          <w:szCs w:val="24"/>
+          <w:lang w:val="en-US"/>
+        </w:rPr>
+        <w:tab/>
+        <w:t>THEN dRecomendacion IS Dificil</w:t>
+      </w:r>
+    </w:p>
+    <w:p>
+      <w:pPr>
+        <w:pStyle w:val="Prrafodelista"/>
+        <w:numPr>
+          <w:ilvl w:val="0"/>
+          <w:numId w:val="1"/>
+        </w:numPr>
+        <w:ind w:left="1418" w:hanging="425"/>
+        <w:jc w:val="both"/>
+        <w:rPr>
+          <w:rFonts w:ascii="Arial" w:hAnsi="Arial" w:cs="Arial"/>
+          <w:i/>
+          <w:iCs/>
+          <w:sz w:val="24"/>
+          <w:szCs w:val="24"/>
+          <w:lang w:val="en-US"/>
+        </w:rPr>
+      </w:pPr>
+      <w:r>
+        <w:rPr>
+          <w:rFonts w:ascii="Arial" w:hAnsi="Arial" w:cs="Arial"/>
+          <w:i/>
+          <w:iCs/>
+          <w:sz w:val="24"/>
+          <w:szCs w:val="24"/>
+          <w:lang w:val="en-US"/>
+        </w:rPr>
+        <w:t xml:space="preserve">IF hInvertible IS Medias </w:t>
+      </w:r>
+    </w:p>
+    <w:p>
+      <w:pPr>
+        <w:pStyle w:val="Prrafodelista"/>
+        <w:ind w:left="1418" w:hanging="425"/>
+        <w:jc w:val="both"/>
+        <w:rPr>
+          <w:rFonts w:ascii="Arial" w:hAnsi="Arial" w:cs="Arial"/>
+          <w:i/>
+          <w:iCs/>
+          <w:sz w:val="24"/>
+          <w:szCs w:val="24"/>
+        </w:rPr>
+      </w:pPr>
+      <w:r>
+        <w:rPr>
+          <w:rFonts w:ascii="Arial" w:hAnsi="Arial" w:cs="Arial"/>
+          <w:i/>
+          <w:iCs/>
+          <w:sz w:val="24"/>
+          <w:szCs w:val="24"/>
+          <w:lang w:val="en-US"/>
+        </w:rPr>
+        <w:tab/>
+      </w:r>
+      <w:r>
+        <w:rPr>
+          <w:rFonts w:ascii="Arial" w:hAnsi="Arial" w:cs="Arial"/>
+          <w:i/>
+          <w:iCs/>
+          <w:sz w:val="24"/>
+          <w:szCs w:val="24"/>
+        </w:rPr>
+        <w:t>THEN tExigido IS Medio</w:t>
+      </w:r>
+    </w:p>
+    <w:p>
+      <w:pPr>
+        <w:pStyle w:val="Prrafodelista"/>
+        <w:numPr>
+          <w:ilvl w:val="0"/>
+          <w:numId w:val="1"/>
+        </w:numPr>
+        <w:ind w:left="1418" w:hanging="425"/>
+        <w:jc w:val="both"/>
+        <w:rPr>
+          <w:rFonts w:ascii="Arial" w:hAnsi="Arial" w:cs="Arial"/>
+          <w:i/>
+          <w:iCs/>
+          <w:sz w:val="24"/>
+          <w:szCs w:val="24"/>
+        </w:rPr>
+      </w:pPr>
+      <w:r>
+        <w:rPr>
+          <w:rFonts w:ascii="Arial" w:hAnsi="Arial" w:cs="Arial"/>
+          <w:i/>
+          <w:iCs/>
+          <w:sz w:val="24"/>
+          <w:szCs w:val="24"/>
+        </w:rPr>
+        <w:t xml:space="preserve">IF hInvertible IS Pocas </w:t>
+      </w:r>
+    </w:p>
+    <w:p>
+      <w:pPr>
+        <w:pStyle w:val="Prrafodelista"/>
+        <w:ind w:left="1418" w:hanging="425"/>
+        <w:jc w:val="both"/>
+        <w:rPr>
+          <w:rFonts w:ascii="Arial" w:hAnsi="Arial" w:cs="Arial"/>
+          <w:i/>
+          <w:iCs/>
+          <w:sz w:val="24"/>
+          <w:szCs w:val="24"/>
+        </w:rPr>
+      </w:pPr>
+      <w:r>
+        <w:rPr>
+          <w:rFonts w:ascii="Arial" w:hAnsi="Arial" w:cs="Arial"/>
+          <w:i/>
+          <w:iCs/>
+          <w:sz w:val="24"/>
+          <w:szCs w:val="24"/>
+        </w:rPr>
+        <w:tab/>
+        <w:t>THEN tExigido IS Poco</w:t>
+      </w:r>
+    </w:p>
+    <w:p>
+      <w:pPr>
+        <w:pStyle w:val="Prrafodelista"/>
+        <w:rPr>
+          <w:rFonts w:ascii="Arial" w:hAnsi="Arial" w:cs="Arial"/>
+          <w:b/>
+          <w:bCs/>
+          <w:i/>
+          <w:iCs/>
+          <w:sz w:val="24"/>
+          <w:szCs w:val="24"/>
+        </w:rPr>
+      </w:pPr>
+    </w:p>
+    <w:p>
+      <w:pPr>
+        <w:pStyle w:val="Prrafodelista"/>
+        <w:numPr>
+          <w:ilvl w:val="0"/>
+          <w:numId w:val="2"/>
+        </w:numPr>
+        <w:rPr>
+          <w:rFonts w:ascii="Arial" w:hAnsi="Arial" w:cs="Arial"/>
+          <w:b/>
+          <w:bCs/>
+          <w:sz w:val="24"/>
+          <w:szCs w:val="24"/>
+        </w:rPr>
+      </w:pPr>
+      <w:r>
+        <w:rPr>
+          <w:rFonts w:ascii="Arial" w:hAnsi="Arial" w:cs="Arial"/>
+          <w:b/>
+          <w:bCs/>
+          <w:sz w:val="24"/>
+          <w:szCs w:val="24"/>
+        </w:rPr>
+        <w:t>DESPLIEGUE DEL SISTEMA:</w:t>
+      </w:r>
+    </w:p>
+    <w:p>
+      <w:pPr>
+        <w:rPr>
+          <w:rFonts w:ascii="Arial" w:hAnsi="Arial" w:cs="Arial"/>
+          <w:b/>
+          <w:bCs/>
+          <w:sz w:val="24"/>
+          <w:szCs w:val="24"/>
+        </w:rPr>
+      </w:pPr>
+    </w:p>
+    <w:p>
+      <w:pPr>
+        <w:rPr>
+          <w:rFonts w:ascii="Arial" w:hAnsi="Arial" w:cs="Arial"/>
+          <w:b/>
+          <w:bCs/>
+          <w:sz w:val="24"/>
+          <w:szCs w:val="24"/>
+        </w:rPr>
+      </w:pPr>
+    </w:p>
+    <w:p>
+      <w:pPr>
+        <w:rPr>
+          <w:rFonts w:ascii="Arial" w:hAnsi="Arial" w:cs="Arial"/>
+          <w:b/>
+          <w:bCs/>
+          <w:sz w:val="24"/>
+          <w:szCs w:val="24"/>
+        </w:rPr>
+      </w:pPr>
+    </w:p>
+    <w:p>
+      <w:pPr>
+        <w:rPr>
+          <w:rFonts w:ascii="Arial" w:hAnsi="Arial" w:cs="Arial"/>
+          <w:b/>
+          <w:bCs/>
+          <w:sz w:val="24"/>
+          <w:szCs w:val="24"/>
+        </w:rPr>
+      </w:pPr>
+    </w:p>
+    <w:p>
+      <w:pPr>
+        <w:rPr>
+          <w:rFonts w:ascii="Arial" w:hAnsi="Arial" w:cs="Arial"/>
+          <w:b/>
+          <w:bCs/>
+          <w:sz w:val="24"/>
+          <w:szCs w:val="24"/>
+        </w:rPr>
+      </w:pPr>
+    </w:p>
+    <w:p>
+      <w:pPr>
+        <w:pStyle w:val="Prrafodelista"/>
+        <w:numPr>
+          <w:ilvl w:val="0"/>
+          <w:numId w:val="2"/>
+        </w:numPr>
+        <w:rPr>
+          <w:rFonts w:ascii="Arial" w:hAnsi="Arial" w:cs="Arial"/>
+          <w:b/>
+          <w:bCs/>
+          <w:sz w:val="24"/>
+          <w:szCs w:val="24"/>
+        </w:rPr>
+      </w:pPr>
+      <w:r>
+        <w:rPr>
+          <w:rFonts w:ascii="Arial" w:hAnsi="Arial" w:cs="Arial"/>
+          <w:b/>
+          <w:bCs/>
+          <w:sz w:val="24"/>
+          <w:szCs w:val="24"/>
+        </w:rPr>
+        <w:t>ANALISIS CASOS DE ESTUDIO:</w:t>
+      </w:r>
+    </w:p>
+    <w:p>
+      <w:pPr>
+        <w:pStyle w:val="Prrafodelista"/>
+        <w:rPr>
+          <w:rFonts w:ascii="Arial" w:hAnsi="Arial" w:cs="Arial"/>
+          <w:b/>
+          <w:bCs/>
+          <w:sz w:val="24"/>
+          <w:szCs w:val="24"/>
+        </w:rPr>
+      </w:pPr>
+    </w:p>
+    <w:p>
+      <w:pPr>
+        <w:pStyle w:val="Prrafodelista"/>
+        <w:numPr>
+          <w:ilvl w:val="1"/>
+          <w:numId w:val="2"/>
+        </w:numPr>
+        <w:rPr>
+          <w:rFonts w:ascii="Arial" w:hAnsi="Arial" w:cs="Arial"/>
+          <w:b/>
+          <w:bCs/>
+          <w:sz w:val="24"/>
+          <w:szCs w:val="24"/>
+        </w:rPr>
+      </w:pPr>
+      <w:r>
+        <w:rPr>
+          <w:noProof/>
+        </w:rPr>
+        <w:drawing>
+          <wp:anchor distT="0" distB="0" distL="114300" distR="114300" simplePos="0" relativeHeight="251659264" behindDoc="0" locked="0" layoutInCell="1" allowOverlap="1" wp14:anchorId="50CDFA69" wp14:editId="52668C3C">
+            <wp:simplePos x="0" y="0"/>
+            <wp:positionH relativeFrom="margin">
+              <wp:posOffset>-93980</wp:posOffset>
+            </wp:positionH>
+            <wp:positionV relativeFrom="paragraph">
+              <wp:posOffset>264248</wp:posOffset>
+            </wp:positionV>
+            <wp:extent cx="2561590" cy="3434080"/>
+            <wp:effectExtent l="0" t="0" r="0" b="0"/>
+            <wp:wrapSquare wrapText="bothSides"/>
+            <wp:docPr id="2" name="Imagen 2"/>
+            <wp:cNvGraphicFramePr>
+              <a:graphicFrameLocks xmlns:a="http://schemas.openxmlformats.org/drawingml/2006/main" noChangeAspect="1"/>
+            </wp:cNvGraphicFramePr>
+            <a:graphic xmlns:a="http://schemas.openxmlformats.org/drawingml/2006/main">
+              <a:graphicData uri="http://schemas.openxmlformats.org/drawingml/2006/picture">
+                <pic:pic xmlns:pic="http://schemas.openxmlformats.org/drawingml/2006/picture">
+                  <pic:nvPicPr>
+                    <pic:cNvPr id="0" name="Picture 3"/>
+                    <pic:cNvPicPr>
+                      <a:picLocks noChangeAspect="1" noChangeArrowheads="1"/>
+                    </pic:cNvPicPr>
+                  </pic:nvPicPr>
+                  <pic:blipFill>
+                    <a:blip r:embed="rId5">
+                      <a:extLst>
+                        <a:ext uri="{28A0092B-C50C-407E-A947-70E740481C1C}">
+                          <a14:useLocalDpi xmlns:a14="http://schemas.microsoft.com/office/drawing/2010/main" val="0"/>
+                        </a:ext>
+                      </a:extLst>
+                    </a:blip>
+                    <a:srcRect/>
+                    <a:stretch>
+                      <a:fillRect/>
+                    </a:stretch>
+                  </pic:blipFill>
+                  <pic:spPr bwMode="auto">
+                    <a:xfrm>
+                      <a:off x="0" y="0"/>
+                      <a:ext cx="2561590" cy="3434080"/>
+                    </a:xfrm>
+                    <a:prstGeom prst="rect">
+                      <a:avLst/>
+                    </a:prstGeom>
+                    <a:noFill/>
+                    <a:ln>
+                      <a:noFill/>
+                    </a:ln>
+                  </pic:spPr>
+                </pic:pic>
+              </a:graphicData>
+            </a:graphic>
+          </wp:anchor>
+        </w:drawing>
+      </w:r>
+      <w:r>
+        <w:rPr>
+          <w:noProof/>
+        </w:rPr>
+        <w:drawing>
+          <wp:anchor distT="0" distB="0" distL="114300" distR="114300" simplePos="0" relativeHeight="251658240" behindDoc="0" locked="0" layoutInCell="1" allowOverlap="1" wp14:anchorId="2C65D51E" wp14:editId="3634520B">
+            <wp:simplePos x="0" y="0"/>
+            <wp:positionH relativeFrom="column">
+              <wp:posOffset>2586268</wp:posOffset>
+            </wp:positionH>
+            <wp:positionV relativeFrom="paragraph">
+              <wp:posOffset>269875</wp:posOffset>
+            </wp:positionV>
+            <wp:extent cx="3468414" cy="3083614"/>
+            <wp:effectExtent l="0" t="0" r="0" b="2540"/>
+            <wp:wrapSquare wrapText="bothSides"/>
+            <wp:docPr id="1" name="Imagen 1"/>
+            <wp:cNvGraphicFramePr>
+              <a:graphicFrameLocks xmlns:a="http://schemas.openxmlformats.org/drawingml/2006/main" noChangeAspect="1"/>
+            </wp:cNvGraphicFramePr>
+            <a:graphic xmlns:a="http://schemas.openxmlformats.org/drawingml/2006/main">
+              <a:graphicData uri="http://schemas.openxmlformats.org/drawingml/2006/picture">
+                <pic:pic xmlns:pic="http://schemas.openxmlformats.org/drawingml/2006/picture">
+                  <pic:nvPicPr>
+                    <pic:cNvPr id="0" name="Picture 1"/>
+                    <pic:cNvPicPr>
+                      <a:picLocks noChangeAspect="1" noChangeArrowheads="1"/>
+                    </pic:cNvPicPr>
+                  </pic:nvPicPr>
+                  <pic:blipFill>
+                    <a:blip r:embed="rId6">
+                      <a:extLst>
+                        <a:ext uri="{28A0092B-C50C-407E-A947-70E740481C1C}">
+                          <a14:useLocalDpi xmlns:a14="http://schemas.microsoft.com/office/drawing/2010/main" val="0"/>
+                        </a:ext>
+                      </a:extLst>
+                    </a:blip>
+                    <a:srcRect/>
+                    <a:stretch>
+                      <a:fillRect/>
+                    </a:stretch>
+                  </pic:blipFill>
+                  <pic:spPr bwMode="auto">
+                    <a:xfrm>
+                      <a:off x="0" y="0"/>
+                      <a:ext cx="3468414" cy="3083614"/>
+                    </a:xfrm>
+                    <a:prstGeom prst="rect">
+                      <a:avLst/>
+                    </a:prstGeom>
+                    <a:noFill/>
+                    <a:ln>
+                      <a:noFill/>
+                    </a:ln>
+                  </pic:spPr>
+                </pic:pic>
+              </a:graphicData>
+            </a:graphic>
+          </wp:anchor>
+        </w:drawing>
+      </w:r>
+      <w:r>
+        <w:rPr>
+          <w:rFonts w:ascii="Arial" w:hAnsi="Arial" w:cs="Arial"/>
+          <w:b/>
+          <w:bCs/>
+          <w:sz w:val="24"/>
+          <w:szCs w:val="24"/>
+        </w:rPr>
+        <w:t>Caso 1:</w:t>
+      </w:r>
+    </w:p>
+    <w:p>
+      <w:pPr>
+        <w:jc w:val="center"/>
+        <w:rPr>
+          <w:rFonts w:ascii="Arial" w:hAnsi="Arial" w:cs="Arial"/>
+          <w:b/>
+          <w:bCs/>
+          <w:sz w:val="24"/>
+          <w:szCs w:val="24"/>
+        </w:rPr>
+      </w:pPr>
+    </w:p>
+    <w:p>
+      <w:pPr>
+        <w:jc w:val="center"/>
+        <w:rPr>
+          <w:rFonts w:ascii="Arial" w:hAnsi="Arial" w:cs="Arial"/>
+          <w:sz w:val="24"/>
+          <w:szCs w:val="24"/>
+        </w:rPr>
+      </w:pPr>
+    </w:p>
+    <w:p>
+      <w:pPr>
+        <w:pStyle w:val="Prrafodelista"/>
+        <w:jc w:val="both"/>
+        <w:rPr>
+          <w:rFonts w:ascii="Arial" w:hAnsi="Arial" w:cs="Arial"/>
+          <w:sz w:val="24"/>
+          <w:szCs w:val="24"/>
+        </w:rPr>
+      </w:pPr>
+      <w:r>
+        <w:rPr>
+          <w:rFonts w:ascii="Arial" w:hAnsi="Arial" w:cs="Arial"/>
+          <w:sz w:val="24"/>
+          <w:szCs w:val="24"/>
+        </w:rPr>
+        <w:t xml:space="preserve">El usuario en </w:t>
+      </w:r>
+      <w:r>
+        <w:rPr>
+          <w:rFonts w:ascii="Arial" w:hAnsi="Arial" w:cs="Arial"/>
+          <w:sz w:val="24"/>
+          <w:szCs w:val="24"/>
+        </w:rPr>
+        <w:t xml:space="preserve">el formulario anterior </w:t>
+      </w:r>
+      <w:r>
+        <w:rPr>
+          <w:rFonts w:ascii="Arial" w:hAnsi="Arial" w:cs="Arial"/>
+          <w:sz w:val="24"/>
+          <w:szCs w:val="24"/>
+        </w:rPr>
+        <w:t xml:space="preserve">indicó que tiene un porcentaje de abandono nulo y un </w:t>
+      </w:r>
+      <w:r>
+        <w:rPr>
+          <w:rFonts w:ascii="Arial" w:hAnsi="Arial" w:cs="Arial"/>
+          <w:sz w:val="24"/>
+          <w:szCs w:val="24"/>
+        </w:rPr>
+        <w:t>nivel altísimo de familiaridad (experto)</w:t>
+      </w:r>
+      <w:r>
+        <w:rPr>
+          <w:rFonts w:ascii="Arial" w:hAnsi="Arial" w:cs="Arial"/>
+          <w:sz w:val="24"/>
+          <w:szCs w:val="24"/>
+        </w:rPr>
+        <w:t xml:space="preserve"> </w:t>
+      </w:r>
+      <w:r>
+        <w:rPr>
+          <w:rFonts w:ascii="Arial" w:hAnsi="Arial" w:cs="Arial"/>
+          <w:sz w:val="24"/>
+          <w:szCs w:val="24"/>
+        </w:rPr>
+        <w:t>con</w:t>
+      </w:r>
+      <w:r>
+        <w:rPr>
+          <w:rFonts w:ascii="Arial" w:hAnsi="Arial" w:cs="Arial"/>
+          <w:sz w:val="24"/>
+          <w:szCs w:val="24"/>
+        </w:rPr>
+        <w:t xml:space="preserve"> los temas relacionados al curso, por </w:t>
+      </w:r>
+      <w:r>
+        <w:rPr>
+          <w:rFonts w:ascii="Arial" w:hAnsi="Arial" w:cs="Arial"/>
+          <w:sz w:val="24"/>
+          <w:szCs w:val="24"/>
+        </w:rPr>
+        <w:t>ende,</w:t>
+      </w:r>
+      <w:r>
+        <w:rPr>
+          <w:rFonts w:ascii="Arial" w:hAnsi="Arial" w:cs="Arial"/>
+          <w:sz w:val="24"/>
+          <w:szCs w:val="24"/>
+        </w:rPr>
+        <w:t xml:space="preserve"> podemos inferir que no solo </w:t>
+      </w:r>
+      <w:r>
+        <w:rPr>
+          <w:rFonts w:ascii="Arial" w:hAnsi="Arial" w:cs="Arial"/>
+          <w:sz w:val="24"/>
+          <w:szCs w:val="24"/>
+        </w:rPr>
+        <w:t xml:space="preserve">es una persona perseverante, sino que también </w:t>
+      </w:r>
+      <w:r>
+        <w:rPr>
+          <w:rFonts w:ascii="Arial" w:hAnsi="Arial" w:cs="Arial"/>
+          <w:sz w:val="24"/>
+          <w:szCs w:val="24"/>
+        </w:rPr>
+        <w:t>su nivel previo le permitirá desenvolverse en un curso donde se traten conceptos complejos y ejercicios difíciles</w:t>
+      </w:r>
+      <w:r>
+        <w:rPr>
+          <w:rFonts w:ascii="Arial" w:hAnsi="Arial" w:cs="Arial"/>
+          <w:sz w:val="24"/>
+          <w:szCs w:val="24"/>
+        </w:rPr>
+        <w:t xml:space="preserve">, razón por la cual se puede permitir los cursos de mayor dificultad. Sin embargo, ese no es el único factor a tener en cuenta, pues también hay que tener en cuenta el tiempo que esta persona puede dedicar al curso, pues si no es suficiente podría terminar abandonándolo para dedicarse a otras cosas que le parezcan mas urgentes o de mayor importancia. </w:t>
+      </w:r>
+    </w:p>
+    <w:p>
+      <w:pPr>
+        <w:pStyle w:val="Prrafodelista"/>
+        <w:jc w:val="both"/>
+        <w:rPr>
+          <w:rFonts w:ascii="Arial" w:hAnsi="Arial" w:cs="Arial"/>
+          <w:sz w:val="24"/>
+          <w:szCs w:val="24"/>
+        </w:rPr>
+      </w:pPr>
+    </w:p>
+    <w:p>
+      <w:pPr>
+        <w:pStyle w:val="Prrafodelista"/>
+        <w:jc w:val="both"/>
+        <w:rPr>
+          <w:rFonts w:ascii="Arial" w:hAnsi="Arial" w:cs="Arial"/>
+          <w:sz w:val="24"/>
+          <w:szCs w:val="24"/>
+        </w:rPr>
+      </w:pPr>
+      <w:r>
+        <w:rPr>
+          <w:rFonts w:ascii="Arial" w:hAnsi="Arial" w:cs="Arial"/>
+          <w:sz w:val="24"/>
+          <w:szCs w:val="24"/>
+        </w:rPr>
+        <w:t xml:space="preserve">En este caso también podemos evidenciar que tienen una gran cantidad de horas al día disponibles para trabajar en el curso, razón por la cual </w:t>
+      </w:r>
+      <w:r>
+        <w:rPr>
+          <w:rFonts w:ascii="Arial" w:hAnsi="Arial" w:cs="Arial"/>
+          <w:sz w:val="24"/>
+          <w:szCs w:val="24"/>
+        </w:rPr>
+        <w:t>se le pueden ofrecer cursos largos en los que se profundice aún más en los temas para asegurar una experiencia mucho más constructiva y completa</w:t>
+      </w:r>
+      <w:r>
+        <w:rPr>
+          <w:rFonts w:ascii="Arial" w:hAnsi="Arial" w:cs="Arial"/>
+          <w:sz w:val="24"/>
+          <w:szCs w:val="24"/>
+        </w:rPr>
+        <w:t xml:space="preserve"> para su proceso educacional</w:t>
+      </w:r>
+      <w:r>
+        <w:rPr>
+          <w:rFonts w:ascii="Arial" w:hAnsi="Arial" w:cs="Arial"/>
+          <w:sz w:val="24"/>
+          <w:szCs w:val="24"/>
+        </w:rPr>
+        <w:t>.</w:t>
+      </w:r>
+    </w:p>
+    <w:p>
+      <w:pPr>
+        <w:pStyle w:val="Prrafodelista"/>
+        <w:rPr>
+          <w:rFonts w:ascii="Arial" w:hAnsi="Arial" w:cs="Arial"/>
+          <w:sz w:val="24"/>
+          <w:szCs w:val="24"/>
+        </w:rPr>
+      </w:pPr>
+    </w:p>
+    <w:p>
+      <w:pPr>
+        <w:pStyle w:val="Prrafodelista"/>
+        <w:rPr>
+          <w:rFonts w:ascii="Arial" w:hAnsi="Arial" w:cs="Arial"/>
+          <w:sz w:val="24"/>
+          <w:szCs w:val="24"/>
+        </w:rPr>
+      </w:pPr>
+    </w:p>
+    <w:p>
+      <w:pPr>
+        <w:pStyle w:val="Prrafodelista"/>
+        <w:rPr>
+          <w:rFonts w:ascii="Arial" w:hAnsi="Arial" w:cs="Arial"/>
+          <w:sz w:val="24"/>
+          <w:szCs w:val="24"/>
+        </w:rPr>
+      </w:pPr>
+    </w:p>
+    <w:p>
+      <w:pPr>
+        <w:pStyle w:val="Prrafodelista"/>
+        <w:numPr>
+          <w:ilvl w:val="1"/>
+          <w:numId w:val="2"/>
+        </w:numPr>
+        <w:rPr>
+          <w:rFonts w:ascii="Arial" w:hAnsi="Arial" w:cs="Arial"/>
+          <w:b/>
+          <w:bCs/>
+          <w:sz w:val="24"/>
+          <w:szCs w:val="24"/>
+        </w:rPr>
+      </w:pPr>
+      <w:r>
+        <w:rPr>
+          <w:rFonts w:ascii="Arial" w:hAnsi="Arial" w:cs="Arial"/>
+          <w:b/>
+          <w:bCs/>
+          <w:sz w:val="24"/>
+          <w:szCs w:val="24"/>
+        </w:rPr>
+        <w:t>Caso 2:</w:t>
+      </w:r>
+    </w:p>
+    <w:p>
+      <w:pPr>
+        <w:jc w:val="center"/>
+        <w:rPr>
+          <w:rFonts w:ascii="Arial" w:hAnsi="Arial" w:cs="Arial"/>
+          <w:b/>
+          <w:bCs/>
+          <w:sz w:val="24"/>
+          <w:szCs w:val="24"/>
+        </w:rPr>
+      </w:pPr>
+    </w:p>
+    <w:p>
+      <w:pPr>
+        <w:jc w:val="center"/>
+        <w:rPr>
+          <w:rFonts w:ascii="Arial" w:hAnsi="Arial" w:cs="Arial"/>
+          <w:b/>
+          <w:bCs/>
+          <w:sz w:val="24"/>
+          <w:szCs w:val="24"/>
+        </w:rPr>
+      </w:pPr>
+      <w:r>
+        <w:rPr>
+          <w:rFonts w:ascii="Arial" w:hAnsi="Arial" w:cs="Arial"/>
+          <w:b/>
+          <w:bCs/>
+          <w:sz w:val="24"/>
+          <w:szCs w:val="24"/>
+        </w:rPr>
+        <w:drawing>
+          <wp:anchor distT="0" distB="0" distL="114300" distR="114300" simplePos="0" relativeHeight="251662336" behindDoc="0" locked="0" layoutInCell="1" allowOverlap="1" wp14:anchorId="6F04CC95" wp14:editId="0204E9B1">
+            <wp:simplePos x="0" y="0"/>
+            <wp:positionH relativeFrom="margin">
+              <wp:posOffset>2279650</wp:posOffset>
+            </wp:positionH>
+            <wp:positionV relativeFrom="paragraph">
+              <wp:posOffset>14605</wp:posOffset>
+            </wp:positionV>
+            <wp:extent cx="3476625" cy="2912745"/>
+            <wp:effectExtent l="0" t="0" r="9525" b="1905"/>
+            <wp:wrapSquare wrapText="bothSides"/>
+            <wp:docPr id="5" name="Imagen 5"/>
+            <wp:cNvGraphicFramePr>
+              <a:graphicFrameLocks xmlns:a="http://schemas.openxmlformats.org/drawingml/2006/main" noChangeAspect="1"/>
+            </wp:cNvGraphicFramePr>
+            <a:graphic xmlns:a="http://schemas.openxmlformats.org/drawingml/2006/main">
+              <a:graphicData uri="http://schemas.openxmlformats.org/drawingml/2006/picture">
+                <pic:pic xmlns:pic="http://schemas.openxmlformats.org/drawingml/2006/picture">
+                  <pic:nvPicPr>
+                    <pic:cNvPr id="1" name=""/>
+                    <pic:cNvPicPr/>
+                  </pic:nvPicPr>
+                  <pic:blipFill>
+                    <a:blip r:embed="rId7">
+                      <a:duotone>
+                        <a:prstClr val="black"/>
+                        <a:srgbClr val="FF0000">
+                          <a:tint val="45000"/>
+                          <a:satMod val="400000"/>
+                        </a:srgbClr>
+                      </a:duotone>
+                      <a:extLst>
+                        <a:ext uri="{28A0092B-C50C-407E-A947-70E740481C1C}">
+                          <a14:useLocalDpi xmlns:a14="http://schemas.microsoft.com/office/drawing/2010/main" val="0"/>
+                        </a:ext>
+                      </a:extLst>
+                    </a:blip>
+                    <a:stretch>
+                      <a:fillRect/>
+                    </a:stretch>
+                  </pic:blipFill>
+                  <pic:spPr>
+                    <a:xfrm>
+                      <a:off x="0" y="0"/>
+                      <a:ext cx="3476625" cy="2912745"/>
+                    </a:xfrm>
+                    <a:prstGeom prst="rect">
+                      <a:avLst/>
+                    </a:prstGeom>
+                  </pic:spPr>
+                </pic:pic>
+              </a:graphicData>
+            </a:graphic>
+            <wp14:sizeRelH relativeFrom="margin">
+              <wp14:pctWidth>0</wp14:pctWidth>
+            </wp14:sizeRelH>
+            <wp14:sizeRelV relativeFrom="margin">
+              <wp14:pctHeight>0</wp14:pctHeight>
+            </wp14:sizeRelV>
+          </wp:anchor>
+        </w:drawing>
+      </w:r>
+      <w:r>
+        <w:rPr>
+          <w:rFonts w:ascii="Arial" w:hAnsi="Arial" w:cs="Arial"/>
+          <w:b/>
+          <w:bCs/>
+          <w:sz w:val="24"/>
+          <w:szCs w:val="24"/>
+        </w:rPr>
+        <w:drawing>
+          <wp:anchor distT="0" distB="0" distL="114300" distR="114300" simplePos="0" relativeHeight="251663360" behindDoc="0" locked="0" layoutInCell="1" allowOverlap="1" wp14:anchorId="679A41D7" wp14:editId="12EF510C">
+            <wp:simplePos x="0" y="0"/>
+            <wp:positionH relativeFrom="margin">
+              <wp:posOffset>-114973</wp:posOffset>
+            </wp:positionH>
+            <wp:positionV relativeFrom="paragraph">
+              <wp:posOffset>0</wp:posOffset>
+            </wp:positionV>
+            <wp:extent cx="2334895" cy="3115310"/>
+            <wp:effectExtent l="0" t="0" r="8255" b="8890"/>
+            <wp:wrapSquare wrapText="bothSides"/>
+            <wp:docPr id="6" name="Imagen 6"/>
+            <wp:cNvGraphicFramePr>
+              <a:graphicFrameLocks xmlns:a="http://schemas.openxmlformats.org/drawingml/2006/main" noChangeAspect="1"/>
+            </wp:cNvGraphicFramePr>
+            <a:graphic xmlns:a="http://schemas.openxmlformats.org/drawingml/2006/main">
+              <a:graphicData uri="http://schemas.openxmlformats.org/drawingml/2006/picture">
+                <pic:pic xmlns:pic="http://schemas.openxmlformats.org/drawingml/2006/picture">
+                  <pic:nvPicPr>
+                    <pic:cNvPr id="1" name=""/>
+                    <pic:cNvPicPr/>
+                  </pic:nvPicPr>
+                  <pic:blipFill>
+                    <a:blip r:embed="rId8">
+                      <a:duotone>
+                        <a:prstClr val="black"/>
+                        <a:srgbClr val="FF0000">
+                          <a:tint val="45000"/>
+                          <a:satMod val="400000"/>
+                        </a:srgbClr>
+                      </a:duotone>
+                      <a:extLst>
+                        <a:ext uri="{28A0092B-C50C-407E-A947-70E740481C1C}">
+                          <a14:useLocalDpi xmlns:a14="http://schemas.microsoft.com/office/drawing/2010/main" val="0"/>
+                        </a:ext>
+                      </a:extLst>
+                    </a:blip>
+                    <a:stretch>
+                      <a:fillRect/>
+                    </a:stretch>
+                  </pic:blipFill>
+                  <pic:spPr>
+                    <a:xfrm>
+                      <a:off x="0" y="0"/>
+                      <a:ext cx="2334895" cy="3115310"/>
+                    </a:xfrm>
+                    <a:prstGeom prst="rect">
+                      <a:avLst/>
+                    </a:prstGeom>
+                  </pic:spPr>
+                </pic:pic>
+              </a:graphicData>
+            </a:graphic>
+            <wp14:sizeRelH relativeFrom="margin">
+              <wp14:pctWidth>0</wp14:pctWidth>
+            </wp14:sizeRelH>
+            <wp14:sizeRelV relativeFrom="margin">
+              <wp14:pctHeight>0</wp14:pctHeight>
+            </wp14:sizeRelV>
+          </wp:anchor>
+        </w:drawing>
+      </w:r>
+      <w:r>
+        <w:rPr>
+          <w:noProof/>
+        </w:rPr>
+        <w:t>(revisar las reglas)</w:t>
+      </w:r>
+      <w:r>
+        <w:rPr>
+          <w:noProof/>
+        </w:rPr>
+        <w:t xml:space="preserve"> </w:t>
+      </w:r>
+    </w:p>
+    <w:p>
+      <w:pPr>
+        <w:jc w:val="both"/>
+        <w:rPr>
+          <w:rFonts w:ascii="Arial" w:hAnsi="Arial" w:cs="Arial"/>
+          <w:sz w:val="24"/>
+          <w:szCs w:val="24"/>
+        </w:rPr>
+      </w:pPr>
+    </w:p>
+    <w:p>
+      <w:pPr>
+        <w:jc w:val="both"/>
+        <w:rPr>
+          <w:rFonts w:ascii="Arial" w:hAnsi="Arial" w:cs="Arial"/>
+          <w:sz w:val="24"/>
+          <w:szCs w:val="24"/>
+        </w:rPr>
+      </w:pPr>
+      <w:r>
+        <w:rPr>
+          <w:rFonts w:ascii="Arial" w:hAnsi="Arial" w:cs="Arial"/>
+          <w:sz w:val="24"/>
+          <w:szCs w:val="24"/>
+        </w:rPr>
+        <w:t>En este caso el usuario según la información ingresada es un niño con un alto porcentaje de abandono y pocas horas disponibles al día para dedicarle al curso</w:t>
+      </w:r>
+      <w:r>
+        <w:rPr>
+          <w:rFonts w:ascii="Arial" w:hAnsi="Arial" w:cs="Arial"/>
+          <w:sz w:val="24"/>
+          <w:szCs w:val="24"/>
+        </w:rPr>
+        <w:t>. P</w:t>
+      </w:r>
+      <w:r>
+        <w:rPr>
+          <w:rFonts w:ascii="Arial" w:hAnsi="Arial" w:cs="Arial"/>
+          <w:sz w:val="24"/>
+          <w:szCs w:val="24"/>
+        </w:rPr>
+        <w:t xml:space="preserve">or eso lo ideal sería </w:t>
+      </w:r>
+      <w:r>
+        <w:rPr>
+          <w:rFonts w:ascii="Arial" w:hAnsi="Arial" w:cs="Arial"/>
+          <w:sz w:val="24"/>
+          <w:szCs w:val="24"/>
+        </w:rPr>
+        <w:t>ofrecerle</w:t>
+      </w:r>
+      <w:r>
+        <w:rPr>
+          <w:rFonts w:ascii="Arial" w:hAnsi="Arial" w:cs="Arial"/>
+          <w:sz w:val="24"/>
+          <w:szCs w:val="24"/>
+        </w:rPr>
+        <w:t xml:space="preserve"> un curso de una dificultad media o baja y </w:t>
+      </w:r>
+      <w:r>
+        <w:rPr>
+          <w:rFonts w:ascii="Arial" w:hAnsi="Arial" w:cs="Arial"/>
+          <w:sz w:val="24"/>
+          <w:szCs w:val="24"/>
+        </w:rPr>
+        <w:t>que no exija demasiadas horas a la semana, para evitar que el pequeño se frustre y abandone el curso por no ser capaz de superar algún obstáculo que se le presente en el desarrollo de este o por no tener el tiempo suficiente para cumplir con los objetivos planteados. Maximizando así las posibilidades de que complete los cursos y brindándole una experiencia amena y acorde a su nivel en su proceso de aprendizaje.</w:t>
+      </w:r>
     </w:p>
     <w:sectPr>
       <w:pgSz w:w="12240" w:h="15840"/>
@@ -1711,21 +4614,114 @@
 </file>
 
 <file path=word/numbering.xml><?xml version="1.0" encoding="utf-8"?>
-<w:numbering xmlns:wpc="http://schemas.microsoft.com/office/word/2010/wordprocessingCanvas" xmlns:cx="http://schemas.microsoft.com/office/drawing/2014/chartex" xmlns:cx1="http://schemas.microsoft.com/office/drawing/2015/9/8/chartex" xmlns:cx2="http://schemas.microsoft.com/office/drawing/2015/10/21/chartex" xmlns:cx3="http://schemas.microsoft.com/office/drawing/2016/5/9/chartex" xmlns:cx4="http://schemas.microsoft.com/office/drawing/2016/5/10/chartex" xmlns:cx5="http://schemas.microsoft.com/office/drawing/2016/5/11/chartex" xmlns:cx6="http://schemas.microsoft.com/office/drawing/2016/5/12/chartex" xmlns:cx7="http://schemas.microsoft.com/office/drawing/2016/5/13/chartex" xmlns:cx8="http://schemas.microsoft.com/office/drawing/2016/5/14/chartex" xmlns:mc="http://schemas.openxmlformats.org/markup-compatibility/2006" xmlns:aink="http://schemas.microsoft.com/office/drawing/2016/ink" xmlns:am3d="http://schemas.microsoft.com/office/drawing/2017/model3d" xmlns:o="urn:schemas-microsoft-com:office:office" xmlns:r="http://schemas.openxmlformats.org/officeDocument/2006/relationships" xmlns:m="http://schemas.openxmlformats.org/officeDocument/2006/math" xmlns:v="urn:schemas-microsoft-com:vml" xmlns:wp14="http://schemas.microsoft.com/office/word/2010/wordprocessingDrawing" xmlns:wp="http://schemas.openxmlformats.org/drawingml/2006/wordprocessingDrawing" xmlns:w10="urn:schemas-microsoft-com:office:word" xmlns:w="http://schemas.openxmlformats.org/wordprocessingml/2006/main" xmlns:w14="http://schemas.microsoft.com/office/word/2010/wordml" xmlns:w15="http://schemas.microsoft.com/office/word/2012/wordml" xmlns:w16cid="http://schemas.microsoft.com/office/word/2016/wordml/cid" xmlns:w16se="http://schemas.microsoft.com/office/word/2015/wordml/symex" xmlns:wpg="http://schemas.microsoft.com/office/word/2010/wordprocessingGroup" xmlns:wpi="http://schemas.microsoft.com/office/word/2010/wordprocessingInk" xmlns:wne="http://schemas.microsoft.com/office/word/2006/wordml" xmlns:wps="http://schemas.microsoft.com/office/word/2010/wordprocessingShape" mc:Ignorable="w14 w15 w16se w16cid wp14">
+<w:numbering xmlns:wpc="http://schemas.microsoft.com/office/word/2010/wordprocessingCanvas" xmlns:cx="http://schemas.microsoft.com/office/drawing/2014/chartex" xmlns:cx1="http://schemas.microsoft.com/office/drawing/2015/9/8/chartex" xmlns:cx2="http://schemas.microsoft.com/office/drawing/2015/10/21/chartex" xmlns:cx3="http://schemas.microsoft.com/office/drawing/2016/5/9/chartex" xmlns:cx4="http://schemas.microsoft.com/office/drawing/2016/5/10/chartex" xmlns:cx5="http://schemas.microsoft.com/office/drawing/2016/5/11/chartex" xmlns:cx6="http://schemas.microsoft.com/office/drawing/2016/5/12/chartex" xmlns:cx7="http://schemas.microsoft.com/office/drawing/2016/5/13/chartex" xmlns:cx8="http://schemas.microsoft.com/office/drawing/2016/5/14/chartex" xmlns:mc="http://schemas.openxmlformats.org/markup-compatibility/2006" xmlns:aink="http://schemas.microsoft.com/office/drawing/2016/ink" xmlns:am3d="http://schemas.microsoft.com/office/drawing/2017/model3d" xmlns:o="urn:schemas-microsoft-com:office:office" xmlns:r="http://schemas.openxmlformats.org/officeDocument/2006/relationships" xmlns:m="http://schemas.openxmlformats.org/officeDocument/2006/math" xmlns:v="urn:schemas-microsoft-com:vml" xmlns:wp14="http://schemas.microsoft.com/office/word/2010/wordprocessingDrawing" xmlns:wp="http://schemas.openxmlformats.org/drawingml/2006/wordprocessingDrawing" xmlns:w10="urn:schemas-microsoft-com:office:word" xmlns:w="http://schemas.openxmlformats.org/wordprocessingml/2006/main" xmlns:w14="http://schemas.microsoft.com/office/word/2010/wordml" xmlns:w15="http://schemas.microsoft.com/office/word/2012/wordml" xmlns:w16cex="http://schemas.microsoft.com/office/word/2018/wordml/cex" xmlns:w16cid="http://schemas.microsoft.com/office/word/2016/wordml/cid" xmlns:w16="http://schemas.microsoft.com/office/word/2018/wordml" xmlns:w16se="http://schemas.microsoft.com/office/word/2015/wordml/symex" xmlns:wpg="http://schemas.microsoft.com/office/word/2010/wordprocessingGroup" xmlns:wpi="http://schemas.microsoft.com/office/word/2010/wordprocessingInk" xmlns:wne="http://schemas.microsoft.com/office/word/2006/wordml" xmlns:wps="http://schemas.microsoft.com/office/word/2010/wordprocessingShape" mc:Ignorable="w14 w15 w16se w16cid w16 w16cex wp14">
   <w:abstractNum w:abstractNumId="0" w15:restartNumberingAfterBreak="0">
+    <w:nsid w:val="3A6445F4"/>
+    <w:multiLevelType w:val="hybridMultilevel"/>
+    <w:tmpl w:val="844AB2CE"/>
+    <w:lvl w:ilvl="0" w:tplc="240A000F">
+      <w:start w:val="1"/>
+      <w:numFmt w:val="decimal"/>
+      <w:lvlText w:val="%1."/>
+      <w:lvlJc w:val="left"/>
+      <w:pPr>
+        <w:ind w:left="720" w:hanging="360"/>
+      </w:pPr>
+      <w:rPr>
+        <w:rFonts w:hint="default"/>
+      </w:rPr>
+    </w:lvl>
+    <w:lvl w:ilvl="1" w:tplc="05AE2D28">
+      <w:start w:val="1"/>
+      <w:numFmt w:val="lowerLetter"/>
+      <w:lvlText w:val="%2."/>
+      <w:lvlJc w:val="left"/>
+      <w:pPr>
+        <w:ind w:left="1440" w:hanging="360"/>
+      </w:pPr>
+      <w:rPr>
+        <w:b/>
+        <w:bCs/>
+      </w:rPr>
+    </w:lvl>
+    <w:lvl w:ilvl="2" w:tplc="240A001B">
+      <w:start w:val="1"/>
+      <w:numFmt w:val="lowerRoman"/>
+      <w:lvlText w:val="%3."/>
+      <w:lvlJc w:val="right"/>
+      <w:pPr>
+        <w:ind w:left="2160" w:hanging="180"/>
+      </w:pPr>
+    </w:lvl>
+    <w:lvl w:ilvl="3" w:tplc="240A000F" w:tentative="1">
+      <w:start w:val="1"/>
+      <w:numFmt w:val="decimal"/>
+      <w:lvlText w:val="%4."/>
+      <w:lvlJc w:val="left"/>
+      <w:pPr>
+        <w:ind w:left="2880" w:hanging="360"/>
+      </w:pPr>
+    </w:lvl>
+    <w:lvl w:ilvl="4" w:tplc="240A0019" w:tentative="1">
+      <w:start w:val="1"/>
+      <w:numFmt w:val="lowerLetter"/>
+      <w:lvlText w:val="%5."/>
+      <w:lvlJc w:val="left"/>
+      <w:pPr>
+        <w:ind w:left="3600" w:hanging="360"/>
+      </w:pPr>
+    </w:lvl>
+    <w:lvl w:ilvl="5" w:tplc="240A001B" w:tentative="1">
+      <w:start w:val="1"/>
+      <w:numFmt w:val="lowerRoman"/>
+      <w:lvlText w:val="%6."/>
+      <w:lvlJc w:val="right"/>
+      <w:pPr>
+        <w:ind w:left="4320" w:hanging="180"/>
+      </w:pPr>
+    </w:lvl>
+    <w:lvl w:ilvl="6" w:tplc="240A000F" w:tentative="1">
+      <w:start w:val="1"/>
+      <w:numFmt w:val="decimal"/>
+      <w:lvlText w:val="%7."/>
+      <w:lvlJc w:val="left"/>
+      <w:pPr>
+        <w:ind w:left="5040" w:hanging="360"/>
+      </w:pPr>
+    </w:lvl>
+    <w:lvl w:ilvl="7" w:tplc="240A0019" w:tentative="1">
+      <w:start w:val="1"/>
+      <w:numFmt w:val="lowerLetter"/>
+      <w:lvlText w:val="%8."/>
+      <w:lvlJc w:val="left"/>
+      <w:pPr>
+        <w:ind w:left="5760" w:hanging="360"/>
+      </w:pPr>
+    </w:lvl>
+    <w:lvl w:ilvl="8" w:tplc="240A001B" w:tentative="1">
+      <w:start w:val="1"/>
+      <w:numFmt w:val="lowerRoman"/>
+      <w:lvlText w:val="%9."/>
+      <w:lvlJc w:val="right"/>
+      <w:pPr>
+        <w:ind w:left="6480" w:hanging="180"/>
+      </w:pPr>
+    </w:lvl>
+  </w:abstractNum>
+  <w:abstractNum w:abstractNumId="1" w15:restartNumberingAfterBreak="0">
     <w:nsid w:val="69441153"/>
     <w:multiLevelType w:val="hybridMultilevel"/>
-    <w:tmpl w:val="00CCEFD2"/>
-    <w:lvl w:ilvl="0" w:tplc="C798D036">
-      <w:start w:val="5"/>
+    <w:tmpl w:val="969E97B4"/>
+    <w:lvl w:ilvl="0" w:tplc="240A0001">
+      <w:start w:val="1"/>
       <w:numFmt w:val="bullet"/>
-      <w:lvlText w:val="-"/>
+      <w:lvlText w:val=""/>
       <w:lvlJc w:val="left"/>
       <w:pPr>
         <w:ind w:left="720" w:hanging="360"/>
       </w:pPr>
       <w:rPr>
-        <w:rFonts w:ascii="Calibri" w:eastAsiaTheme="minorHAnsi" w:hAnsi="Calibri" w:cs="Calibri" w:hint="default"/>
+        <w:rFonts w:ascii="Symbol" w:hAnsi="Symbol" w:hint="default"/>
       </w:rPr>
     </w:lvl>
     <w:lvl w:ilvl="1" w:tplc="240A0003">
@@ -1826,13 +4822,16 @@
     </w:lvl>
   </w:abstractNum>
   <w:num w:numId="1">
+    <w:abstractNumId w:val="1"/>
+  </w:num>
+  <w:num w:numId="2">
     <w:abstractNumId w:val="0"/>
   </w:num>
 </w:numbering>
 </file>
 
 <file path=word/styles.xml><?xml version="1.0" encoding="utf-8"?>
-<w:styles xmlns:mc="http://schemas.openxmlformats.org/markup-compatibility/2006" xmlns:r="http://schemas.openxmlformats.org/officeDocument/2006/relationships" xmlns:w="http://schemas.openxmlformats.org/wordprocessingml/2006/main" xmlns:w14="http://schemas.microsoft.com/office/word/2010/wordml" xmlns:w15="http://schemas.microsoft.com/office/word/2012/wordml" xmlns:w16cid="http://schemas.microsoft.com/office/word/2016/wordml/cid" xmlns:w16se="http://schemas.microsoft.com/office/word/2015/wordml/symex" mc:Ignorable="w14 w15 w16se w16cid">
+<w:styles xmlns:mc="http://schemas.openxmlformats.org/markup-compatibility/2006" xmlns:r="http://schemas.openxmlformats.org/officeDocument/2006/relationships" xmlns:w="http://schemas.openxmlformats.org/wordprocessingml/2006/main" xmlns:w14="http://schemas.microsoft.com/office/word/2010/wordml" xmlns:w15="http://schemas.microsoft.com/office/word/2012/wordml" xmlns:w16cex="http://schemas.microsoft.com/office/word/2018/wordml/cex" xmlns:w16cid="http://schemas.microsoft.com/office/word/2016/wordml/cid" xmlns:w16="http://schemas.microsoft.com/office/word/2018/wordml" xmlns:w16se="http://schemas.microsoft.com/office/word/2015/wordml/symex" mc:Ignorable="w14 w15 w16se w16cid w16 w16cex">
   <w:docDefaults>
     <w:rPrDefault>
       <w:rPr>
@@ -2229,7 +5228,7 @@
   <w:style w:type="paragraph" w:default="1" w:styleId="Normal">
     <w:name w:val="Normal"/>
     <w:qFormat/>
-    <w:rsid w:val="00676095"/>
+    <w:rsid w:val="00463098"/>
   </w:style>
   <w:style w:type="character" w:default="1" w:styleId="Fuentedeprrafopredeter">
     <w:name w:val="Default Paragraph Font"/>

</xml_diff>

<commit_message>
Correccion de reglas y excepcion de ceros
Se corrigieron las reglas y se hizo una excepcion para la edad y las hora invertibles con valor cero.

Co-Authored-By: Daniel Naranjo <39471311+Knire257@users.noreply.github.com>
</commit_message>
<xml_diff>
--- a/Variables micro proyecto 1.docx
+++ b/Variables micro proyecto 1.docx
@@ -1,6 +1,6 @@
 
 <file path=word/document.xml><?xml version="1.0" encoding="utf-8"?>
-<w:document xmlns:wpc="http://schemas.microsoft.com/office/word/2010/wordprocessingCanvas" xmlns:cx="http://schemas.microsoft.com/office/drawing/2014/chartex" xmlns:cx1="http://schemas.microsoft.com/office/drawing/2015/9/8/chartex" xmlns:cx2="http://schemas.microsoft.com/office/drawing/2015/10/21/chartex" xmlns:cx3="http://schemas.microsoft.com/office/drawing/2016/5/9/chartex" xmlns:cx4="http://schemas.microsoft.com/office/drawing/2016/5/10/chartex" xmlns:cx5="http://schemas.microsoft.com/office/drawing/2016/5/11/chartex" xmlns:cx6="http://schemas.microsoft.com/office/drawing/2016/5/12/chartex" xmlns:cx7="http://schemas.microsoft.com/office/drawing/2016/5/13/chartex" xmlns:cx8="http://schemas.microsoft.com/office/drawing/2016/5/14/chartex" xmlns:mc="http://schemas.openxmlformats.org/markup-compatibility/2006" xmlns:aink="http://schemas.microsoft.com/office/drawing/2016/ink" xmlns:am3d="http://schemas.microsoft.com/office/drawing/2017/model3d" xmlns:o="urn:schemas-microsoft-com:office:office" xmlns:r="http://schemas.openxmlformats.org/officeDocument/2006/relationships" xmlns:m="http://schemas.openxmlformats.org/officeDocument/2006/math" xmlns:v="urn:schemas-microsoft-com:vml" xmlns:wp14="http://schemas.microsoft.com/office/word/2010/wordprocessingDrawing" xmlns:wp="http://schemas.openxmlformats.org/drawingml/2006/wordprocessingDrawing" xmlns:w10="urn:schemas-microsoft-com:office:word" xmlns:w="http://schemas.openxmlformats.org/wordprocessingml/2006/main" xmlns:w14="http://schemas.microsoft.com/office/word/2010/wordml" xmlns:w15="http://schemas.microsoft.com/office/word/2012/wordml" xmlns:w16cex="http://schemas.microsoft.com/office/word/2018/wordml/cex" xmlns:w16cid="http://schemas.microsoft.com/office/word/2016/wordml/cid" xmlns:w16="http://schemas.microsoft.com/office/word/2018/wordml" xmlns:w16se="http://schemas.microsoft.com/office/word/2015/wordml/symex" xmlns:wpg="http://schemas.microsoft.com/office/word/2010/wordprocessingGroup" xmlns:wpi="http://schemas.microsoft.com/office/word/2010/wordprocessingInk" xmlns:wne="http://schemas.microsoft.com/office/word/2006/wordml" xmlns:wps="http://schemas.microsoft.com/office/word/2010/wordprocessingShape" mc:Ignorable="w14 w15 w16se w16cid w16 w16cex wp14">
+<w:document xmlns:wpc="http://schemas.microsoft.com/office/word/2010/wordprocessingCanvas" xmlns:cx="http://schemas.microsoft.com/office/drawing/2014/chartex" xmlns:cx1="http://schemas.microsoft.com/office/drawing/2015/9/8/chartex" xmlns:cx2="http://schemas.microsoft.com/office/drawing/2015/10/21/chartex" xmlns:cx3="http://schemas.microsoft.com/office/drawing/2016/5/9/chartex" xmlns:cx4="http://schemas.microsoft.com/office/drawing/2016/5/10/chartex" xmlns:cx5="http://schemas.microsoft.com/office/drawing/2016/5/11/chartex" xmlns:cx6="http://schemas.microsoft.com/office/drawing/2016/5/12/chartex" xmlns:cx7="http://schemas.microsoft.com/office/drawing/2016/5/13/chartex" xmlns:cx8="http://schemas.microsoft.com/office/drawing/2016/5/14/chartex" xmlns:mc="http://schemas.openxmlformats.org/markup-compatibility/2006" xmlns:aink="http://schemas.microsoft.com/office/drawing/2016/ink" xmlns:am3d="http://schemas.microsoft.com/office/drawing/2017/model3d" xmlns:o="urn:schemas-microsoft-com:office:office" xmlns:r="http://schemas.openxmlformats.org/officeDocument/2006/relationships" xmlns:m="http://schemas.openxmlformats.org/officeDocument/2006/math" xmlns:v="urn:schemas-microsoft-com:vml" xmlns:wp14="http://schemas.microsoft.com/office/word/2010/wordprocessingDrawing" xmlns:wp="http://schemas.openxmlformats.org/drawingml/2006/wordprocessingDrawing" xmlns:w10="urn:schemas-microsoft-com:office:word" xmlns:w="http://schemas.openxmlformats.org/wordprocessingml/2006/main" xmlns:w14="http://schemas.microsoft.com/office/word/2010/wordml" xmlns:w15="http://schemas.microsoft.com/office/word/2012/wordml" xmlns:w16cid="http://schemas.microsoft.com/office/word/2016/wordml/cid" xmlns:w16se="http://schemas.microsoft.com/office/word/2015/wordml/symex" xmlns:wpg="http://schemas.microsoft.com/office/word/2010/wordprocessingGroup" xmlns:wpi="http://schemas.microsoft.com/office/word/2010/wordprocessingInk" xmlns:wne="http://schemas.microsoft.com/office/word/2006/wordml" xmlns:wps="http://schemas.microsoft.com/office/word/2010/wordprocessingShape" mc:Ignorable="w14 w15 w16se w16cid wp14">
   <w:body>
     <w:p>
       <w:pPr>
@@ -540,7 +540,25 @@
           <w:sz w:val="24"/>
           <w:szCs w:val="24"/>
         </w:rPr>
-        <w:t>Con este microproyecto se pretende demostrar las ventajas de la aplicación de tecnologías como la inteligencia artificial en sectores como el E-Learning</w:t>
+        <w:t xml:space="preserve">Con este </w:t>
+      </w:r>
+      <w:proofErr w:type="spellStart"/>
+      <w:r>
+        <w:rPr>
+          <w:rFonts w:ascii="Arial" w:hAnsi="Arial" w:cs="Arial"/>
+          <w:sz w:val="24"/>
+          <w:szCs w:val="24"/>
+        </w:rPr>
+        <w:t>microproyecto</w:t>
+      </w:r>
+      <w:proofErr w:type="spellEnd"/>
+      <w:r>
+        <w:rPr>
+          <w:rFonts w:ascii="Arial" w:hAnsi="Arial" w:cs="Arial"/>
+          <w:sz w:val="24"/>
+          <w:szCs w:val="24"/>
+        </w:rPr>
+        <w:t xml:space="preserve"> se pretende demostrar las ventajas de la aplicación de tecnologías como la inteligencia artificial en sectores como el E-Learning</w:t>
       </w:r>
       <w:r>
         <w:rPr>
@@ -572,7 +590,23 @@
           <w:sz w:val="24"/>
           <w:szCs w:val="24"/>
         </w:rPr>
-        <w:t xml:space="preserve"> un acompañamiento mas completo y personalizado para </w:t>
+        <w:t xml:space="preserve"> un acompañamiento </w:t>
+      </w:r>
+      <w:r>
+        <w:rPr>
+          <w:rFonts w:ascii="Arial" w:hAnsi="Arial" w:cs="Arial"/>
+          <w:sz w:val="24"/>
+          <w:szCs w:val="24"/>
+        </w:rPr>
+        <w:t>más</w:t>
+      </w:r>
+      <w:r>
+        <w:rPr>
+          <w:rFonts w:ascii="Arial" w:hAnsi="Arial" w:cs="Arial"/>
+          <w:sz w:val="24"/>
+          <w:szCs w:val="24"/>
+        </w:rPr>
+        <w:t xml:space="preserve"> completo y personalizado para </w:t>
       </w:r>
       <w:r>
         <w:rPr>
@@ -907,8 +941,18 @@
           <w:sz w:val="24"/>
           <w:szCs w:val="24"/>
         </w:rPr>
-        <w:t>FIS_E-Learning</w:t>
-      </w:r>
+        <w:t>FIS_E-</w:t>
+      </w:r>
+      <w:proofErr w:type="spellStart"/>
+      <w:r>
+        <w:rPr>
+          <w:rFonts w:ascii="Arial" w:hAnsi="Arial" w:cs="Arial"/>
+          <w:sz w:val="24"/>
+          <w:szCs w:val="24"/>
+        </w:rPr>
+        <w:t>Learning</w:t>
+      </w:r>
+      <w:proofErr w:type="spellEnd"/>
       <w:r>
         <w:rPr>
           <w:rFonts w:ascii="Arial" w:hAnsi="Arial" w:cs="Arial"/>
@@ -1071,7 +1115,25 @@
           <w:sz w:val="24"/>
           <w:szCs w:val="24"/>
         </w:rPr>
-        <w:t xml:space="preserve"> [pAbandono]:</w:t>
+        <w:t xml:space="preserve"> [</w:t>
+      </w:r>
+      <w:proofErr w:type="spellStart"/>
+      <w:r>
+        <w:rPr>
+          <w:rFonts w:ascii="Arial" w:hAnsi="Arial" w:cs="Arial"/>
+          <w:sz w:val="24"/>
+          <w:szCs w:val="24"/>
+        </w:rPr>
+        <w:t>pAbandono</w:t>
+      </w:r>
+      <w:proofErr w:type="spellEnd"/>
+      <w:r>
+        <w:rPr>
+          <w:rFonts w:ascii="Arial" w:hAnsi="Arial" w:cs="Arial"/>
+          <w:sz w:val="24"/>
+          <w:szCs w:val="24"/>
+        </w:rPr>
+        <w:t>]:</w:t>
       </w:r>
     </w:p>
     <w:p>
@@ -1944,7 +2006,25 @@
           <w:sz w:val="24"/>
           <w:szCs w:val="24"/>
         </w:rPr>
-        <w:t xml:space="preserve"> [hInvertible]:</w:t>
+        <w:t xml:space="preserve"> [</w:t>
+      </w:r>
+      <w:proofErr w:type="spellStart"/>
+      <w:r>
+        <w:rPr>
+          <w:rFonts w:ascii="Arial" w:hAnsi="Arial" w:cs="Arial"/>
+          <w:sz w:val="24"/>
+          <w:szCs w:val="24"/>
+        </w:rPr>
+        <w:t>hInvertible</w:t>
+      </w:r>
+      <w:proofErr w:type="spellEnd"/>
+      <w:r>
+        <w:rPr>
+          <w:rFonts w:ascii="Arial" w:hAnsi="Arial" w:cs="Arial"/>
+          <w:sz w:val="24"/>
+          <w:szCs w:val="24"/>
+        </w:rPr>
+        <w:t>]:</w:t>
       </w:r>
     </w:p>
     <w:p>
@@ -2315,7 +2395,25 @@
           <w:sz w:val="24"/>
           <w:szCs w:val="24"/>
         </w:rPr>
-        <w:t xml:space="preserve"> [dRecomendacion]:</w:t>
+        <w:t xml:space="preserve"> [</w:t>
+      </w:r>
+      <w:proofErr w:type="spellStart"/>
+      <w:r>
+        <w:rPr>
+          <w:rFonts w:ascii="Arial" w:hAnsi="Arial" w:cs="Arial"/>
+          <w:sz w:val="24"/>
+          <w:szCs w:val="24"/>
+        </w:rPr>
+        <w:t>dRecomendacion</w:t>
+      </w:r>
+      <w:proofErr w:type="spellEnd"/>
+      <w:r>
+        <w:rPr>
+          <w:rFonts w:ascii="Arial" w:hAnsi="Arial" w:cs="Arial"/>
+          <w:sz w:val="24"/>
+          <w:szCs w:val="24"/>
+        </w:rPr>
+        <w:t>]:</w:t>
       </w:r>
     </w:p>
     <w:p>
@@ -2569,7 +2667,25 @@
           <w:sz w:val="24"/>
           <w:szCs w:val="24"/>
         </w:rPr>
-        <w:t xml:space="preserve"> [tExigido]:</w:t>
+        <w:t xml:space="preserve"> [</w:t>
+      </w:r>
+      <w:proofErr w:type="spellStart"/>
+      <w:r>
+        <w:rPr>
+          <w:rFonts w:ascii="Arial" w:hAnsi="Arial" w:cs="Arial"/>
+          <w:sz w:val="24"/>
+          <w:szCs w:val="24"/>
+        </w:rPr>
+        <w:t>tExigido</w:t>
+      </w:r>
+      <w:proofErr w:type="spellEnd"/>
+      <w:r>
+        <w:rPr>
+          <w:rFonts w:ascii="Arial" w:hAnsi="Arial" w:cs="Arial"/>
+          <w:sz w:val="24"/>
+          <w:szCs w:val="24"/>
+        </w:rPr>
+        <w:t>]:</w:t>
       </w:r>
     </w:p>
     <w:p>
@@ -2770,19 +2886,96 @@
     <w:p>
       <w:pPr>
         <w:pStyle w:val="Prrafodelista"/>
-        <w:numPr>
-          <w:ilvl w:val="0"/>
-          <w:numId w:val="1"/>
-        </w:numPr>
-        <w:ind w:left="1418" w:hanging="425"/>
+        <w:rPr>
+          <w:rFonts w:ascii="Arial" w:hAnsi="Arial" w:cs="Arial"/>
+          <w:b/>
+          <w:bCs/>
+          <w:sz w:val="24"/>
+          <w:szCs w:val="24"/>
+        </w:rPr>
+      </w:pPr>
+    </w:p>
+    <w:p>
+      <w:pPr>
+        <w:pStyle w:val="Prrafodelista"/>
         <w:jc w:val="both"/>
+        <w:rPr>
+          <w:rFonts w:ascii="Arial" w:hAnsi="Arial" w:cs="Arial"/>
+          <w:sz w:val="24"/>
+          <w:szCs w:val="24"/>
+        </w:rPr>
+      </w:pPr>
+      <w:r>
+        <w:rPr>
+          <w:rFonts w:ascii="Arial" w:hAnsi="Arial" w:cs="Arial"/>
+          <w:sz w:val="24"/>
+          <w:szCs w:val="24"/>
+        </w:rPr>
+        <w:t>Luego de analizar las variables de entrada, llegamos a la conclusión de que cada variable de entrada es significativa por sí sola, debido a esto hicimos las reglas para cada</w:t>
+      </w:r>
+      <w:r>
+        <w:rPr>
+          <w:rFonts w:ascii="Arial" w:hAnsi="Arial" w:cs="Arial"/>
+          <w:sz w:val="24"/>
+          <w:szCs w:val="24"/>
+        </w:rPr>
+        <w:t xml:space="preserve"> variable de entrada</w:t>
+      </w:r>
+      <w:r>
+        <w:rPr>
+          <w:rFonts w:ascii="Arial" w:hAnsi="Arial" w:cs="Arial"/>
+          <w:sz w:val="24"/>
+          <w:szCs w:val="24"/>
+        </w:rPr>
+        <w:t xml:space="preserve">, de esta forma el programa de </w:t>
+      </w:r>
+      <w:proofErr w:type="spellStart"/>
+      <w:r>
+        <w:rPr>
+          <w:rFonts w:ascii="Arial" w:hAnsi="Arial" w:cs="Arial"/>
+          <w:sz w:val="24"/>
+          <w:szCs w:val="24"/>
+        </w:rPr>
+        <w:t>Fuzzy</w:t>
+      </w:r>
+      <w:proofErr w:type="spellEnd"/>
+      <w:r>
+        <w:rPr>
+          <w:rFonts w:ascii="Arial" w:hAnsi="Arial" w:cs="Arial"/>
+          <w:sz w:val="24"/>
+          <w:szCs w:val="24"/>
+        </w:rPr>
+        <w:t xml:space="preserve"> </w:t>
+      </w:r>
+      <w:proofErr w:type="spellStart"/>
+      <w:r>
+        <w:rPr>
+          <w:rFonts w:ascii="Arial" w:hAnsi="Arial" w:cs="Arial"/>
+          <w:sz w:val="24"/>
+          <w:szCs w:val="24"/>
+        </w:rPr>
+        <w:t>Logic</w:t>
+      </w:r>
+      <w:proofErr w:type="spellEnd"/>
+      <w:r>
+        <w:rPr>
+          <w:rFonts w:ascii="Arial" w:hAnsi="Arial" w:cs="Arial"/>
+          <w:sz w:val="24"/>
+          <w:szCs w:val="24"/>
+        </w:rPr>
+        <w:t xml:space="preserve"> se encarga de hallar y calcular las intersecciones de cada regla.</w:t>
+      </w:r>
+    </w:p>
+    <w:p>
+      <w:pPr>
+        <w:pStyle w:val="Prrafodelista"/>
+        <w:jc w:val="center"/>
         <w:rPr>
           <w:rFonts w:ascii="Arial" w:hAnsi="Arial" w:cs="Arial"/>
           <w:i/>
           <w:iCs/>
           <w:sz w:val="24"/>
           <w:szCs w:val="24"/>
-          <w:lang w:val="en-US"/>
         </w:rPr>
       </w:pPr>
       <w:r>
@@ -2790,1617 +2983,17 @@
           <w:rFonts w:ascii="Arial" w:hAnsi="Arial" w:cs="Arial"/>
           <w:i/>
           <w:iCs/>
+          <w:noProof/>
           <w:sz w:val="24"/>
           <w:szCs w:val="24"/>
           <w:lang w:val="en-US"/>
         </w:rPr>
-        <w:t>IF pAbandono IS Muy_bajo AND familiaridad IS Nula AND edad IS Ninos AND hInvertible IS Muy pocas THEN dRecomendacion IS Facil AND tExigido IS Poco</w:t>
-      </w:r>
-      <w:r>
-        <w:rPr>
-          <w:rFonts w:ascii="Arial" w:hAnsi="Arial" w:cs="Arial"/>
-          <w:sz w:val="24"/>
-          <w:szCs w:val="24"/>
-          <w:lang w:val="en-US"/>
-        </w:rPr>
-        <w:t xml:space="preserve"> </w:t>
-      </w:r>
-    </w:p>
-    <w:p>
-      <w:pPr>
-        <w:pStyle w:val="Prrafodelista"/>
-        <w:numPr>
-          <w:ilvl w:val="0"/>
-          <w:numId w:val="1"/>
-        </w:numPr>
-        <w:ind w:left="1418" w:hanging="425"/>
-        <w:jc w:val="both"/>
-        <w:rPr>
-          <w:rFonts w:ascii="Arial" w:hAnsi="Arial" w:cs="Arial"/>
-          <w:i/>
-          <w:iCs/>
-          <w:sz w:val="24"/>
-          <w:szCs w:val="24"/>
-          <w:lang w:val="en-US"/>
-        </w:rPr>
-      </w:pPr>
-      <w:r>
-        <w:rPr>
-          <w:rFonts w:ascii="Arial" w:hAnsi="Arial" w:cs="Arial"/>
-          <w:i/>
-          <w:iCs/>
-          <w:sz w:val="24"/>
-          <w:szCs w:val="24"/>
-          <w:lang w:val="en-US"/>
-        </w:rPr>
-        <w:t xml:space="preserve">IF pAbandono IS Bajo AND familiaridad IS Poca AND edad IS Adolescentes AND hInvertible IS Medias </w:t>
-      </w:r>
-    </w:p>
-    <w:p>
-      <w:pPr>
-        <w:pStyle w:val="Prrafodelista"/>
-        <w:ind w:left="1418" w:hanging="425"/>
-        <w:jc w:val="both"/>
-        <w:rPr>
-          <w:rFonts w:ascii="Arial" w:hAnsi="Arial" w:cs="Arial"/>
-          <w:i/>
-          <w:iCs/>
-          <w:sz w:val="24"/>
-          <w:szCs w:val="24"/>
-          <w:lang w:val="en-US"/>
-        </w:rPr>
-      </w:pPr>
-      <w:r>
-        <w:rPr>
-          <w:rFonts w:ascii="Arial" w:hAnsi="Arial" w:cs="Arial"/>
-          <w:i/>
-          <w:iCs/>
-          <w:sz w:val="24"/>
-          <w:szCs w:val="24"/>
-          <w:lang w:val="en-US"/>
-        </w:rPr>
-        <w:tab/>
-        <w:t>THEN dRecomendacion IS Medio AND tExigido IS Poco</w:t>
-      </w:r>
-    </w:p>
-    <w:p>
-      <w:pPr>
-        <w:pStyle w:val="Prrafodelista"/>
-        <w:numPr>
-          <w:ilvl w:val="0"/>
-          <w:numId w:val="1"/>
-        </w:numPr>
-        <w:ind w:left="1418" w:hanging="425"/>
-        <w:jc w:val="both"/>
-        <w:rPr>
-          <w:rFonts w:ascii="Arial" w:hAnsi="Arial" w:cs="Arial"/>
-          <w:i/>
-          <w:iCs/>
-          <w:sz w:val="24"/>
-          <w:szCs w:val="24"/>
-          <w:lang w:val="en-US"/>
-        </w:rPr>
-      </w:pPr>
-      <w:r>
-        <w:rPr>
-          <w:rFonts w:ascii="Arial" w:hAnsi="Arial" w:cs="Arial"/>
-          <w:i/>
-          <w:iCs/>
-          <w:sz w:val="24"/>
-          <w:szCs w:val="24"/>
-          <w:lang w:val="en-US"/>
-        </w:rPr>
         <w:lastRenderedPageBreak/>
-        <w:t xml:space="preserve">IF pAbandono IS Alto AND familiaridad IS Algo_familiarizado AND edad IS Jovenes AND hInvertible IS Medias </w:t>
-      </w:r>
-    </w:p>
-    <w:p>
-      <w:pPr>
-        <w:pStyle w:val="Prrafodelista"/>
-        <w:ind w:left="1418" w:hanging="425"/>
-        <w:jc w:val="both"/>
-        <w:rPr>
-          <w:rFonts w:ascii="Arial" w:hAnsi="Arial" w:cs="Arial"/>
-          <w:i/>
-          <w:iCs/>
-          <w:sz w:val="24"/>
-          <w:szCs w:val="24"/>
-          <w:lang w:val="en-US"/>
-        </w:rPr>
-      </w:pPr>
-      <w:r>
-        <w:rPr>
-          <w:rFonts w:ascii="Arial" w:hAnsi="Arial" w:cs="Arial"/>
-          <w:i/>
-          <w:iCs/>
-          <w:sz w:val="24"/>
-          <w:szCs w:val="24"/>
-          <w:lang w:val="en-US"/>
-        </w:rPr>
-        <w:tab/>
-        <w:t>THEN dRecomendacion IS Dificil AND tExigido IS Medio</w:t>
-      </w:r>
-    </w:p>
-    <w:p>
-      <w:pPr>
-        <w:pStyle w:val="Prrafodelista"/>
-        <w:numPr>
-          <w:ilvl w:val="0"/>
-          <w:numId w:val="1"/>
-        </w:numPr>
-        <w:ind w:left="1418" w:hanging="425"/>
-        <w:jc w:val="both"/>
-        <w:rPr>
-          <w:rFonts w:ascii="Arial" w:hAnsi="Arial" w:cs="Arial"/>
-          <w:i/>
-          <w:iCs/>
-          <w:sz w:val="24"/>
-          <w:szCs w:val="24"/>
-          <w:lang w:val="en-US"/>
-        </w:rPr>
-      </w:pPr>
-      <w:r>
-        <w:rPr>
-          <w:rFonts w:ascii="Arial" w:hAnsi="Arial" w:cs="Arial"/>
-          <w:i/>
-          <w:iCs/>
-          <w:sz w:val="24"/>
-          <w:szCs w:val="24"/>
-          <w:lang w:val="en-US"/>
-        </w:rPr>
-        <w:t xml:space="preserve">IF pAbandono IS Muy_alto AND familiaridad IS Muy_familiarizado AND hInvertible IS Muchas </w:t>
-      </w:r>
-    </w:p>
-    <w:p>
-      <w:pPr>
-        <w:pStyle w:val="Prrafodelista"/>
-        <w:ind w:left="1418" w:hanging="425"/>
-        <w:jc w:val="both"/>
-        <w:rPr>
-          <w:rFonts w:ascii="Arial" w:hAnsi="Arial" w:cs="Arial"/>
-          <w:i/>
-          <w:iCs/>
-          <w:sz w:val="24"/>
-          <w:szCs w:val="24"/>
-          <w:lang w:val="en-US"/>
-        </w:rPr>
-      </w:pPr>
-      <w:r>
-        <w:rPr>
-          <w:rFonts w:ascii="Arial" w:hAnsi="Arial" w:cs="Arial"/>
-          <w:i/>
-          <w:iCs/>
-          <w:sz w:val="24"/>
-          <w:szCs w:val="24"/>
-          <w:lang w:val="en-US"/>
-        </w:rPr>
-        <w:tab/>
-        <w:t>THEN dRecomendacion IS Muy_dificil AND tExigido IS Medio</w:t>
-      </w:r>
-    </w:p>
-    <w:p>
-      <w:pPr>
-        <w:pStyle w:val="Prrafodelista"/>
-        <w:numPr>
-          <w:ilvl w:val="0"/>
-          <w:numId w:val="1"/>
-        </w:numPr>
-        <w:ind w:left="1418" w:hanging="425"/>
-        <w:jc w:val="both"/>
-        <w:rPr>
-          <w:rFonts w:ascii="Arial" w:hAnsi="Arial" w:cs="Arial"/>
-          <w:i/>
-          <w:iCs/>
-          <w:sz w:val="24"/>
-          <w:szCs w:val="24"/>
-          <w:lang w:val="en-US"/>
-        </w:rPr>
-      </w:pPr>
-      <w:r>
-        <w:rPr>
-          <w:rFonts w:ascii="Arial" w:hAnsi="Arial" w:cs="Arial"/>
-          <w:i/>
-          <w:iCs/>
-          <w:sz w:val="24"/>
-          <w:szCs w:val="24"/>
-          <w:lang w:val="en-US"/>
-        </w:rPr>
-        <w:t xml:space="preserve">IF pAbandono IS Bajo AND familiaridad IS Experto AND edad IS Anciano AND hInvertible IS Muchas </w:t>
-      </w:r>
-    </w:p>
-    <w:p>
-      <w:pPr>
-        <w:pStyle w:val="Prrafodelista"/>
-        <w:ind w:left="1418" w:hanging="425"/>
-        <w:jc w:val="both"/>
-        <w:rPr>
-          <w:rFonts w:ascii="Arial" w:hAnsi="Arial" w:cs="Arial"/>
-          <w:i/>
-          <w:iCs/>
-          <w:sz w:val="24"/>
-          <w:szCs w:val="24"/>
-          <w:lang w:val="en-US"/>
-        </w:rPr>
-      </w:pPr>
-      <w:r>
-        <w:rPr>
-          <w:rFonts w:ascii="Arial" w:hAnsi="Arial" w:cs="Arial"/>
-          <w:i/>
-          <w:iCs/>
-          <w:sz w:val="24"/>
-          <w:szCs w:val="24"/>
-          <w:lang w:val="en-US"/>
-        </w:rPr>
-        <w:tab/>
-        <w:t>THEN dRecomendacion IS Muy_dificil AND tExigido IS Mucho</w:t>
-      </w:r>
-    </w:p>
-    <w:p>
-      <w:pPr>
-        <w:pStyle w:val="Prrafodelista"/>
-        <w:numPr>
-          <w:ilvl w:val="0"/>
-          <w:numId w:val="1"/>
-        </w:numPr>
-        <w:ind w:left="1418" w:hanging="425"/>
-        <w:jc w:val="both"/>
-        <w:rPr>
-          <w:rFonts w:ascii="Arial" w:hAnsi="Arial" w:cs="Arial"/>
-          <w:i/>
-          <w:iCs/>
-          <w:sz w:val="24"/>
-          <w:szCs w:val="24"/>
-          <w:lang w:val="en-US"/>
-        </w:rPr>
-      </w:pPr>
-      <w:r>
-        <w:rPr>
-          <w:rFonts w:ascii="Arial" w:hAnsi="Arial" w:cs="Arial"/>
-          <w:i/>
-          <w:iCs/>
-          <w:sz w:val="24"/>
-          <w:szCs w:val="24"/>
-          <w:lang w:val="en-US"/>
-        </w:rPr>
-        <w:t xml:space="preserve">IF pAbandono IS Bajo AND familiaridad IS Muy_familiarizado AND edad IS Adulto AND hInvertible IS Muchas </w:t>
-      </w:r>
-    </w:p>
-    <w:p>
-      <w:pPr>
-        <w:pStyle w:val="Prrafodelista"/>
-        <w:ind w:left="1418" w:hanging="425"/>
-        <w:jc w:val="both"/>
-        <w:rPr>
-          <w:rFonts w:ascii="Arial" w:hAnsi="Arial" w:cs="Arial"/>
-          <w:i/>
-          <w:iCs/>
-          <w:sz w:val="24"/>
-          <w:szCs w:val="24"/>
-          <w:lang w:val="en-US"/>
-        </w:rPr>
-      </w:pPr>
-      <w:r>
-        <w:rPr>
-          <w:rFonts w:ascii="Arial" w:hAnsi="Arial" w:cs="Arial"/>
-          <w:i/>
-          <w:iCs/>
-          <w:sz w:val="24"/>
-          <w:szCs w:val="24"/>
-          <w:lang w:val="en-US"/>
-        </w:rPr>
-        <w:tab/>
-        <w:t>THEN dRecomendacion IS Muy_dificil AND tExigido IS Mucho</w:t>
-      </w:r>
-    </w:p>
-    <w:p>
-      <w:pPr>
-        <w:pStyle w:val="Prrafodelista"/>
-        <w:numPr>
-          <w:ilvl w:val="0"/>
-          <w:numId w:val="1"/>
-        </w:numPr>
-        <w:ind w:left="1418" w:hanging="425"/>
-        <w:jc w:val="both"/>
-        <w:rPr>
-          <w:rFonts w:ascii="Arial" w:hAnsi="Arial" w:cs="Arial"/>
-          <w:i/>
-          <w:iCs/>
-          <w:sz w:val="24"/>
-          <w:szCs w:val="24"/>
-          <w:lang w:val="en-US"/>
-        </w:rPr>
-      </w:pPr>
-      <w:r>
-        <w:rPr>
-          <w:rFonts w:ascii="Arial" w:hAnsi="Arial" w:cs="Arial"/>
-          <w:i/>
-          <w:iCs/>
-          <w:sz w:val="24"/>
-          <w:szCs w:val="24"/>
-          <w:lang w:val="en-US"/>
-        </w:rPr>
-        <w:t xml:space="preserve">IF pAbandono IS Muy_alto AND hInvertible IS Pocas </w:t>
-      </w:r>
-    </w:p>
-    <w:p>
-      <w:pPr>
-        <w:pStyle w:val="Prrafodelista"/>
-        <w:ind w:left="1418" w:hanging="425"/>
-        <w:jc w:val="both"/>
-        <w:rPr>
-          <w:rFonts w:ascii="Arial" w:hAnsi="Arial" w:cs="Arial"/>
-          <w:i/>
-          <w:iCs/>
-          <w:sz w:val="24"/>
-          <w:szCs w:val="24"/>
-          <w:lang w:val="en-US"/>
-        </w:rPr>
-      </w:pPr>
-      <w:r>
-        <w:rPr>
-          <w:rFonts w:ascii="Arial" w:hAnsi="Arial" w:cs="Arial"/>
-          <w:i/>
-          <w:iCs/>
-          <w:sz w:val="24"/>
-          <w:szCs w:val="24"/>
-          <w:lang w:val="en-US"/>
-        </w:rPr>
-        <w:tab/>
-        <w:t>THEN dRecomendacion IS Medio AND tExigido IS Poco</w:t>
-      </w:r>
-    </w:p>
-    <w:p>
-      <w:pPr>
-        <w:pStyle w:val="Prrafodelista"/>
-        <w:numPr>
-          <w:ilvl w:val="0"/>
-          <w:numId w:val="1"/>
-        </w:numPr>
-        <w:ind w:left="1418" w:hanging="425"/>
-        <w:jc w:val="both"/>
-        <w:rPr>
-          <w:rFonts w:ascii="Arial" w:hAnsi="Arial" w:cs="Arial"/>
-          <w:i/>
-          <w:iCs/>
-          <w:sz w:val="24"/>
-          <w:szCs w:val="24"/>
-          <w:lang w:val="en-US"/>
-        </w:rPr>
-      </w:pPr>
-      <w:r>
-        <w:rPr>
-          <w:rFonts w:ascii="Arial" w:hAnsi="Arial" w:cs="Arial"/>
-          <w:i/>
-          <w:iCs/>
-          <w:sz w:val="24"/>
-          <w:szCs w:val="24"/>
-          <w:lang w:val="en-US"/>
-        </w:rPr>
-        <w:t xml:space="preserve">IF pAbandono IS Bajo AND familiaridad IS Experto AND hInvertible IS Muchas </w:t>
-      </w:r>
-    </w:p>
-    <w:p>
-      <w:pPr>
-        <w:pStyle w:val="Prrafodelista"/>
-        <w:ind w:left="1418" w:hanging="425"/>
-        <w:jc w:val="both"/>
-        <w:rPr>
-          <w:rFonts w:ascii="Arial" w:hAnsi="Arial" w:cs="Arial"/>
-          <w:i/>
-          <w:iCs/>
-          <w:sz w:val="24"/>
-          <w:szCs w:val="24"/>
-          <w:lang w:val="en-US"/>
-        </w:rPr>
-      </w:pPr>
-      <w:r>
-        <w:rPr>
-          <w:rFonts w:ascii="Arial" w:hAnsi="Arial" w:cs="Arial"/>
-          <w:i/>
-          <w:iCs/>
-          <w:sz w:val="24"/>
-          <w:szCs w:val="24"/>
-          <w:lang w:val="en-US"/>
-        </w:rPr>
-        <w:tab/>
-        <w:t>THEN dRecomendacion IS Muy_dificil AND tExigido IS Mucho</w:t>
-      </w:r>
-    </w:p>
-    <w:p>
-      <w:pPr>
-        <w:pStyle w:val="Prrafodelista"/>
-        <w:numPr>
-          <w:ilvl w:val="0"/>
-          <w:numId w:val="1"/>
-        </w:numPr>
-        <w:ind w:left="1418" w:hanging="425"/>
-        <w:jc w:val="both"/>
-        <w:rPr>
-          <w:rFonts w:ascii="Arial" w:hAnsi="Arial" w:cs="Arial"/>
-          <w:i/>
-          <w:iCs/>
-          <w:sz w:val="24"/>
-          <w:szCs w:val="24"/>
-          <w:lang w:val="en-US"/>
-        </w:rPr>
-      </w:pPr>
-      <w:r>
-        <w:rPr>
-          <w:rFonts w:ascii="Arial" w:hAnsi="Arial" w:cs="Arial"/>
-          <w:i/>
-          <w:iCs/>
-          <w:sz w:val="24"/>
-          <w:szCs w:val="24"/>
-          <w:lang w:val="en-US"/>
-        </w:rPr>
-        <w:t xml:space="preserve">IF pAbandono IS Medio AND familiaridad IS Algo_familiarizado AND hInvertible IS Medias </w:t>
-      </w:r>
-    </w:p>
-    <w:p>
-      <w:pPr>
-        <w:pStyle w:val="Prrafodelista"/>
-        <w:ind w:left="1418" w:hanging="425"/>
-        <w:jc w:val="both"/>
-        <w:rPr>
-          <w:rFonts w:ascii="Arial" w:hAnsi="Arial" w:cs="Arial"/>
-          <w:i/>
-          <w:iCs/>
-          <w:sz w:val="24"/>
-          <w:szCs w:val="24"/>
-          <w:lang w:val="en-US"/>
-        </w:rPr>
-      </w:pPr>
-      <w:r>
-        <w:rPr>
-          <w:rFonts w:ascii="Arial" w:hAnsi="Arial" w:cs="Arial"/>
-          <w:i/>
-          <w:iCs/>
-          <w:sz w:val="24"/>
-          <w:szCs w:val="24"/>
-          <w:lang w:val="en-US"/>
-        </w:rPr>
-        <w:tab/>
-        <w:t>THEN dRecomendacion IS Medio AND tExigido IS Medio</w:t>
-      </w:r>
-    </w:p>
-    <w:p>
-      <w:pPr>
-        <w:pStyle w:val="Prrafodelista"/>
-        <w:numPr>
-          <w:ilvl w:val="0"/>
-          <w:numId w:val="1"/>
-        </w:numPr>
-        <w:ind w:left="1418" w:hanging="425"/>
-        <w:jc w:val="both"/>
-        <w:rPr>
-          <w:rFonts w:ascii="Arial" w:hAnsi="Arial" w:cs="Arial"/>
-          <w:i/>
-          <w:iCs/>
-          <w:sz w:val="24"/>
-          <w:szCs w:val="24"/>
-          <w:lang w:val="en-US"/>
-        </w:rPr>
-      </w:pPr>
-      <w:r>
-        <w:rPr>
-          <w:rFonts w:ascii="Arial" w:hAnsi="Arial" w:cs="Arial"/>
-          <w:i/>
-          <w:iCs/>
-          <w:sz w:val="24"/>
-          <w:szCs w:val="24"/>
-          <w:lang w:val="en-US"/>
-        </w:rPr>
-        <w:t xml:space="preserve">IF familiaridad IS Poca AND hInvertible IS Muchas </w:t>
-      </w:r>
-    </w:p>
-    <w:p>
-      <w:pPr>
-        <w:pStyle w:val="Prrafodelista"/>
-        <w:ind w:left="1418" w:hanging="425"/>
-        <w:jc w:val="both"/>
-        <w:rPr>
-          <w:rFonts w:ascii="Arial" w:hAnsi="Arial" w:cs="Arial"/>
-          <w:i/>
-          <w:iCs/>
-          <w:sz w:val="24"/>
-          <w:szCs w:val="24"/>
-          <w:lang w:val="en-US"/>
-        </w:rPr>
-      </w:pPr>
-      <w:r>
-        <w:rPr>
-          <w:rFonts w:ascii="Arial" w:hAnsi="Arial" w:cs="Arial"/>
-          <w:i/>
-          <w:iCs/>
-          <w:sz w:val="24"/>
-          <w:szCs w:val="24"/>
-          <w:lang w:val="en-US"/>
-        </w:rPr>
-        <w:tab/>
-        <w:t>THEN dRecomendacion IS Medio AND tExigido IS Mucho</w:t>
-      </w:r>
-    </w:p>
-    <w:p>
-      <w:pPr>
-        <w:pStyle w:val="Prrafodelista"/>
-        <w:numPr>
-          <w:ilvl w:val="0"/>
-          <w:numId w:val="1"/>
-        </w:numPr>
-        <w:ind w:left="1418" w:hanging="425"/>
-        <w:jc w:val="both"/>
-        <w:rPr>
-          <w:rFonts w:ascii="Arial" w:hAnsi="Arial" w:cs="Arial"/>
-          <w:i/>
-          <w:iCs/>
-          <w:sz w:val="24"/>
-          <w:szCs w:val="24"/>
-          <w:lang w:val="en-US"/>
-        </w:rPr>
-      </w:pPr>
-      <w:r>
-        <w:rPr>
-          <w:rFonts w:ascii="Arial" w:hAnsi="Arial" w:cs="Arial"/>
-          <w:i/>
-          <w:iCs/>
-          <w:sz w:val="24"/>
-          <w:szCs w:val="24"/>
-          <w:lang w:val="en-US"/>
-        </w:rPr>
-        <w:t xml:space="preserve">IF pAbandono IS Medio AND familiaridad IS Nula AND edad IS Adulto AND hInvertible IS Muchas </w:t>
-      </w:r>
-    </w:p>
-    <w:p>
-      <w:pPr>
-        <w:pStyle w:val="Prrafodelista"/>
-        <w:ind w:left="1418" w:hanging="425"/>
-        <w:jc w:val="both"/>
-        <w:rPr>
-          <w:rFonts w:ascii="Arial" w:hAnsi="Arial" w:cs="Arial"/>
-          <w:i/>
-          <w:iCs/>
-          <w:sz w:val="24"/>
-          <w:szCs w:val="24"/>
-          <w:lang w:val="en-US"/>
-        </w:rPr>
-      </w:pPr>
-      <w:r>
-        <w:rPr>
-          <w:rFonts w:ascii="Arial" w:hAnsi="Arial" w:cs="Arial"/>
-          <w:i/>
-          <w:iCs/>
-          <w:sz w:val="24"/>
-          <w:szCs w:val="24"/>
-          <w:lang w:val="en-US"/>
-        </w:rPr>
-        <w:tab/>
-        <w:t>THEN dRecomendacion IS Medio AND tExigido IS Mucho</w:t>
-      </w:r>
-    </w:p>
-    <w:p>
-      <w:pPr>
-        <w:pStyle w:val="Prrafodelista"/>
-        <w:numPr>
-          <w:ilvl w:val="0"/>
-          <w:numId w:val="1"/>
-        </w:numPr>
-        <w:ind w:left="1418" w:hanging="425"/>
-        <w:jc w:val="both"/>
-        <w:rPr>
-          <w:rFonts w:ascii="Arial" w:hAnsi="Arial" w:cs="Arial"/>
-          <w:i/>
-          <w:iCs/>
-          <w:sz w:val="24"/>
-          <w:szCs w:val="24"/>
-          <w:lang w:val="en-US"/>
-        </w:rPr>
-      </w:pPr>
-      <w:r>
-        <w:rPr>
-          <w:rFonts w:ascii="Arial" w:hAnsi="Arial" w:cs="Arial"/>
-          <w:i/>
-          <w:iCs/>
-          <w:sz w:val="24"/>
-          <w:szCs w:val="24"/>
-          <w:lang w:val="en-US"/>
-        </w:rPr>
-        <w:t xml:space="preserve">IF familiaridad IS Experto AND edad IS Adulto AND hInvertible IS Muy_pocas </w:t>
-      </w:r>
-    </w:p>
-    <w:p>
-      <w:pPr>
-        <w:pStyle w:val="Prrafodelista"/>
-        <w:ind w:left="1418" w:hanging="425"/>
-        <w:jc w:val="both"/>
-        <w:rPr>
-          <w:rFonts w:ascii="Arial" w:hAnsi="Arial" w:cs="Arial"/>
-          <w:i/>
-          <w:iCs/>
-          <w:sz w:val="24"/>
-          <w:szCs w:val="24"/>
-          <w:lang w:val="en-US"/>
-        </w:rPr>
-      </w:pPr>
-      <w:r>
-        <w:rPr>
-          <w:rFonts w:ascii="Arial" w:hAnsi="Arial" w:cs="Arial"/>
-          <w:i/>
-          <w:iCs/>
-          <w:sz w:val="24"/>
-          <w:szCs w:val="24"/>
-          <w:lang w:val="en-US"/>
-        </w:rPr>
-        <w:tab/>
-        <w:t>THEN dRecomendacion IS Muy_dificil AND tExigido IS Muy_poco</w:t>
-      </w:r>
-    </w:p>
-    <w:p>
-      <w:pPr>
-        <w:pStyle w:val="Prrafodelista"/>
-        <w:numPr>
-          <w:ilvl w:val="0"/>
-          <w:numId w:val="1"/>
-        </w:numPr>
-        <w:ind w:left="1418" w:hanging="425"/>
-        <w:jc w:val="both"/>
-        <w:rPr>
-          <w:rFonts w:ascii="Arial" w:hAnsi="Arial" w:cs="Arial"/>
-          <w:i/>
-          <w:iCs/>
-          <w:sz w:val="24"/>
-          <w:szCs w:val="24"/>
-          <w:lang w:val="en-US"/>
-        </w:rPr>
-      </w:pPr>
-      <w:r>
-        <w:rPr>
-          <w:rFonts w:ascii="Arial" w:hAnsi="Arial" w:cs="Arial"/>
-          <w:i/>
-          <w:iCs/>
-          <w:sz w:val="24"/>
-          <w:szCs w:val="24"/>
-          <w:lang w:val="en-US"/>
-        </w:rPr>
-        <w:t xml:space="preserve">IF pAbandono IS Muy_alto AND hInvertible IS Muy_pocas </w:t>
-      </w:r>
-    </w:p>
-    <w:p>
-      <w:pPr>
-        <w:pStyle w:val="Prrafodelista"/>
-        <w:ind w:left="1418" w:hanging="425"/>
-        <w:jc w:val="both"/>
-        <w:rPr>
-          <w:rFonts w:ascii="Arial" w:hAnsi="Arial" w:cs="Arial"/>
-          <w:i/>
-          <w:iCs/>
-          <w:sz w:val="24"/>
-          <w:szCs w:val="24"/>
-          <w:lang w:val="en-US"/>
-        </w:rPr>
-      </w:pPr>
-      <w:r>
-        <w:rPr>
-          <w:rFonts w:ascii="Arial" w:hAnsi="Arial" w:cs="Arial"/>
-          <w:i/>
-          <w:iCs/>
-          <w:sz w:val="24"/>
-          <w:szCs w:val="24"/>
-          <w:lang w:val="en-US"/>
-        </w:rPr>
-        <w:tab/>
-        <w:t>THEN dRecomendacion IS Facil AND tExigido IS Muy_poco</w:t>
-      </w:r>
-    </w:p>
-    <w:p>
-      <w:pPr>
-        <w:pStyle w:val="Prrafodelista"/>
-        <w:numPr>
-          <w:ilvl w:val="0"/>
-          <w:numId w:val="1"/>
-        </w:numPr>
-        <w:ind w:left="1418" w:hanging="425"/>
-        <w:jc w:val="both"/>
-        <w:rPr>
-          <w:rFonts w:ascii="Arial" w:hAnsi="Arial" w:cs="Arial"/>
-          <w:i/>
-          <w:iCs/>
-          <w:sz w:val="24"/>
-          <w:szCs w:val="24"/>
-          <w:lang w:val="en-US"/>
-        </w:rPr>
-      </w:pPr>
-      <w:r>
-        <w:rPr>
-          <w:rFonts w:ascii="Arial" w:hAnsi="Arial" w:cs="Arial"/>
-          <w:i/>
-          <w:iCs/>
-          <w:sz w:val="24"/>
-          <w:szCs w:val="24"/>
-          <w:lang w:val="en-US"/>
-        </w:rPr>
-        <w:t xml:space="preserve">IF edad IS Ninos </w:t>
-      </w:r>
-    </w:p>
-    <w:p>
-      <w:pPr>
-        <w:pStyle w:val="Prrafodelista"/>
-        <w:ind w:left="1418" w:hanging="425"/>
-        <w:jc w:val="both"/>
-        <w:rPr>
-          <w:rFonts w:ascii="Arial" w:hAnsi="Arial" w:cs="Arial"/>
-          <w:i/>
-          <w:iCs/>
-          <w:sz w:val="24"/>
-          <w:szCs w:val="24"/>
-          <w:lang w:val="en-US"/>
-        </w:rPr>
-      </w:pPr>
-      <w:r>
-        <w:rPr>
-          <w:rFonts w:ascii="Arial" w:hAnsi="Arial" w:cs="Arial"/>
-          <w:i/>
-          <w:iCs/>
-          <w:sz w:val="24"/>
-          <w:szCs w:val="24"/>
-          <w:lang w:val="en-US"/>
-        </w:rPr>
-        <w:tab/>
-        <w:t>THEN dRecomendacion IS Facil</w:t>
-      </w:r>
-    </w:p>
-    <w:p>
-      <w:pPr>
-        <w:pStyle w:val="Prrafodelista"/>
-        <w:numPr>
-          <w:ilvl w:val="0"/>
-          <w:numId w:val="1"/>
-        </w:numPr>
-        <w:ind w:left="1418" w:hanging="425"/>
-        <w:jc w:val="both"/>
-        <w:rPr>
-          <w:rFonts w:ascii="Arial" w:hAnsi="Arial" w:cs="Arial"/>
-          <w:i/>
-          <w:iCs/>
-          <w:sz w:val="24"/>
-          <w:szCs w:val="24"/>
-          <w:lang w:val="en-US"/>
-        </w:rPr>
-      </w:pPr>
-      <w:r>
-        <w:rPr>
-          <w:rFonts w:ascii="Arial" w:hAnsi="Arial" w:cs="Arial"/>
-          <w:i/>
-          <w:iCs/>
-          <w:sz w:val="24"/>
-          <w:szCs w:val="24"/>
-          <w:lang w:val="en-US"/>
-        </w:rPr>
-        <w:t xml:space="preserve">IF hInvertible IS Muchas </w:t>
-      </w:r>
-    </w:p>
-    <w:p>
-      <w:pPr>
-        <w:pStyle w:val="Prrafodelista"/>
-        <w:ind w:left="1418" w:hanging="425"/>
-        <w:jc w:val="both"/>
-        <w:rPr>
-          <w:rFonts w:ascii="Arial" w:hAnsi="Arial" w:cs="Arial"/>
-          <w:i/>
-          <w:iCs/>
-          <w:sz w:val="24"/>
-          <w:szCs w:val="24"/>
-          <w:lang w:val="en-US"/>
-        </w:rPr>
-      </w:pPr>
-      <w:r>
-        <w:rPr>
-          <w:rFonts w:ascii="Arial" w:hAnsi="Arial" w:cs="Arial"/>
-          <w:i/>
-          <w:iCs/>
-          <w:sz w:val="24"/>
-          <w:szCs w:val="24"/>
-          <w:lang w:val="en-US"/>
-        </w:rPr>
-        <w:tab/>
-        <w:t>THEN tExigido IS Mucho</w:t>
-      </w:r>
-    </w:p>
-    <w:p>
-      <w:pPr>
-        <w:pStyle w:val="Prrafodelista"/>
-        <w:numPr>
-          <w:ilvl w:val="0"/>
-          <w:numId w:val="1"/>
-        </w:numPr>
-        <w:ind w:left="1418" w:hanging="425"/>
-        <w:jc w:val="both"/>
-        <w:rPr>
-          <w:rFonts w:ascii="Arial" w:hAnsi="Arial" w:cs="Arial"/>
-          <w:i/>
-          <w:iCs/>
-          <w:sz w:val="24"/>
-          <w:szCs w:val="24"/>
-          <w:lang w:val="en-US"/>
-        </w:rPr>
-      </w:pPr>
-      <w:r>
-        <w:rPr>
-          <w:rFonts w:ascii="Arial" w:hAnsi="Arial" w:cs="Arial"/>
-          <w:i/>
-          <w:iCs/>
-          <w:sz w:val="24"/>
-          <w:szCs w:val="24"/>
-          <w:lang w:val="en-US"/>
-        </w:rPr>
-        <w:t xml:space="preserve">IF pAbandono IS Muy_bajo AND familiaridad IS Experto </w:t>
-      </w:r>
-    </w:p>
-    <w:p>
-      <w:pPr>
-        <w:pStyle w:val="Prrafodelista"/>
-        <w:ind w:left="1418" w:hanging="425"/>
-        <w:jc w:val="both"/>
-        <w:rPr>
-          <w:rFonts w:ascii="Arial" w:hAnsi="Arial" w:cs="Arial"/>
-          <w:i/>
-          <w:iCs/>
-          <w:sz w:val="24"/>
-          <w:szCs w:val="24"/>
-          <w:lang w:val="en-US"/>
-        </w:rPr>
-      </w:pPr>
-      <w:r>
-        <w:rPr>
-          <w:rFonts w:ascii="Arial" w:hAnsi="Arial" w:cs="Arial"/>
-          <w:i/>
-          <w:iCs/>
-          <w:sz w:val="24"/>
-          <w:szCs w:val="24"/>
-          <w:lang w:val="en-US"/>
-        </w:rPr>
-        <w:tab/>
-        <w:t>THEN dRecomendacion IS Muy_dificil AND tExigido IS Mucho</w:t>
-      </w:r>
-    </w:p>
-    <w:p>
-      <w:pPr>
-        <w:pStyle w:val="Prrafodelista"/>
-        <w:numPr>
-          <w:ilvl w:val="0"/>
-          <w:numId w:val="1"/>
-        </w:numPr>
-        <w:ind w:left="1418" w:hanging="425"/>
-        <w:jc w:val="both"/>
-        <w:rPr>
-          <w:rFonts w:ascii="Arial" w:hAnsi="Arial" w:cs="Arial"/>
-          <w:i/>
-          <w:iCs/>
-          <w:sz w:val="24"/>
-          <w:szCs w:val="24"/>
-          <w:lang w:val="en-US"/>
-        </w:rPr>
-      </w:pPr>
-      <w:r>
-        <w:rPr>
-          <w:rFonts w:ascii="Arial" w:hAnsi="Arial" w:cs="Arial"/>
-          <w:i/>
-          <w:iCs/>
-          <w:sz w:val="24"/>
-          <w:szCs w:val="24"/>
-          <w:lang w:val="en-US"/>
-        </w:rPr>
-        <w:t xml:space="preserve">IF familiaridad IS Muy_familiarizado </w:t>
-      </w:r>
-    </w:p>
-    <w:p>
-      <w:pPr>
-        <w:pStyle w:val="Prrafodelista"/>
-        <w:ind w:left="1418" w:hanging="425"/>
-        <w:jc w:val="both"/>
-        <w:rPr>
-          <w:rFonts w:ascii="Arial" w:hAnsi="Arial" w:cs="Arial"/>
-          <w:i/>
-          <w:iCs/>
-          <w:sz w:val="24"/>
-          <w:szCs w:val="24"/>
-          <w:lang w:val="en-US"/>
-        </w:rPr>
-      </w:pPr>
-      <w:r>
-        <w:rPr>
-          <w:rFonts w:ascii="Arial" w:hAnsi="Arial" w:cs="Arial"/>
-          <w:i/>
-          <w:iCs/>
-          <w:sz w:val="24"/>
-          <w:szCs w:val="24"/>
-          <w:lang w:val="en-US"/>
-        </w:rPr>
-        <w:tab/>
-        <w:t>THEN dRecomendacion IS Dificil</w:t>
-      </w:r>
-    </w:p>
-    <w:p>
-      <w:pPr>
-        <w:pStyle w:val="Prrafodelista"/>
-        <w:numPr>
-          <w:ilvl w:val="0"/>
-          <w:numId w:val="1"/>
-        </w:numPr>
-        <w:ind w:left="1418" w:hanging="425"/>
-        <w:jc w:val="both"/>
-        <w:rPr>
-          <w:rFonts w:ascii="Arial" w:hAnsi="Arial" w:cs="Arial"/>
-          <w:i/>
-          <w:iCs/>
-          <w:sz w:val="24"/>
-          <w:szCs w:val="24"/>
-          <w:lang w:val="en-US"/>
-        </w:rPr>
-      </w:pPr>
-      <w:r>
-        <w:rPr>
-          <w:rFonts w:ascii="Arial" w:hAnsi="Arial" w:cs="Arial"/>
-          <w:i/>
-          <w:iCs/>
-          <w:sz w:val="24"/>
-          <w:szCs w:val="24"/>
-          <w:lang w:val="en-US"/>
-        </w:rPr>
-        <w:t xml:space="preserve">IF hInvertible IS Medias </w:t>
-      </w:r>
-    </w:p>
-    <w:p>
-      <w:pPr>
-        <w:pStyle w:val="Prrafodelista"/>
-        <w:ind w:left="1418" w:hanging="425"/>
-        <w:jc w:val="both"/>
-        <w:rPr>
-          <w:rFonts w:ascii="Arial" w:hAnsi="Arial" w:cs="Arial"/>
-          <w:i/>
-          <w:iCs/>
-          <w:sz w:val="24"/>
-          <w:szCs w:val="24"/>
-        </w:rPr>
-      </w:pPr>
-      <w:r>
-        <w:rPr>
-          <w:rFonts w:ascii="Arial" w:hAnsi="Arial" w:cs="Arial"/>
-          <w:i/>
-          <w:iCs/>
-          <w:sz w:val="24"/>
-          <w:szCs w:val="24"/>
-          <w:lang w:val="en-US"/>
-        </w:rPr>
-        <w:tab/>
-      </w:r>
-      <w:r>
-        <w:rPr>
-          <w:rFonts w:ascii="Arial" w:hAnsi="Arial" w:cs="Arial"/>
-          <w:i/>
-          <w:iCs/>
-          <w:sz w:val="24"/>
-          <w:szCs w:val="24"/>
-        </w:rPr>
-        <w:t>THEN tExigido IS Medio</w:t>
-      </w:r>
-    </w:p>
-    <w:p>
-      <w:pPr>
-        <w:pStyle w:val="Prrafodelista"/>
-        <w:numPr>
-          <w:ilvl w:val="0"/>
-          <w:numId w:val="1"/>
-        </w:numPr>
-        <w:ind w:left="1418" w:hanging="425"/>
-        <w:jc w:val="both"/>
-        <w:rPr>
-          <w:rFonts w:ascii="Arial" w:hAnsi="Arial" w:cs="Arial"/>
-          <w:i/>
-          <w:iCs/>
-          <w:sz w:val="24"/>
-          <w:szCs w:val="24"/>
-        </w:rPr>
-      </w:pPr>
-      <w:r>
-        <w:rPr>
-          <w:rFonts w:ascii="Arial" w:hAnsi="Arial" w:cs="Arial"/>
-          <w:i/>
-          <w:iCs/>
-          <w:sz w:val="24"/>
-          <w:szCs w:val="24"/>
-        </w:rPr>
-        <w:t xml:space="preserve">IF hInvertible IS Pocas </w:t>
-      </w:r>
-    </w:p>
-    <w:p>
-      <w:pPr>
-        <w:pStyle w:val="Prrafodelista"/>
-        <w:ind w:left="1418" w:hanging="425"/>
-        <w:jc w:val="both"/>
-        <w:rPr>
-          <w:rFonts w:ascii="Arial" w:hAnsi="Arial" w:cs="Arial"/>
-          <w:i/>
-          <w:iCs/>
-          <w:sz w:val="24"/>
-          <w:szCs w:val="24"/>
-        </w:rPr>
-      </w:pPr>
-      <w:r>
-        <w:rPr>
-          <w:rFonts w:ascii="Arial" w:hAnsi="Arial" w:cs="Arial"/>
-          <w:i/>
-          <w:iCs/>
-          <w:sz w:val="24"/>
-          <w:szCs w:val="24"/>
-        </w:rPr>
-        <w:tab/>
-        <w:t>THEN tExigido IS Poco</w:t>
-      </w:r>
-    </w:p>
-    <w:p>
-      <w:pPr>
-        <w:pStyle w:val="Prrafodelista"/>
-        <w:rPr>
-          <w:rFonts w:ascii="Arial" w:hAnsi="Arial" w:cs="Arial"/>
-          <w:b/>
-          <w:bCs/>
-          <w:i/>
-          <w:iCs/>
-          <w:sz w:val="24"/>
-          <w:szCs w:val="24"/>
-        </w:rPr>
-      </w:pPr>
-    </w:p>
-    <w:p>
-      <w:pPr>
-        <w:pStyle w:val="Prrafodelista"/>
-        <w:numPr>
-          <w:ilvl w:val="0"/>
-          <w:numId w:val="2"/>
-        </w:numPr>
-        <w:rPr>
-          <w:rFonts w:ascii="Arial" w:hAnsi="Arial" w:cs="Arial"/>
-          <w:b/>
-          <w:bCs/>
-          <w:sz w:val="24"/>
-          <w:szCs w:val="24"/>
-        </w:rPr>
-      </w:pPr>
-      <w:r>
-        <w:rPr>
-          <w:rFonts w:ascii="Arial" w:hAnsi="Arial" w:cs="Arial"/>
-          <w:b/>
-          <w:bCs/>
-          <w:sz w:val="24"/>
-          <w:szCs w:val="24"/>
-        </w:rPr>
-        <w:t>DESPLIEGUE DEL SISTEMA:</w:t>
-      </w:r>
-    </w:p>
-    <w:p>
-      <w:pPr>
-        <w:rPr>
-          <w:rFonts w:ascii="Arial" w:hAnsi="Arial" w:cs="Arial"/>
-          <w:b/>
-          <w:bCs/>
-          <w:sz w:val="24"/>
-          <w:szCs w:val="24"/>
-        </w:rPr>
-      </w:pPr>
-    </w:p>
-    <w:p>
-      <w:pPr>
-        <w:rPr>
-          <w:rFonts w:ascii="Arial" w:hAnsi="Arial" w:cs="Arial"/>
-          <w:b/>
-          <w:bCs/>
-          <w:sz w:val="24"/>
-          <w:szCs w:val="24"/>
-        </w:rPr>
-      </w:pPr>
-    </w:p>
-    <w:p>
-      <w:pPr>
-        <w:rPr>
-          <w:rFonts w:ascii="Arial" w:hAnsi="Arial" w:cs="Arial"/>
-          <w:b/>
-          <w:bCs/>
-          <w:sz w:val="24"/>
-          <w:szCs w:val="24"/>
-        </w:rPr>
-      </w:pPr>
-    </w:p>
-    <w:p>
-      <w:pPr>
-        <w:rPr>
-          <w:rFonts w:ascii="Arial" w:hAnsi="Arial" w:cs="Arial"/>
-          <w:b/>
-          <w:bCs/>
-          <w:sz w:val="24"/>
-          <w:szCs w:val="24"/>
-        </w:rPr>
-      </w:pPr>
-    </w:p>
-    <w:p>
-      <w:pPr>
-        <w:rPr>
-          <w:rFonts w:ascii="Arial" w:hAnsi="Arial" w:cs="Arial"/>
-          <w:b/>
-          <w:bCs/>
-          <w:sz w:val="24"/>
-          <w:szCs w:val="24"/>
-        </w:rPr>
-      </w:pPr>
-    </w:p>
-    <w:p>
-      <w:pPr>
-        <w:pStyle w:val="Prrafodelista"/>
-        <w:numPr>
-          <w:ilvl w:val="0"/>
-          <w:numId w:val="2"/>
-        </w:numPr>
-        <w:rPr>
-          <w:rFonts w:ascii="Arial" w:hAnsi="Arial" w:cs="Arial"/>
-          <w:b/>
-          <w:bCs/>
-          <w:sz w:val="24"/>
-          <w:szCs w:val="24"/>
-        </w:rPr>
-      </w:pPr>
-      <w:r>
-        <w:rPr>
-          <w:rFonts w:ascii="Arial" w:hAnsi="Arial" w:cs="Arial"/>
-          <w:b/>
-          <w:bCs/>
-          <w:sz w:val="24"/>
-          <w:szCs w:val="24"/>
-        </w:rPr>
-        <w:t>ANALISIS CASOS DE ESTUDIO:</w:t>
-      </w:r>
-    </w:p>
-    <w:p>
-      <w:pPr>
-        <w:pStyle w:val="Prrafodelista"/>
-        <w:rPr>
-          <w:rFonts w:ascii="Arial" w:hAnsi="Arial" w:cs="Arial"/>
-          <w:b/>
-          <w:bCs/>
-          <w:sz w:val="24"/>
-          <w:szCs w:val="24"/>
-        </w:rPr>
-      </w:pPr>
-    </w:p>
-    <w:p>
-      <w:pPr>
-        <w:pStyle w:val="Prrafodelista"/>
-        <w:numPr>
-          <w:ilvl w:val="1"/>
-          <w:numId w:val="2"/>
-        </w:numPr>
-        <w:rPr>
-          <w:rFonts w:ascii="Arial" w:hAnsi="Arial" w:cs="Arial"/>
-          <w:b/>
-          <w:bCs/>
-          <w:sz w:val="24"/>
-          <w:szCs w:val="24"/>
-        </w:rPr>
-      </w:pPr>
-      <w:r>
-        <w:rPr>
-          <w:noProof/>
-        </w:rPr>
         <w:drawing>
-          <wp:anchor distT="0" distB="0" distL="114300" distR="114300" simplePos="0" relativeHeight="251659264" behindDoc="0" locked="0" layoutInCell="1" allowOverlap="1" wp14:anchorId="50CDFA69" wp14:editId="52668C3C">
-            <wp:simplePos x="0" y="0"/>
-            <wp:positionH relativeFrom="margin">
-              <wp:posOffset>-93980</wp:posOffset>
-            </wp:positionH>
-            <wp:positionV relativeFrom="paragraph">
-              <wp:posOffset>264248</wp:posOffset>
-            </wp:positionV>
-            <wp:extent cx="2561590" cy="3434080"/>
+          <wp:inline distT="0" distB="0" distL="0" distR="0" wp14:anchorId="27B5A6E7" wp14:editId="7ED0B412">
+            <wp:extent cx="3143689" cy="6058746"/>
             <wp:effectExtent l="0" t="0" r="0" b="0"/>
-            <wp:wrapSquare wrapText="bothSides"/>
             <wp:docPr id="2" name="Imagen 2"/>
-            <wp:cNvGraphicFramePr>
-              <a:graphicFrameLocks xmlns:a="http://schemas.openxmlformats.org/drawingml/2006/main" noChangeAspect="1"/>
-            </wp:cNvGraphicFramePr>
-            <a:graphic xmlns:a="http://schemas.openxmlformats.org/drawingml/2006/main">
-              <a:graphicData uri="http://schemas.openxmlformats.org/drawingml/2006/picture">
-                <pic:pic xmlns:pic="http://schemas.openxmlformats.org/drawingml/2006/picture">
-                  <pic:nvPicPr>
-                    <pic:cNvPr id="0" name="Picture 3"/>
-                    <pic:cNvPicPr>
-                      <a:picLocks noChangeAspect="1" noChangeArrowheads="1"/>
-                    </pic:cNvPicPr>
-                  </pic:nvPicPr>
-                  <pic:blipFill>
-                    <a:blip r:embed="rId5">
-                      <a:extLst>
-                        <a:ext uri="{28A0092B-C50C-407E-A947-70E740481C1C}">
-                          <a14:useLocalDpi xmlns:a14="http://schemas.microsoft.com/office/drawing/2010/main" val="0"/>
-                        </a:ext>
-                      </a:extLst>
-                    </a:blip>
-                    <a:srcRect/>
-                    <a:stretch>
-                      <a:fillRect/>
-                    </a:stretch>
-                  </pic:blipFill>
-                  <pic:spPr bwMode="auto">
-                    <a:xfrm>
-                      <a:off x="0" y="0"/>
-                      <a:ext cx="2561590" cy="3434080"/>
-                    </a:xfrm>
-                    <a:prstGeom prst="rect">
-                      <a:avLst/>
-                    </a:prstGeom>
-                    <a:noFill/>
-                    <a:ln>
-                      <a:noFill/>
-                    </a:ln>
-                  </pic:spPr>
-                </pic:pic>
-              </a:graphicData>
-            </a:graphic>
-          </wp:anchor>
-        </w:drawing>
-      </w:r>
-      <w:r>
-        <w:rPr>
-          <w:noProof/>
-        </w:rPr>
-        <w:drawing>
-          <wp:anchor distT="0" distB="0" distL="114300" distR="114300" simplePos="0" relativeHeight="251658240" behindDoc="0" locked="0" layoutInCell="1" allowOverlap="1" wp14:anchorId="2C65D51E" wp14:editId="3634520B">
-            <wp:simplePos x="0" y="0"/>
-            <wp:positionH relativeFrom="column">
-              <wp:posOffset>2586268</wp:posOffset>
-            </wp:positionH>
-            <wp:positionV relativeFrom="paragraph">
-              <wp:posOffset>269875</wp:posOffset>
-            </wp:positionV>
-            <wp:extent cx="3468414" cy="3083614"/>
-            <wp:effectExtent l="0" t="0" r="0" b="2540"/>
-            <wp:wrapSquare wrapText="bothSides"/>
-            <wp:docPr id="1" name="Imagen 1"/>
-            <wp:cNvGraphicFramePr>
-              <a:graphicFrameLocks xmlns:a="http://schemas.openxmlformats.org/drawingml/2006/main" noChangeAspect="1"/>
-            </wp:cNvGraphicFramePr>
-            <a:graphic xmlns:a="http://schemas.openxmlformats.org/drawingml/2006/main">
-              <a:graphicData uri="http://schemas.openxmlformats.org/drawingml/2006/picture">
-                <pic:pic xmlns:pic="http://schemas.openxmlformats.org/drawingml/2006/picture">
-                  <pic:nvPicPr>
-                    <pic:cNvPr id="0" name="Picture 1"/>
-                    <pic:cNvPicPr>
-                      <a:picLocks noChangeAspect="1" noChangeArrowheads="1"/>
-                    </pic:cNvPicPr>
-                  </pic:nvPicPr>
-                  <pic:blipFill>
-                    <a:blip r:embed="rId6">
-                      <a:extLst>
-                        <a:ext uri="{28A0092B-C50C-407E-A947-70E740481C1C}">
-                          <a14:useLocalDpi xmlns:a14="http://schemas.microsoft.com/office/drawing/2010/main" val="0"/>
-                        </a:ext>
-                      </a:extLst>
-                    </a:blip>
-                    <a:srcRect/>
-                    <a:stretch>
-                      <a:fillRect/>
-                    </a:stretch>
-                  </pic:blipFill>
-                  <pic:spPr bwMode="auto">
-                    <a:xfrm>
-                      <a:off x="0" y="0"/>
-                      <a:ext cx="3468414" cy="3083614"/>
-                    </a:xfrm>
-                    <a:prstGeom prst="rect">
-                      <a:avLst/>
-                    </a:prstGeom>
-                    <a:noFill/>
-                    <a:ln>
-                      <a:noFill/>
-                    </a:ln>
-                  </pic:spPr>
-                </pic:pic>
-              </a:graphicData>
-            </a:graphic>
-          </wp:anchor>
-        </w:drawing>
-      </w:r>
-      <w:r>
-        <w:rPr>
-          <w:rFonts w:ascii="Arial" w:hAnsi="Arial" w:cs="Arial"/>
-          <w:b/>
-          <w:bCs/>
-          <w:sz w:val="24"/>
-          <w:szCs w:val="24"/>
-        </w:rPr>
-        <w:t>Caso 1:</w:t>
-      </w:r>
-    </w:p>
-    <w:p>
-      <w:pPr>
-        <w:jc w:val="center"/>
-        <w:rPr>
-          <w:rFonts w:ascii="Arial" w:hAnsi="Arial" w:cs="Arial"/>
-          <w:b/>
-          <w:bCs/>
-          <w:sz w:val="24"/>
-          <w:szCs w:val="24"/>
-        </w:rPr>
-      </w:pPr>
-    </w:p>
-    <w:p>
-      <w:pPr>
-        <w:jc w:val="center"/>
-        <w:rPr>
-          <w:rFonts w:ascii="Arial" w:hAnsi="Arial" w:cs="Arial"/>
-          <w:sz w:val="24"/>
-          <w:szCs w:val="24"/>
-        </w:rPr>
-      </w:pPr>
-    </w:p>
-    <w:p>
-      <w:pPr>
-        <w:pStyle w:val="Prrafodelista"/>
-        <w:jc w:val="both"/>
-        <w:rPr>
-          <w:rFonts w:ascii="Arial" w:hAnsi="Arial" w:cs="Arial"/>
-          <w:sz w:val="24"/>
-          <w:szCs w:val="24"/>
-        </w:rPr>
-      </w:pPr>
-      <w:r>
-        <w:rPr>
-          <w:rFonts w:ascii="Arial" w:hAnsi="Arial" w:cs="Arial"/>
-          <w:sz w:val="24"/>
-          <w:szCs w:val="24"/>
-        </w:rPr>
-        <w:t xml:space="preserve">El usuario en </w:t>
-      </w:r>
-      <w:r>
-        <w:rPr>
-          <w:rFonts w:ascii="Arial" w:hAnsi="Arial" w:cs="Arial"/>
-          <w:sz w:val="24"/>
-          <w:szCs w:val="24"/>
-        </w:rPr>
-        <w:t xml:space="preserve">el formulario anterior </w:t>
-      </w:r>
-      <w:r>
-        <w:rPr>
-          <w:rFonts w:ascii="Arial" w:hAnsi="Arial" w:cs="Arial"/>
-          <w:sz w:val="24"/>
-          <w:szCs w:val="24"/>
-        </w:rPr>
-        <w:t xml:space="preserve">indicó que tiene un porcentaje de abandono nulo y un </w:t>
-      </w:r>
-      <w:r>
-        <w:rPr>
-          <w:rFonts w:ascii="Arial" w:hAnsi="Arial" w:cs="Arial"/>
-          <w:sz w:val="24"/>
-          <w:szCs w:val="24"/>
-        </w:rPr>
-        <w:t>nivel altísimo de familiaridad (experto)</w:t>
-      </w:r>
-      <w:r>
-        <w:rPr>
-          <w:rFonts w:ascii="Arial" w:hAnsi="Arial" w:cs="Arial"/>
-          <w:sz w:val="24"/>
-          <w:szCs w:val="24"/>
-        </w:rPr>
-        <w:t xml:space="preserve"> </w:t>
-      </w:r>
-      <w:r>
-        <w:rPr>
-          <w:rFonts w:ascii="Arial" w:hAnsi="Arial" w:cs="Arial"/>
-          <w:sz w:val="24"/>
-          <w:szCs w:val="24"/>
-        </w:rPr>
-        <w:t>con</w:t>
-      </w:r>
-      <w:r>
-        <w:rPr>
-          <w:rFonts w:ascii="Arial" w:hAnsi="Arial" w:cs="Arial"/>
-          <w:sz w:val="24"/>
-          <w:szCs w:val="24"/>
-        </w:rPr>
-        <w:t xml:space="preserve"> los temas relacionados al curso, por </w:t>
-      </w:r>
-      <w:r>
-        <w:rPr>
-          <w:rFonts w:ascii="Arial" w:hAnsi="Arial" w:cs="Arial"/>
-          <w:sz w:val="24"/>
-          <w:szCs w:val="24"/>
-        </w:rPr>
-        <w:t>ende,</w:t>
-      </w:r>
-      <w:r>
-        <w:rPr>
-          <w:rFonts w:ascii="Arial" w:hAnsi="Arial" w:cs="Arial"/>
-          <w:sz w:val="24"/>
-          <w:szCs w:val="24"/>
-        </w:rPr>
-        <w:t xml:space="preserve"> podemos inferir que no solo </w:t>
-      </w:r>
-      <w:r>
-        <w:rPr>
-          <w:rFonts w:ascii="Arial" w:hAnsi="Arial" w:cs="Arial"/>
-          <w:sz w:val="24"/>
-          <w:szCs w:val="24"/>
-        </w:rPr>
-        <w:t xml:space="preserve">es una persona perseverante, sino que también </w:t>
-      </w:r>
-      <w:r>
-        <w:rPr>
-          <w:rFonts w:ascii="Arial" w:hAnsi="Arial" w:cs="Arial"/>
-          <w:sz w:val="24"/>
-          <w:szCs w:val="24"/>
-        </w:rPr>
-        <w:t>su nivel previo le permitirá desenvolverse en un curso donde se traten conceptos complejos y ejercicios difíciles</w:t>
-      </w:r>
-      <w:r>
-        <w:rPr>
-          <w:rFonts w:ascii="Arial" w:hAnsi="Arial" w:cs="Arial"/>
-          <w:sz w:val="24"/>
-          <w:szCs w:val="24"/>
-        </w:rPr>
-        <w:t xml:space="preserve">, razón por la cual se puede permitir los cursos de mayor dificultad. Sin embargo, ese no es el único factor a tener en cuenta, pues también hay que tener en cuenta el tiempo que esta persona puede dedicar al curso, pues si no es suficiente podría terminar abandonándolo para dedicarse a otras cosas que le parezcan mas urgentes o de mayor importancia. </w:t>
-      </w:r>
-    </w:p>
-    <w:p>
-      <w:pPr>
-        <w:pStyle w:val="Prrafodelista"/>
-        <w:jc w:val="both"/>
-        <w:rPr>
-          <w:rFonts w:ascii="Arial" w:hAnsi="Arial" w:cs="Arial"/>
-          <w:sz w:val="24"/>
-          <w:szCs w:val="24"/>
-        </w:rPr>
-      </w:pPr>
-    </w:p>
-    <w:p>
-      <w:pPr>
-        <w:pStyle w:val="Prrafodelista"/>
-        <w:jc w:val="both"/>
-        <w:rPr>
-          <w:rFonts w:ascii="Arial" w:hAnsi="Arial" w:cs="Arial"/>
-          <w:sz w:val="24"/>
-          <w:szCs w:val="24"/>
-        </w:rPr>
-      </w:pPr>
-      <w:r>
-        <w:rPr>
-          <w:rFonts w:ascii="Arial" w:hAnsi="Arial" w:cs="Arial"/>
-          <w:sz w:val="24"/>
-          <w:szCs w:val="24"/>
-        </w:rPr>
-        <w:t xml:space="preserve">En este caso también podemos evidenciar que tienen una gran cantidad de horas al día disponibles para trabajar en el curso, razón por la cual </w:t>
-      </w:r>
-      <w:r>
-        <w:rPr>
-          <w:rFonts w:ascii="Arial" w:hAnsi="Arial" w:cs="Arial"/>
-          <w:sz w:val="24"/>
-          <w:szCs w:val="24"/>
-        </w:rPr>
-        <w:t>se le pueden ofrecer cursos largos en los que se profundice aún más en los temas para asegurar una experiencia mucho más constructiva y completa</w:t>
-      </w:r>
-      <w:r>
-        <w:rPr>
-          <w:rFonts w:ascii="Arial" w:hAnsi="Arial" w:cs="Arial"/>
-          <w:sz w:val="24"/>
-          <w:szCs w:val="24"/>
-        </w:rPr>
-        <w:t xml:space="preserve"> para su proceso educacional</w:t>
-      </w:r>
-      <w:r>
-        <w:rPr>
-          <w:rFonts w:ascii="Arial" w:hAnsi="Arial" w:cs="Arial"/>
-          <w:sz w:val="24"/>
-          <w:szCs w:val="24"/>
-        </w:rPr>
-        <w:t>.</w:t>
-      </w:r>
-    </w:p>
-    <w:p>
-      <w:pPr>
-        <w:pStyle w:val="Prrafodelista"/>
-        <w:rPr>
-          <w:rFonts w:ascii="Arial" w:hAnsi="Arial" w:cs="Arial"/>
-          <w:sz w:val="24"/>
-          <w:szCs w:val="24"/>
-        </w:rPr>
-      </w:pPr>
-    </w:p>
-    <w:p>
-      <w:pPr>
-        <w:pStyle w:val="Prrafodelista"/>
-        <w:rPr>
-          <w:rFonts w:ascii="Arial" w:hAnsi="Arial" w:cs="Arial"/>
-          <w:sz w:val="24"/>
-          <w:szCs w:val="24"/>
-        </w:rPr>
-      </w:pPr>
-    </w:p>
-    <w:p>
-      <w:pPr>
-        <w:pStyle w:val="Prrafodelista"/>
-        <w:rPr>
-          <w:rFonts w:ascii="Arial" w:hAnsi="Arial" w:cs="Arial"/>
-          <w:sz w:val="24"/>
-          <w:szCs w:val="24"/>
-        </w:rPr>
-      </w:pPr>
-    </w:p>
-    <w:p>
-      <w:pPr>
-        <w:pStyle w:val="Prrafodelista"/>
-        <w:numPr>
-          <w:ilvl w:val="1"/>
-          <w:numId w:val="2"/>
-        </w:numPr>
-        <w:rPr>
-          <w:rFonts w:ascii="Arial" w:hAnsi="Arial" w:cs="Arial"/>
-          <w:b/>
-          <w:bCs/>
-          <w:sz w:val="24"/>
-          <w:szCs w:val="24"/>
-        </w:rPr>
-      </w:pPr>
-      <w:r>
-        <w:rPr>
-          <w:rFonts w:ascii="Arial" w:hAnsi="Arial" w:cs="Arial"/>
-          <w:b/>
-          <w:bCs/>
-          <w:sz w:val="24"/>
-          <w:szCs w:val="24"/>
-        </w:rPr>
-        <w:t>Caso 2:</w:t>
-      </w:r>
-    </w:p>
-    <w:p>
-      <w:pPr>
-        <w:jc w:val="center"/>
-        <w:rPr>
-          <w:rFonts w:ascii="Arial" w:hAnsi="Arial" w:cs="Arial"/>
-          <w:b/>
-          <w:bCs/>
-          <w:sz w:val="24"/>
-          <w:szCs w:val="24"/>
-        </w:rPr>
-      </w:pPr>
-    </w:p>
-    <w:p>
-      <w:pPr>
-        <w:jc w:val="center"/>
-        <w:rPr>
-          <w:rFonts w:ascii="Arial" w:hAnsi="Arial" w:cs="Arial"/>
-          <w:b/>
-          <w:bCs/>
-          <w:sz w:val="24"/>
-          <w:szCs w:val="24"/>
-        </w:rPr>
-      </w:pPr>
-      <w:r>
-        <w:rPr>
-          <w:rFonts w:ascii="Arial" w:hAnsi="Arial" w:cs="Arial"/>
-          <w:b/>
-          <w:bCs/>
-          <w:sz w:val="24"/>
-          <w:szCs w:val="24"/>
-        </w:rPr>
-        <w:drawing>
-          <wp:anchor distT="0" distB="0" distL="114300" distR="114300" simplePos="0" relativeHeight="251662336" behindDoc="0" locked="0" layoutInCell="1" allowOverlap="1" wp14:anchorId="6F04CC95" wp14:editId="0204E9B1">
-            <wp:simplePos x="0" y="0"/>
-            <wp:positionH relativeFrom="margin">
-              <wp:posOffset>2279650</wp:posOffset>
-            </wp:positionH>
-            <wp:positionV relativeFrom="paragraph">
-              <wp:posOffset>14605</wp:posOffset>
-            </wp:positionV>
-            <wp:extent cx="3476625" cy="2912745"/>
-            <wp:effectExtent l="0" t="0" r="9525" b="1905"/>
-            <wp:wrapSquare wrapText="bothSides"/>
-            <wp:docPr id="5" name="Imagen 5"/>
             <wp:cNvGraphicFramePr>
               <a:graphicFrameLocks xmlns:a="http://schemas.openxmlformats.org/drawingml/2006/main" noChangeAspect="1"/>
             </wp:cNvGraphicFramePr>
@@ -4412,20 +3005,7 @@
                     <pic:cNvPicPr/>
                   </pic:nvPicPr>
                   <pic:blipFill>
-                    <a:blip r:embed="rId7">
-                      <a:duotone>
-                        <a:prstClr val="black"/>
-                        <a:srgbClr val="FF0000">
-                          <a:tint val="45000"/>
-                          <a:satMod val="400000"/>
-                        </a:srgbClr>
-                      </a:duotone>
-                      <a:extLst>
-                        <a:ext uri="{28A0092B-C50C-407E-A947-70E740481C1C}">
-                          <a14:useLocalDpi xmlns:a14="http://schemas.microsoft.com/office/drawing/2010/main" val="0"/>
-                        </a:ext>
-                      </a:extLst>
-                    </a:blip>
+                    <a:blip r:embed="rId5"/>
                     <a:stretch>
                       <a:fillRect/>
                     </a:stretch>
@@ -4433,7 +3013,7 @@
                   <pic:spPr>
                     <a:xfrm>
                       <a:off x="0" y="0"/>
-                      <a:ext cx="3476625" cy="2912745"/>
+                      <a:ext cx="3143689" cy="6058746"/>
                     </a:xfrm>
                     <a:prstGeom prst="rect">
                       <a:avLst/>
@@ -4442,36 +3022,2490 @@
                 </pic:pic>
               </a:graphicData>
             </a:graphic>
-            <wp14:sizeRelH relativeFrom="margin">
-              <wp14:pctWidth>0</wp14:pctWidth>
-            </wp14:sizeRelH>
-            <wp14:sizeRelV relativeFrom="margin">
-              <wp14:pctHeight>0</wp14:pctHeight>
-            </wp14:sizeRelV>
-          </wp:anchor>
+          </wp:inline>
         </w:drawing>
       </w:r>
       <w:r>
         <w:rPr>
           <w:rFonts w:ascii="Arial" w:hAnsi="Arial" w:cs="Arial"/>
-          <w:b/>
-          <w:bCs/>
+          <w:i/>
+          <w:iCs/>
+          <w:sz w:val="24"/>
+          <w:szCs w:val="24"/>
+        </w:rPr>
+        <w:t>*</w:t>
+      </w:r>
+    </w:p>
+    <w:p>
+      <w:pPr>
+        <w:pStyle w:val="Prrafodelista"/>
+        <w:rPr>
+          <w:rFonts w:ascii="Arial" w:hAnsi="Arial" w:cs="Arial"/>
+          <w:i/>
+          <w:iCs/>
+          <w:sz w:val="24"/>
+          <w:szCs w:val="24"/>
+        </w:rPr>
+      </w:pPr>
+    </w:p>
+    <w:p>
+      <w:pPr>
+        <w:pStyle w:val="Prrafodelista"/>
+        <w:jc w:val="both"/>
+        <w:rPr>
+          <w:rFonts w:ascii="Arial" w:hAnsi="Arial" w:cs="Arial"/>
+          <w:sz w:val="24"/>
+          <w:szCs w:val="24"/>
+        </w:rPr>
+      </w:pPr>
+      <w:r>
+        <w:rPr>
+          <w:rFonts w:ascii="Arial" w:hAnsi="Arial" w:cs="Arial"/>
+          <w:sz w:val="24"/>
+          <w:szCs w:val="24"/>
+        </w:rPr>
+        <w:t>*</w:t>
+      </w:r>
+      <w:r>
+        <w:rPr>
+          <w:rFonts w:ascii="Arial" w:hAnsi="Arial" w:cs="Arial"/>
+          <w:sz w:val="24"/>
+          <w:szCs w:val="24"/>
+        </w:rPr>
+        <w:t xml:space="preserve">En la matriz de la variable de entrada “Porcentaje de abandono” no se tienen en cuenta los </w:t>
+      </w:r>
+      <w:r>
+        <w:rPr>
+          <w:rFonts w:ascii="Arial" w:hAnsi="Arial" w:cs="Arial"/>
+          <w:sz w:val="24"/>
+          <w:szCs w:val="24"/>
+        </w:rPr>
+        <w:t xml:space="preserve">valores </w:t>
+      </w:r>
+      <w:r>
+        <w:rPr>
+          <w:rFonts w:ascii="Arial" w:hAnsi="Arial" w:cs="Arial"/>
+          <w:sz w:val="24"/>
+          <w:szCs w:val="24"/>
+        </w:rPr>
+        <w:t>bajo</w:t>
+      </w:r>
+      <w:r>
+        <w:rPr>
+          <w:rFonts w:ascii="Arial" w:hAnsi="Arial" w:cs="Arial"/>
+          <w:sz w:val="24"/>
+          <w:szCs w:val="24"/>
+        </w:rPr>
+        <w:t xml:space="preserve"> y muy bajo</w:t>
+      </w:r>
+      <w:r>
+        <w:rPr>
+          <w:rFonts w:ascii="Arial" w:hAnsi="Arial" w:cs="Arial"/>
+          <w:sz w:val="24"/>
+          <w:szCs w:val="24"/>
+        </w:rPr>
+        <w:t xml:space="preserve"> ya que si el porcentaje de abandono es bajo se da por </w:t>
+      </w:r>
+      <w:r>
+        <w:rPr>
+          <w:rFonts w:ascii="Arial" w:hAnsi="Arial" w:cs="Arial"/>
+          <w:sz w:val="24"/>
+          <w:szCs w:val="24"/>
+        </w:rPr>
+        <w:t>sentado</w:t>
+      </w:r>
+      <w:r>
+        <w:rPr>
+          <w:rFonts w:ascii="Arial" w:hAnsi="Arial" w:cs="Arial"/>
+          <w:sz w:val="24"/>
+          <w:szCs w:val="24"/>
+        </w:rPr>
+        <w:t xml:space="preserve"> que el tiempo exigido y la dificultad se pueden concluir solo en base a las demás variables</w:t>
+      </w:r>
+      <w:r>
+        <w:rPr>
+          <w:rFonts w:ascii="Arial" w:hAnsi="Arial" w:cs="Arial"/>
+          <w:sz w:val="24"/>
+          <w:szCs w:val="24"/>
+        </w:rPr>
+        <w:t>, porque el usuario ha demostrado con su historial que tiene la perseverancia necesaria para finalizar los cursos que matricula</w:t>
+      </w:r>
+      <w:r>
+        <w:rPr>
+          <w:rFonts w:ascii="Arial" w:hAnsi="Arial" w:cs="Arial"/>
+          <w:sz w:val="24"/>
+          <w:szCs w:val="24"/>
+        </w:rPr>
+        <w:t>.</w:t>
+      </w:r>
+    </w:p>
+    <w:p>
+      <w:pPr>
+        <w:pStyle w:val="Prrafodelista"/>
+        <w:jc w:val="both"/>
+        <w:rPr>
+          <w:rFonts w:ascii="Arial" w:hAnsi="Arial" w:cs="Arial"/>
+          <w:sz w:val="24"/>
+          <w:szCs w:val="24"/>
+        </w:rPr>
+      </w:pPr>
+    </w:p>
+    <w:p>
+      <w:pPr>
+        <w:pStyle w:val="Prrafodelista"/>
+        <w:jc w:val="both"/>
+        <w:rPr>
+          <w:rFonts w:ascii="Arial" w:hAnsi="Arial" w:cs="Arial"/>
+          <w:sz w:val="24"/>
+          <w:szCs w:val="24"/>
+        </w:rPr>
+      </w:pPr>
+    </w:p>
+    <w:p>
+      <w:pPr>
+        <w:pStyle w:val="Prrafodelista"/>
+        <w:jc w:val="both"/>
+        <w:rPr>
+          <w:rFonts w:ascii="Arial" w:hAnsi="Arial" w:cs="Arial"/>
+          <w:sz w:val="24"/>
+          <w:szCs w:val="24"/>
+        </w:rPr>
+      </w:pPr>
+    </w:p>
+    <w:p>
+      <w:pPr>
+        <w:pStyle w:val="Prrafodelista"/>
+        <w:jc w:val="both"/>
+        <w:rPr>
+          <w:rFonts w:ascii="Arial" w:hAnsi="Arial" w:cs="Arial"/>
+          <w:sz w:val="24"/>
+          <w:szCs w:val="24"/>
+        </w:rPr>
+      </w:pPr>
+    </w:p>
+    <w:p>
+      <w:pPr>
+        <w:pStyle w:val="Prrafodelista"/>
+        <w:jc w:val="both"/>
+        <w:rPr>
+          <w:rFonts w:ascii="Arial" w:hAnsi="Arial" w:cs="Arial"/>
+          <w:b/>
+          <w:bCs/>
+          <w:sz w:val="24"/>
+          <w:szCs w:val="24"/>
+        </w:rPr>
+      </w:pPr>
+      <w:r>
+        <w:rPr>
+          <w:rFonts w:ascii="Arial" w:hAnsi="Arial" w:cs="Arial"/>
+          <w:b/>
+          <w:bCs/>
+          <w:sz w:val="24"/>
+          <w:szCs w:val="24"/>
+        </w:rPr>
+        <w:lastRenderedPageBreak/>
+        <w:t>Reglas en formato FCL:</w:t>
+      </w:r>
+    </w:p>
+    <w:p>
+      <w:pPr>
+        <w:pStyle w:val="Prrafodelista"/>
+        <w:jc w:val="both"/>
+        <w:rPr>
+          <w:rFonts w:ascii="Arial" w:hAnsi="Arial" w:cs="Arial"/>
+          <w:b/>
+          <w:bCs/>
+          <w:sz w:val="24"/>
+          <w:szCs w:val="24"/>
+        </w:rPr>
+      </w:pPr>
+    </w:p>
+    <w:p>
+      <w:pPr>
+        <w:pStyle w:val="Prrafodelista"/>
+        <w:jc w:val="both"/>
+        <w:rPr>
+          <w:rFonts w:ascii="Arial" w:hAnsi="Arial" w:cs="Arial"/>
+          <w:sz w:val="24"/>
+          <w:szCs w:val="24"/>
+          <w:lang w:val="en-CA"/>
+        </w:rPr>
+      </w:pPr>
+      <w:r>
+        <w:rPr>
+          <w:rFonts w:ascii="Arial" w:hAnsi="Arial" w:cs="Arial"/>
+          <w:sz w:val="24"/>
+          <w:szCs w:val="24"/>
+          <w:lang w:val="en-CA"/>
+        </w:rPr>
+        <w:t xml:space="preserve">    RULE </w:t>
+      </w:r>
+      <w:proofErr w:type="gramStart"/>
+      <w:r>
+        <w:rPr>
+          <w:rFonts w:ascii="Arial" w:hAnsi="Arial" w:cs="Arial"/>
+          <w:sz w:val="24"/>
+          <w:szCs w:val="24"/>
+          <w:lang w:val="en-CA"/>
+        </w:rPr>
+        <w:t>1 :</w:t>
+      </w:r>
+      <w:proofErr w:type="gramEnd"/>
+      <w:r>
+        <w:rPr>
+          <w:rFonts w:ascii="Arial" w:hAnsi="Arial" w:cs="Arial"/>
+          <w:sz w:val="24"/>
+          <w:szCs w:val="24"/>
+          <w:lang w:val="en-CA"/>
+        </w:rPr>
+        <w:t xml:space="preserve"> IF </w:t>
+      </w:r>
+      <w:proofErr w:type="spellStart"/>
+      <w:r>
+        <w:rPr>
+          <w:rFonts w:ascii="Arial" w:hAnsi="Arial" w:cs="Arial"/>
+          <w:sz w:val="24"/>
+          <w:szCs w:val="24"/>
+          <w:lang w:val="en-CA"/>
+        </w:rPr>
+        <w:t>hInvertible</w:t>
+      </w:r>
+      <w:proofErr w:type="spellEnd"/>
+      <w:r>
+        <w:rPr>
+          <w:rFonts w:ascii="Arial" w:hAnsi="Arial" w:cs="Arial"/>
+          <w:sz w:val="24"/>
+          <w:szCs w:val="24"/>
+          <w:lang w:val="en-CA"/>
+        </w:rPr>
+        <w:t xml:space="preserve"> IS </w:t>
+      </w:r>
+      <w:proofErr w:type="spellStart"/>
+      <w:r>
+        <w:rPr>
+          <w:rFonts w:ascii="Arial" w:hAnsi="Arial" w:cs="Arial"/>
+          <w:sz w:val="24"/>
+          <w:szCs w:val="24"/>
+          <w:lang w:val="en-CA"/>
+        </w:rPr>
+        <w:t>Muchas</w:t>
+      </w:r>
+      <w:proofErr w:type="spellEnd"/>
+      <w:r>
+        <w:rPr>
+          <w:rFonts w:ascii="Arial" w:hAnsi="Arial" w:cs="Arial"/>
+          <w:sz w:val="24"/>
+          <w:szCs w:val="24"/>
+          <w:lang w:val="en-CA"/>
+        </w:rPr>
+        <w:t xml:space="preserve"> </w:t>
+      </w:r>
+    </w:p>
+    <w:p>
+      <w:pPr>
+        <w:pStyle w:val="Prrafodelista"/>
+        <w:jc w:val="both"/>
+        <w:rPr>
+          <w:rFonts w:ascii="Arial" w:hAnsi="Arial" w:cs="Arial"/>
+          <w:sz w:val="24"/>
+          <w:szCs w:val="24"/>
+          <w:lang w:val="en-CA"/>
+        </w:rPr>
+      </w:pPr>
+      <w:r>
+        <w:rPr>
+          <w:rFonts w:ascii="Arial" w:hAnsi="Arial" w:cs="Arial"/>
+          <w:sz w:val="24"/>
+          <w:szCs w:val="24"/>
+          <w:lang w:val="en-CA"/>
+        </w:rPr>
+        <w:t xml:space="preserve">            THEN </w:t>
+      </w:r>
+      <w:proofErr w:type="spellStart"/>
+      <w:r>
+        <w:rPr>
+          <w:rFonts w:ascii="Arial" w:hAnsi="Arial" w:cs="Arial"/>
+          <w:sz w:val="24"/>
+          <w:szCs w:val="24"/>
+          <w:lang w:val="en-CA"/>
+        </w:rPr>
+        <w:t>tExigido</w:t>
+      </w:r>
+      <w:proofErr w:type="spellEnd"/>
+      <w:r>
+        <w:rPr>
+          <w:rFonts w:ascii="Arial" w:hAnsi="Arial" w:cs="Arial"/>
+          <w:sz w:val="24"/>
+          <w:szCs w:val="24"/>
+          <w:lang w:val="en-CA"/>
+        </w:rPr>
+        <w:t xml:space="preserve"> IS </w:t>
+      </w:r>
+      <w:proofErr w:type="spellStart"/>
+      <w:r>
+        <w:rPr>
+          <w:rFonts w:ascii="Arial" w:hAnsi="Arial" w:cs="Arial"/>
+          <w:sz w:val="24"/>
+          <w:szCs w:val="24"/>
+          <w:lang w:val="en-CA"/>
+        </w:rPr>
+        <w:t>Mucho</w:t>
+      </w:r>
+      <w:proofErr w:type="spellEnd"/>
+      <w:r>
+        <w:rPr>
+          <w:rFonts w:ascii="Arial" w:hAnsi="Arial" w:cs="Arial"/>
+          <w:sz w:val="24"/>
+          <w:szCs w:val="24"/>
+          <w:lang w:val="en-CA"/>
+        </w:rPr>
+        <w:t>;</w:t>
+      </w:r>
+    </w:p>
+    <w:p>
+      <w:pPr>
+        <w:pStyle w:val="Prrafodelista"/>
+        <w:jc w:val="both"/>
+        <w:rPr>
+          <w:rFonts w:ascii="Arial" w:hAnsi="Arial" w:cs="Arial"/>
+          <w:sz w:val="24"/>
+          <w:szCs w:val="24"/>
+          <w:lang w:val="en-CA"/>
+        </w:rPr>
+      </w:pPr>
+      <w:r>
+        <w:rPr>
+          <w:rFonts w:ascii="Arial" w:hAnsi="Arial" w:cs="Arial"/>
+          <w:sz w:val="24"/>
+          <w:szCs w:val="24"/>
+          <w:lang w:val="en-CA"/>
+        </w:rPr>
+        <w:t xml:space="preserve">    RULE </w:t>
+      </w:r>
+      <w:proofErr w:type="gramStart"/>
+      <w:r>
+        <w:rPr>
+          <w:rFonts w:ascii="Arial" w:hAnsi="Arial" w:cs="Arial"/>
+          <w:sz w:val="24"/>
+          <w:szCs w:val="24"/>
+          <w:lang w:val="en-CA"/>
+        </w:rPr>
+        <w:t>2 :</w:t>
+      </w:r>
+      <w:proofErr w:type="gramEnd"/>
+      <w:r>
+        <w:rPr>
+          <w:rFonts w:ascii="Arial" w:hAnsi="Arial" w:cs="Arial"/>
+          <w:sz w:val="24"/>
+          <w:szCs w:val="24"/>
+          <w:lang w:val="en-CA"/>
+        </w:rPr>
+        <w:t xml:space="preserve"> IF </w:t>
+      </w:r>
+      <w:proofErr w:type="spellStart"/>
+      <w:r>
+        <w:rPr>
+          <w:rFonts w:ascii="Arial" w:hAnsi="Arial" w:cs="Arial"/>
+          <w:sz w:val="24"/>
+          <w:szCs w:val="24"/>
+          <w:lang w:val="en-CA"/>
+        </w:rPr>
+        <w:t>hInvertible</w:t>
+      </w:r>
+      <w:proofErr w:type="spellEnd"/>
+      <w:r>
+        <w:rPr>
+          <w:rFonts w:ascii="Arial" w:hAnsi="Arial" w:cs="Arial"/>
+          <w:sz w:val="24"/>
+          <w:szCs w:val="24"/>
+          <w:lang w:val="en-CA"/>
+        </w:rPr>
+        <w:t xml:space="preserve"> IS Medias</w:t>
+      </w:r>
+    </w:p>
+    <w:p>
+      <w:pPr>
+        <w:pStyle w:val="Prrafodelista"/>
+        <w:jc w:val="both"/>
+        <w:rPr>
+          <w:rFonts w:ascii="Arial" w:hAnsi="Arial" w:cs="Arial"/>
+          <w:sz w:val="24"/>
+          <w:szCs w:val="24"/>
+          <w:lang w:val="en-CA"/>
+        </w:rPr>
+      </w:pPr>
+      <w:r>
+        <w:rPr>
+          <w:rFonts w:ascii="Arial" w:hAnsi="Arial" w:cs="Arial"/>
+          <w:sz w:val="24"/>
+          <w:szCs w:val="24"/>
+          <w:lang w:val="en-CA"/>
+        </w:rPr>
+        <w:t xml:space="preserve">            THEN </w:t>
+      </w:r>
+      <w:proofErr w:type="spellStart"/>
+      <w:r>
+        <w:rPr>
+          <w:rFonts w:ascii="Arial" w:hAnsi="Arial" w:cs="Arial"/>
+          <w:sz w:val="24"/>
+          <w:szCs w:val="24"/>
+          <w:lang w:val="en-CA"/>
+        </w:rPr>
+        <w:t>tExigido</w:t>
+      </w:r>
+      <w:proofErr w:type="spellEnd"/>
+      <w:r>
+        <w:rPr>
+          <w:rFonts w:ascii="Arial" w:hAnsi="Arial" w:cs="Arial"/>
+          <w:sz w:val="24"/>
+          <w:szCs w:val="24"/>
+          <w:lang w:val="en-CA"/>
+        </w:rPr>
+        <w:t xml:space="preserve"> IS Medio;</w:t>
+      </w:r>
+    </w:p>
+    <w:p>
+      <w:pPr>
+        <w:pStyle w:val="Prrafodelista"/>
+        <w:jc w:val="both"/>
+        <w:rPr>
+          <w:rFonts w:ascii="Arial" w:hAnsi="Arial" w:cs="Arial"/>
+          <w:sz w:val="24"/>
+          <w:szCs w:val="24"/>
+          <w:lang w:val="en-CA"/>
+        </w:rPr>
+      </w:pPr>
+      <w:r>
+        <w:rPr>
+          <w:rFonts w:ascii="Arial" w:hAnsi="Arial" w:cs="Arial"/>
+          <w:sz w:val="24"/>
+          <w:szCs w:val="24"/>
+          <w:lang w:val="en-CA"/>
+        </w:rPr>
+        <w:t xml:space="preserve">    RULE </w:t>
+      </w:r>
+      <w:proofErr w:type="gramStart"/>
+      <w:r>
+        <w:rPr>
+          <w:rFonts w:ascii="Arial" w:hAnsi="Arial" w:cs="Arial"/>
+          <w:sz w:val="24"/>
+          <w:szCs w:val="24"/>
+          <w:lang w:val="en-CA"/>
+        </w:rPr>
+        <w:t>3 :</w:t>
+      </w:r>
+      <w:proofErr w:type="gramEnd"/>
+      <w:r>
+        <w:rPr>
+          <w:rFonts w:ascii="Arial" w:hAnsi="Arial" w:cs="Arial"/>
+          <w:sz w:val="24"/>
+          <w:szCs w:val="24"/>
+          <w:lang w:val="en-CA"/>
+        </w:rPr>
+        <w:t xml:space="preserve"> IF </w:t>
+      </w:r>
+      <w:proofErr w:type="spellStart"/>
+      <w:r>
+        <w:rPr>
+          <w:rFonts w:ascii="Arial" w:hAnsi="Arial" w:cs="Arial"/>
+          <w:sz w:val="24"/>
+          <w:szCs w:val="24"/>
+          <w:lang w:val="en-CA"/>
+        </w:rPr>
+        <w:t>hInvertible</w:t>
+      </w:r>
+      <w:proofErr w:type="spellEnd"/>
+      <w:r>
+        <w:rPr>
+          <w:rFonts w:ascii="Arial" w:hAnsi="Arial" w:cs="Arial"/>
+          <w:sz w:val="24"/>
+          <w:szCs w:val="24"/>
+          <w:lang w:val="en-CA"/>
+        </w:rPr>
+        <w:t xml:space="preserve"> IS </w:t>
+      </w:r>
+      <w:proofErr w:type="spellStart"/>
+      <w:r>
+        <w:rPr>
+          <w:rFonts w:ascii="Arial" w:hAnsi="Arial" w:cs="Arial"/>
+          <w:sz w:val="24"/>
+          <w:szCs w:val="24"/>
+          <w:lang w:val="en-CA"/>
+        </w:rPr>
+        <w:t>Pocas</w:t>
+      </w:r>
+      <w:proofErr w:type="spellEnd"/>
+    </w:p>
+    <w:p>
+      <w:pPr>
+        <w:pStyle w:val="Prrafodelista"/>
+        <w:jc w:val="both"/>
+        <w:rPr>
+          <w:rFonts w:ascii="Arial" w:hAnsi="Arial" w:cs="Arial"/>
+          <w:sz w:val="24"/>
+          <w:szCs w:val="24"/>
+          <w:lang w:val="en-CA"/>
+        </w:rPr>
+      </w:pPr>
+      <w:r>
+        <w:rPr>
+          <w:rFonts w:ascii="Arial" w:hAnsi="Arial" w:cs="Arial"/>
+          <w:sz w:val="24"/>
+          <w:szCs w:val="24"/>
+          <w:lang w:val="en-CA"/>
+        </w:rPr>
+        <w:t xml:space="preserve">            THEN </w:t>
+      </w:r>
+      <w:proofErr w:type="spellStart"/>
+      <w:r>
+        <w:rPr>
+          <w:rFonts w:ascii="Arial" w:hAnsi="Arial" w:cs="Arial"/>
+          <w:sz w:val="24"/>
+          <w:szCs w:val="24"/>
+          <w:lang w:val="en-CA"/>
+        </w:rPr>
+        <w:t>tExigido</w:t>
+      </w:r>
+      <w:proofErr w:type="spellEnd"/>
+      <w:r>
+        <w:rPr>
+          <w:rFonts w:ascii="Arial" w:hAnsi="Arial" w:cs="Arial"/>
+          <w:sz w:val="24"/>
+          <w:szCs w:val="24"/>
+          <w:lang w:val="en-CA"/>
+        </w:rPr>
+        <w:t xml:space="preserve"> IS Poco;</w:t>
+      </w:r>
+    </w:p>
+    <w:p>
+      <w:pPr>
+        <w:pStyle w:val="Prrafodelista"/>
+        <w:jc w:val="both"/>
+        <w:rPr>
+          <w:rFonts w:ascii="Arial" w:hAnsi="Arial" w:cs="Arial"/>
+          <w:sz w:val="24"/>
+          <w:szCs w:val="24"/>
+          <w:lang w:val="en-CA"/>
+        </w:rPr>
+      </w:pPr>
+      <w:r>
+        <w:rPr>
+          <w:rFonts w:ascii="Arial" w:hAnsi="Arial" w:cs="Arial"/>
+          <w:sz w:val="24"/>
+          <w:szCs w:val="24"/>
+          <w:lang w:val="en-CA"/>
+        </w:rPr>
+        <w:t xml:space="preserve">    RULE </w:t>
+      </w:r>
+      <w:proofErr w:type="gramStart"/>
+      <w:r>
+        <w:rPr>
+          <w:rFonts w:ascii="Arial" w:hAnsi="Arial" w:cs="Arial"/>
+          <w:sz w:val="24"/>
+          <w:szCs w:val="24"/>
+          <w:lang w:val="en-CA"/>
+        </w:rPr>
+        <w:t>4 :</w:t>
+      </w:r>
+      <w:proofErr w:type="gramEnd"/>
+      <w:r>
+        <w:rPr>
+          <w:rFonts w:ascii="Arial" w:hAnsi="Arial" w:cs="Arial"/>
+          <w:sz w:val="24"/>
+          <w:szCs w:val="24"/>
+          <w:lang w:val="en-CA"/>
+        </w:rPr>
+        <w:t xml:space="preserve"> IF </w:t>
+      </w:r>
+      <w:proofErr w:type="spellStart"/>
+      <w:r>
+        <w:rPr>
+          <w:rFonts w:ascii="Arial" w:hAnsi="Arial" w:cs="Arial"/>
+          <w:sz w:val="24"/>
+          <w:szCs w:val="24"/>
+          <w:lang w:val="en-CA"/>
+        </w:rPr>
+        <w:t>hInvertible</w:t>
+      </w:r>
+      <w:proofErr w:type="spellEnd"/>
+      <w:r>
+        <w:rPr>
+          <w:rFonts w:ascii="Arial" w:hAnsi="Arial" w:cs="Arial"/>
+          <w:sz w:val="24"/>
+          <w:szCs w:val="24"/>
+          <w:lang w:val="en-CA"/>
+        </w:rPr>
+        <w:t xml:space="preserve"> IS </w:t>
+      </w:r>
+      <w:proofErr w:type="spellStart"/>
+      <w:r>
+        <w:rPr>
+          <w:rFonts w:ascii="Arial" w:hAnsi="Arial" w:cs="Arial"/>
+          <w:sz w:val="24"/>
+          <w:szCs w:val="24"/>
+          <w:lang w:val="en-CA"/>
+        </w:rPr>
+        <w:t>Muy_pocas</w:t>
+      </w:r>
+      <w:proofErr w:type="spellEnd"/>
+      <w:r>
+        <w:rPr>
+          <w:rFonts w:ascii="Arial" w:hAnsi="Arial" w:cs="Arial"/>
+          <w:sz w:val="24"/>
+          <w:szCs w:val="24"/>
+          <w:lang w:val="en-CA"/>
+        </w:rPr>
+        <w:t xml:space="preserve"> </w:t>
+      </w:r>
+    </w:p>
+    <w:p>
+      <w:pPr>
+        <w:pStyle w:val="Prrafodelista"/>
+        <w:jc w:val="both"/>
+        <w:rPr>
+          <w:rFonts w:ascii="Arial" w:hAnsi="Arial" w:cs="Arial"/>
+          <w:sz w:val="24"/>
+          <w:szCs w:val="24"/>
+        </w:rPr>
+      </w:pPr>
+      <w:r>
+        <w:rPr>
+          <w:rFonts w:ascii="Arial" w:hAnsi="Arial" w:cs="Arial"/>
+          <w:sz w:val="24"/>
+          <w:szCs w:val="24"/>
+          <w:lang w:val="en-CA"/>
+        </w:rPr>
+        <w:t xml:space="preserve">            </w:t>
+      </w:r>
+      <w:r>
+        <w:rPr>
+          <w:rFonts w:ascii="Arial" w:hAnsi="Arial" w:cs="Arial"/>
+          <w:sz w:val="24"/>
+          <w:szCs w:val="24"/>
+        </w:rPr>
+        <w:t xml:space="preserve">THEN </w:t>
+      </w:r>
+      <w:proofErr w:type="spellStart"/>
+      <w:r>
+        <w:rPr>
+          <w:rFonts w:ascii="Arial" w:hAnsi="Arial" w:cs="Arial"/>
+          <w:sz w:val="24"/>
+          <w:szCs w:val="24"/>
+        </w:rPr>
+        <w:t>tExigido</w:t>
+      </w:r>
+      <w:proofErr w:type="spellEnd"/>
+      <w:r>
+        <w:rPr>
+          <w:rFonts w:ascii="Arial" w:hAnsi="Arial" w:cs="Arial"/>
+          <w:sz w:val="24"/>
+          <w:szCs w:val="24"/>
+        </w:rPr>
+        <w:t xml:space="preserve"> IS </w:t>
+      </w:r>
+      <w:proofErr w:type="spellStart"/>
+      <w:r>
+        <w:rPr>
+          <w:rFonts w:ascii="Arial" w:hAnsi="Arial" w:cs="Arial"/>
+          <w:sz w:val="24"/>
+          <w:szCs w:val="24"/>
+        </w:rPr>
+        <w:t>Muy_poco</w:t>
+      </w:r>
+      <w:proofErr w:type="spellEnd"/>
+      <w:r>
+        <w:rPr>
+          <w:rFonts w:ascii="Arial" w:hAnsi="Arial" w:cs="Arial"/>
+          <w:sz w:val="24"/>
+          <w:szCs w:val="24"/>
+        </w:rPr>
+        <w:t>;</w:t>
+      </w:r>
+    </w:p>
+    <w:p>
+      <w:pPr>
+        <w:pStyle w:val="Prrafodelista"/>
+        <w:jc w:val="both"/>
+        <w:rPr>
+          <w:rFonts w:ascii="Arial" w:hAnsi="Arial" w:cs="Arial"/>
+          <w:sz w:val="24"/>
+          <w:szCs w:val="24"/>
+        </w:rPr>
+      </w:pPr>
+    </w:p>
+    <w:p>
+      <w:pPr>
+        <w:pStyle w:val="Prrafodelista"/>
+        <w:jc w:val="both"/>
+        <w:rPr>
+          <w:rFonts w:ascii="Arial" w:hAnsi="Arial" w:cs="Arial"/>
+          <w:sz w:val="24"/>
+          <w:szCs w:val="24"/>
+          <w:lang w:val="en-CA"/>
+        </w:rPr>
+      </w:pPr>
+      <w:r>
+        <w:rPr>
+          <w:rFonts w:ascii="Arial" w:hAnsi="Arial" w:cs="Arial"/>
+          <w:sz w:val="24"/>
+          <w:szCs w:val="24"/>
+        </w:rPr>
+        <w:t xml:space="preserve">    </w:t>
+      </w:r>
+      <w:r>
+        <w:rPr>
+          <w:rFonts w:ascii="Arial" w:hAnsi="Arial" w:cs="Arial"/>
+          <w:sz w:val="24"/>
+          <w:szCs w:val="24"/>
+          <w:lang w:val="en-CA"/>
+        </w:rPr>
+        <w:t xml:space="preserve">RULE </w:t>
+      </w:r>
+      <w:proofErr w:type="gramStart"/>
+      <w:r>
+        <w:rPr>
+          <w:rFonts w:ascii="Arial" w:hAnsi="Arial" w:cs="Arial"/>
+          <w:sz w:val="24"/>
+          <w:szCs w:val="24"/>
+          <w:lang w:val="en-CA"/>
+        </w:rPr>
+        <w:t>5 :</w:t>
+      </w:r>
+      <w:proofErr w:type="gramEnd"/>
+      <w:r>
+        <w:rPr>
+          <w:rFonts w:ascii="Arial" w:hAnsi="Arial" w:cs="Arial"/>
+          <w:sz w:val="24"/>
+          <w:szCs w:val="24"/>
+          <w:lang w:val="en-CA"/>
+        </w:rPr>
+        <w:t xml:space="preserve"> IF </w:t>
+      </w:r>
+      <w:proofErr w:type="spellStart"/>
+      <w:r>
+        <w:rPr>
+          <w:rFonts w:ascii="Arial" w:hAnsi="Arial" w:cs="Arial"/>
+          <w:sz w:val="24"/>
+          <w:szCs w:val="24"/>
+          <w:lang w:val="en-CA"/>
+        </w:rPr>
+        <w:t>familiaridad</w:t>
+      </w:r>
+      <w:proofErr w:type="spellEnd"/>
+      <w:r>
+        <w:rPr>
+          <w:rFonts w:ascii="Arial" w:hAnsi="Arial" w:cs="Arial"/>
+          <w:sz w:val="24"/>
+          <w:szCs w:val="24"/>
+          <w:lang w:val="en-CA"/>
+        </w:rPr>
+        <w:t xml:space="preserve"> IS Nula</w:t>
+      </w:r>
+    </w:p>
+    <w:p>
+      <w:pPr>
+        <w:pStyle w:val="Prrafodelista"/>
+        <w:jc w:val="both"/>
+        <w:rPr>
+          <w:rFonts w:ascii="Arial" w:hAnsi="Arial" w:cs="Arial"/>
+          <w:sz w:val="24"/>
+          <w:szCs w:val="24"/>
+          <w:lang w:val="en-CA"/>
+        </w:rPr>
+      </w:pPr>
+      <w:r>
+        <w:rPr>
+          <w:rFonts w:ascii="Arial" w:hAnsi="Arial" w:cs="Arial"/>
+          <w:sz w:val="24"/>
+          <w:szCs w:val="24"/>
+          <w:lang w:val="en-CA"/>
+        </w:rPr>
+        <w:t xml:space="preserve">            THEN </w:t>
+      </w:r>
+      <w:proofErr w:type="spellStart"/>
+      <w:r>
+        <w:rPr>
+          <w:rFonts w:ascii="Arial" w:hAnsi="Arial" w:cs="Arial"/>
+          <w:sz w:val="24"/>
+          <w:szCs w:val="24"/>
+          <w:lang w:val="en-CA"/>
+        </w:rPr>
+        <w:t>dRecomendacion</w:t>
+      </w:r>
+      <w:proofErr w:type="spellEnd"/>
+      <w:r>
+        <w:rPr>
+          <w:rFonts w:ascii="Arial" w:hAnsi="Arial" w:cs="Arial"/>
+          <w:sz w:val="24"/>
+          <w:szCs w:val="24"/>
+          <w:lang w:val="en-CA"/>
+        </w:rPr>
+        <w:t xml:space="preserve"> IS </w:t>
+      </w:r>
+      <w:proofErr w:type="spellStart"/>
+      <w:r>
+        <w:rPr>
+          <w:rFonts w:ascii="Arial" w:hAnsi="Arial" w:cs="Arial"/>
+          <w:sz w:val="24"/>
+          <w:szCs w:val="24"/>
+          <w:lang w:val="en-CA"/>
+        </w:rPr>
+        <w:t>Facil</w:t>
+      </w:r>
+      <w:proofErr w:type="spellEnd"/>
+      <w:r>
+        <w:rPr>
+          <w:rFonts w:ascii="Arial" w:hAnsi="Arial" w:cs="Arial"/>
+          <w:sz w:val="24"/>
+          <w:szCs w:val="24"/>
+          <w:lang w:val="en-CA"/>
+        </w:rPr>
+        <w:t>;</w:t>
+      </w:r>
+    </w:p>
+    <w:p>
+      <w:pPr>
+        <w:pStyle w:val="Prrafodelista"/>
+        <w:jc w:val="both"/>
+        <w:rPr>
+          <w:rFonts w:ascii="Arial" w:hAnsi="Arial" w:cs="Arial"/>
+          <w:sz w:val="24"/>
+          <w:szCs w:val="24"/>
+          <w:lang w:val="en-CA"/>
+        </w:rPr>
+      </w:pPr>
+      <w:r>
+        <w:rPr>
+          <w:rFonts w:ascii="Arial" w:hAnsi="Arial" w:cs="Arial"/>
+          <w:sz w:val="24"/>
+          <w:szCs w:val="24"/>
+          <w:lang w:val="en-CA"/>
+        </w:rPr>
+        <w:t xml:space="preserve">    RULE </w:t>
+      </w:r>
+      <w:proofErr w:type="gramStart"/>
+      <w:r>
+        <w:rPr>
+          <w:rFonts w:ascii="Arial" w:hAnsi="Arial" w:cs="Arial"/>
+          <w:sz w:val="24"/>
+          <w:szCs w:val="24"/>
+          <w:lang w:val="en-CA"/>
+        </w:rPr>
+        <w:t>6 :</w:t>
+      </w:r>
+      <w:proofErr w:type="gramEnd"/>
+      <w:r>
+        <w:rPr>
+          <w:rFonts w:ascii="Arial" w:hAnsi="Arial" w:cs="Arial"/>
+          <w:sz w:val="24"/>
+          <w:szCs w:val="24"/>
+          <w:lang w:val="en-CA"/>
+        </w:rPr>
+        <w:t xml:space="preserve"> IF </w:t>
+      </w:r>
+      <w:proofErr w:type="spellStart"/>
+      <w:r>
+        <w:rPr>
+          <w:rFonts w:ascii="Arial" w:hAnsi="Arial" w:cs="Arial"/>
+          <w:sz w:val="24"/>
+          <w:szCs w:val="24"/>
+          <w:lang w:val="en-CA"/>
+        </w:rPr>
+        <w:t>familiaridad</w:t>
+      </w:r>
+      <w:proofErr w:type="spellEnd"/>
+      <w:r>
+        <w:rPr>
+          <w:rFonts w:ascii="Arial" w:hAnsi="Arial" w:cs="Arial"/>
+          <w:sz w:val="24"/>
+          <w:szCs w:val="24"/>
+          <w:lang w:val="en-CA"/>
+        </w:rPr>
+        <w:t xml:space="preserve"> IS </w:t>
+      </w:r>
+      <w:proofErr w:type="spellStart"/>
+      <w:r>
+        <w:rPr>
+          <w:rFonts w:ascii="Arial" w:hAnsi="Arial" w:cs="Arial"/>
+          <w:sz w:val="24"/>
+          <w:szCs w:val="24"/>
+          <w:lang w:val="en-CA"/>
+        </w:rPr>
+        <w:t>Poca</w:t>
+      </w:r>
+      <w:proofErr w:type="spellEnd"/>
+    </w:p>
+    <w:p>
+      <w:pPr>
+        <w:pStyle w:val="Prrafodelista"/>
+        <w:jc w:val="both"/>
+        <w:rPr>
+          <w:rFonts w:ascii="Arial" w:hAnsi="Arial" w:cs="Arial"/>
+          <w:sz w:val="24"/>
+          <w:szCs w:val="24"/>
+          <w:lang w:val="en-CA"/>
+        </w:rPr>
+      </w:pPr>
+      <w:r>
+        <w:rPr>
+          <w:rFonts w:ascii="Arial" w:hAnsi="Arial" w:cs="Arial"/>
+          <w:sz w:val="24"/>
+          <w:szCs w:val="24"/>
+          <w:lang w:val="en-CA"/>
+        </w:rPr>
+        <w:t xml:space="preserve">            THEN </w:t>
+      </w:r>
+      <w:proofErr w:type="spellStart"/>
+      <w:r>
+        <w:rPr>
+          <w:rFonts w:ascii="Arial" w:hAnsi="Arial" w:cs="Arial"/>
+          <w:sz w:val="24"/>
+          <w:szCs w:val="24"/>
+          <w:lang w:val="en-CA"/>
+        </w:rPr>
+        <w:t>dRecomendacion</w:t>
+      </w:r>
+      <w:proofErr w:type="spellEnd"/>
+      <w:r>
+        <w:rPr>
+          <w:rFonts w:ascii="Arial" w:hAnsi="Arial" w:cs="Arial"/>
+          <w:sz w:val="24"/>
+          <w:szCs w:val="24"/>
+          <w:lang w:val="en-CA"/>
+        </w:rPr>
+        <w:t xml:space="preserve"> IS </w:t>
+      </w:r>
+      <w:proofErr w:type="spellStart"/>
+      <w:r>
+        <w:rPr>
+          <w:rFonts w:ascii="Arial" w:hAnsi="Arial" w:cs="Arial"/>
+          <w:sz w:val="24"/>
+          <w:szCs w:val="24"/>
+          <w:lang w:val="en-CA"/>
+        </w:rPr>
+        <w:t>Facil</w:t>
+      </w:r>
+      <w:proofErr w:type="spellEnd"/>
+      <w:r>
+        <w:rPr>
+          <w:rFonts w:ascii="Arial" w:hAnsi="Arial" w:cs="Arial"/>
+          <w:sz w:val="24"/>
+          <w:szCs w:val="24"/>
+          <w:lang w:val="en-CA"/>
+        </w:rPr>
+        <w:t>;</w:t>
+      </w:r>
+    </w:p>
+    <w:p>
+      <w:pPr>
+        <w:pStyle w:val="Prrafodelista"/>
+        <w:jc w:val="both"/>
+        <w:rPr>
+          <w:rFonts w:ascii="Arial" w:hAnsi="Arial" w:cs="Arial"/>
+          <w:sz w:val="24"/>
+          <w:szCs w:val="24"/>
+          <w:lang w:val="en-CA"/>
+        </w:rPr>
+      </w:pPr>
+      <w:r>
+        <w:rPr>
+          <w:rFonts w:ascii="Arial" w:hAnsi="Arial" w:cs="Arial"/>
+          <w:sz w:val="24"/>
+          <w:szCs w:val="24"/>
+          <w:lang w:val="en-CA"/>
+        </w:rPr>
+        <w:t xml:space="preserve">    RULE </w:t>
+      </w:r>
+      <w:proofErr w:type="gramStart"/>
+      <w:r>
+        <w:rPr>
+          <w:rFonts w:ascii="Arial" w:hAnsi="Arial" w:cs="Arial"/>
+          <w:sz w:val="24"/>
+          <w:szCs w:val="24"/>
+          <w:lang w:val="en-CA"/>
+        </w:rPr>
+        <w:t>7 :</w:t>
+      </w:r>
+      <w:proofErr w:type="gramEnd"/>
+      <w:r>
+        <w:rPr>
+          <w:rFonts w:ascii="Arial" w:hAnsi="Arial" w:cs="Arial"/>
+          <w:sz w:val="24"/>
+          <w:szCs w:val="24"/>
+          <w:lang w:val="en-CA"/>
+        </w:rPr>
+        <w:t xml:space="preserve"> IF </w:t>
+      </w:r>
+      <w:proofErr w:type="spellStart"/>
+      <w:r>
+        <w:rPr>
+          <w:rFonts w:ascii="Arial" w:hAnsi="Arial" w:cs="Arial"/>
+          <w:sz w:val="24"/>
+          <w:szCs w:val="24"/>
+          <w:lang w:val="en-CA"/>
+        </w:rPr>
+        <w:t>familiaridad</w:t>
+      </w:r>
+      <w:proofErr w:type="spellEnd"/>
+      <w:r>
+        <w:rPr>
+          <w:rFonts w:ascii="Arial" w:hAnsi="Arial" w:cs="Arial"/>
+          <w:sz w:val="24"/>
+          <w:szCs w:val="24"/>
+          <w:lang w:val="en-CA"/>
+        </w:rPr>
+        <w:t xml:space="preserve"> IS </w:t>
+      </w:r>
+      <w:proofErr w:type="spellStart"/>
+      <w:r>
+        <w:rPr>
+          <w:rFonts w:ascii="Arial" w:hAnsi="Arial" w:cs="Arial"/>
+          <w:sz w:val="24"/>
+          <w:szCs w:val="24"/>
+          <w:lang w:val="en-CA"/>
+        </w:rPr>
+        <w:t>Algo_familiarizado</w:t>
+      </w:r>
+      <w:proofErr w:type="spellEnd"/>
+    </w:p>
+    <w:p>
+      <w:pPr>
+        <w:pStyle w:val="Prrafodelista"/>
+        <w:jc w:val="both"/>
+        <w:rPr>
+          <w:rFonts w:ascii="Arial" w:hAnsi="Arial" w:cs="Arial"/>
+          <w:sz w:val="24"/>
+          <w:szCs w:val="24"/>
+          <w:lang w:val="en-CA"/>
+        </w:rPr>
+      </w:pPr>
+      <w:r>
+        <w:rPr>
+          <w:rFonts w:ascii="Arial" w:hAnsi="Arial" w:cs="Arial"/>
+          <w:sz w:val="24"/>
+          <w:szCs w:val="24"/>
+          <w:lang w:val="en-CA"/>
+        </w:rPr>
+        <w:t xml:space="preserve">            THEN </w:t>
+      </w:r>
+      <w:proofErr w:type="spellStart"/>
+      <w:r>
+        <w:rPr>
+          <w:rFonts w:ascii="Arial" w:hAnsi="Arial" w:cs="Arial"/>
+          <w:sz w:val="24"/>
+          <w:szCs w:val="24"/>
+          <w:lang w:val="en-CA"/>
+        </w:rPr>
+        <w:t>dRecomendacion</w:t>
+      </w:r>
+      <w:proofErr w:type="spellEnd"/>
+      <w:r>
+        <w:rPr>
+          <w:rFonts w:ascii="Arial" w:hAnsi="Arial" w:cs="Arial"/>
+          <w:sz w:val="24"/>
+          <w:szCs w:val="24"/>
+          <w:lang w:val="en-CA"/>
+        </w:rPr>
+        <w:t xml:space="preserve"> IS Medio;</w:t>
+      </w:r>
+    </w:p>
+    <w:p>
+      <w:pPr>
+        <w:pStyle w:val="Prrafodelista"/>
+        <w:jc w:val="both"/>
+        <w:rPr>
+          <w:rFonts w:ascii="Arial" w:hAnsi="Arial" w:cs="Arial"/>
+          <w:sz w:val="24"/>
+          <w:szCs w:val="24"/>
+          <w:lang w:val="en-CA"/>
+        </w:rPr>
+      </w:pPr>
+      <w:r>
+        <w:rPr>
+          <w:rFonts w:ascii="Arial" w:hAnsi="Arial" w:cs="Arial"/>
+          <w:sz w:val="24"/>
+          <w:szCs w:val="24"/>
+          <w:lang w:val="en-CA"/>
+        </w:rPr>
+        <w:t xml:space="preserve">    RULE </w:t>
+      </w:r>
+      <w:proofErr w:type="gramStart"/>
+      <w:r>
+        <w:rPr>
+          <w:rFonts w:ascii="Arial" w:hAnsi="Arial" w:cs="Arial"/>
+          <w:sz w:val="24"/>
+          <w:szCs w:val="24"/>
+          <w:lang w:val="en-CA"/>
+        </w:rPr>
+        <w:t>8 :</w:t>
+      </w:r>
+      <w:proofErr w:type="gramEnd"/>
+      <w:r>
+        <w:rPr>
+          <w:rFonts w:ascii="Arial" w:hAnsi="Arial" w:cs="Arial"/>
+          <w:sz w:val="24"/>
+          <w:szCs w:val="24"/>
+          <w:lang w:val="en-CA"/>
+        </w:rPr>
+        <w:t xml:space="preserve"> IF </w:t>
+      </w:r>
+      <w:proofErr w:type="spellStart"/>
+      <w:r>
+        <w:rPr>
+          <w:rFonts w:ascii="Arial" w:hAnsi="Arial" w:cs="Arial"/>
+          <w:sz w:val="24"/>
+          <w:szCs w:val="24"/>
+          <w:lang w:val="en-CA"/>
+        </w:rPr>
+        <w:t>familiaridad</w:t>
+      </w:r>
+      <w:proofErr w:type="spellEnd"/>
+      <w:r>
+        <w:rPr>
+          <w:rFonts w:ascii="Arial" w:hAnsi="Arial" w:cs="Arial"/>
+          <w:sz w:val="24"/>
+          <w:szCs w:val="24"/>
+          <w:lang w:val="en-CA"/>
+        </w:rPr>
+        <w:t xml:space="preserve"> IS </w:t>
+      </w:r>
+      <w:proofErr w:type="spellStart"/>
+      <w:r>
+        <w:rPr>
+          <w:rFonts w:ascii="Arial" w:hAnsi="Arial" w:cs="Arial"/>
+          <w:sz w:val="24"/>
+          <w:szCs w:val="24"/>
+          <w:lang w:val="en-CA"/>
+        </w:rPr>
+        <w:t>Muy_familiarizado</w:t>
+      </w:r>
+      <w:proofErr w:type="spellEnd"/>
+    </w:p>
+    <w:p>
+      <w:pPr>
+        <w:pStyle w:val="Prrafodelista"/>
+        <w:jc w:val="both"/>
+        <w:rPr>
+          <w:rFonts w:ascii="Arial" w:hAnsi="Arial" w:cs="Arial"/>
+          <w:sz w:val="24"/>
+          <w:szCs w:val="24"/>
+          <w:lang w:val="en-CA"/>
+        </w:rPr>
+      </w:pPr>
+      <w:r>
+        <w:rPr>
+          <w:rFonts w:ascii="Arial" w:hAnsi="Arial" w:cs="Arial"/>
+          <w:sz w:val="24"/>
+          <w:szCs w:val="24"/>
+          <w:lang w:val="en-CA"/>
+        </w:rPr>
+        <w:t xml:space="preserve">            THEN </w:t>
+      </w:r>
+      <w:proofErr w:type="spellStart"/>
+      <w:r>
+        <w:rPr>
+          <w:rFonts w:ascii="Arial" w:hAnsi="Arial" w:cs="Arial"/>
+          <w:sz w:val="24"/>
+          <w:szCs w:val="24"/>
+          <w:lang w:val="en-CA"/>
+        </w:rPr>
+        <w:t>dRecomendacion</w:t>
+      </w:r>
+      <w:proofErr w:type="spellEnd"/>
+      <w:r>
+        <w:rPr>
+          <w:rFonts w:ascii="Arial" w:hAnsi="Arial" w:cs="Arial"/>
+          <w:sz w:val="24"/>
+          <w:szCs w:val="24"/>
+          <w:lang w:val="en-CA"/>
+        </w:rPr>
+        <w:t xml:space="preserve"> IS </w:t>
+      </w:r>
+      <w:proofErr w:type="spellStart"/>
+      <w:r>
+        <w:rPr>
+          <w:rFonts w:ascii="Arial" w:hAnsi="Arial" w:cs="Arial"/>
+          <w:sz w:val="24"/>
+          <w:szCs w:val="24"/>
+          <w:lang w:val="en-CA"/>
+        </w:rPr>
+        <w:t>Dificil</w:t>
+      </w:r>
+      <w:proofErr w:type="spellEnd"/>
+      <w:r>
+        <w:rPr>
+          <w:rFonts w:ascii="Arial" w:hAnsi="Arial" w:cs="Arial"/>
+          <w:sz w:val="24"/>
+          <w:szCs w:val="24"/>
+          <w:lang w:val="en-CA"/>
+        </w:rPr>
+        <w:t>;</w:t>
+      </w:r>
+    </w:p>
+    <w:p>
+      <w:pPr>
+        <w:pStyle w:val="Prrafodelista"/>
+        <w:jc w:val="both"/>
+        <w:rPr>
+          <w:rFonts w:ascii="Arial" w:hAnsi="Arial" w:cs="Arial"/>
+          <w:sz w:val="24"/>
+          <w:szCs w:val="24"/>
+          <w:lang w:val="en-CA"/>
+        </w:rPr>
+      </w:pPr>
+      <w:r>
+        <w:rPr>
+          <w:rFonts w:ascii="Arial" w:hAnsi="Arial" w:cs="Arial"/>
+          <w:sz w:val="24"/>
+          <w:szCs w:val="24"/>
+          <w:lang w:val="en-CA"/>
+        </w:rPr>
+        <w:t xml:space="preserve">    RULE </w:t>
+      </w:r>
+      <w:proofErr w:type="gramStart"/>
+      <w:r>
+        <w:rPr>
+          <w:rFonts w:ascii="Arial" w:hAnsi="Arial" w:cs="Arial"/>
+          <w:sz w:val="24"/>
+          <w:szCs w:val="24"/>
+          <w:lang w:val="en-CA"/>
+        </w:rPr>
+        <w:t>9 :</w:t>
+      </w:r>
+      <w:proofErr w:type="gramEnd"/>
+      <w:r>
+        <w:rPr>
+          <w:rFonts w:ascii="Arial" w:hAnsi="Arial" w:cs="Arial"/>
+          <w:sz w:val="24"/>
+          <w:szCs w:val="24"/>
+          <w:lang w:val="en-CA"/>
+        </w:rPr>
+        <w:t xml:space="preserve"> IF </w:t>
+      </w:r>
+      <w:proofErr w:type="spellStart"/>
+      <w:r>
+        <w:rPr>
+          <w:rFonts w:ascii="Arial" w:hAnsi="Arial" w:cs="Arial"/>
+          <w:sz w:val="24"/>
+          <w:szCs w:val="24"/>
+          <w:lang w:val="en-CA"/>
+        </w:rPr>
+        <w:t>familiaridad</w:t>
+      </w:r>
+      <w:proofErr w:type="spellEnd"/>
+      <w:r>
+        <w:rPr>
+          <w:rFonts w:ascii="Arial" w:hAnsi="Arial" w:cs="Arial"/>
+          <w:sz w:val="24"/>
+          <w:szCs w:val="24"/>
+          <w:lang w:val="en-CA"/>
+        </w:rPr>
+        <w:t xml:space="preserve"> IS </w:t>
+      </w:r>
+      <w:proofErr w:type="spellStart"/>
+      <w:r>
+        <w:rPr>
+          <w:rFonts w:ascii="Arial" w:hAnsi="Arial" w:cs="Arial"/>
+          <w:sz w:val="24"/>
+          <w:szCs w:val="24"/>
+          <w:lang w:val="en-CA"/>
+        </w:rPr>
+        <w:t>Experto</w:t>
+      </w:r>
+      <w:proofErr w:type="spellEnd"/>
+    </w:p>
+    <w:p>
+      <w:pPr>
+        <w:pStyle w:val="Prrafodelista"/>
+        <w:jc w:val="both"/>
+        <w:rPr>
+          <w:rFonts w:ascii="Arial" w:hAnsi="Arial" w:cs="Arial"/>
+          <w:sz w:val="24"/>
+          <w:szCs w:val="24"/>
+          <w:lang w:val="en-CA"/>
+        </w:rPr>
+      </w:pPr>
+      <w:r>
+        <w:rPr>
+          <w:rFonts w:ascii="Arial" w:hAnsi="Arial" w:cs="Arial"/>
+          <w:sz w:val="24"/>
+          <w:szCs w:val="24"/>
+          <w:lang w:val="en-CA"/>
+        </w:rPr>
+        <w:t xml:space="preserve">            THEN </w:t>
+      </w:r>
+      <w:proofErr w:type="spellStart"/>
+      <w:r>
+        <w:rPr>
+          <w:rFonts w:ascii="Arial" w:hAnsi="Arial" w:cs="Arial"/>
+          <w:sz w:val="24"/>
+          <w:szCs w:val="24"/>
+          <w:lang w:val="en-CA"/>
+        </w:rPr>
+        <w:t>dRecomendacion</w:t>
+      </w:r>
+      <w:proofErr w:type="spellEnd"/>
+      <w:r>
+        <w:rPr>
+          <w:rFonts w:ascii="Arial" w:hAnsi="Arial" w:cs="Arial"/>
+          <w:sz w:val="24"/>
+          <w:szCs w:val="24"/>
+          <w:lang w:val="en-CA"/>
+        </w:rPr>
+        <w:t xml:space="preserve"> IS </w:t>
+      </w:r>
+      <w:proofErr w:type="spellStart"/>
+      <w:r>
+        <w:rPr>
+          <w:rFonts w:ascii="Arial" w:hAnsi="Arial" w:cs="Arial"/>
+          <w:sz w:val="24"/>
+          <w:szCs w:val="24"/>
+          <w:lang w:val="en-CA"/>
+        </w:rPr>
+        <w:t>Muy_dificil</w:t>
+      </w:r>
+      <w:proofErr w:type="spellEnd"/>
+      <w:r>
+        <w:rPr>
+          <w:rFonts w:ascii="Arial" w:hAnsi="Arial" w:cs="Arial"/>
+          <w:sz w:val="24"/>
+          <w:szCs w:val="24"/>
+          <w:lang w:val="en-CA"/>
+        </w:rPr>
+        <w:t>;</w:t>
+      </w:r>
+    </w:p>
+    <w:p>
+      <w:pPr>
+        <w:pStyle w:val="Prrafodelista"/>
+        <w:jc w:val="both"/>
+        <w:rPr>
+          <w:rFonts w:ascii="Arial" w:hAnsi="Arial" w:cs="Arial"/>
+          <w:sz w:val="24"/>
+          <w:szCs w:val="24"/>
+          <w:lang w:val="en-CA"/>
+        </w:rPr>
+      </w:pPr>
+    </w:p>
+    <w:p>
+      <w:pPr>
+        <w:pStyle w:val="Prrafodelista"/>
+        <w:jc w:val="both"/>
+        <w:rPr>
+          <w:rFonts w:ascii="Arial" w:hAnsi="Arial" w:cs="Arial"/>
+          <w:sz w:val="24"/>
+          <w:szCs w:val="24"/>
+          <w:lang w:val="en-CA"/>
+        </w:rPr>
+      </w:pPr>
+      <w:r>
+        <w:rPr>
+          <w:rFonts w:ascii="Arial" w:hAnsi="Arial" w:cs="Arial"/>
+          <w:sz w:val="24"/>
+          <w:szCs w:val="24"/>
+          <w:lang w:val="en-CA"/>
+        </w:rPr>
+        <w:t xml:space="preserve">    RULE </w:t>
+      </w:r>
+      <w:proofErr w:type="gramStart"/>
+      <w:r>
+        <w:rPr>
+          <w:rFonts w:ascii="Arial" w:hAnsi="Arial" w:cs="Arial"/>
+          <w:sz w:val="24"/>
+          <w:szCs w:val="24"/>
+          <w:lang w:val="en-CA"/>
+        </w:rPr>
+        <w:t>10 :</w:t>
+      </w:r>
+      <w:proofErr w:type="gramEnd"/>
+      <w:r>
+        <w:rPr>
+          <w:rFonts w:ascii="Arial" w:hAnsi="Arial" w:cs="Arial"/>
+          <w:sz w:val="24"/>
+          <w:szCs w:val="24"/>
+          <w:lang w:val="en-CA"/>
+        </w:rPr>
+        <w:t xml:space="preserve"> IF </w:t>
+      </w:r>
+      <w:proofErr w:type="spellStart"/>
+      <w:r>
+        <w:rPr>
+          <w:rFonts w:ascii="Arial" w:hAnsi="Arial" w:cs="Arial"/>
+          <w:sz w:val="24"/>
+          <w:szCs w:val="24"/>
+          <w:lang w:val="en-CA"/>
+        </w:rPr>
+        <w:t>edad</w:t>
+      </w:r>
+      <w:proofErr w:type="spellEnd"/>
+      <w:r>
+        <w:rPr>
+          <w:rFonts w:ascii="Arial" w:hAnsi="Arial" w:cs="Arial"/>
+          <w:sz w:val="24"/>
+          <w:szCs w:val="24"/>
+          <w:lang w:val="en-CA"/>
+        </w:rPr>
+        <w:t xml:space="preserve"> IS </w:t>
+      </w:r>
+      <w:proofErr w:type="spellStart"/>
+      <w:r>
+        <w:rPr>
+          <w:rFonts w:ascii="Arial" w:hAnsi="Arial" w:cs="Arial"/>
+          <w:sz w:val="24"/>
+          <w:szCs w:val="24"/>
+          <w:lang w:val="en-CA"/>
+        </w:rPr>
+        <w:t>Ninos</w:t>
+      </w:r>
+      <w:proofErr w:type="spellEnd"/>
+      <w:r>
+        <w:rPr>
+          <w:rFonts w:ascii="Arial" w:hAnsi="Arial" w:cs="Arial"/>
+          <w:sz w:val="24"/>
+          <w:szCs w:val="24"/>
+          <w:lang w:val="en-CA"/>
+        </w:rPr>
+        <w:t xml:space="preserve"> </w:t>
+      </w:r>
+    </w:p>
+    <w:p>
+      <w:pPr>
+        <w:pStyle w:val="Prrafodelista"/>
+        <w:jc w:val="both"/>
+        <w:rPr>
+          <w:rFonts w:ascii="Arial" w:hAnsi="Arial" w:cs="Arial"/>
+          <w:sz w:val="24"/>
+          <w:szCs w:val="24"/>
+          <w:lang w:val="en-CA"/>
+        </w:rPr>
+      </w:pPr>
+      <w:r>
+        <w:rPr>
+          <w:rFonts w:ascii="Arial" w:hAnsi="Arial" w:cs="Arial"/>
+          <w:sz w:val="24"/>
+          <w:szCs w:val="24"/>
+          <w:lang w:val="en-CA"/>
+        </w:rPr>
+        <w:t xml:space="preserve">            THEN </w:t>
+      </w:r>
+      <w:proofErr w:type="spellStart"/>
+      <w:r>
+        <w:rPr>
+          <w:rFonts w:ascii="Arial" w:hAnsi="Arial" w:cs="Arial"/>
+          <w:sz w:val="24"/>
+          <w:szCs w:val="24"/>
+          <w:lang w:val="en-CA"/>
+        </w:rPr>
+        <w:t>dRecomendacion</w:t>
+      </w:r>
+      <w:proofErr w:type="spellEnd"/>
+      <w:r>
+        <w:rPr>
+          <w:rFonts w:ascii="Arial" w:hAnsi="Arial" w:cs="Arial"/>
+          <w:sz w:val="24"/>
+          <w:szCs w:val="24"/>
+          <w:lang w:val="en-CA"/>
+        </w:rPr>
+        <w:t xml:space="preserve"> IS </w:t>
+      </w:r>
+      <w:proofErr w:type="spellStart"/>
+      <w:r>
+        <w:rPr>
+          <w:rFonts w:ascii="Arial" w:hAnsi="Arial" w:cs="Arial"/>
+          <w:sz w:val="24"/>
+          <w:szCs w:val="24"/>
+          <w:lang w:val="en-CA"/>
+        </w:rPr>
+        <w:t>Facil</w:t>
+      </w:r>
+      <w:proofErr w:type="spellEnd"/>
+      <w:r>
+        <w:rPr>
+          <w:rFonts w:ascii="Arial" w:hAnsi="Arial" w:cs="Arial"/>
+          <w:sz w:val="24"/>
+          <w:szCs w:val="24"/>
+          <w:lang w:val="en-CA"/>
+        </w:rPr>
+        <w:t>;</w:t>
+      </w:r>
+    </w:p>
+    <w:p>
+      <w:pPr>
+        <w:pStyle w:val="Prrafodelista"/>
+        <w:jc w:val="both"/>
+        <w:rPr>
+          <w:rFonts w:ascii="Arial" w:hAnsi="Arial" w:cs="Arial"/>
+          <w:sz w:val="24"/>
+          <w:szCs w:val="24"/>
+          <w:lang w:val="en-CA"/>
+        </w:rPr>
+      </w:pPr>
+      <w:r>
+        <w:rPr>
+          <w:rFonts w:ascii="Arial" w:hAnsi="Arial" w:cs="Arial"/>
+          <w:sz w:val="24"/>
+          <w:szCs w:val="24"/>
+          <w:lang w:val="en-CA"/>
+        </w:rPr>
+        <w:t xml:space="preserve">    RULE </w:t>
+      </w:r>
+      <w:proofErr w:type="gramStart"/>
+      <w:r>
+        <w:rPr>
+          <w:rFonts w:ascii="Arial" w:hAnsi="Arial" w:cs="Arial"/>
+          <w:sz w:val="24"/>
+          <w:szCs w:val="24"/>
+          <w:lang w:val="en-CA"/>
+        </w:rPr>
+        <w:t>11 :</w:t>
+      </w:r>
+      <w:proofErr w:type="gramEnd"/>
+      <w:r>
+        <w:rPr>
+          <w:rFonts w:ascii="Arial" w:hAnsi="Arial" w:cs="Arial"/>
+          <w:sz w:val="24"/>
+          <w:szCs w:val="24"/>
+          <w:lang w:val="en-CA"/>
+        </w:rPr>
+        <w:t xml:space="preserve"> IF </w:t>
+      </w:r>
+      <w:proofErr w:type="spellStart"/>
+      <w:r>
+        <w:rPr>
+          <w:rFonts w:ascii="Arial" w:hAnsi="Arial" w:cs="Arial"/>
+          <w:sz w:val="24"/>
+          <w:szCs w:val="24"/>
+          <w:lang w:val="en-CA"/>
+        </w:rPr>
+        <w:t>edad</w:t>
+      </w:r>
+      <w:proofErr w:type="spellEnd"/>
+      <w:r>
+        <w:rPr>
+          <w:rFonts w:ascii="Arial" w:hAnsi="Arial" w:cs="Arial"/>
+          <w:sz w:val="24"/>
+          <w:szCs w:val="24"/>
+          <w:lang w:val="en-CA"/>
+        </w:rPr>
+        <w:t xml:space="preserve"> IS </w:t>
+      </w:r>
+      <w:proofErr w:type="spellStart"/>
+      <w:r>
+        <w:rPr>
+          <w:rFonts w:ascii="Arial" w:hAnsi="Arial" w:cs="Arial"/>
+          <w:sz w:val="24"/>
+          <w:szCs w:val="24"/>
+          <w:lang w:val="en-CA"/>
+        </w:rPr>
+        <w:t>Adolescentes</w:t>
+      </w:r>
+      <w:proofErr w:type="spellEnd"/>
+    </w:p>
+    <w:p>
+      <w:pPr>
+        <w:pStyle w:val="Prrafodelista"/>
+        <w:jc w:val="both"/>
+        <w:rPr>
+          <w:rFonts w:ascii="Arial" w:hAnsi="Arial" w:cs="Arial"/>
+          <w:sz w:val="24"/>
+          <w:szCs w:val="24"/>
+          <w:lang w:val="en-CA"/>
+        </w:rPr>
+      </w:pPr>
+      <w:r>
+        <w:rPr>
+          <w:rFonts w:ascii="Arial" w:hAnsi="Arial" w:cs="Arial"/>
+          <w:sz w:val="24"/>
+          <w:szCs w:val="24"/>
+          <w:lang w:val="en-CA"/>
+        </w:rPr>
+        <w:t xml:space="preserve">            THEN </w:t>
+      </w:r>
+      <w:proofErr w:type="spellStart"/>
+      <w:r>
+        <w:rPr>
+          <w:rFonts w:ascii="Arial" w:hAnsi="Arial" w:cs="Arial"/>
+          <w:sz w:val="24"/>
+          <w:szCs w:val="24"/>
+          <w:lang w:val="en-CA"/>
+        </w:rPr>
+        <w:t>dRecomendacion</w:t>
+      </w:r>
+      <w:proofErr w:type="spellEnd"/>
+      <w:r>
+        <w:rPr>
+          <w:rFonts w:ascii="Arial" w:hAnsi="Arial" w:cs="Arial"/>
+          <w:sz w:val="24"/>
+          <w:szCs w:val="24"/>
+          <w:lang w:val="en-CA"/>
+        </w:rPr>
+        <w:t xml:space="preserve"> IS Medio;</w:t>
+      </w:r>
+    </w:p>
+    <w:p>
+      <w:pPr>
+        <w:pStyle w:val="Prrafodelista"/>
+        <w:jc w:val="both"/>
+        <w:rPr>
+          <w:rFonts w:ascii="Arial" w:hAnsi="Arial" w:cs="Arial"/>
+          <w:sz w:val="24"/>
+          <w:szCs w:val="24"/>
+          <w:lang w:val="en-CA"/>
+        </w:rPr>
+      </w:pPr>
+      <w:r>
+        <w:rPr>
+          <w:rFonts w:ascii="Arial" w:hAnsi="Arial" w:cs="Arial"/>
+          <w:sz w:val="24"/>
+          <w:szCs w:val="24"/>
+          <w:lang w:val="en-CA"/>
+        </w:rPr>
+        <w:t xml:space="preserve">    RULE </w:t>
+      </w:r>
+      <w:proofErr w:type="gramStart"/>
+      <w:r>
+        <w:rPr>
+          <w:rFonts w:ascii="Arial" w:hAnsi="Arial" w:cs="Arial"/>
+          <w:sz w:val="24"/>
+          <w:szCs w:val="24"/>
+          <w:lang w:val="en-CA"/>
+        </w:rPr>
+        <w:t>12 :</w:t>
+      </w:r>
+      <w:proofErr w:type="gramEnd"/>
+      <w:r>
+        <w:rPr>
+          <w:rFonts w:ascii="Arial" w:hAnsi="Arial" w:cs="Arial"/>
+          <w:sz w:val="24"/>
+          <w:szCs w:val="24"/>
+          <w:lang w:val="en-CA"/>
+        </w:rPr>
+        <w:t xml:space="preserve"> IF </w:t>
+      </w:r>
+      <w:proofErr w:type="spellStart"/>
+      <w:r>
+        <w:rPr>
+          <w:rFonts w:ascii="Arial" w:hAnsi="Arial" w:cs="Arial"/>
+          <w:sz w:val="24"/>
+          <w:szCs w:val="24"/>
+          <w:lang w:val="en-CA"/>
+        </w:rPr>
+        <w:t>edad</w:t>
+      </w:r>
+      <w:proofErr w:type="spellEnd"/>
+      <w:r>
+        <w:rPr>
+          <w:rFonts w:ascii="Arial" w:hAnsi="Arial" w:cs="Arial"/>
+          <w:sz w:val="24"/>
+          <w:szCs w:val="24"/>
+          <w:lang w:val="en-CA"/>
+        </w:rPr>
+        <w:t xml:space="preserve"> IS </w:t>
+      </w:r>
+      <w:proofErr w:type="spellStart"/>
+      <w:r>
+        <w:rPr>
+          <w:rFonts w:ascii="Arial" w:hAnsi="Arial" w:cs="Arial"/>
+          <w:sz w:val="24"/>
+          <w:szCs w:val="24"/>
+          <w:lang w:val="en-CA"/>
+        </w:rPr>
+        <w:t>Adultos</w:t>
+      </w:r>
+      <w:proofErr w:type="spellEnd"/>
+    </w:p>
+    <w:p>
+      <w:pPr>
+        <w:pStyle w:val="Prrafodelista"/>
+        <w:jc w:val="both"/>
+        <w:rPr>
+          <w:rFonts w:ascii="Arial" w:hAnsi="Arial" w:cs="Arial"/>
+          <w:sz w:val="24"/>
+          <w:szCs w:val="24"/>
+          <w:lang w:val="en-CA"/>
+        </w:rPr>
+      </w:pPr>
+      <w:r>
+        <w:rPr>
+          <w:rFonts w:ascii="Arial" w:hAnsi="Arial" w:cs="Arial"/>
+          <w:sz w:val="24"/>
+          <w:szCs w:val="24"/>
+          <w:lang w:val="en-CA"/>
+        </w:rPr>
+        <w:t xml:space="preserve">            THEN </w:t>
+      </w:r>
+      <w:proofErr w:type="spellStart"/>
+      <w:r>
+        <w:rPr>
+          <w:rFonts w:ascii="Arial" w:hAnsi="Arial" w:cs="Arial"/>
+          <w:sz w:val="24"/>
+          <w:szCs w:val="24"/>
+          <w:lang w:val="en-CA"/>
+        </w:rPr>
+        <w:t>dRecomendacion</w:t>
+      </w:r>
+      <w:proofErr w:type="spellEnd"/>
+      <w:r>
+        <w:rPr>
+          <w:rFonts w:ascii="Arial" w:hAnsi="Arial" w:cs="Arial"/>
+          <w:sz w:val="24"/>
+          <w:szCs w:val="24"/>
+          <w:lang w:val="en-CA"/>
+        </w:rPr>
+        <w:t xml:space="preserve"> IS </w:t>
+      </w:r>
+      <w:proofErr w:type="spellStart"/>
+      <w:r>
+        <w:rPr>
+          <w:rFonts w:ascii="Arial" w:hAnsi="Arial" w:cs="Arial"/>
+          <w:sz w:val="24"/>
+          <w:szCs w:val="24"/>
+          <w:lang w:val="en-CA"/>
+        </w:rPr>
+        <w:t>Dificil</w:t>
+      </w:r>
+      <w:proofErr w:type="spellEnd"/>
+      <w:r>
+        <w:rPr>
+          <w:rFonts w:ascii="Arial" w:hAnsi="Arial" w:cs="Arial"/>
+          <w:sz w:val="24"/>
+          <w:szCs w:val="24"/>
+          <w:lang w:val="en-CA"/>
+        </w:rPr>
+        <w:t>;</w:t>
+      </w:r>
+    </w:p>
+    <w:p>
+      <w:pPr>
+        <w:pStyle w:val="Prrafodelista"/>
+        <w:jc w:val="both"/>
+        <w:rPr>
+          <w:rFonts w:ascii="Arial" w:hAnsi="Arial" w:cs="Arial"/>
+          <w:sz w:val="24"/>
+          <w:szCs w:val="24"/>
+          <w:lang w:val="en-CA"/>
+        </w:rPr>
+      </w:pPr>
+      <w:r>
+        <w:rPr>
+          <w:rFonts w:ascii="Arial" w:hAnsi="Arial" w:cs="Arial"/>
+          <w:sz w:val="24"/>
+          <w:szCs w:val="24"/>
+          <w:lang w:val="en-CA"/>
+        </w:rPr>
+        <w:t xml:space="preserve">    RULE </w:t>
+      </w:r>
+      <w:proofErr w:type="gramStart"/>
+      <w:r>
+        <w:rPr>
+          <w:rFonts w:ascii="Arial" w:hAnsi="Arial" w:cs="Arial"/>
+          <w:sz w:val="24"/>
+          <w:szCs w:val="24"/>
+          <w:lang w:val="en-CA"/>
+        </w:rPr>
+        <w:t>13 :</w:t>
+      </w:r>
+      <w:proofErr w:type="gramEnd"/>
+      <w:r>
+        <w:rPr>
+          <w:rFonts w:ascii="Arial" w:hAnsi="Arial" w:cs="Arial"/>
+          <w:sz w:val="24"/>
+          <w:szCs w:val="24"/>
+          <w:lang w:val="en-CA"/>
+        </w:rPr>
+        <w:t xml:space="preserve"> IF </w:t>
+      </w:r>
+      <w:proofErr w:type="spellStart"/>
+      <w:r>
+        <w:rPr>
+          <w:rFonts w:ascii="Arial" w:hAnsi="Arial" w:cs="Arial"/>
+          <w:sz w:val="24"/>
+          <w:szCs w:val="24"/>
+          <w:lang w:val="en-CA"/>
+        </w:rPr>
+        <w:t>edad</w:t>
+      </w:r>
+      <w:proofErr w:type="spellEnd"/>
+      <w:r>
+        <w:rPr>
+          <w:rFonts w:ascii="Arial" w:hAnsi="Arial" w:cs="Arial"/>
+          <w:sz w:val="24"/>
+          <w:szCs w:val="24"/>
+          <w:lang w:val="en-CA"/>
+        </w:rPr>
+        <w:t xml:space="preserve"> IS </w:t>
+      </w:r>
+      <w:proofErr w:type="spellStart"/>
+      <w:r>
+        <w:rPr>
+          <w:rFonts w:ascii="Arial" w:hAnsi="Arial" w:cs="Arial"/>
+          <w:sz w:val="24"/>
+          <w:szCs w:val="24"/>
+          <w:lang w:val="en-CA"/>
+        </w:rPr>
+        <w:t>Ancianos</w:t>
+      </w:r>
+      <w:proofErr w:type="spellEnd"/>
+      <w:r>
+        <w:rPr>
+          <w:rFonts w:ascii="Arial" w:hAnsi="Arial" w:cs="Arial"/>
+          <w:sz w:val="24"/>
+          <w:szCs w:val="24"/>
+          <w:lang w:val="en-CA"/>
+        </w:rPr>
+        <w:t xml:space="preserve"> </w:t>
+      </w:r>
+    </w:p>
+    <w:p>
+      <w:pPr>
+        <w:pStyle w:val="Prrafodelista"/>
+        <w:jc w:val="both"/>
+        <w:rPr>
+          <w:rFonts w:ascii="Arial" w:hAnsi="Arial" w:cs="Arial"/>
+          <w:sz w:val="24"/>
+          <w:szCs w:val="24"/>
+          <w:lang w:val="en-CA"/>
+        </w:rPr>
+      </w:pPr>
+      <w:r>
+        <w:rPr>
+          <w:rFonts w:ascii="Arial" w:hAnsi="Arial" w:cs="Arial"/>
+          <w:sz w:val="24"/>
+          <w:szCs w:val="24"/>
+          <w:lang w:val="en-CA"/>
+        </w:rPr>
+        <w:t xml:space="preserve">            THEN </w:t>
+      </w:r>
+      <w:proofErr w:type="spellStart"/>
+      <w:r>
+        <w:rPr>
+          <w:rFonts w:ascii="Arial" w:hAnsi="Arial" w:cs="Arial"/>
+          <w:sz w:val="24"/>
+          <w:szCs w:val="24"/>
+          <w:lang w:val="en-CA"/>
+        </w:rPr>
+        <w:t>dRecomendacion</w:t>
+      </w:r>
+      <w:proofErr w:type="spellEnd"/>
+      <w:r>
+        <w:rPr>
+          <w:rFonts w:ascii="Arial" w:hAnsi="Arial" w:cs="Arial"/>
+          <w:sz w:val="24"/>
+          <w:szCs w:val="24"/>
+          <w:lang w:val="en-CA"/>
+        </w:rPr>
+        <w:t xml:space="preserve"> IS </w:t>
+      </w:r>
+      <w:proofErr w:type="spellStart"/>
+      <w:r>
+        <w:rPr>
+          <w:rFonts w:ascii="Arial" w:hAnsi="Arial" w:cs="Arial"/>
+          <w:sz w:val="24"/>
+          <w:szCs w:val="24"/>
+          <w:lang w:val="en-CA"/>
+        </w:rPr>
+        <w:t>Dificil</w:t>
+      </w:r>
+      <w:proofErr w:type="spellEnd"/>
+      <w:r>
+        <w:rPr>
+          <w:rFonts w:ascii="Arial" w:hAnsi="Arial" w:cs="Arial"/>
+          <w:sz w:val="24"/>
+          <w:szCs w:val="24"/>
+          <w:lang w:val="en-CA"/>
+        </w:rPr>
+        <w:t>;</w:t>
+      </w:r>
+    </w:p>
+    <w:p>
+      <w:pPr>
+        <w:pStyle w:val="Prrafodelista"/>
+        <w:jc w:val="both"/>
+        <w:rPr>
+          <w:rFonts w:ascii="Arial" w:hAnsi="Arial" w:cs="Arial"/>
+          <w:sz w:val="24"/>
+          <w:szCs w:val="24"/>
+          <w:lang w:val="en-CA"/>
+        </w:rPr>
+      </w:pPr>
+    </w:p>
+    <w:p>
+      <w:pPr>
+        <w:pStyle w:val="Prrafodelista"/>
+        <w:jc w:val="both"/>
+        <w:rPr>
+          <w:rFonts w:ascii="Arial" w:hAnsi="Arial" w:cs="Arial"/>
+          <w:sz w:val="24"/>
+          <w:szCs w:val="24"/>
+          <w:lang w:val="en-CA"/>
+        </w:rPr>
+      </w:pPr>
+      <w:r>
+        <w:rPr>
+          <w:rFonts w:ascii="Arial" w:hAnsi="Arial" w:cs="Arial"/>
+          <w:sz w:val="24"/>
+          <w:szCs w:val="24"/>
+          <w:lang w:val="en-CA"/>
+        </w:rPr>
+        <w:t xml:space="preserve">    RULE </w:t>
+      </w:r>
+      <w:proofErr w:type="gramStart"/>
+      <w:r>
+        <w:rPr>
+          <w:rFonts w:ascii="Arial" w:hAnsi="Arial" w:cs="Arial"/>
+          <w:sz w:val="24"/>
+          <w:szCs w:val="24"/>
+          <w:lang w:val="en-CA"/>
+        </w:rPr>
+        <w:t>14 :</w:t>
+      </w:r>
+      <w:proofErr w:type="gramEnd"/>
+      <w:r>
+        <w:rPr>
+          <w:rFonts w:ascii="Arial" w:hAnsi="Arial" w:cs="Arial"/>
+          <w:sz w:val="24"/>
+          <w:szCs w:val="24"/>
+          <w:lang w:val="en-CA"/>
+        </w:rPr>
+        <w:t xml:space="preserve"> IF </w:t>
+      </w:r>
+      <w:proofErr w:type="spellStart"/>
+      <w:r>
+        <w:rPr>
+          <w:rFonts w:ascii="Arial" w:hAnsi="Arial" w:cs="Arial"/>
+          <w:sz w:val="24"/>
+          <w:szCs w:val="24"/>
+          <w:lang w:val="en-CA"/>
+        </w:rPr>
+        <w:t>pAbandono</w:t>
+      </w:r>
+      <w:proofErr w:type="spellEnd"/>
+      <w:r>
+        <w:rPr>
+          <w:rFonts w:ascii="Arial" w:hAnsi="Arial" w:cs="Arial"/>
+          <w:sz w:val="24"/>
+          <w:szCs w:val="24"/>
+          <w:lang w:val="en-CA"/>
+        </w:rPr>
+        <w:t xml:space="preserve"> IS Medio</w:t>
+      </w:r>
+    </w:p>
+    <w:p>
+      <w:pPr>
+        <w:pStyle w:val="Prrafodelista"/>
+        <w:jc w:val="both"/>
+        <w:rPr>
+          <w:rFonts w:ascii="Arial" w:hAnsi="Arial" w:cs="Arial"/>
+          <w:sz w:val="24"/>
+          <w:szCs w:val="24"/>
+          <w:lang w:val="en-CA"/>
+        </w:rPr>
+      </w:pPr>
+      <w:r>
+        <w:rPr>
+          <w:rFonts w:ascii="Arial" w:hAnsi="Arial" w:cs="Arial"/>
+          <w:sz w:val="24"/>
+          <w:szCs w:val="24"/>
+          <w:lang w:val="en-CA"/>
+        </w:rPr>
+        <w:t xml:space="preserve">            THEN </w:t>
+      </w:r>
+      <w:proofErr w:type="spellStart"/>
+      <w:r>
+        <w:rPr>
+          <w:rFonts w:ascii="Arial" w:hAnsi="Arial" w:cs="Arial"/>
+          <w:sz w:val="24"/>
+          <w:szCs w:val="24"/>
+          <w:lang w:val="en-CA"/>
+        </w:rPr>
+        <w:t>dRecomendacion</w:t>
+      </w:r>
+      <w:proofErr w:type="spellEnd"/>
+      <w:r>
+        <w:rPr>
+          <w:rFonts w:ascii="Arial" w:hAnsi="Arial" w:cs="Arial"/>
+          <w:sz w:val="24"/>
+          <w:szCs w:val="24"/>
+          <w:lang w:val="en-CA"/>
+        </w:rPr>
+        <w:t xml:space="preserve"> IS Medio, </w:t>
+      </w:r>
+      <w:proofErr w:type="spellStart"/>
+      <w:r>
+        <w:rPr>
+          <w:rFonts w:ascii="Arial" w:hAnsi="Arial" w:cs="Arial"/>
+          <w:sz w:val="24"/>
+          <w:szCs w:val="24"/>
+          <w:lang w:val="en-CA"/>
+        </w:rPr>
+        <w:t>tExigido</w:t>
+      </w:r>
+      <w:proofErr w:type="spellEnd"/>
+      <w:r>
+        <w:rPr>
+          <w:rFonts w:ascii="Arial" w:hAnsi="Arial" w:cs="Arial"/>
+          <w:sz w:val="24"/>
+          <w:szCs w:val="24"/>
+          <w:lang w:val="en-CA"/>
+        </w:rPr>
+        <w:t xml:space="preserve"> IS Poco;</w:t>
+      </w:r>
+    </w:p>
+    <w:p>
+      <w:pPr>
+        <w:pStyle w:val="Prrafodelista"/>
+        <w:jc w:val="both"/>
+        <w:rPr>
+          <w:rFonts w:ascii="Arial" w:hAnsi="Arial" w:cs="Arial"/>
+          <w:sz w:val="24"/>
+          <w:szCs w:val="24"/>
+          <w:lang w:val="en-CA"/>
+        </w:rPr>
+      </w:pPr>
+      <w:r>
+        <w:rPr>
+          <w:rFonts w:ascii="Arial" w:hAnsi="Arial" w:cs="Arial"/>
+          <w:sz w:val="24"/>
+          <w:szCs w:val="24"/>
+          <w:lang w:val="en-CA"/>
+        </w:rPr>
+        <w:t xml:space="preserve">    RULE </w:t>
+      </w:r>
+      <w:proofErr w:type="gramStart"/>
+      <w:r>
+        <w:rPr>
+          <w:rFonts w:ascii="Arial" w:hAnsi="Arial" w:cs="Arial"/>
+          <w:sz w:val="24"/>
+          <w:szCs w:val="24"/>
+          <w:lang w:val="en-CA"/>
+        </w:rPr>
+        <w:t>15 :</w:t>
+      </w:r>
+      <w:proofErr w:type="gramEnd"/>
+      <w:r>
+        <w:rPr>
+          <w:rFonts w:ascii="Arial" w:hAnsi="Arial" w:cs="Arial"/>
+          <w:sz w:val="24"/>
+          <w:szCs w:val="24"/>
+          <w:lang w:val="en-CA"/>
+        </w:rPr>
+        <w:t xml:space="preserve"> IF </w:t>
+      </w:r>
+      <w:proofErr w:type="spellStart"/>
+      <w:r>
+        <w:rPr>
+          <w:rFonts w:ascii="Arial" w:hAnsi="Arial" w:cs="Arial"/>
+          <w:sz w:val="24"/>
+          <w:szCs w:val="24"/>
+          <w:lang w:val="en-CA"/>
+        </w:rPr>
+        <w:t>pAbandono</w:t>
+      </w:r>
+      <w:proofErr w:type="spellEnd"/>
+      <w:r>
+        <w:rPr>
+          <w:rFonts w:ascii="Arial" w:hAnsi="Arial" w:cs="Arial"/>
+          <w:sz w:val="24"/>
+          <w:szCs w:val="24"/>
+          <w:lang w:val="en-CA"/>
+        </w:rPr>
+        <w:t xml:space="preserve"> IS Alto</w:t>
+      </w:r>
+    </w:p>
+    <w:p>
+      <w:pPr>
+        <w:pStyle w:val="Prrafodelista"/>
+        <w:jc w:val="both"/>
+        <w:rPr>
+          <w:rFonts w:ascii="Arial" w:hAnsi="Arial" w:cs="Arial"/>
+          <w:sz w:val="24"/>
+          <w:szCs w:val="24"/>
+        </w:rPr>
+      </w:pPr>
+      <w:r>
+        <w:rPr>
+          <w:rFonts w:ascii="Arial" w:hAnsi="Arial" w:cs="Arial"/>
+          <w:sz w:val="24"/>
+          <w:szCs w:val="24"/>
+          <w:lang w:val="en-CA"/>
+        </w:rPr>
+        <w:t xml:space="preserve">            </w:t>
+      </w:r>
+      <w:r>
+        <w:rPr>
+          <w:rFonts w:ascii="Arial" w:hAnsi="Arial" w:cs="Arial"/>
+          <w:sz w:val="24"/>
+          <w:szCs w:val="24"/>
+        </w:rPr>
+        <w:t xml:space="preserve">THEN </w:t>
+      </w:r>
+      <w:proofErr w:type="spellStart"/>
+      <w:r>
+        <w:rPr>
+          <w:rFonts w:ascii="Arial" w:hAnsi="Arial" w:cs="Arial"/>
+          <w:sz w:val="24"/>
+          <w:szCs w:val="24"/>
+        </w:rPr>
+        <w:t>dRecomendacion</w:t>
+      </w:r>
+      <w:proofErr w:type="spellEnd"/>
+      <w:r>
+        <w:rPr>
+          <w:rFonts w:ascii="Arial" w:hAnsi="Arial" w:cs="Arial"/>
+          <w:sz w:val="24"/>
+          <w:szCs w:val="24"/>
+        </w:rPr>
+        <w:t xml:space="preserve"> IS Medio, </w:t>
+      </w:r>
+      <w:proofErr w:type="spellStart"/>
+      <w:r>
+        <w:rPr>
+          <w:rFonts w:ascii="Arial" w:hAnsi="Arial" w:cs="Arial"/>
+          <w:sz w:val="24"/>
+          <w:szCs w:val="24"/>
+        </w:rPr>
+        <w:t>tExigido</w:t>
+      </w:r>
+      <w:proofErr w:type="spellEnd"/>
+      <w:r>
+        <w:rPr>
+          <w:rFonts w:ascii="Arial" w:hAnsi="Arial" w:cs="Arial"/>
+          <w:sz w:val="24"/>
+          <w:szCs w:val="24"/>
+        </w:rPr>
+        <w:t xml:space="preserve"> IS Poco;</w:t>
+      </w:r>
+    </w:p>
+    <w:p>
+      <w:pPr>
+        <w:pStyle w:val="Prrafodelista"/>
+        <w:jc w:val="both"/>
+        <w:rPr>
+          <w:rFonts w:ascii="Arial" w:hAnsi="Arial" w:cs="Arial"/>
+          <w:sz w:val="24"/>
+          <w:szCs w:val="24"/>
+          <w:lang w:val="en-CA"/>
+        </w:rPr>
+      </w:pPr>
+      <w:r>
+        <w:rPr>
+          <w:rFonts w:ascii="Arial" w:hAnsi="Arial" w:cs="Arial"/>
+          <w:sz w:val="24"/>
+          <w:szCs w:val="24"/>
+        </w:rPr>
+        <w:t xml:space="preserve">    </w:t>
+      </w:r>
+      <w:r>
+        <w:rPr>
+          <w:rFonts w:ascii="Arial" w:hAnsi="Arial" w:cs="Arial"/>
+          <w:sz w:val="24"/>
+          <w:szCs w:val="24"/>
+          <w:lang w:val="en-CA"/>
+        </w:rPr>
+        <w:t xml:space="preserve">RULE </w:t>
+      </w:r>
+      <w:proofErr w:type="gramStart"/>
+      <w:r>
+        <w:rPr>
+          <w:rFonts w:ascii="Arial" w:hAnsi="Arial" w:cs="Arial"/>
+          <w:sz w:val="24"/>
+          <w:szCs w:val="24"/>
+          <w:lang w:val="en-CA"/>
+        </w:rPr>
+        <w:t>16 :</w:t>
+      </w:r>
+      <w:proofErr w:type="gramEnd"/>
+      <w:r>
+        <w:rPr>
+          <w:rFonts w:ascii="Arial" w:hAnsi="Arial" w:cs="Arial"/>
+          <w:sz w:val="24"/>
+          <w:szCs w:val="24"/>
+          <w:lang w:val="en-CA"/>
+        </w:rPr>
+        <w:t xml:space="preserve"> IF </w:t>
+      </w:r>
+      <w:proofErr w:type="spellStart"/>
+      <w:r>
+        <w:rPr>
+          <w:rFonts w:ascii="Arial" w:hAnsi="Arial" w:cs="Arial"/>
+          <w:sz w:val="24"/>
+          <w:szCs w:val="24"/>
+          <w:lang w:val="en-CA"/>
+        </w:rPr>
+        <w:t>pAbandono</w:t>
+      </w:r>
+      <w:proofErr w:type="spellEnd"/>
+      <w:r>
+        <w:rPr>
+          <w:rFonts w:ascii="Arial" w:hAnsi="Arial" w:cs="Arial"/>
+          <w:sz w:val="24"/>
+          <w:szCs w:val="24"/>
+          <w:lang w:val="en-CA"/>
+        </w:rPr>
+        <w:t xml:space="preserve"> IS Muy_alto</w:t>
+      </w:r>
+    </w:p>
+    <w:p>
+      <w:pPr>
+        <w:pStyle w:val="Prrafodelista"/>
+        <w:jc w:val="both"/>
+        <w:rPr>
+          <w:rFonts w:ascii="Arial" w:hAnsi="Arial" w:cs="Arial"/>
+          <w:sz w:val="24"/>
+          <w:szCs w:val="24"/>
+        </w:rPr>
+      </w:pPr>
+      <w:r>
+        <w:rPr>
+          <w:rFonts w:ascii="Arial" w:hAnsi="Arial" w:cs="Arial"/>
+          <w:sz w:val="24"/>
+          <w:szCs w:val="24"/>
+          <w:lang w:val="en-CA"/>
+        </w:rPr>
+        <w:t xml:space="preserve">            </w:t>
+      </w:r>
+      <w:r>
+        <w:rPr>
+          <w:rFonts w:ascii="Arial" w:hAnsi="Arial" w:cs="Arial"/>
+          <w:sz w:val="24"/>
+          <w:szCs w:val="24"/>
+        </w:rPr>
+        <w:t xml:space="preserve">THEN </w:t>
+      </w:r>
+      <w:proofErr w:type="spellStart"/>
+      <w:r>
+        <w:rPr>
+          <w:rFonts w:ascii="Arial" w:hAnsi="Arial" w:cs="Arial"/>
+          <w:sz w:val="24"/>
+          <w:szCs w:val="24"/>
+        </w:rPr>
+        <w:t>dRecomendacion</w:t>
+      </w:r>
+      <w:proofErr w:type="spellEnd"/>
+      <w:r>
+        <w:rPr>
+          <w:rFonts w:ascii="Arial" w:hAnsi="Arial" w:cs="Arial"/>
+          <w:sz w:val="24"/>
+          <w:szCs w:val="24"/>
+        </w:rPr>
+        <w:t xml:space="preserve"> IS </w:t>
+      </w:r>
+      <w:proofErr w:type="spellStart"/>
+      <w:r>
+        <w:rPr>
+          <w:rFonts w:ascii="Arial" w:hAnsi="Arial" w:cs="Arial"/>
+          <w:sz w:val="24"/>
+          <w:szCs w:val="24"/>
+        </w:rPr>
+        <w:t>Facil</w:t>
+      </w:r>
+      <w:proofErr w:type="spellEnd"/>
+      <w:r>
+        <w:rPr>
+          <w:rFonts w:ascii="Arial" w:hAnsi="Arial" w:cs="Arial"/>
+          <w:sz w:val="24"/>
+          <w:szCs w:val="24"/>
+        </w:rPr>
+        <w:t xml:space="preserve">, </w:t>
+      </w:r>
+      <w:proofErr w:type="spellStart"/>
+      <w:r>
+        <w:rPr>
+          <w:rFonts w:ascii="Arial" w:hAnsi="Arial" w:cs="Arial"/>
+          <w:sz w:val="24"/>
+          <w:szCs w:val="24"/>
+        </w:rPr>
+        <w:t>tExigido</w:t>
+      </w:r>
+      <w:proofErr w:type="spellEnd"/>
+      <w:r>
+        <w:rPr>
+          <w:rFonts w:ascii="Arial" w:hAnsi="Arial" w:cs="Arial"/>
+          <w:sz w:val="24"/>
+          <w:szCs w:val="24"/>
+        </w:rPr>
+        <w:t xml:space="preserve"> IS </w:t>
+      </w:r>
+      <w:proofErr w:type="spellStart"/>
+      <w:r>
+        <w:rPr>
+          <w:rFonts w:ascii="Arial" w:hAnsi="Arial" w:cs="Arial"/>
+          <w:sz w:val="24"/>
+          <w:szCs w:val="24"/>
+        </w:rPr>
+        <w:t>Muy_poco</w:t>
+      </w:r>
+      <w:proofErr w:type="spellEnd"/>
+      <w:r>
+        <w:rPr>
+          <w:rFonts w:ascii="Arial" w:hAnsi="Arial" w:cs="Arial"/>
+          <w:sz w:val="24"/>
+          <w:szCs w:val="24"/>
+        </w:rPr>
+        <w:t>;</w:t>
+      </w:r>
+    </w:p>
+    <w:p>
+      <w:pPr>
+        <w:pStyle w:val="Prrafodelista"/>
+        <w:rPr>
+          <w:rFonts w:ascii="Arial" w:hAnsi="Arial" w:cs="Arial"/>
+          <w:b/>
+          <w:bCs/>
+          <w:sz w:val="24"/>
+          <w:szCs w:val="24"/>
+        </w:rPr>
+      </w:pPr>
+    </w:p>
+    <w:p>
+      <w:pPr>
+        <w:pStyle w:val="Prrafodelista"/>
+        <w:numPr>
+          <w:ilvl w:val="0"/>
+          <w:numId w:val="2"/>
+        </w:numPr>
+        <w:rPr>
+          <w:rFonts w:ascii="Arial" w:hAnsi="Arial" w:cs="Arial"/>
+          <w:b/>
+          <w:bCs/>
+          <w:sz w:val="24"/>
+          <w:szCs w:val="24"/>
+        </w:rPr>
+      </w:pPr>
+      <w:r>
+        <w:rPr>
+          <w:rFonts w:ascii="Arial" w:hAnsi="Arial" w:cs="Arial"/>
+          <w:b/>
+          <w:bCs/>
+          <w:sz w:val="24"/>
+          <w:szCs w:val="24"/>
+        </w:rPr>
+        <w:t>DESPLIEGUE DEL SISTEMA:</w:t>
+      </w:r>
+    </w:p>
+    <w:p>
+      <w:pPr>
+        <w:pStyle w:val="Prrafodelista"/>
+        <w:rPr>
+          <w:rFonts w:ascii="Arial" w:hAnsi="Arial" w:cs="Arial"/>
+          <w:b/>
+          <w:bCs/>
+          <w:sz w:val="24"/>
+          <w:szCs w:val="24"/>
+        </w:rPr>
+      </w:pPr>
+    </w:p>
+    <w:p>
+      <w:pPr>
+        <w:pStyle w:val="Prrafodelista"/>
+        <w:rPr>
+          <w:rFonts w:ascii="Arial" w:hAnsi="Arial" w:cs="Arial"/>
+          <w:b/>
+          <w:bCs/>
+          <w:sz w:val="24"/>
+          <w:szCs w:val="24"/>
+        </w:rPr>
+      </w:pPr>
+    </w:p>
+    <w:p>
+      <w:pPr>
+        <w:rPr>
+          <w:rFonts w:ascii="Arial" w:hAnsi="Arial" w:cs="Arial"/>
+          <w:b/>
+          <w:bCs/>
+          <w:sz w:val="24"/>
+          <w:szCs w:val="24"/>
+        </w:rPr>
+      </w:pPr>
+    </w:p>
+    <w:p>
+      <w:pPr>
+        <w:pStyle w:val="Prrafodelista"/>
+        <w:numPr>
+          <w:ilvl w:val="0"/>
+          <w:numId w:val="2"/>
+        </w:numPr>
+        <w:rPr>
+          <w:rFonts w:ascii="Arial" w:hAnsi="Arial" w:cs="Arial"/>
+          <w:b/>
+          <w:bCs/>
+          <w:sz w:val="24"/>
+          <w:szCs w:val="24"/>
+        </w:rPr>
+      </w:pPr>
+      <w:r>
+        <w:rPr>
+          <w:rFonts w:ascii="Arial" w:hAnsi="Arial" w:cs="Arial"/>
+          <w:b/>
+          <w:bCs/>
+          <w:sz w:val="24"/>
+          <w:szCs w:val="24"/>
+        </w:rPr>
+        <w:lastRenderedPageBreak/>
+        <w:t>ANALISIS CASOS DE ESTUDIO:</w:t>
+      </w:r>
+    </w:p>
+    <w:p>
+      <w:pPr>
+        <w:pStyle w:val="Prrafodelista"/>
+        <w:rPr>
+          <w:rFonts w:ascii="Arial" w:hAnsi="Arial" w:cs="Arial"/>
+          <w:b/>
+          <w:bCs/>
+          <w:sz w:val="24"/>
+          <w:szCs w:val="24"/>
+        </w:rPr>
+      </w:pPr>
+    </w:p>
+    <w:p>
+      <w:pPr>
+        <w:pStyle w:val="Prrafodelista"/>
+        <w:numPr>
+          <w:ilvl w:val="1"/>
+          <w:numId w:val="2"/>
+        </w:numPr>
+        <w:rPr>
+          <w:rFonts w:ascii="Arial" w:hAnsi="Arial" w:cs="Arial"/>
+          <w:b/>
+          <w:bCs/>
+          <w:sz w:val="24"/>
+          <w:szCs w:val="24"/>
+        </w:rPr>
+      </w:pPr>
+      <w:r>
+        <w:rPr>
+          <w:rFonts w:ascii="Arial" w:hAnsi="Arial" w:cs="Arial"/>
+          <w:b/>
+          <w:bCs/>
+          <w:sz w:val="24"/>
+          <w:szCs w:val="24"/>
+        </w:rPr>
+        <w:t>Caso 1:</w:t>
+      </w:r>
+    </w:p>
+    <w:p>
+      <w:pPr>
+        <w:jc w:val="center"/>
+        <w:rPr>
+          <w:rFonts w:ascii="Arial" w:hAnsi="Arial" w:cs="Arial"/>
+          <w:sz w:val="24"/>
+          <w:szCs w:val="24"/>
+        </w:rPr>
+      </w:pPr>
+      <w:r>
+        <w:rPr>
+          <w:rFonts w:ascii="Arial" w:hAnsi="Arial" w:cs="Arial"/>
+          <w:b/>
+          <w:bCs/>
+          <w:noProof/>
           <w:sz w:val="24"/>
           <w:szCs w:val="24"/>
         </w:rPr>
         <w:drawing>
-          <wp:anchor distT="0" distB="0" distL="114300" distR="114300" simplePos="0" relativeHeight="251663360" behindDoc="0" locked="0" layoutInCell="1" allowOverlap="1" wp14:anchorId="679A41D7" wp14:editId="12EF510C">
-            <wp:simplePos x="0" y="0"/>
-            <wp:positionH relativeFrom="margin">
-              <wp:posOffset>-114973</wp:posOffset>
-            </wp:positionH>
-            <wp:positionV relativeFrom="paragraph">
-              <wp:posOffset>0</wp:posOffset>
-            </wp:positionV>
-            <wp:extent cx="2334895" cy="3115310"/>
-            <wp:effectExtent l="0" t="0" r="8255" b="8890"/>
-            <wp:wrapSquare wrapText="bothSides"/>
-            <wp:docPr id="6" name="Imagen 6"/>
+          <wp:inline distT="0" distB="0" distL="0" distR="0" wp14:anchorId="21899CCC" wp14:editId="6BCFF55A">
+            <wp:extent cx="5612130" cy="3195320"/>
+            <wp:effectExtent l="0" t="0" r="7620" b="5080"/>
+            <wp:docPr id="1" name="Imagen 1"/>
             <wp:cNvGraphicFramePr>
               <a:graphicFrameLocks xmlns:a="http://schemas.openxmlformats.org/drawingml/2006/main" noChangeAspect="1"/>
             </wp:cNvGraphicFramePr>
@@ -4483,20 +5517,7 @@
                     <pic:cNvPicPr/>
                   </pic:nvPicPr>
                   <pic:blipFill>
-                    <a:blip r:embed="rId8">
-                      <a:duotone>
-                        <a:prstClr val="black"/>
-                        <a:srgbClr val="FF0000">
-                          <a:tint val="45000"/>
-                          <a:satMod val="400000"/>
-                        </a:srgbClr>
-                      </a:duotone>
-                      <a:extLst>
-                        <a:ext uri="{28A0092B-C50C-407E-A947-70E740481C1C}">
-                          <a14:useLocalDpi xmlns:a14="http://schemas.microsoft.com/office/drawing/2010/main" val="0"/>
-                        </a:ext>
-                      </a:extLst>
-                    </a:blip>
+                    <a:blip r:embed="rId6"/>
                     <a:stretch>
                       <a:fillRect/>
                     </a:stretch>
@@ -4504,7 +5525,7 @@
                   <pic:spPr>
                     <a:xfrm>
                       <a:off x="0" y="0"/>
-                      <a:ext cx="2334895" cy="3115310"/>
+                      <a:ext cx="5612130" cy="3195320"/>
                     </a:xfrm>
                     <a:prstGeom prst="rect">
                       <a:avLst/>
@@ -4513,27 +5534,283 @@
                 </pic:pic>
               </a:graphicData>
             </a:graphic>
-            <wp14:sizeRelH relativeFrom="margin">
-              <wp14:pctWidth>0</wp14:pctWidth>
-            </wp14:sizeRelH>
-            <wp14:sizeRelV relativeFrom="margin">
-              <wp14:pctHeight>0</wp14:pctHeight>
-            </wp14:sizeRelV>
-          </wp:anchor>
+          </wp:inline>
         </w:drawing>
       </w:r>
-      <w:r>
-        <w:rPr>
+    </w:p>
+    <w:p>
+      <w:pPr>
+        <w:jc w:val="both"/>
+        <w:rPr>
+          <w:rFonts w:ascii="Arial" w:hAnsi="Arial" w:cs="Arial"/>
+          <w:sz w:val="24"/>
+          <w:szCs w:val="24"/>
+        </w:rPr>
+      </w:pPr>
+      <w:r>
+        <w:rPr>
+          <w:rFonts w:ascii="Arial" w:hAnsi="Arial" w:cs="Arial"/>
+          <w:sz w:val="24"/>
+          <w:szCs w:val="24"/>
+        </w:rPr>
+        <w:t xml:space="preserve">El usuario en </w:t>
+      </w:r>
+      <w:r>
+        <w:rPr>
+          <w:rFonts w:ascii="Arial" w:hAnsi="Arial" w:cs="Arial"/>
+          <w:sz w:val="24"/>
+          <w:szCs w:val="24"/>
+        </w:rPr>
+        <w:t xml:space="preserve">el formulario anterior </w:t>
+      </w:r>
+      <w:r>
+        <w:rPr>
+          <w:rFonts w:ascii="Arial" w:hAnsi="Arial" w:cs="Arial"/>
+          <w:sz w:val="24"/>
+          <w:szCs w:val="24"/>
+        </w:rPr>
+        <w:t xml:space="preserve">indicó que tiene un porcentaje de abandono nulo y un </w:t>
+      </w:r>
+      <w:r>
+        <w:rPr>
+          <w:rFonts w:ascii="Arial" w:hAnsi="Arial" w:cs="Arial"/>
+          <w:sz w:val="24"/>
+          <w:szCs w:val="24"/>
+        </w:rPr>
+        <w:t>nivel altísimo de familiaridad (experto)</w:t>
+      </w:r>
+      <w:r>
+        <w:rPr>
+          <w:rFonts w:ascii="Arial" w:hAnsi="Arial" w:cs="Arial"/>
+          <w:sz w:val="24"/>
+          <w:szCs w:val="24"/>
+        </w:rPr>
+        <w:t xml:space="preserve"> </w:t>
+      </w:r>
+      <w:r>
+        <w:rPr>
+          <w:rFonts w:ascii="Arial" w:hAnsi="Arial" w:cs="Arial"/>
+          <w:sz w:val="24"/>
+          <w:szCs w:val="24"/>
+        </w:rPr>
+        <w:t>con</w:t>
+      </w:r>
+      <w:r>
+        <w:rPr>
+          <w:rFonts w:ascii="Arial" w:hAnsi="Arial" w:cs="Arial"/>
+          <w:sz w:val="24"/>
+          <w:szCs w:val="24"/>
+        </w:rPr>
+        <w:t xml:space="preserve"> los temas relacionados al curso, por </w:t>
+      </w:r>
+      <w:r>
+        <w:rPr>
+          <w:rFonts w:ascii="Arial" w:hAnsi="Arial" w:cs="Arial"/>
+          <w:sz w:val="24"/>
+          <w:szCs w:val="24"/>
+        </w:rPr>
+        <w:t>ende,</w:t>
+      </w:r>
+      <w:r>
+        <w:rPr>
+          <w:rFonts w:ascii="Arial" w:hAnsi="Arial" w:cs="Arial"/>
+          <w:sz w:val="24"/>
+          <w:szCs w:val="24"/>
+        </w:rPr>
+        <w:t xml:space="preserve"> podemos inferir que no solo </w:t>
+      </w:r>
+      <w:r>
+        <w:rPr>
+          <w:rFonts w:ascii="Arial" w:hAnsi="Arial" w:cs="Arial"/>
+          <w:sz w:val="24"/>
+          <w:szCs w:val="24"/>
+        </w:rPr>
+        <w:t xml:space="preserve">es una persona perseverante, sino que también su nivel previo le permitirá desenvolverse en un curso donde se traten conceptos complejos y ejercicios difíciles, razón por la cual se puede permitir los cursos de mayor dificultad. Sin embargo, ese no es el único factor </w:t>
+      </w:r>
+      <w:r>
+        <w:rPr>
+          <w:rFonts w:ascii="Arial" w:hAnsi="Arial" w:cs="Arial"/>
+          <w:sz w:val="24"/>
+          <w:szCs w:val="24"/>
+        </w:rPr>
+        <w:t>para</w:t>
+      </w:r>
+      <w:r>
+        <w:rPr>
+          <w:rFonts w:ascii="Arial" w:hAnsi="Arial" w:cs="Arial"/>
+          <w:sz w:val="24"/>
+          <w:szCs w:val="24"/>
+        </w:rPr>
+        <w:t xml:space="preserve"> tener en cuenta, pues también hay que tener en cuenta el tiempo que esta persona puede dedicar al curso, pues si no es suficiente podría terminar abandonándolo para dedicarse a otras cosas que le parezcan </w:t>
+      </w:r>
+      <w:r>
+        <w:rPr>
+          <w:rFonts w:ascii="Arial" w:hAnsi="Arial" w:cs="Arial"/>
+          <w:sz w:val="24"/>
+          <w:szCs w:val="24"/>
+        </w:rPr>
+        <w:t>más</w:t>
+      </w:r>
+      <w:r>
+        <w:rPr>
+          <w:rFonts w:ascii="Arial" w:hAnsi="Arial" w:cs="Arial"/>
+          <w:sz w:val="24"/>
+          <w:szCs w:val="24"/>
+        </w:rPr>
+        <w:t xml:space="preserve"> urgentes o de mayor importancia. </w:t>
+      </w:r>
+    </w:p>
+    <w:p>
+      <w:pPr>
+        <w:jc w:val="both"/>
+        <w:rPr>
+          <w:rFonts w:ascii="Arial" w:hAnsi="Arial" w:cs="Arial"/>
+          <w:sz w:val="24"/>
+          <w:szCs w:val="24"/>
+        </w:rPr>
+      </w:pPr>
+      <w:r>
+        <w:rPr>
+          <w:rFonts w:ascii="Arial" w:hAnsi="Arial" w:cs="Arial"/>
+          <w:sz w:val="24"/>
+          <w:szCs w:val="24"/>
+        </w:rPr>
+        <w:t>En este caso también podemos evidenciar que tienen una gran cantidad de horas al día disponibles para trabajar en el curso, razón por la cual se le pueden ofrecer cursos largos en los que se profundice aún más en los temas para asegurar una experiencia mucho más constructiva y completa para su proceso educacional.</w:t>
+      </w:r>
+    </w:p>
+    <w:p>
+      <w:pPr>
+        <w:jc w:val="both"/>
+        <w:rPr>
+          <w:rFonts w:ascii="Arial" w:hAnsi="Arial" w:cs="Arial"/>
+          <w:sz w:val="24"/>
+          <w:szCs w:val="24"/>
+        </w:rPr>
+      </w:pPr>
+    </w:p>
+    <w:p>
+      <w:pPr>
+        <w:jc w:val="both"/>
+        <w:rPr>
+          <w:rFonts w:ascii="Arial" w:hAnsi="Arial" w:cs="Arial"/>
+          <w:sz w:val="24"/>
+          <w:szCs w:val="24"/>
+        </w:rPr>
+      </w:pPr>
+    </w:p>
+    <w:p>
+      <w:pPr>
+        <w:jc w:val="both"/>
+        <w:rPr>
+          <w:rFonts w:ascii="Arial" w:hAnsi="Arial" w:cs="Arial"/>
+          <w:sz w:val="24"/>
+          <w:szCs w:val="24"/>
+        </w:rPr>
+      </w:pPr>
+    </w:p>
+    <w:p>
+      <w:pPr>
+        <w:jc w:val="both"/>
+        <w:rPr>
+          <w:rFonts w:ascii="Arial" w:hAnsi="Arial" w:cs="Arial"/>
+          <w:sz w:val="24"/>
+          <w:szCs w:val="24"/>
+        </w:rPr>
+      </w:pPr>
+    </w:p>
+    <w:p>
+      <w:pPr>
+        <w:jc w:val="both"/>
+        <w:rPr>
+          <w:rFonts w:ascii="Arial" w:hAnsi="Arial" w:cs="Arial"/>
+          <w:sz w:val="24"/>
+          <w:szCs w:val="24"/>
+        </w:rPr>
+      </w:pPr>
+    </w:p>
+    <w:p>
+      <w:pPr>
+        <w:pStyle w:val="Prrafodelista"/>
+        <w:numPr>
+          <w:ilvl w:val="1"/>
+          <w:numId w:val="2"/>
+        </w:numPr>
+        <w:rPr>
+          <w:rFonts w:ascii="Arial" w:hAnsi="Arial" w:cs="Arial"/>
+          <w:b/>
+          <w:bCs/>
+          <w:sz w:val="24"/>
+          <w:szCs w:val="24"/>
+        </w:rPr>
+      </w:pPr>
+      <w:r>
+        <w:rPr>
+          <w:rFonts w:ascii="Arial" w:hAnsi="Arial" w:cs="Arial"/>
+          <w:b/>
+          <w:bCs/>
+          <w:sz w:val="24"/>
+          <w:szCs w:val="24"/>
+        </w:rPr>
+        <w:lastRenderedPageBreak/>
+        <w:t>Caso 2:</w:t>
+      </w:r>
+    </w:p>
+    <w:p>
+      <w:pPr>
+        <w:jc w:val="center"/>
+        <w:rPr>
+          <w:rFonts w:ascii="Arial" w:hAnsi="Arial" w:cs="Arial"/>
+          <w:sz w:val="24"/>
+          <w:szCs w:val="24"/>
+        </w:rPr>
+      </w:pPr>
+      <w:r>
+        <w:rPr>
+          <w:rFonts w:ascii="Arial" w:hAnsi="Arial" w:cs="Arial"/>
+          <w:b/>
+          <w:bCs/>
           <w:noProof/>
-        </w:rPr>
-        <w:t>(revisar las reglas)</w:t>
-      </w:r>
-      <w:r>
-        <w:rPr>
-          <w:noProof/>
-        </w:rPr>
-        <w:t xml:space="preserve"> </w:t>
-      </w:r>
+          <w:sz w:val="24"/>
+          <w:szCs w:val="24"/>
+        </w:rPr>
+        <w:drawing>
+          <wp:inline distT="0" distB="0" distL="0" distR="0" wp14:anchorId="0C8E5AD6" wp14:editId="00A68B9B">
+            <wp:extent cx="5612130" cy="3180080"/>
+            <wp:effectExtent l="0" t="0" r="7620" b="1270"/>
+            <wp:docPr id="9" name="Imagen 9"/>
+            <wp:cNvGraphicFramePr>
+              <a:graphicFrameLocks xmlns:a="http://schemas.openxmlformats.org/drawingml/2006/main" noChangeAspect="1"/>
+            </wp:cNvGraphicFramePr>
+            <a:graphic xmlns:a="http://schemas.openxmlformats.org/drawingml/2006/main">
+              <a:graphicData uri="http://schemas.openxmlformats.org/drawingml/2006/picture">
+                <pic:pic xmlns:pic="http://schemas.openxmlformats.org/drawingml/2006/picture">
+                  <pic:nvPicPr>
+                    <pic:cNvPr id="1" name=""/>
+                    <pic:cNvPicPr/>
+                  </pic:nvPicPr>
+                  <pic:blipFill>
+                    <a:blip r:embed="rId7"/>
+                    <a:stretch>
+                      <a:fillRect/>
+                    </a:stretch>
+                  </pic:blipFill>
+                  <pic:spPr>
+                    <a:xfrm>
+                      <a:off x="0" y="0"/>
+                      <a:ext cx="5612130" cy="3180080"/>
+                    </a:xfrm>
+                    <a:prstGeom prst="rect">
+                      <a:avLst/>
+                    </a:prstGeom>
+                  </pic:spPr>
+                </pic:pic>
+              </a:graphicData>
+            </a:graphic>
+          </wp:inline>
+        </w:drawing>
+      </w:r>
+      <w:bookmarkStart w:id="0" w:name="_GoBack"/>
+      <w:bookmarkEnd w:id="0"/>
     </w:p>
     <w:p>
       <w:pPr>
@@ -4544,16 +5821,6 @@
           <w:szCs w:val="24"/>
         </w:rPr>
       </w:pPr>
-    </w:p>
-    <w:p>
-      <w:pPr>
-        <w:jc w:val="both"/>
-        <w:rPr>
-          <w:rFonts w:ascii="Arial" w:hAnsi="Arial" w:cs="Arial"/>
-          <w:sz w:val="24"/>
-          <w:szCs w:val="24"/>
-        </w:rPr>
-      </w:pPr>
       <w:r>
         <w:rPr>
           <w:rFonts w:ascii="Arial" w:hAnsi="Arial" w:cs="Arial"/>
@@ -4600,7 +5867,23 @@
           <w:sz w:val="24"/>
           <w:szCs w:val="24"/>
         </w:rPr>
-        <w:t>que no exija demasiadas horas a la semana, para evitar que el pequeño se frustre y abandone el curso por no ser capaz de superar algún obstáculo que se le presente en el desarrollo de este o por no tener el tiempo suficiente para cumplir con los objetivos planteados. Maximizando así las posibilidades de que complete los cursos y brindándole una experiencia amena y acorde a su nivel en su proceso de aprendizaje.</w:t>
+        <w:t xml:space="preserve">que no exija demasiadas horas a la semana, para evitar que el </w:t>
+      </w:r>
+      <w:r>
+        <w:rPr>
+          <w:rFonts w:ascii="Arial" w:hAnsi="Arial" w:cs="Arial"/>
+          <w:sz w:val="24"/>
+          <w:szCs w:val="24"/>
+        </w:rPr>
+        <w:t>usuario</w:t>
+      </w:r>
+      <w:r>
+        <w:rPr>
+          <w:rFonts w:ascii="Arial" w:hAnsi="Arial" w:cs="Arial"/>
+          <w:sz w:val="24"/>
+          <w:szCs w:val="24"/>
+        </w:rPr>
+        <w:t xml:space="preserve"> se frustre y abandone el curso por no ser capaz de superar algún obstáculo que se le presente en el desarrollo de este o por no tener el tiempo suficiente para cumplir con los objetivos planteados. Maximizando así las posibilidades de que complete los cursos y brindándole una experiencia amena y acorde a su nivel en su proceso de aprendizaje.</w:t>
       </w:r>
     </w:p>
     <w:sectPr>
@@ -4614,7 +5897,7 @@
 </file>
 
 <file path=word/numbering.xml><?xml version="1.0" encoding="utf-8"?>
-<w:numbering xmlns:wpc="http://schemas.microsoft.com/office/word/2010/wordprocessingCanvas" xmlns:cx="http://schemas.microsoft.com/office/drawing/2014/chartex" xmlns:cx1="http://schemas.microsoft.com/office/drawing/2015/9/8/chartex" xmlns:cx2="http://schemas.microsoft.com/office/drawing/2015/10/21/chartex" xmlns:cx3="http://schemas.microsoft.com/office/drawing/2016/5/9/chartex" xmlns:cx4="http://schemas.microsoft.com/office/drawing/2016/5/10/chartex" xmlns:cx5="http://schemas.microsoft.com/office/drawing/2016/5/11/chartex" xmlns:cx6="http://schemas.microsoft.com/office/drawing/2016/5/12/chartex" xmlns:cx7="http://schemas.microsoft.com/office/drawing/2016/5/13/chartex" xmlns:cx8="http://schemas.microsoft.com/office/drawing/2016/5/14/chartex" xmlns:mc="http://schemas.openxmlformats.org/markup-compatibility/2006" xmlns:aink="http://schemas.microsoft.com/office/drawing/2016/ink" xmlns:am3d="http://schemas.microsoft.com/office/drawing/2017/model3d" xmlns:o="urn:schemas-microsoft-com:office:office" xmlns:r="http://schemas.openxmlformats.org/officeDocument/2006/relationships" xmlns:m="http://schemas.openxmlformats.org/officeDocument/2006/math" xmlns:v="urn:schemas-microsoft-com:vml" xmlns:wp14="http://schemas.microsoft.com/office/word/2010/wordprocessingDrawing" xmlns:wp="http://schemas.openxmlformats.org/drawingml/2006/wordprocessingDrawing" xmlns:w10="urn:schemas-microsoft-com:office:word" xmlns:w="http://schemas.openxmlformats.org/wordprocessingml/2006/main" xmlns:w14="http://schemas.microsoft.com/office/word/2010/wordml" xmlns:w15="http://schemas.microsoft.com/office/word/2012/wordml" xmlns:w16cex="http://schemas.microsoft.com/office/word/2018/wordml/cex" xmlns:w16cid="http://schemas.microsoft.com/office/word/2016/wordml/cid" xmlns:w16="http://schemas.microsoft.com/office/word/2018/wordml" xmlns:w16se="http://schemas.microsoft.com/office/word/2015/wordml/symex" xmlns:wpg="http://schemas.microsoft.com/office/word/2010/wordprocessingGroup" xmlns:wpi="http://schemas.microsoft.com/office/word/2010/wordprocessingInk" xmlns:wne="http://schemas.microsoft.com/office/word/2006/wordml" xmlns:wps="http://schemas.microsoft.com/office/word/2010/wordprocessingShape" mc:Ignorable="w14 w15 w16se w16cid w16 w16cex wp14">
+<w:numbering xmlns:wpc="http://schemas.microsoft.com/office/word/2010/wordprocessingCanvas" xmlns:cx="http://schemas.microsoft.com/office/drawing/2014/chartex" xmlns:cx1="http://schemas.microsoft.com/office/drawing/2015/9/8/chartex" xmlns:cx2="http://schemas.microsoft.com/office/drawing/2015/10/21/chartex" xmlns:cx3="http://schemas.microsoft.com/office/drawing/2016/5/9/chartex" xmlns:cx4="http://schemas.microsoft.com/office/drawing/2016/5/10/chartex" xmlns:cx5="http://schemas.microsoft.com/office/drawing/2016/5/11/chartex" xmlns:cx6="http://schemas.microsoft.com/office/drawing/2016/5/12/chartex" xmlns:cx7="http://schemas.microsoft.com/office/drawing/2016/5/13/chartex" xmlns:cx8="http://schemas.microsoft.com/office/drawing/2016/5/14/chartex" xmlns:mc="http://schemas.openxmlformats.org/markup-compatibility/2006" xmlns:aink="http://schemas.microsoft.com/office/drawing/2016/ink" xmlns:am3d="http://schemas.microsoft.com/office/drawing/2017/model3d" xmlns:o="urn:schemas-microsoft-com:office:office" xmlns:r="http://schemas.openxmlformats.org/officeDocument/2006/relationships" xmlns:m="http://schemas.openxmlformats.org/officeDocument/2006/math" xmlns:v="urn:schemas-microsoft-com:vml" xmlns:wp14="http://schemas.microsoft.com/office/word/2010/wordprocessingDrawing" xmlns:wp="http://schemas.openxmlformats.org/drawingml/2006/wordprocessingDrawing" xmlns:w10="urn:schemas-microsoft-com:office:word" xmlns:w="http://schemas.openxmlformats.org/wordprocessingml/2006/main" xmlns:w14="http://schemas.microsoft.com/office/word/2010/wordml" xmlns:w15="http://schemas.microsoft.com/office/word/2012/wordml" xmlns:w16cid="http://schemas.microsoft.com/office/word/2016/wordml/cid" xmlns:w16se="http://schemas.microsoft.com/office/word/2015/wordml/symex" xmlns:wpg="http://schemas.microsoft.com/office/word/2010/wordprocessingGroup" xmlns:wpi="http://schemas.microsoft.com/office/word/2010/wordprocessingInk" xmlns:wne="http://schemas.microsoft.com/office/word/2006/wordml" xmlns:wps="http://schemas.microsoft.com/office/word/2010/wordprocessingShape" mc:Ignorable="w14 w15 w16se w16cid wp14">
   <w:abstractNum w:abstractNumId="0" w15:restartNumberingAfterBreak="0">
     <w:nsid w:val="3A6445F4"/>
     <w:multiLevelType w:val="hybridMultilevel"/>
@@ -4831,7 +6114,7 @@
 </file>
 
 <file path=word/styles.xml><?xml version="1.0" encoding="utf-8"?>
-<w:styles xmlns:mc="http://schemas.openxmlformats.org/markup-compatibility/2006" xmlns:r="http://schemas.openxmlformats.org/officeDocument/2006/relationships" xmlns:w="http://schemas.openxmlformats.org/wordprocessingml/2006/main" xmlns:w14="http://schemas.microsoft.com/office/word/2010/wordml" xmlns:w15="http://schemas.microsoft.com/office/word/2012/wordml" xmlns:w16cex="http://schemas.microsoft.com/office/word/2018/wordml/cex" xmlns:w16cid="http://schemas.microsoft.com/office/word/2016/wordml/cid" xmlns:w16="http://schemas.microsoft.com/office/word/2018/wordml" xmlns:w16se="http://schemas.microsoft.com/office/word/2015/wordml/symex" mc:Ignorable="w14 w15 w16se w16cid w16 w16cex">
+<w:styles xmlns:mc="http://schemas.openxmlformats.org/markup-compatibility/2006" xmlns:r="http://schemas.openxmlformats.org/officeDocument/2006/relationships" xmlns:w="http://schemas.openxmlformats.org/wordprocessingml/2006/main" xmlns:w14="http://schemas.microsoft.com/office/word/2010/wordml" xmlns:w15="http://schemas.microsoft.com/office/word/2012/wordml" xmlns:w16cid="http://schemas.microsoft.com/office/word/2016/wordml/cid" xmlns:w16se="http://schemas.microsoft.com/office/word/2015/wordml/symex" mc:Ignorable="w14 w15 w16se w16cid">
   <w:docDefaults>
     <w:rPrDefault>
       <w:rPr>

</xml_diff>

<commit_message>
Ultimo cambio en el .doc lleno
Se llenó expacio de la explicación del deployment en el documento de word y se cambió una palabra en el readme
</commit_message>
<xml_diff>
--- a/Variables micro proyecto 1.docx
+++ b/Variables micro proyecto 1.docx
@@ -540,25 +540,7 @@
           <w:sz w:val="24"/>
           <w:szCs w:val="24"/>
         </w:rPr>
-        <w:t xml:space="preserve">Con este </w:t>
-      </w:r>
-      <w:proofErr w:type="spellStart"/>
-      <w:r>
-        <w:rPr>
-          <w:rFonts w:ascii="Arial" w:hAnsi="Arial" w:cs="Arial"/>
-          <w:sz w:val="24"/>
-          <w:szCs w:val="24"/>
-        </w:rPr>
-        <w:t>microproyecto</w:t>
-      </w:r>
-      <w:proofErr w:type="spellEnd"/>
-      <w:r>
-        <w:rPr>
-          <w:rFonts w:ascii="Arial" w:hAnsi="Arial" w:cs="Arial"/>
-          <w:sz w:val="24"/>
-          <w:szCs w:val="24"/>
-        </w:rPr>
-        <w:t xml:space="preserve"> se pretende demostrar las ventajas de la aplicación de tecnologías como la inteligencia artificial en sectores como el E-Learning</w:t>
+        <w:t>Con este microproyecto se pretende demostrar las ventajas de la aplicación de tecnologías como la inteligencia artificial en sectores como el E-Learning</w:t>
       </w:r>
       <w:r>
         <w:rPr>
@@ -941,18 +923,8 @@
           <w:sz w:val="24"/>
           <w:szCs w:val="24"/>
         </w:rPr>
-        <w:t>FIS_E-</w:t>
-      </w:r>
-      <w:proofErr w:type="spellStart"/>
-      <w:r>
-        <w:rPr>
-          <w:rFonts w:ascii="Arial" w:hAnsi="Arial" w:cs="Arial"/>
-          <w:sz w:val="24"/>
-          <w:szCs w:val="24"/>
-        </w:rPr>
-        <w:t>Learning</w:t>
-      </w:r>
-      <w:proofErr w:type="spellEnd"/>
+        <w:t>FIS_E-Learning</w:t>
+      </w:r>
       <w:r>
         <w:rPr>
           <w:rFonts w:ascii="Arial" w:hAnsi="Arial" w:cs="Arial"/>
@@ -1115,25 +1087,7 @@
           <w:sz w:val="24"/>
           <w:szCs w:val="24"/>
         </w:rPr>
-        <w:t xml:space="preserve"> [</w:t>
-      </w:r>
-      <w:proofErr w:type="spellStart"/>
-      <w:r>
-        <w:rPr>
-          <w:rFonts w:ascii="Arial" w:hAnsi="Arial" w:cs="Arial"/>
-          <w:sz w:val="24"/>
-          <w:szCs w:val="24"/>
-        </w:rPr>
-        <w:t>pAbandono</w:t>
-      </w:r>
-      <w:proofErr w:type="spellEnd"/>
-      <w:r>
-        <w:rPr>
-          <w:rFonts w:ascii="Arial" w:hAnsi="Arial" w:cs="Arial"/>
-          <w:sz w:val="24"/>
-          <w:szCs w:val="24"/>
-        </w:rPr>
-        <w:t>]:</w:t>
+        <w:t xml:space="preserve"> [pAbandono]:</w:t>
       </w:r>
     </w:p>
     <w:p>
@@ -2006,25 +1960,7 @@
           <w:sz w:val="24"/>
           <w:szCs w:val="24"/>
         </w:rPr>
-        <w:t xml:space="preserve"> [</w:t>
-      </w:r>
-      <w:proofErr w:type="spellStart"/>
-      <w:r>
-        <w:rPr>
-          <w:rFonts w:ascii="Arial" w:hAnsi="Arial" w:cs="Arial"/>
-          <w:sz w:val="24"/>
-          <w:szCs w:val="24"/>
-        </w:rPr>
-        <w:t>hInvertible</w:t>
-      </w:r>
-      <w:proofErr w:type="spellEnd"/>
-      <w:r>
-        <w:rPr>
-          <w:rFonts w:ascii="Arial" w:hAnsi="Arial" w:cs="Arial"/>
-          <w:sz w:val="24"/>
-          <w:szCs w:val="24"/>
-        </w:rPr>
-        <w:t>]:</w:t>
+        <w:t xml:space="preserve"> [hInvertible]:</w:t>
       </w:r>
     </w:p>
     <w:p>
@@ -2395,25 +2331,7 @@
           <w:sz w:val="24"/>
           <w:szCs w:val="24"/>
         </w:rPr>
-        <w:t xml:space="preserve"> [</w:t>
-      </w:r>
-      <w:proofErr w:type="spellStart"/>
-      <w:r>
-        <w:rPr>
-          <w:rFonts w:ascii="Arial" w:hAnsi="Arial" w:cs="Arial"/>
-          <w:sz w:val="24"/>
-          <w:szCs w:val="24"/>
-        </w:rPr>
-        <w:t>dRecomendacion</w:t>
-      </w:r>
-      <w:proofErr w:type="spellEnd"/>
-      <w:r>
-        <w:rPr>
-          <w:rFonts w:ascii="Arial" w:hAnsi="Arial" w:cs="Arial"/>
-          <w:sz w:val="24"/>
-          <w:szCs w:val="24"/>
-        </w:rPr>
-        <w:t>]:</w:t>
+        <w:t xml:space="preserve"> [dRecomendacion]:</w:t>
       </w:r>
     </w:p>
     <w:p>
@@ -2667,25 +2585,7 @@
           <w:sz w:val="24"/>
           <w:szCs w:val="24"/>
         </w:rPr>
-        <w:t xml:space="preserve"> [</w:t>
-      </w:r>
-      <w:proofErr w:type="spellStart"/>
-      <w:r>
-        <w:rPr>
-          <w:rFonts w:ascii="Arial" w:hAnsi="Arial" w:cs="Arial"/>
-          <w:sz w:val="24"/>
-          <w:szCs w:val="24"/>
-        </w:rPr>
-        <w:t>tExigido</w:t>
-      </w:r>
-      <w:proofErr w:type="spellEnd"/>
-      <w:r>
-        <w:rPr>
-          <w:rFonts w:ascii="Arial" w:hAnsi="Arial" w:cs="Arial"/>
-          <w:sz w:val="24"/>
-          <w:szCs w:val="24"/>
-        </w:rPr>
-        <w:t>]:</w:t>
+        <w:t xml:space="preserve"> [tExigido]:</w:t>
       </w:r>
     </w:p>
     <w:p>
@@ -2927,43 +2827,7 @@
           <w:sz w:val="24"/>
           <w:szCs w:val="24"/>
         </w:rPr>
-        <w:t xml:space="preserve">, de esta forma el programa de </w:t>
-      </w:r>
-      <w:proofErr w:type="spellStart"/>
-      <w:r>
-        <w:rPr>
-          <w:rFonts w:ascii="Arial" w:hAnsi="Arial" w:cs="Arial"/>
-          <w:sz w:val="24"/>
-          <w:szCs w:val="24"/>
-        </w:rPr>
-        <w:t>Fuzzy</w:t>
-      </w:r>
-      <w:proofErr w:type="spellEnd"/>
-      <w:r>
-        <w:rPr>
-          <w:rFonts w:ascii="Arial" w:hAnsi="Arial" w:cs="Arial"/>
-          <w:sz w:val="24"/>
-          <w:szCs w:val="24"/>
-        </w:rPr>
-        <w:t xml:space="preserve"> </w:t>
-      </w:r>
-      <w:proofErr w:type="spellStart"/>
-      <w:r>
-        <w:rPr>
-          <w:rFonts w:ascii="Arial" w:hAnsi="Arial" w:cs="Arial"/>
-          <w:sz w:val="24"/>
-          <w:szCs w:val="24"/>
-        </w:rPr>
-        <w:t>Logic</w:t>
-      </w:r>
-      <w:proofErr w:type="spellEnd"/>
-      <w:r>
-        <w:rPr>
-          <w:rFonts w:ascii="Arial" w:hAnsi="Arial" w:cs="Arial"/>
-          <w:sz w:val="24"/>
-          <w:szCs w:val="24"/>
-        </w:rPr>
-        <w:t xml:space="preserve"> se encarga de hallar y calcular las intersecciones de cada regla.</w:t>
+        <w:t>, de esta forma el programa de Fuzzy Logic se encarga de hallar y calcular las intersecciones de cada regla.</w:t>
       </w:r>
     </w:p>
     <w:p>
@@ -3193,15 +3057,17 @@
           <w:bCs/>
           <w:sz w:val="24"/>
           <w:szCs w:val="24"/>
-        </w:rPr>
-      </w:pPr>
-      <w:r>
-        <w:rPr>
-          <w:rFonts w:ascii="Arial" w:hAnsi="Arial" w:cs="Arial"/>
-          <w:b/>
-          <w:bCs/>
-          <w:sz w:val="24"/>
-          <w:szCs w:val="24"/>
+          <w:lang w:val="en-CA"/>
+        </w:rPr>
+      </w:pPr>
+      <w:r>
+        <w:rPr>
+          <w:rFonts w:ascii="Arial" w:hAnsi="Arial" w:cs="Arial"/>
+          <w:b/>
+          <w:bCs/>
+          <w:sz w:val="24"/>
+          <w:szCs w:val="24"/>
+          <w:lang w:val="en-CA"/>
         </w:rPr>
         <w:lastRenderedPageBreak/>
         <w:t>Reglas en formato FCL:</w:t>
@@ -3217,445 +3083,155 @@
           <w:bCs/>
           <w:sz w:val="24"/>
           <w:szCs w:val="24"/>
-        </w:rPr>
-      </w:pPr>
-    </w:p>
-    <w:p>
-      <w:pPr>
-        <w:pStyle w:val="Prrafodelista"/>
-        <w:jc w:val="both"/>
-        <w:rPr>
-          <w:rFonts w:ascii="Arial" w:hAnsi="Arial" w:cs="Arial"/>
-          <w:sz w:val="24"/>
-          <w:szCs w:val="24"/>
-          <w:lang w:val="en-CA"/>
-        </w:rPr>
-      </w:pPr>
-      <w:r>
-        <w:rPr>
-          <w:rFonts w:ascii="Arial" w:hAnsi="Arial" w:cs="Arial"/>
-          <w:sz w:val="24"/>
-          <w:szCs w:val="24"/>
-          <w:lang w:val="en-CA"/>
-        </w:rPr>
-        <w:t xml:space="preserve">    RULE </w:t>
-      </w:r>
-      <w:proofErr w:type="gramStart"/>
-      <w:r>
-        <w:rPr>
-          <w:rFonts w:ascii="Arial" w:hAnsi="Arial" w:cs="Arial"/>
-          <w:sz w:val="24"/>
-          <w:szCs w:val="24"/>
-          <w:lang w:val="en-CA"/>
-        </w:rPr>
-        <w:t>1 :</w:t>
-      </w:r>
-      <w:proofErr w:type="gramEnd"/>
-      <w:r>
-        <w:rPr>
-          <w:rFonts w:ascii="Arial" w:hAnsi="Arial" w:cs="Arial"/>
-          <w:sz w:val="24"/>
-          <w:szCs w:val="24"/>
-          <w:lang w:val="en-CA"/>
-        </w:rPr>
-        <w:t xml:space="preserve"> IF </w:t>
-      </w:r>
-      <w:proofErr w:type="spellStart"/>
-      <w:r>
-        <w:rPr>
-          <w:rFonts w:ascii="Arial" w:hAnsi="Arial" w:cs="Arial"/>
-          <w:sz w:val="24"/>
-          <w:szCs w:val="24"/>
-          <w:lang w:val="en-CA"/>
-        </w:rPr>
-        <w:t>hInvertible</w:t>
-      </w:r>
-      <w:proofErr w:type="spellEnd"/>
-      <w:r>
-        <w:rPr>
-          <w:rFonts w:ascii="Arial" w:hAnsi="Arial" w:cs="Arial"/>
-          <w:sz w:val="24"/>
-          <w:szCs w:val="24"/>
-          <w:lang w:val="en-CA"/>
-        </w:rPr>
-        <w:t xml:space="preserve"> IS </w:t>
-      </w:r>
-      <w:proofErr w:type="spellStart"/>
-      <w:r>
-        <w:rPr>
-          <w:rFonts w:ascii="Arial" w:hAnsi="Arial" w:cs="Arial"/>
-          <w:sz w:val="24"/>
-          <w:szCs w:val="24"/>
-          <w:lang w:val="en-CA"/>
-        </w:rPr>
-        <w:t>Muchas</w:t>
-      </w:r>
-      <w:proofErr w:type="spellEnd"/>
-      <w:r>
-        <w:rPr>
-          <w:rFonts w:ascii="Arial" w:hAnsi="Arial" w:cs="Arial"/>
-          <w:sz w:val="24"/>
-          <w:szCs w:val="24"/>
-          <w:lang w:val="en-CA"/>
-        </w:rPr>
-        <w:t xml:space="preserve"> </w:t>
-      </w:r>
-    </w:p>
-    <w:p>
-      <w:pPr>
-        <w:pStyle w:val="Prrafodelista"/>
-        <w:jc w:val="both"/>
-        <w:rPr>
-          <w:rFonts w:ascii="Arial" w:hAnsi="Arial" w:cs="Arial"/>
-          <w:sz w:val="24"/>
-          <w:szCs w:val="24"/>
-          <w:lang w:val="en-CA"/>
-        </w:rPr>
-      </w:pPr>
-      <w:r>
-        <w:rPr>
-          <w:rFonts w:ascii="Arial" w:hAnsi="Arial" w:cs="Arial"/>
-          <w:sz w:val="24"/>
-          <w:szCs w:val="24"/>
-          <w:lang w:val="en-CA"/>
-        </w:rPr>
-        <w:t xml:space="preserve">            THEN </w:t>
-      </w:r>
-      <w:proofErr w:type="spellStart"/>
-      <w:r>
-        <w:rPr>
-          <w:rFonts w:ascii="Arial" w:hAnsi="Arial" w:cs="Arial"/>
-          <w:sz w:val="24"/>
-          <w:szCs w:val="24"/>
-          <w:lang w:val="en-CA"/>
-        </w:rPr>
-        <w:t>tExigido</w:t>
-      </w:r>
-      <w:proofErr w:type="spellEnd"/>
-      <w:r>
-        <w:rPr>
-          <w:rFonts w:ascii="Arial" w:hAnsi="Arial" w:cs="Arial"/>
-          <w:sz w:val="24"/>
-          <w:szCs w:val="24"/>
-          <w:lang w:val="en-CA"/>
-        </w:rPr>
-        <w:t xml:space="preserve"> IS </w:t>
-      </w:r>
-      <w:proofErr w:type="spellStart"/>
-      <w:r>
-        <w:rPr>
-          <w:rFonts w:ascii="Arial" w:hAnsi="Arial" w:cs="Arial"/>
-          <w:sz w:val="24"/>
-          <w:szCs w:val="24"/>
-          <w:lang w:val="en-CA"/>
-        </w:rPr>
-        <w:t>Mucho</w:t>
-      </w:r>
-      <w:proofErr w:type="spellEnd"/>
-      <w:r>
-        <w:rPr>
-          <w:rFonts w:ascii="Arial" w:hAnsi="Arial" w:cs="Arial"/>
-          <w:sz w:val="24"/>
-          <w:szCs w:val="24"/>
-          <w:lang w:val="en-CA"/>
-        </w:rPr>
-        <w:t>;</w:t>
-      </w:r>
-    </w:p>
-    <w:p>
-      <w:pPr>
-        <w:pStyle w:val="Prrafodelista"/>
-        <w:jc w:val="both"/>
-        <w:rPr>
-          <w:rFonts w:ascii="Arial" w:hAnsi="Arial" w:cs="Arial"/>
-          <w:sz w:val="24"/>
-          <w:szCs w:val="24"/>
-          <w:lang w:val="en-CA"/>
-        </w:rPr>
-      </w:pPr>
-      <w:r>
-        <w:rPr>
-          <w:rFonts w:ascii="Arial" w:hAnsi="Arial" w:cs="Arial"/>
-          <w:sz w:val="24"/>
-          <w:szCs w:val="24"/>
-          <w:lang w:val="en-CA"/>
-        </w:rPr>
-        <w:t xml:space="preserve">    RULE </w:t>
-      </w:r>
-      <w:proofErr w:type="gramStart"/>
-      <w:r>
-        <w:rPr>
-          <w:rFonts w:ascii="Arial" w:hAnsi="Arial" w:cs="Arial"/>
-          <w:sz w:val="24"/>
-          <w:szCs w:val="24"/>
-          <w:lang w:val="en-CA"/>
-        </w:rPr>
-        <w:t>2 :</w:t>
-      </w:r>
-      <w:proofErr w:type="gramEnd"/>
-      <w:r>
-        <w:rPr>
-          <w:rFonts w:ascii="Arial" w:hAnsi="Arial" w:cs="Arial"/>
-          <w:sz w:val="24"/>
-          <w:szCs w:val="24"/>
-          <w:lang w:val="en-CA"/>
-        </w:rPr>
-        <w:t xml:space="preserve"> IF </w:t>
-      </w:r>
-      <w:proofErr w:type="spellStart"/>
-      <w:r>
-        <w:rPr>
-          <w:rFonts w:ascii="Arial" w:hAnsi="Arial" w:cs="Arial"/>
-          <w:sz w:val="24"/>
-          <w:szCs w:val="24"/>
-          <w:lang w:val="en-CA"/>
-        </w:rPr>
-        <w:t>hInvertible</w:t>
-      </w:r>
-      <w:proofErr w:type="spellEnd"/>
-      <w:r>
-        <w:rPr>
-          <w:rFonts w:ascii="Arial" w:hAnsi="Arial" w:cs="Arial"/>
-          <w:sz w:val="24"/>
-          <w:szCs w:val="24"/>
-          <w:lang w:val="en-CA"/>
-        </w:rPr>
-        <w:t xml:space="preserve"> IS Medias</w:t>
-      </w:r>
-    </w:p>
-    <w:p>
-      <w:pPr>
-        <w:pStyle w:val="Prrafodelista"/>
-        <w:jc w:val="both"/>
-        <w:rPr>
-          <w:rFonts w:ascii="Arial" w:hAnsi="Arial" w:cs="Arial"/>
-          <w:sz w:val="24"/>
-          <w:szCs w:val="24"/>
-          <w:lang w:val="en-CA"/>
-        </w:rPr>
-      </w:pPr>
-      <w:r>
-        <w:rPr>
-          <w:rFonts w:ascii="Arial" w:hAnsi="Arial" w:cs="Arial"/>
-          <w:sz w:val="24"/>
-          <w:szCs w:val="24"/>
-          <w:lang w:val="en-CA"/>
-        </w:rPr>
-        <w:t xml:space="preserve">            THEN </w:t>
-      </w:r>
-      <w:proofErr w:type="spellStart"/>
-      <w:r>
-        <w:rPr>
-          <w:rFonts w:ascii="Arial" w:hAnsi="Arial" w:cs="Arial"/>
-          <w:sz w:val="24"/>
-          <w:szCs w:val="24"/>
-          <w:lang w:val="en-CA"/>
-        </w:rPr>
-        <w:t>tExigido</w:t>
-      </w:r>
-      <w:proofErr w:type="spellEnd"/>
-      <w:r>
-        <w:rPr>
-          <w:rFonts w:ascii="Arial" w:hAnsi="Arial" w:cs="Arial"/>
-          <w:sz w:val="24"/>
-          <w:szCs w:val="24"/>
-          <w:lang w:val="en-CA"/>
-        </w:rPr>
-        <w:t xml:space="preserve"> IS Medio;</w:t>
-      </w:r>
-    </w:p>
-    <w:p>
-      <w:pPr>
-        <w:pStyle w:val="Prrafodelista"/>
-        <w:jc w:val="both"/>
-        <w:rPr>
-          <w:rFonts w:ascii="Arial" w:hAnsi="Arial" w:cs="Arial"/>
-          <w:sz w:val="24"/>
-          <w:szCs w:val="24"/>
-          <w:lang w:val="en-CA"/>
-        </w:rPr>
-      </w:pPr>
-      <w:r>
-        <w:rPr>
-          <w:rFonts w:ascii="Arial" w:hAnsi="Arial" w:cs="Arial"/>
-          <w:sz w:val="24"/>
-          <w:szCs w:val="24"/>
-          <w:lang w:val="en-CA"/>
-        </w:rPr>
-        <w:t xml:space="preserve">    RULE </w:t>
-      </w:r>
-      <w:proofErr w:type="gramStart"/>
-      <w:r>
-        <w:rPr>
-          <w:rFonts w:ascii="Arial" w:hAnsi="Arial" w:cs="Arial"/>
-          <w:sz w:val="24"/>
-          <w:szCs w:val="24"/>
-          <w:lang w:val="en-CA"/>
-        </w:rPr>
-        <w:t>3 :</w:t>
-      </w:r>
-      <w:proofErr w:type="gramEnd"/>
-      <w:r>
-        <w:rPr>
-          <w:rFonts w:ascii="Arial" w:hAnsi="Arial" w:cs="Arial"/>
-          <w:sz w:val="24"/>
-          <w:szCs w:val="24"/>
-          <w:lang w:val="en-CA"/>
-        </w:rPr>
-        <w:t xml:space="preserve"> IF </w:t>
-      </w:r>
-      <w:proofErr w:type="spellStart"/>
-      <w:r>
-        <w:rPr>
-          <w:rFonts w:ascii="Arial" w:hAnsi="Arial" w:cs="Arial"/>
-          <w:sz w:val="24"/>
-          <w:szCs w:val="24"/>
-          <w:lang w:val="en-CA"/>
-        </w:rPr>
-        <w:t>hInvertible</w:t>
-      </w:r>
-      <w:proofErr w:type="spellEnd"/>
-      <w:r>
-        <w:rPr>
-          <w:rFonts w:ascii="Arial" w:hAnsi="Arial" w:cs="Arial"/>
-          <w:sz w:val="24"/>
-          <w:szCs w:val="24"/>
-          <w:lang w:val="en-CA"/>
-        </w:rPr>
-        <w:t xml:space="preserve"> IS </w:t>
-      </w:r>
-      <w:proofErr w:type="spellStart"/>
-      <w:r>
-        <w:rPr>
-          <w:rFonts w:ascii="Arial" w:hAnsi="Arial" w:cs="Arial"/>
-          <w:sz w:val="24"/>
-          <w:szCs w:val="24"/>
-          <w:lang w:val="en-CA"/>
-        </w:rPr>
-        <w:t>Pocas</w:t>
-      </w:r>
-      <w:proofErr w:type="spellEnd"/>
-    </w:p>
-    <w:p>
-      <w:pPr>
-        <w:pStyle w:val="Prrafodelista"/>
-        <w:jc w:val="both"/>
-        <w:rPr>
-          <w:rFonts w:ascii="Arial" w:hAnsi="Arial" w:cs="Arial"/>
-          <w:sz w:val="24"/>
-          <w:szCs w:val="24"/>
-          <w:lang w:val="en-CA"/>
-        </w:rPr>
-      </w:pPr>
-      <w:r>
-        <w:rPr>
-          <w:rFonts w:ascii="Arial" w:hAnsi="Arial" w:cs="Arial"/>
-          <w:sz w:val="24"/>
-          <w:szCs w:val="24"/>
-          <w:lang w:val="en-CA"/>
-        </w:rPr>
-        <w:t xml:space="preserve">            THEN </w:t>
-      </w:r>
-      <w:proofErr w:type="spellStart"/>
-      <w:r>
-        <w:rPr>
-          <w:rFonts w:ascii="Arial" w:hAnsi="Arial" w:cs="Arial"/>
-          <w:sz w:val="24"/>
-          <w:szCs w:val="24"/>
-          <w:lang w:val="en-CA"/>
-        </w:rPr>
-        <w:t>tExigido</w:t>
-      </w:r>
-      <w:proofErr w:type="spellEnd"/>
-      <w:r>
-        <w:rPr>
-          <w:rFonts w:ascii="Arial" w:hAnsi="Arial" w:cs="Arial"/>
-          <w:sz w:val="24"/>
-          <w:szCs w:val="24"/>
-          <w:lang w:val="en-CA"/>
-        </w:rPr>
-        <w:t xml:space="preserve"> IS Poco;</w:t>
-      </w:r>
-    </w:p>
-    <w:p>
-      <w:pPr>
-        <w:pStyle w:val="Prrafodelista"/>
-        <w:jc w:val="both"/>
-        <w:rPr>
-          <w:rFonts w:ascii="Arial" w:hAnsi="Arial" w:cs="Arial"/>
-          <w:sz w:val="24"/>
-          <w:szCs w:val="24"/>
-          <w:lang w:val="en-CA"/>
-        </w:rPr>
-      </w:pPr>
-      <w:r>
-        <w:rPr>
-          <w:rFonts w:ascii="Arial" w:hAnsi="Arial" w:cs="Arial"/>
-          <w:sz w:val="24"/>
-          <w:szCs w:val="24"/>
-          <w:lang w:val="en-CA"/>
-        </w:rPr>
-        <w:t xml:space="preserve">    RULE </w:t>
-      </w:r>
-      <w:proofErr w:type="gramStart"/>
-      <w:r>
-        <w:rPr>
-          <w:rFonts w:ascii="Arial" w:hAnsi="Arial" w:cs="Arial"/>
-          <w:sz w:val="24"/>
-          <w:szCs w:val="24"/>
-          <w:lang w:val="en-CA"/>
-        </w:rPr>
-        <w:t>4 :</w:t>
-      </w:r>
-      <w:proofErr w:type="gramEnd"/>
-      <w:r>
-        <w:rPr>
-          <w:rFonts w:ascii="Arial" w:hAnsi="Arial" w:cs="Arial"/>
-          <w:sz w:val="24"/>
-          <w:szCs w:val="24"/>
-          <w:lang w:val="en-CA"/>
-        </w:rPr>
-        <w:t xml:space="preserve"> IF </w:t>
-      </w:r>
-      <w:proofErr w:type="spellStart"/>
-      <w:r>
-        <w:rPr>
-          <w:rFonts w:ascii="Arial" w:hAnsi="Arial" w:cs="Arial"/>
-          <w:sz w:val="24"/>
-          <w:szCs w:val="24"/>
-          <w:lang w:val="en-CA"/>
-        </w:rPr>
-        <w:t>hInvertible</w:t>
-      </w:r>
-      <w:proofErr w:type="spellEnd"/>
-      <w:r>
-        <w:rPr>
-          <w:rFonts w:ascii="Arial" w:hAnsi="Arial" w:cs="Arial"/>
-          <w:sz w:val="24"/>
-          <w:szCs w:val="24"/>
-          <w:lang w:val="en-CA"/>
-        </w:rPr>
-        <w:t xml:space="preserve"> IS </w:t>
-      </w:r>
-      <w:proofErr w:type="spellStart"/>
-      <w:r>
-        <w:rPr>
-          <w:rFonts w:ascii="Arial" w:hAnsi="Arial" w:cs="Arial"/>
-          <w:sz w:val="24"/>
-          <w:szCs w:val="24"/>
-          <w:lang w:val="en-CA"/>
-        </w:rPr>
-        <w:t>Muy_pocas</w:t>
-      </w:r>
-      <w:proofErr w:type="spellEnd"/>
-      <w:r>
-        <w:rPr>
-          <w:rFonts w:ascii="Arial" w:hAnsi="Arial" w:cs="Arial"/>
-          <w:sz w:val="24"/>
-          <w:szCs w:val="24"/>
-          <w:lang w:val="en-CA"/>
-        </w:rPr>
-        <w:t xml:space="preserve"> </w:t>
+          <w:lang w:val="en-CA"/>
+        </w:rPr>
+      </w:pPr>
+    </w:p>
+    <w:p>
+      <w:pPr>
+        <w:pStyle w:val="Prrafodelista"/>
+        <w:jc w:val="both"/>
+        <w:rPr>
+          <w:rFonts w:ascii="Arial" w:hAnsi="Arial" w:cs="Arial"/>
+          <w:sz w:val="24"/>
+          <w:szCs w:val="24"/>
+          <w:lang w:val="en-CA"/>
+        </w:rPr>
+      </w:pPr>
+      <w:r>
+        <w:rPr>
+          <w:rFonts w:ascii="Arial" w:hAnsi="Arial" w:cs="Arial"/>
+          <w:sz w:val="24"/>
+          <w:szCs w:val="24"/>
+          <w:lang w:val="en-CA"/>
+        </w:rPr>
+        <w:t xml:space="preserve">    RULE 1 : IF hInvertible IS Muchas </w:t>
+      </w:r>
+    </w:p>
+    <w:p>
+      <w:pPr>
+        <w:pStyle w:val="Prrafodelista"/>
+        <w:jc w:val="both"/>
+        <w:rPr>
+          <w:rFonts w:ascii="Arial" w:hAnsi="Arial" w:cs="Arial"/>
+          <w:sz w:val="24"/>
+          <w:szCs w:val="24"/>
+          <w:lang w:val="en-CA"/>
+        </w:rPr>
+      </w:pPr>
+      <w:r>
+        <w:rPr>
+          <w:rFonts w:ascii="Arial" w:hAnsi="Arial" w:cs="Arial"/>
+          <w:sz w:val="24"/>
+          <w:szCs w:val="24"/>
+          <w:lang w:val="en-CA"/>
+        </w:rPr>
+        <w:t xml:space="preserve">            THEN tExigido IS Mucho;</w:t>
+      </w:r>
+    </w:p>
+    <w:p>
+      <w:pPr>
+        <w:pStyle w:val="Prrafodelista"/>
+        <w:jc w:val="both"/>
+        <w:rPr>
+          <w:rFonts w:ascii="Arial" w:hAnsi="Arial" w:cs="Arial"/>
+          <w:sz w:val="24"/>
+          <w:szCs w:val="24"/>
+          <w:lang w:val="en-CA"/>
+        </w:rPr>
+      </w:pPr>
+      <w:r>
+        <w:rPr>
+          <w:rFonts w:ascii="Arial" w:hAnsi="Arial" w:cs="Arial"/>
+          <w:sz w:val="24"/>
+          <w:szCs w:val="24"/>
+          <w:lang w:val="en-CA"/>
+        </w:rPr>
+        <w:t xml:space="preserve">    RULE 2 : IF hInvertible IS Medias</w:t>
+      </w:r>
+    </w:p>
+    <w:p>
+      <w:pPr>
+        <w:pStyle w:val="Prrafodelista"/>
+        <w:jc w:val="both"/>
+        <w:rPr>
+          <w:rFonts w:ascii="Arial" w:hAnsi="Arial" w:cs="Arial"/>
+          <w:sz w:val="24"/>
+          <w:szCs w:val="24"/>
+          <w:lang w:val="en-CA"/>
+        </w:rPr>
+      </w:pPr>
+      <w:r>
+        <w:rPr>
+          <w:rFonts w:ascii="Arial" w:hAnsi="Arial" w:cs="Arial"/>
+          <w:sz w:val="24"/>
+          <w:szCs w:val="24"/>
+          <w:lang w:val="en-CA"/>
+        </w:rPr>
+        <w:t xml:space="preserve">            THEN tExigido IS Medio;</w:t>
+      </w:r>
+    </w:p>
+    <w:p>
+      <w:pPr>
+        <w:pStyle w:val="Prrafodelista"/>
+        <w:jc w:val="both"/>
+        <w:rPr>
+          <w:rFonts w:ascii="Arial" w:hAnsi="Arial" w:cs="Arial"/>
+          <w:sz w:val="24"/>
+          <w:szCs w:val="24"/>
+          <w:lang w:val="en-CA"/>
+        </w:rPr>
+      </w:pPr>
+      <w:r>
+        <w:rPr>
+          <w:rFonts w:ascii="Arial" w:hAnsi="Arial" w:cs="Arial"/>
+          <w:sz w:val="24"/>
+          <w:szCs w:val="24"/>
+          <w:lang w:val="en-CA"/>
+        </w:rPr>
+        <w:t xml:space="preserve">    RULE 3 : IF hInvertible IS Pocas</w:t>
+      </w:r>
+    </w:p>
+    <w:p>
+      <w:pPr>
+        <w:pStyle w:val="Prrafodelista"/>
+        <w:jc w:val="both"/>
+        <w:rPr>
+          <w:rFonts w:ascii="Arial" w:hAnsi="Arial" w:cs="Arial"/>
+          <w:sz w:val="24"/>
+          <w:szCs w:val="24"/>
+          <w:lang w:val="en-CA"/>
+        </w:rPr>
+      </w:pPr>
+      <w:r>
+        <w:rPr>
+          <w:rFonts w:ascii="Arial" w:hAnsi="Arial" w:cs="Arial"/>
+          <w:sz w:val="24"/>
+          <w:szCs w:val="24"/>
+          <w:lang w:val="en-CA"/>
+        </w:rPr>
+        <w:t xml:space="preserve">            THEN tExigido IS Poco;</w:t>
+      </w:r>
+    </w:p>
+    <w:p>
+      <w:pPr>
+        <w:pStyle w:val="Prrafodelista"/>
+        <w:jc w:val="both"/>
+        <w:rPr>
+          <w:rFonts w:ascii="Arial" w:hAnsi="Arial" w:cs="Arial"/>
+          <w:sz w:val="24"/>
+          <w:szCs w:val="24"/>
+          <w:lang w:val="en-CA"/>
+        </w:rPr>
+      </w:pPr>
+      <w:r>
+        <w:rPr>
+          <w:rFonts w:ascii="Arial" w:hAnsi="Arial" w:cs="Arial"/>
+          <w:sz w:val="24"/>
+          <w:szCs w:val="24"/>
+          <w:lang w:val="en-CA"/>
+        </w:rPr>
+        <w:t xml:space="preserve">    RULE 4 : IF hInvertible IS Muy_pocas </w:t>
       </w:r>
     </w:p>
     <w:p>
@@ -3683,43 +3259,7 @@
           <w:sz w:val="24"/>
           <w:szCs w:val="24"/>
         </w:rPr>
-        <w:t xml:space="preserve">THEN </w:t>
-      </w:r>
-      <w:proofErr w:type="spellStart"/>
-      <w:r>
-        <w:rPr>
-          <w:rFonts w:ascii="Arial" w:hAnsi="Arial" w:cs="Arial"/>
-          <w:sz w:val="24"/>
-          <w:szCs w:val="24"/>
-        </w:rPr>
-        <w:t>tExigido</w:t>
-      </w:r>
-      <w:proofErr w:type="spellEnd"/>
-      <w:r>
-        <w:rPr>
-          <w:rFonts w:ascii="Arial" w:hAnsi="Arial" w:cs="Arial"/>
-          <w:sz w:val="24"/>
-          <w:szCs w:val="24"/>
-        </w:rPr>
-        <w:t xml:space="preserve"> IS </w:t>
-      </w:r>
-      <w:proofErr w:type="spellStart"/>
-      <w:r>
-        <w:rPr>
-          <w:rFonts w:ascii="Arial" w:hAnsi="Arial" w:cs="Arial"/>
-          <w:sz w:val="24"/>
-          <w:szCs w:val="24"/>
-        </w:rPr>
-        <w:t>Muy_poco</w:t>
-      </w:r>
-      <w:proofErr w:type="spellEnd"/>
-      <w:r>
-        <w:rPr>
-          <w:rFonts w:ascii="Arial" w:hAnsi="Arial" w:cs="Arial"/>
-          <w:sz w:val="24"/>
-          <w:szCs w:val="24"/>
-        </w:rPr>
-        <w:t>;</w:t>
+        <w:t>THEN tExigido IS Muy_poco;</w:t>
       </w:r>
     </w:p>
     <w:p>
@@ -3759,1367 +3299,462 @@
           <w:szCs w:val="24"/>
           <w:lang w:val="en-CA"/>
         </w:rPr>
-        <w:t xml:space="preserve">RULE </w:t>
-      </w:r>
-      <w:proofErr w:type="gramStart"/>
-      <w:r>
-        <w:rPr>
-          <w:rFonts w:ascii="Arial" w:hAnsi="Arial" w:cs="Arial"/>
-          <w:sz w:val="24"/>
-          <w:szCs w:val="24"/>
-          <w:lang w:val="en-CA"/>
-        </w:rPr>
-        <w:t>5 :</w:t>
-      </w:r>
-      <w:proofErr w:type="gramEnd"/>
-      <w:r>
-        <w:rPr>
-          <w:rFonts w:ascii="Arial" w:hAnsi="Arial" w:cs="Arial"/>
-          <w:sz w:val="24"/>
-          <w:szCs w:val="24"/>
-          <w:lang w:val="en-CA"/>
-        </w:rPr>
-        <w:t xml:space="preserve"> IF </w:t>
-      </w:r>
-      <w:proofErr w:type="spellStart"/>
-      <w:r>
-        <w:rPr>
-          <w:rFonts w:ascii="Arial" w:hAnsi="Arial" w:cs="Arial"/>
-          <w:sz w:val="24"/>
-          <w:szCs w:val="24"/>
-          <w:lang w:val="en-CA"/>
-        </w:rPr>
-        <w:t>familiaridad</w:t>
-      </w:r>
-      <w:proofErr w:type="spellEnd"/>
-      <w:r>
-        <w:rPr>
-          <w:rFonts w:ascii="Arial" w:hAnsi="Arial" w:cs="Arial"/>
-          <w:sz w:val="24"/>
-          <w:szCs w:val="24"/>
-          <w:lang w:val="en-CA"/>
-        </w:rPr>
-        <w:t xml:space="preserve"> IS Nula</w:t>
-      </w:r>
-    </w:p>
-    <w:p>
-      <w:pPr>
-        <w:pStyle w:val="Prrafodelista"/>
-        <w:jc w:val="both"/>
-        <w:rPr>
-          <w:rFonts w:ascii="Arial" w:hAnsi="Arial" w:cs="Arial"/>
-          <w:sz w:val="24"/>
-          <w:szCs w:val="24"/>
-          <w:lang w:val="en-CA"/>
-        </w:rPr>
-      </w:pPr>
-      <w:r>
-        <w:rPr>
-          <w:rFonts w:ascii="Arial" w:hAnsi="Arial" w:cs="Arial"/>
-          <w:sz w:val="24"/>
-          <w:szCs w:val="24"/>
-          <w:lang w:val="en-CA"/>
-        </w:rPr>
-        <w:t xml:space="preserve">            THEN </w:t>
-      </w:r>
-      <w:proofErr w:type="spellStart"/>
-      <w:r>
-        <w:rPr>
-          <w:rFonts w:ascii="Arial" w:hAnsi="Arial" w:cs="Arial"/>
-          <w:sz w:val="24"/>
-          <w:szCs w:val="24"/>
-          <w:lang w:val="en-CA"/>
-        </w:rPr>
-        <w:t>dRecomendacion</w:t>
-      </w:r>
-      <w:proofErr w:type="spellEnd"/>
-      <w:r>
-        <w:rPr>
-          <w:rFonts w:ascii="Arial" w:hAnsi="Arial" w:cs="Arial"/>
-          <w:sz w:val="24"/>
-          <w:szCs w:val="24"/>
-          <w:lang w:val="en-CA"/>
-        </w:rPr>
-        <w:t xml:space="preserve"> IS </w:t>
-      </w:r>
-      <w:proofErr w:type="spellStart"/>
-      <w:r>
-        <w:rPr>
-          <w:rFonts w:ascii="Arial" w:hAnsi="Arial" w:cs="Arial"/>
-          <w:sz w:val="24"/>
-          <w:szCs w:val="24"/>
-          <w:lang w:val="en-CA"/>
-        </w:rPr>
-        <w:t>Facil</w:t>
-      </w:r>
-      <w:proofErr w:type="spellEnd"/>
-      <w:r>
-        <w:rPr>
-          <w:rFonts w:ascii="Arial" w:hAnsi="Arial" w:cs="Arial"/>
-          <w:sz w:val="24"/>
-          <w:szCs w:val="24"/>
-          <w:lang w:val="en-CA"/>
-        </w:rPr>
-        <w:t>;</w:t>
-      </w:r>
-    </w:p>
-    <w:p>
-      <w:pPr>
-        <w:pStyle w:val="Prrafodelista"/>
-        <w:jc w:val="both"/>
-        <w:rPr>
-          <w:rFonts w:ascii="Arial" w:hAnsi="Arial" w:cs="Arial"/>
-          <w:sz w:val="24"/>
-          <w:szCs w:val="24"/>
-          <w:lang w:val="en-CA"/>
-        </w:rPr>
-      </w:pPr>
-      <w:r>
-        <w:rPr>
-          <w:rFonts w:ascii="Arial" w:hAnsi="Arial" w:cs="Arial"/>
-          <w:sz w:val="24"/>
-          <w:szCs w:val="24"/>
-          <w:lang w:val="en-CA"/>
-        </w:rPr>
-        <w:t xml:space="preserve">    RULE </w:t>
-      </w:r>
-      <w:proofErr w:type="gramStart"/>
-      <w:r>
-        <w:rPr>
-          <w:rFonts w:ascii="Arial" w:hAnsi="Arial" w:cs="Arial"/>
-          <w:sz w:val="24"/>
-          <w:szCs w:val="24"/>
-          <w:lang w:val="en-CA"/>
-        </w:rPr>
-        <w:t>6 :</w:t>
-      </w:r>
-      <w:proofErr w:type="gramEnd"/>
-      <w:r>
-        <w:rPr>
-          <w:rFonts w:ascii="Arial" w:hAnsi="Arial" w:cs="Arial"/>
-          <w:sz w:val="24"/>
-          <w:szCs w:val="24"/>
-          <w:lang w:val="en-CA"/>
-        </w:rPr>
-        <w:t xml:space="preserve"> IF </w:t>
-      </w:r>
-      <w:proofErr w:type="spellStart"/>
-      <w:r>
-        <w:rPr>
-          <w:rFonts w:ascii="Arial" w:hAnsi="Arial" w:cs="Arial"/>
-          <w:sz w:val="24"/>
-          <w:szCs w:val="24"/>
-          <w:lang w:val="en-CA"/>
-        </w:rPr>
-        <w:t>familiaridad</w:t>
-      </w:r>
-      <w:proofErr w:type="spellEnd"/>
-      <w:r>
-        <w:rPr>
-          <w:rFonts w:ascii="Arial" w:hAnsi="Arial" w:cs="Arial"/>
-          <w:sz w:val="24"/>
-          <w:szCs w:val="24"/>
-          <w:lang w:val="en-CA"/>
-        </w:rPr>
-        <w:t xml:space="preserve"> IS </w:t>
-      </w:r>
-      <w:proofErr w:type="spellStart"/>
-      <w:r>
-        <w:rPr>
-          <w:rFonts w:ascii="Arial" w:hAnsi="Arial" w:cs="Arial"/>
-          <w:sz w:val="24"/>
-          <w:szCs w:val="24"/>
-          <w:lang w:val="en-CA"/>
-        </w:rPr>
-        <w:t>Poca</w:t>
-      </w:r>
-      <w:proofErr w:type="spellEnd"/>
-    </w:p>
-    <w:p>
-      <w:pPr>
-        <w:pStyle w:val="Prrafodelista"/>
-        <w:jc w:val="both"/>
-        <w:rPr>
-          <w:rFonts w:ascii="Arial" w:hAnsi="Arial" w:cs="Arial"/>
-          <w:sz w:val="24"/>
-          <w:szCs w:val="24"/>
-          <w:lang w:val="en-CA"/>
-        </w:rPr>
-      </w:pPr>
-      <w:r>
-        <w:rPr>
-          <w:rFonts w:ascii="Arial" w:hAnsi="Arial" w:cs="Arial"/>
-          <w:sz w:val="24"/>
-          <w:szCs w:val="24"/>
-          <w:lang w:val="en-CA"/>
-        </w:rPr>
-        <w:t xml:space="preserve">            THEN </w:t>
-      </w:r>
-      <w:proofErr w:type="spellStart"/>
-      <w:r>
-        <w:rPr>
-          <w:rFonts w:ascii="Arial" w:hAnsi="Arial" w:cs="Arial"/>
-          <w:sz w:val="24"/>
-          <w:szCs w:val="24"/>
-          <w:lang w:val="en-CA"/>
-        </w:rPr>
-        <w:t>dRecomendacion</w:t>
-      </w:r>
-      <w:proofErr w:type="spellEnd"/>
-      <w:r>
-        <w:rPr>
-          <w:rFonts w:ascii="Arial" w:hAnsi="Arial" w:cs="Arial"/>
-          <w:sz w:val="24"/>
-          <w:szCs w:val="24"/>
-          <w:lang w:val="en-CA"/>
-        </w:rPr>
-        <w:t xml:space="preserve"> IS </w:t>
-      </w:r>
-      <w:proofErr w:type="spellStart"/>
-      <w:r>
-        <w:rPr>
-          <w:rFonts w:ascii="Arial" w:hAnsi="Arial" w:cs="Arial"/>
-          <w:sz w:val="24"/>
-          <w:szCs w:val="24"/>
-          <w:lang w:val="en-CA"/>
-        </w:rPr>
-        <w:t>Facil</w:t>
-      </w:r>
-      <w:proofErr w:type="spellEnd"/>
-      <w:r>
-        <w:rPr>
-          <w:rFonts w:ascii="Arial" w:hAnsi="Arial" w:cs="Arial"/>
-          <w:sz w:val="24"/>
-          <w:szCs w:val="24"/>
-          <w:lang w:val="en-CA"/>
-        </w:rPr>
-        <w:t>;</w:t>
-      </w:r>
-    </w:p>
-    <w:p>
-      <w:pPr>
-        <w:pStyle w:val="Prrafodelista"/>
-        <w:jc w:val="both"/>
-        <w:rPr>
-          <w:rFonts w:ascii="Arial" w:hAnsi="Arial" w:cs="Arial"/>
-          <w:sz w:val="24"/>
-          <w:szCs w:val="24"/>
-          <w:lang w:val="en-CA"/>
-        </w:rPr>
-      </w:pPr>
-      <w:r>
-        <w:rPr>
-          <w:rFonts w:ascii="Arial" w:hAnsi="Arial" w:cs="Arial"/>
-          <w:sz w:val="24"/>
-          <w:szCs w:val="24"/>
-          <w:lang w:val="en-CA"/>
-        </w:rPr>
-        <w:t xml:space="preserve">    RULE </w:t>
-      </w:r>
-      <w:proofErr w:type="gramStart"/>
-      <w:r>
-        <w:rPr>
-          <w:rFonts w:ascii="Arial" w:hAnsi="Arial" w:cs="Arial"/>
-          <w:sz w:val="24"/>
-          <w:szCs w:val="24"/>
-          <w:lang w:val="en-CA"/>
-        </w:rPr>
-        <w:t>7 :</w:t>
-      </w:r>
-      <w:proofErr w:type="gramEnd"/>
-      <w:r>
-        <w:rPr>
-          <w:rFonts w:ascii="Arial" w:hAnsi="Arial" w:cs="Arial"/>
-          <w:sz w:val="24"/>
-          <w:szCs w:val="24"/>
-          <w:lang w:val="en-CA"/>
-        </w:rPr>
-        <w:t xml:space="preserve"> IF </w:t>
-      </w:r>
-      <w:proofErr w:type="spellStart"/>
-      <w:r>
-        <w:rPr>
-          <w:rFonts w:ascii="Arial" w:hAnsi="Arial" w:cs="Arial"/>
-          <w:sz w:val="24"/>
-          <w:szCs w:val="24"/>
-          <w:lang w:val="en-CA"/>
-        </w:rPr>
-        <w:t>familiaridad</w:t>
-      </w:r>
-      <w:proofErr w:type="spellEnd"/>
-      <w:r>
-        <w:rPr>
-          <w:rFonts w:ascii="Arial" w:hAnsi="Arial" w:cs="Arial"/>
-          <w:sz w:val="24"/>
-          <w:szCs w:val="24"/>
-          <w:lang w:val="en-CA"/>
-        </w:rPr>
-        <w:t xml:space="preserve"> IS </w:t>
-      </w:r>
-      <w:proofErr w:type="spellStart"/>
-      <w:r>
-        <w:rPr>
-          <w:rFonts w:ascii="Arial" w:hAnsi="Arial" w:cs="Arial"/>
-          <w:sz w:val="24"/>
-          <w:szCs w:val="24"/>
-          <w:lang w:val="en-CA"/>
-        </w:rPr>
-        <w:t>Algo_familiarizado</w:t>
-      </w:r>
-      <w:proofErr w:type="spellEnd"/>
-    </w:p>
-    <w:p>
-      <w:pPr>
-        <w:pStyle w:val="Prrafodelista"/>
-        <w:jc w:val="both"/>
-        <w:rPr>
-          <w:rFonts w:ascii="Arial" w:hAnsi="Arial" w:cs="Arial"/>
-          <w:sz w:val="24"/>
-          <w:szCs w:val="24"/>
-          <w:lang w:val="en-CA"/>
-        </w:rPr>
-      </w:pPr>
-      <w:r>
-        <w:rPr>
-          <w:rFonts w:ascii="Arial" w:hAnsi="Arial" w:cs="Arial"/>
-          <w:sz w:val="24"/>
-          <w:szCs w:val="24"/>
-          <w:lang w:val="en-CA"/>
-        </w:rPr>
-        <w:t xml:space="preserve">            THEN </w:t>
-      </w:r>
-      <w:proofErr w:type="spellStart"/>
-      <w:r>
-        <w:rPr>
-          <w:rFonts w:ascii="Arial" w:hAnsi="Arial" w:cs="Arial"/>
-          <w:sz w:val="24"/>
-          <w:szCs w:val="24"/>
-          <w:lang w:val="en-CA"/>
-        </w:rPr>
-        <w:t>dRecomendacion</w:t>
-      </w:r>
-      <w:proofErr w:type="spellEnd"/>
-      <w:r>
-        <w:rPr>
-          <w:rFonts w:ascii="Arial" w:hAnsi="Arial" w:cs="Arial"/>
-          <w:sz w:val="24"/>
-          <w:szCs w:val="24"/>
-          <w:lang w:val="en-CA"/>
-        </w:rPr>
-        <w:t xml:space="preserve"> IS Medio;</w:t>
-      </w:r>
-    </w:p>
-    <w:p>
-      <w:pPr>
-        <w:pStyle w:val="Prrafodelista"/>
-        <w:jc w:val="both"/>
-        <w:rPr>
-          <w:rFonts w:ascii="Arial" w:hAnsi="Arial" w:cs="Arial"/>
-          <w:sz w:val="24"/>
-          <w:szCs w:val="24"/>
-          <w:lang w:val="en-CA"/>
-        </w:rPr>
-      </w:pPr>
-      <w:r>
-        <w:rPr>
-          <w:rFonts w:ascii="Arial" w:hAnsi="Arial" w:cs="Arial"/>
-          <w:sz w:val="24"/>
-          <w:szCs w:val="24"/>
-          <w:lang w:val="en-CA"/>
-        </w:rPr>
-        <w:t xml:space="preserve">    RULE </w:t>
-      </w:r>
-      <w:proofErr w:type="gramStart"/>
-      <w:r>
-        <w:rPr>
-          <w:rFonts w:ascii="Arial" w:hAnsi="Arial" w:cs="Arial"/>
-          <w:sz w:val="24"/>
-          <w:szCs w:val="24"/>
-          <w:lang w:val="en-CA"/>
-        </w:rPr>
-        <w:t>8 :</w:t>
-      </w:r>
-      <w:proofErr w:type="gramEnd"/>
-      <w:r>
-        <w:rPr>
-          <w:rFonts w:ascii="Arial" w:hAnsi="Arial" w:cs="Arial"/>
-          <w:sz w:val="24"/>
-          <w:szCs w:val="24"/>
-          <w:lang w:val="en-CA"/>
-        </w:rPr>
-        <w:t xml:space="preserve"> IF </w:t>
-      </w:r>
-      <w:proofErr w:type="spellStart"/>
-      <w:r>
-        <w:rPr>
-          <w:rFonts w:ascii="Arial" w:hAnsi="Arial" w:cs="Arial"/>
-          <w:sz w:val="24"/>
-          <w:szCs w:val="24"/>
-          <w:lang w:val="en-CA"/>
-        </w:rPr>
-        <w:t>familiaridad</w:t>
-      </w:r>
-      <w:proofErr w:type="spellEnd"/>
-      <w:r>
-        <w:rPr>
-          <w:rFonts w:ascii="Arial" w:hAnsi="Arial" w:cs="Arial"/>
-          <w:sz w:val="24"/>
-          <w:szCs w:val="24"/>
-          <w:lang w:val="en-CA"/>
-        </w:rPr>
-        <w:t xml:space="preserve"> IS </w:t>
-      </w:r>
-      <w:proofErr w:type="spellStart"/>
-      <w:r>
-        <w:rPr>
-          <w:rFonts w:ascii="Arial" w:hAnsi="Arial" w:cs="Arial"/>
-          <w:sz w:val="24"/>
-          <w:szCs w:val="24"/>
-          <w:lang w:val="en-CA"/>
-        </w:rPr>
-        <w:t>Muy_familiarizado</w:t>
-      </w:r>
-      <w:proofErr w:type="spellEnd"/>
-    </w:p>
-    <w:p>
-      <w:pPr>
-        <w:pStyle w:val="Prrafodelista"/>
-        <w:jc w:val="both"/>
-        <w:rPr>
-          <w:rFonts w:ascii="Arial" w:hAnsi="Arial" w:cs="Arial"/>
-          <w:sz w:val="24"/>
-          <w:szCs w:val="24"/>
-          <w:lang w:val="en-CA"/>
-        </w:rPr>
-      </w:pPr>
-      <w:r>
-        <w:rPr>
-          <w:rFonts w:ascii="Arial" w:hAnsi="Arial" w:cs="Arial"/>
-          <w:sz w:val="24"/>
-          <w:szCs w:val="24"/>
-          <w:lang w:val="en-CA"/>
-        </w:rPr>
-        <w:t xml:space="preserve">            THEN </w:t>
-      </w:r>
-      <w:proofErr w:type="spellStart"/>
-      <w:r>
-        <w:rPr>
-          <w:rFonts w:ascii="Arial" w:hAnsi="Arial" w:cs="Arial"/>
-          <w:sz w:val="24"/>
-          <w:szCs w:val="24"/>
-          <w:lang w:val="en-CA"/>
-        </w:rPr>
-        <w:t>dRecomendacion</w:t>
-      </w:r>
-      <w:proofErr w:type="spellEnd"/>
-      <w:r>
-        <w:rPr>
-          <w:rFonts w:ascii="Arial" w:hAnsi="Arial" w:cs="Arial"/>
-          <w:sz w:val="24"/>
-          <w:szCs w:val="24"/>
-          <w:lang w:val="en-CA"/>
-        </w:rPr>
-        <w:t xml:space="preserve"> IS </w:t>
-      </w:r>
-      <w:proofErr w:type="spellStart"/>
-      <w:r>
-        <w:rPr>
-          <w:rFonts w:ascii="Arial" w:hAnsi="Arial" w:cs="Arial"/>
-          <w:sz w:val="24"/>
-          <w:szCs w:val="24"/>
-          <w:lang w:val="en-CA"/>
-        </w:rPr>
-        <w:t>Dificil</w:t>
-      </w:r>
-      <w:proofErr w:type="spellEnd"/>
-      <w:r>
-        <w:rPr>
-          <w:rFonts w:ascii="Arial" w:hAnsi="Arial" w:cs="Arial"/>
-          <w:sz w:val="24"/>
-          <w:szCs w:val="24"/>
-          <w:lang w:val="en-CA"/>
-        </w:rPr>
-        <w:t>;</w:t>
-      </w:r>
-    </w:p>
-    <w:p>
-      <w:pPr>
-        <w:pStyle w:val="Prrafodelista"/>
-        <w:jc w:val="both"/>
-        <w:rPr>
-          <w:rFonts w:ascii="Arial" w:hAnsi="Arial" w:cs="Arial"/>
-          <w:sz w:val="24"/>
-          <w:szCs w:val="24"/>
-          <w:lang w:val="en-CA"/>
-        </w:rPr>
-      </w:pPr>
-      <w:r>
-        <w:rPr>
-          <w:rFonts w:ascii="Arial" w:hAnsi="Arial" w:cs="Arial"/>
-          <w:sz w:val="24"/>
-          <w:szCs w:val="24"/>
-          <w:lang w:val="en-CA"/>
-        </w:rPr>
-        <w:t xml:space="preserve">    RULE </w:t>
-      </w:r>
-      <w:proofErr w:type="gramStart"/>
-      <w:r>
-        <w:rPr>
-          <w:rFonts w:ascii="Arial" w:hAnsi="Arial" w:cs="Arial"/>
-          <w:sz w:val="24"/>
-          <w:szCs w:val="24"/>
-          <w:lang w:val="en-CA"/>
-        </w:rPr>
-        <w:t>9 :</w:t>
-      </w:r>
-      <w:proofErr w:type="gramEnd"/>
-      <w:r>
-        <w:rPr>
-          <w:rFonts w:ascii="Arial" w:hAnsi="Arial" w:cs="Arial"/>
-          <w:sz w:val="24"/>
-          <w:szCs w:val="24"/>
-          <w:lang w:val="en-CA"/>
-        </w:rPr>
-        <w:t xml:space="preserve"> IF </w:t>
-      </w:r>
-      <w:proofErr w:type="spellStart"/>
-      <w:r>
-        <w:rPr>
-          <w:rFonts w:ascii="Arial" w:hAnsi="Arial" w:cs="Arial"/>
-          <w:sz w:val="24"/>
-          <w:szCs w:val="24"/>
-          <w:lang w:val="en-CA"/>
-        </w:rPr>
-        <w:t>familiaridad</w:t>
-      </w:r>
-      <w:proofErr w:type="spellEnd"/>
-      <w:r>
-        <w:rPr>
-          <w:rFonts w:ascii="Arial" w:hAnsi="Arial" w:cs="Arial"/>
-          <w:sz w:val="24"/>
-          <w:szCs w:val="24"/>
-          <w:lang w:val="en-CA"/>
-        </w:rPr>
-        <w:t xml:space="preserve"> IS </w:t>
-      </w:r>
-      <w:proofErr w:type="spellStart"/>
-      <w:r>
-        <w:rPr>
-          <w:rFonts w:ascii="Arial" w:hAnsi="Arial" w:cs="Arial"/>
-          <w:sz w:val="24"/>
-          <w:szCs w:val="24"/>
-          <w:lang w:val="en-CA"/>
-        </w:rPr>
-        <w:t>Experto</w:t>
-      </w:r>
-      <w:proofErr w:type="spellEnd"/>
-    </w:p>
-    <w:p>
-      <w:pPr>
-        <w:pStyle w:val="Prrafodelista"/>
-        <w:jc w:val="both"/>
-        <w:rPr>
-          <w:rFonts w:ascii="Arial" w:hAnsi="Arial" w:cs="Arial"/>
-          <w:sz w:val="24"/>
-          <w:szCs w:val="24"/>
-          <w:lang w:val="en-CA"/>
-        </w:rPr>
-      </w:pPr>
-      <w:r>
-        <w:rPr>
-          <w:rFonts w:ascii="Arial" w:hAnsi="Arial" w:cs="Arial"/>
-          <w:sz w:val="24"/>
-          <w:szCs w:val="24"/>
-          <w:lang w:val="en-CA"/>
-        </w:rPr>
-        <w:t xml:space="preserve">            THEN </w:t>
-      </w:r>
-      <w:proofErr w:type="spellStart"/>
-      <w:r>
-        <w:rPr>
-          <w:rFonts w:ascii="Arial" w:hAnsi="Arial" w:cs="Arial"/>
-          <w:sz w:val="24"/>
-          <w:szCs w:val="24"/>
-          <w:lang w:val="en-CA"/>
-        </w:rPr>
-        <w:t>dRecomendacion</w:t>
-      </w:r>
-      <w:proofErr w:type="spellEnd"/>
-      <w:r>
-        <w:rPr>
-          <w:rFonts w:ascii="Arial" w:hAnsi="Arial" w:cs="Arial"/>
-          <w:sz w:val="24"/>
-          <w:szCs w:val="24"/>
-          <w:lang w:val="en-CA"/>
-        </w:rPr>
-        <w:t xml:space="preserve"> IS </w:t>
-      </w:r>
-      <w:proofErr w:type="spellStart"/>
-      <w:r>
-        <w:rPr>
-          <w:rFonts w:ascii="Arial" w:hAnsi="Arial" w:cs="Arial"/>
-          <w:sz w:val="24"/>
-          <w:szCs w:val="24"/>
-          <w:lang w:val="en-CA"/>
-        </w:rPr>
-        <w:t>Muy_dificil</w:t>
-      </w:r>
-      <w:proofErr w:type="spellEnd"/>
-      <w:r>
-        <w:rPr>
-          <w:rFonts w:ascii="Arial" w:hAnsi="Arial" w:cs="Arial"/>
-          <w:sz w:val="24"/>
-          <w:szCs w:val="24"/>
-          <w:lang w:val="en-CA"/>
-        </w:rPr>
-        <w:t>;</w:t>
-      </w:r>
-    </w:p>
-    <w:p>
-      <w:pPr>
-        <w:pStyle w:val="Prrafodelista"/>
-        <w:jc w:val="both"/>
-        <w:rPr>
-          <w:rFonts w:ascii="Arial" w:hAnsi="Arial" w:cs="Arial"/>
-          <w:sz w:val="24"/>
-          <w:szCs w:val="24"/>
-          <w:lang w:val="en-CA"/>
-        </w:rPr>
-      </w:pPr>
-    </w:p>
-    <w:p>
-      <w:pPr>
-        <w:pStyle w:val="Prrafodelista"/>
-        <w:jc w:val="both"/>
-        <w:rPr>
-          <w:rFonts w:ascii="Arial" w:hAnsi="Arial" w:cs="Arial"/>
-          <w:sz w:val="24"/>
-          <w:szCs w:val="24"/>
-          <w:lang w:val="en-CA"/>
-        </w:rPr>
-      </w:pPr>
-      <w:r>
-        <w:rPr>
-          <w:rFonts w:ascii="Arial" w:hAnsi="Arial" w:cs="Arial"/>
-          <w:sz w:val="24"/>
-          <w:szCs w:val="24"/>
-          <w:lang w:val="en-CA"/>
-        </w:rPr>
-        <w:t xml:space="preserve">    RULE </w:t>
-      </w:r>
-      <w:proofErr w:type="gramStart"/>
-      <w:r>
-        <w:rPr>
-          <w:rFonts w:ascii="Arial" w:hAnsi="Arial" w:cs="Arial"/>
-          <w:sz w:val="24"/>
-          <w:szCs w:val="24"/>
-          <w:lang w:val="en-CA"/>
-        </w:rPr>
-        <w:t>10 :</w:t>
-      </w:r>
-      <w:proofErr w:type="gramEnd"/>
-      <w:r>
-        <w:rPr>
-          <w:rFonts w:ascii="Arial" w:hAnsi="Arial" w:cs="Arial"/>
-          <w:sz w:val="24"/>
-          <w:szCs w:val="24"/>
-          <w:lang w:val="en-CA"/>
-        </w:rPr>
-        <w:t xml:space="preserve"> IF </w:t>
-      </w:r>
-      <w:proofErr w:type="spellStart"/>
-      <w:r>
-        <w:rPr>
-          <w:rFonts w:ascii="Arial" w:hAnsi="Arial" w:cs="Arial"/>
-          <w:sz w:val="24"/>
-          <w:szCs w:val="24"/>
-          <w:lang w:val="en-CA"/>
-        </w:rPr>
-        <w:t>edad</w:t>
-      </w:r>
-      <w:proofErr w:type="spellEnd"/>
-      <w:r>
-        <w:rPr>
-          <w:rFonts w:ascii="Arial" w:hAnsi="Arial" w:cs="Arial"/>
-          <w:sz w:val="24"/>
-          <w:szCs w:val="24"/>
-          <w:lang w:val="en-CA"/>
-        </w:rPr>
-        <w:t xml:space="preserve"> IS </w:t>
-      </w:r>
-      <w:proofErr w:type="spellStart"/>
-      <w:r>
-        <w:rPr>
-          <w:rFonts w:ascii="Arial" w:hAnsi="Arial" w:cs="Arial"/>
-          <w:sz w:val="24"/>
-          <w:szCs w:val="24"/>
-          <w:lang w:val="en-CA"/>
-        </w:rPr>
-        <w:t>Ninos</w:t>
-      </w:r>
-      <w:proofErr w:type="spellEnd"/>
-      <w:r>
-        <w:rPr>
-          <w:rFonts w:ascii="Arial" w:hAnsi="Arial" w:cs="Arial"/>
-          <w:sz w:val="24"/>
-          <w:szCs w:val="24"/>
-          <w:lang w:val="en-CA"/>
-        </w:rPr>
-        <w:t xml:space="preserve"> </w:t>
-      </w:r>
-    </w:p>
-    <w:p>
-      <w:pPr>
-        <w:pStyle w:val="Prrafodelista"/>
-        <w:jc w:val="both"/>
-        <w:rPr>
-          <w:rFonts w:ascii="Arial" w:hAnsi="Arial" w:cs="Arial"/>
-          <w:sz w:val="24"/>
-          <w:szCs w:val="24"/>
-          <w:lang w:val="en-CA"/>
-        </w:rPr>
-      </w:pPr>
-      <w:r>
-        <w:rPr>
-          <w:rFonts w:ascii="Arial" w:hAnsi="Arial" w:cs="Arial"/>
-          <w:sz w:val="24"/>
-          <w:szCs w:val="24"/>
-          <w:lang w:val="en-CA"/>
-        </w:rPr>
-        <w:t xml:space="preserve">            THEN </w:t>
-      </w:r>
-      <w:proofErr w:type="spellStart"/>
-      <w:r>
-        <w:rPr>
-          <w:rFonts w:ascii="Arial" w:hAnsi="Arial" w:cs="Arial"/>
-          <w:sz w:val="24"/>
-          <w:szCs w:val="24"/>
-          <w:lang w:val="en-CA"/>
-        </w:rPr>
-        <w:t>dRecomendacion</w:t>
-      </w:r>
-      <w:proofErr w:type="spellEnd"/>
-      <w:r>
-        <w:rPr>
-          <w:rFonts w:ascii="Arial" w:hAnsi="Arial" w:cs="Arial"/>
-          <w:sz w:val="24"/>
-          <w:szCs w:val="24"/>
-          <w:lang w:val="en-CA"/>
-        </w:rPr>
-        <w:t xml:space="preserve"> IS </w:t>
-      </w:r>
-      <w:proofErr w:type="spellStart"/>
-      <w:r>
-        <w:rPr>
-          <w:rFonts w:ascii="Arial" w:hAnsi="Arial" w:cs="Arial"/>
-          <w:sz w:val="24"/>
-          <w:szCs w:val="24"/>
-          <w:lang w:val="en-CA"/>
-        </w:rPr>
-        <w:t>Facil</w:t>
-      </w:r>
-      <w:proofErr w:type="spellEnd"/>
-      <w:r>
-        <w:rPr>
-          <w:rFonts w:ascii="Arial" w:hAnsi="Arial" w:cs="Arial"/>
-          <w:sz w:val="24"/>
-          <w:szCs w:val="24"/>
-          <w:lang w:val="en-CA"/>
-        </w:rPr>
-        <w:t>;</w:t>
-      </w:r>
-    </w:p>
-    <w:p>
-      <w:pPr>
-        <w:pStyle w:val="Prrafodelista"/>
-        <w:jc w:val="both"/>
-        <w:rPr>
-          <w:rFonts w:ascii="Arial" w:hAnsi="Arial" w:cs="Arial"/>
-          <w:sz w:val="24"/>
-          <w:szCs w:val="24"/>
-          <w:lang w:val="en-CA"/>
-        </w:rPr>
-      </w:pPr>
-      <w:r>
-        <w:rPr>
-          <w:rFonts w:ascii="Arial" w:hAnsi="Arial" w:cs="Arial"/>
-          <w:sz w:val="24"/>
-          <w:szCs w:val="24"/>
-          <w:lang w:val="en-CA"/>
-        </w:rPr>
-        <w:t xml:space="preserve">    RULE </w:t>
-      </w:r>
-      <w:proofErr w:type="gramStart"/>
-      <w:r>
-        <w:rPr>
-          <w:rFonts w:ascii="Arial" w:hAnsi="Arial" w:cs="Arial"/>
-          <w:sz w:val="24"/>
-          <w:szCs w:val="24"/>
-          <w:lang w:val="en-CA"/>
-        </w:rPr>
-        <w:t>11 :</w:t>
-      </w:r>
-      <w:proofErr w:type="gramEnd"/>
-      <w:r>
-        <w:rPr>
-          <w:rFonts w:ascii="Arial" w:hAnsi="Arial" w:cs="Arial"/>
-          <w:sz w:val="24"/>
-          <w:szCs w:val="24"/>
-          <w:lang w:val="en-CA"/>
-        </w:rPr>
-        <w:t xml:space="preserve"> IF </w:t>
-      </w:r>
-      <w:proofErr w:type="spellStart"/>
-      <w:r>
-        <w:rPr>
-          <w:rFonts w:ascii="Arial" w:hAnsi="Arial" w:cs="Arial"/>
-          <w:sz w:val="24"/>
-          <w:szCs w:val="24"/>
-          <w:lang w:val="en-CA"/>
-        </w:rPr>
-        <w:t>edad</w:t>
-      </w:r>
-      <w:proofErr w:type="spellEnd"/>
-      <w:r>
-        <w:rPr>
-          <w:rFonts w:ascii="Arial" w:hAnsi="Arial" w:cs="Arial"/>
-          <w:sz w:val="24"/>
-          <w:szCs w:val="24"/>
-          <w:lang w:val="en-CA"/>
-        </w:rPr>
-        <w:t xml:space="preserve"> IS </w:t>
-      </w:r>
-      <w:proofErr w:type="spellStart"/>
-      <w:r>
-        <w:rPr>
-          <w:rFonts w:ascii="Arial" w:hAnsi="Arial" w:cs="Arial"/>
-          <w:sz w:val="24"/>
-          <w:szCs w:val="24"/>
-          <w:lang w:val="en-CA"/>
-        </w:rPr>
-        <w:t>Adolescentes</w:t>
-      </w:r>
-      <w:proofErr w:type="spellEnd"/>
-    </w:p>
-    <w:p>
-      <w:pPr>
-        <w:pStyle w:val="Prrafodelista"/>
-        <w:jc w:val="both"/>
-        <w:rPr>
-          <w:rFonts w:ascii="Arial" w:hAnsi="Arial" w:cs="Arial"/>
-          <w:sz w:val="24"/>
-          <w:szCs w:val="24"/>
-          <w:lang w:val="en-CA"/>
-        </w:rPr>
-      </w:pPr>
-      <w:r>
-        <w:rPr>
-          <w:rFonts w:ascii="Arial" w:hAnsi="Arial" w:cs="Arial"/>
-          <w:sz w:val="24"/>
-          <w:szCs w:val="24"/>
-          <w:lang w:val="en-CA"/>
-        </w:rPr>
-        <w:t xml:space="preserve">            THEN </w:t>
-      </w:r>
-      <w:proofErr w:type="spellStart"/>
-      <w:r>
-        <w:rPr>
-          <w:rFonts w:ascii="Arial" w:hAnsi="Arial" w:cs="Arial"/>
-          <w:sz w:val="24"/>
-          <w:szCs w:val="24"/>
-          <w:lang w:val="en-CA"/>
-        </w:rPr>
-        <w:t>dRecomendacion</w:t>
-      </w:r>
-      <w:proofErr w:type="spellEnd"/>
-      <w:r>
-        <w:rPr>
-          <w:rFonts w:ascii="Arial" w:hAnsi="Arial" w:cs="Arial"/>
-          <w:sz w:val="24"/>
-          <w:szCs w:val="24"/>
-          <w:lang w:val="en-CA"/>
-        </w:rPr>
-        <w:t xml:space="preserve"> IS Medio;</w:t>
-      </w:r>
-    </w:p>
-    <w:p>
-      <w:pPr>
-        <w:pStyle w:val="Prrafodelista"/>
-        <w:jc w:val="both"/>
-        <w:rPr>
-          <w:rFonts w:ascii="Arial" w:hAnsi="Arial" w:cs="Arial"/>
-          <w:sz w:val="24"/>
-          <w:szCs w:val="24"/>
-          <w:lang w:val="en-CA"/>
-        </w:rPr>
-      </w:pPr>
-      <w:r>
-        <w:rPr>
-          <w:rFonts w:ascii="Arial" w:hAnsi="Arial" w:cs="Arial"/>
-          <w:sz w:val="24"/>
-          <w:szCs w:val="24"/>
-          <w:lang w:val="en-CA"/>
-        </w:rPr>
-        <w:t xml:space="preserve">    RULE </w:t>
-      </w:r>
-      <w:proofErr w:type="gramStart"/>
-      <w:r>
-        <w:rPr>
-          <w:rFonts w:ascii="Arial" w:hAnsi="Arial" w:cs="Arial"/>
-          <w:sz w:val="24"/>
-          <w:szCs w:val="24"/>
-          <w:lang w:val="en-CA"/>
-        </w:rPr>
-        <w:t>12 :</w:t>
-      </w:r>
-      <w:proofErr w:type="gramEnd"/>
-      <w:r>
-        <w:rPr>
-          <w:rFonts w:ascii="Arial" w:hAnsi="Arial" w:cs="Arial"/>
-          <w:sz w:val="24"/>
-          <w:szCs w:val="24"/>
-          <w:lang w:val="en-CA"/>
-        </w:rPr>
-        <w:t xml:space="preserve"> IF </w:t>
-      </w:r>
-      <w:proofErr w:type="spellStart"/>
-      <w:r>
-        <w:rPr>
-          <w:rFonts w:ascii="Arial" w:hAnsi="Arial" w:cs="Arial"/>
-          <w:sz w:val="24"/>
-          <w:szCs w:val="24"/>
-          <w:lang w:val="en-CA"/>
-        </w:rPr>
-        <w:t>edad</w:t>
-      </w:r>
-      <w:proofErr w:type="spellEnd"/>
-      <w:r>
-        <w:rPr>
-          <w:rFonts w:ascii="Arial" w:hAnsi="Arial" w:cs="Arial"/>
-          <w:sz w:val="24"/>
-          <w:szCs w:val="24"/>
-          <w:lang w:val="en-CA"/>
-        </w:rPr>
-        <w:t xml:space="preserve"> IS </w:t>
-      </w:r>
-      <w:proofErr w:type="spellStart"/>
-      <w:r>
-        <w:rPr>
-          <w:rFonts w:ascii="Arial" w:hAnsi="Arial" w:cs="Arial"/>
-          <w:sz w:val="24"/>
-          <w:szCs w:val="24"/>
-          <w:lang w:val="en-CA"/>
-        </w:rPr>
-        <w:t>Adultos</w:t>
-      </w:r>
-      <w:proofErr w:type="spellEnd"/>
-    </w:p>
-    <w:p>
-      <w:pPr>
-        <w:pStyle w:val="Prrafodelista"/>
-        <w:jc w:val="both"/>
-        <w:rPr>
-          <w:rFonts w:ascii="Arial" w:hAnsi="Arial" w:cs="Arial"/>
-          <w:sz w:val="24"/>
-          <w:szCs w:val="24"/>
-          <w:lang w:val="en-CA"/>
-        </w:rPr>
-      </w:pPr>
-      <w:r>
-        <w:rPr>
-          <w:rFonts w:ascii="Arial" w:hAnsi="Arial" w:cs="Arial"/>
-          <w:sz w:val="24"/>
-          <w:szCs w:val="24"/>
-          <w:lang w:val="en-CA"/>
-        </w:rPr>
-        <w:t xml:space="preserve">            THEN </w:t>
-      </w:r>
-      <w:proofErr w:type="spellStart"/>
-      <w:r>
-        <w:rPr>
-          <w:rFonts w:ascii="Arial" w:hAnsi="Arial" w:cs="Arial"/>
-          <w:sz w:val="24"/>
-          <w:szCs w:val="24"/>
-          <w:lang w:val="en-CA"/>
-        </w:rPr>
-        <w:t>dRecomendacion</w:t>
-      </w:r>
-      <w:proofErr w:type="spellEnd"/>
-      <w:r>
-        <w:rPr>
-          <w:rFonts w:ascii="Arial" w:hAnsi="Arial" w:cs="Arial"/>
-          <w:sz w:val="24"/>
-          <w:szCs w:val="24"/>
-          <w:lang w:val="en-CA"/>
-        </w:rPr>
-        <w:t xml:space="preserve"> IS </w:t>
-      </w:r>
-      <w:proofErr w:type="spellStart"/>
-      <w:r>
-        <w:rPr>
-          <w:rFonts w:ascii="Arial" w:hAnsi="Arial" w:cs="Arial"/>
-          <w:sz w:val="24"/>
-          <w:szCs w:val="24"/>
-          <w:lang w:val="en-CA"/>
-        </w:rPr>
-        <w:t>Dificil</w:t>
-      </w:r>
-      <w:proofErr w:type="spellEnd"/>
-      <w:r>
-        <w:rPr>
-          <w:rFonts w:ascii="Arial" w:hAnsi="Arial" w:cs="Arial"/>
-          <w:sz w:val="24"/>
-          <w:szCs w:val="24"/>
-          <w:lang w:val="en-CA"/>
-        </w:rPr>
-        <w:t>;</w:t>
-      </w:r>
-    </w:p>
-    <w:p>
-      <w:pPr>
-        <w:pStyle w:val="Prrafodelista"/>
-        <w:jc w:val="both"/>
-        <w:rPr>
-          <w:rFonts w:ascii="Arial" w:hAnsi="Arial" w:cs="Arial"/>
-          <w:sz w:val="24"/>
-          <w:szCs w:val="24"/>
-          <w:lang w:val="en-CA"/>
-        </w:rPr>
-      </w:pPr>
-      <w:r>
-        <w:rPr>
-          <w:rFonts w:ascii="Arial" w:hAnsi="Arial" w:cs="Arial"/>
-          <w:sz w:val="24"/>
-          <w:szCs w:val="24"/>
-          <w:lang w:val="en-CA"/>
-        </w:rPr>
-        <w:t xml:space="preserve">    RULE </w:t>
-      </w:r>
-      <w:proofErr w:type="gramStart"/>
-      <w:r>
-        <w:rPr>
-          <w:rFonts w:ascii="Arial" w:hAnsi="Arial" w:cs="Arial"/>
-          <w:sz w:val="24"/>
-          <w:szCs w:val="24"/>
-          <w:lang w:val="en-CA"/>
-        </w:rPr>
-        <w:t>13 :</w:t>
-      </w:r>
-      <w:proofErr w:type="gramEnd"/>
-      <w:r>
-        <w:rPr>
-          <w:rFonts w:ascii="Arial" w:hAnsi="Arial" w:cs="Arial"/>
-          <w:sz w:val="24"/>
-          <w:szCs w:val="24"/>
-          <w:lang w:val="en-CA"/>
-        </w:rPr>
-        <w:t xml:space="preserve"> IF </w:t>
-      </w:r>
-      <w:proofErr w:type="spellStart"/>
-      <w:r>
-        <w:rPr>
-          <w:rFonts w:ascii="Arial" w:hAnsi="Arial" w:cs="Arial"/>
-          <w:sz w:val="24"/>
-          <w:szCs w:val="24"/>
-          <w:lang w:val="en-CA"/>
-        </w:rPr>
-        <w:t>edad</w:t>
-      </w:r>
-      <w:proofErr w:type="spellEnd"/>
-      <w:r>
-        <w:rPr>
-          <w:rFonts w:ascii="Arial" w:hAnsi="Arial" w:cs="Arial"/>
-          <w:sz w:val="24"/>
-          <w:szCs w:val="24"/>
-          <w:lang w:val="en-CA"/>
-        </w:rPr>
-        <w:t xml:space="preserve"> IS </w:t>
-      </w:r>
-      <w:proofErr w:type="spellStart"/>
-      <w:r>
-        <w:rPr>
-          <w:rFonts w:ascii="Arial" w:hAnsi="Arial" w:cs="Arial"/>
-          <w:sz w:val="24"/>
-          <w:szCs w:val="24"/>
-          <w:lang w:val="en-CA"/>
-        </w:rPr>
-        <w:t>Ancianos</w:t>
-      </w:r>
-      <w:proofErr w:type="spellEnd"/>
-      <w:r>
-        <w:rPr>
-          <w:rFonts w:ascii="Arial" w:hAnsi="Arial" w:cs="Arial"/>
-          <w:sz w:val="24"/>
-          <w:szCs w:val="24"/>
-          <w:lang w:val="en-CA"/>
-        </w:rPr>
-        <w:t xml:space="preserve"> </w:t>
-      </w:r>
-    </w:p>
-    <w:p>
-      <w:pPr>
-        <w:pStyle w:val="Prrafodelista"/>
-        <w:jc w:val="both"/>
-        <w:rPr>
-          <w:rFonts w:ascii="Arial" w:hAnsi="Arial" w:cs="Arial"/>
-          <w:sz w:val="24"/>
-          <w:szCs w:val="24"/>
-          <w:lang w:val="en-CA"/>
-        </w:rPr>
-      </w:pPr>
-      <w:r>
-        <w:rPr>
-          <w:rFonts w:ascii="Arial" w:hAnsi="Arial" w:cs="Arial"/>
-          <w:sz w:val="24"/>
-          <w:szCs w:val="24"/>
-          <w:lang w:val="en-CA"/>
-        </w:rPr>
-        <w:t xml:space="preserve">            THEN </w:t>
-      </w:r>
-      <w:proofErr w:type="spellStart"/>
-      <w:r>
-        <w:rPr>
-          <w:rFonts w:ascii="Arial" w:hAnsi="Arial" w:cs="Arial"/>
-          <w:sz w:val="24"/>
-          <w:szCs w:val="24"/>
-          <w:lang w:val="en-CA"/>
-        </w:rPr>
-        <w:t>dRecomendacion</w:t>
-      </w:r>
-      <w:proofErr w:type="spellEnd"/>
-      <w:r>
-        <w:rPr>
-          <w:rFonts w:ascii="Arial" w:hAnsi="Arial" w:cs="Arial"/>
-          <w:sz w:val="24"/>
-          <w:szCs w:val="24"/>
-          <w:lang w:val="en-CA"/>
-        </w:rPr>
-        <w:t xml:space="preserve"> IS </w:t>
-      </w:r>
-      <w:proofErr w:type="spellStart"/>
-      <w:r>
-        <w:rPr>
-          <w:rFonts w:ascii="Arial" w:hAnsi="Arial" w:cs="Arial"/>
-          <w:sz w:val="24"/>
-          <w:szCs w:val="24"/>
-          <w:lang w:val="en-CA"/>
-        </w:rPr>
-        <w:t>Dificil</w:t>
-      </w:r>
-      <w:proofErr w:type="spellEnd"/>
-      <w:r>
-        <w:rPr>
-          <w:rFonts w:ascii="Arial" w:hAnsi="Arial" w:cs="Arial"/>
-          <w:sz w:val="24"/>
-          <w:szCs w:val="24"/>
-          <w:lang w:val="en-CA"/>
-        </w:rPr>
-        <w:t>;</w:t>
-      </w:r>
-    </w:p>
-    <w:p>
-      <w:pPr>
-        <w:pStyle w:val="Prrafodelista"/>
-        <w:jc w:val="both"/>
-        <w:rPr>
-          <w:rFonts w:ascii="Arial" w:hAnsi="Arial" w:cs="Arial"/>
-          <w:sz w:val="24"/>
-          <w:szCs w:val="24"/>
-          <w:lang w:val="en-CA"/>
-        </w:rPr>
-      </w:pPr>
-    </w:p>
-    <w:p>
-      <w:pPr>
-        <w:pStyle w:val="Prrafodelista"/>
-        <w:jc w:val="both"/>
-        <w:rPr>
-          <w:rFonts w:ascii="Arial" w:hAnsi="Arial" w:cs="Arial"/>
-          <w:sz w:val="24"/>
-          <w:szCs w:val="24"/>
-          <w:lang w:val="en-CA"/>
-        </w:rPr>
-      </w:pPr>
-      <w:r>
-        <w:rPr>
-          <w:rFonts w:ascii="Arial" w:hAnsi="Arial" w:cs="Arial"/>
-          <w:sz w:val="24"/>
-          <w:szCs w:val="24"/>
-          <w:lang w:val="en-CA"/>
-        </w:rPr>
-        <w:t xml:space="preserve">    RULE </w:t>
-      </w:r>
-      <w:proofErr w:type="gramStart"/>
-      <w:r>
-        <w:rPr>
-          <w:rFonts w:ascii="Arial" w:hAnsi="Arial" w:cs="Arial"/>
-          <w:sz w:val="24"/>
-          <w:szCs w:val="24"/>
-          <w:lang w:val="en-CA"/>
-        </w:rPr>
-        <w:t>14 :</w:t>
-      </w:r>
-      <w:proofErr w:type="gramEnd"/>
-      <w:r>
-        <w:rPr>
-          <w:rFonts w:ascii="Arial" w:hAnsi="Arial" w:cs="Arial"/>
-          <w:sz w:val="24"/>
-          <w:szCs w:val="24"/>
-          <w:lang w:val="en-CA"/>
-        </w:rPr>
-        <w:t xml:space="preserve"> IF </w:t>
-      </w:r>
-      <w:proofErr w:type="spellStart"/>
-      <w:r>
-        <w:rPr>
-          <w:rFonts w:ascii="Arial" w:hAnsi="Arial" w:cs="Arial"/>
-          <w:sz w:val="24"/>
-          <w:szCs w:val="24"/>
-          <w:lang w:val="en-CA"/>
-        </w:rPr>
-        <w:t>pAbandono</w:t>
-      </w:r>
-      <w:proofErr w:type="spellEnd"/>
-      <w:r>
-        <w:rPr>
-          <w:rFonts w:ascii="Arial" w:hAnsi="Arial" w:cs="Arial"/>
-          <w:sz w:val="24"/>
-          <w:szCs w:val="24"/>
-          <w:lang w:val="en-CA"/>
-        </w:rPr>
-        <w:t xml:space="preserve"> IS Medio</w:t>
-      </w:r>
-    </w:p>
-    <w:p>
-      <w:pPr>
-        <w:pStyle w:val="Prrafodelista"/>
-        <w:jc w:val="both"/>
-        <w:rPr>
-          <w:rFonts w:ascii="Arial" w:hAnsi="Arial" w:cs="Arial"/>
-          <w:sz w:val="24"/>
-          <w:szCs w:val="24"/>
-          <w:lang w:val="en-CA"/>
-        </w:rPr>
-      </w:pPr>
-      <w:r>
-        <w:rPr>
-          <w:rFonts w:ascii="Arial" w:hAnsi="Arial" w:cs="Arial"/>
-          <w:sz w:val="24"/>
-          <w:szCs w:val="24"/>
-          <w:lang w:val="en-CA"/>
-        </w:rPr>
-        <w:t xml:space="preserve">            THEN </w:t>
-      </w:r>
-      <w:proofErr w:type="spellStart"/>
-      <w:r>
-        <w:rPr>
-          <w:rFonts w:ascii="Arial" w:hAnsi="Arial" w:cs="Arial"/>
-          <w:sz w:val="24"/>
-          <w:szCs w:val="24"/>
-          <w:lang w:val="en-CA"/>
-        </w:rPr>
-        <w:t>dRecomendacion</w:t>
-      </w:r>
-      <w:proofErr w:type="spellEnd"/>
-      <w:r>
-        <w:rPr>
-          <w:rFonts w:ascii="Arial" w:hAnsi="Arial" w:cs="Arial"/>
-          <w:sz w:val="24"/>
-          <w:szCs w:val="24"/>
-          <w:lang w:val="en-CA"/>
-        </w:rPr>
-        <w:t xml:space="preserve"> IS Medio, </w:t>
-      </w:r>
-      <w:proofErr w:type="spellStart"/>
-      <w:r>
-        <w:rPr>
-          <w:rFonts w:ascii="Arial" w:hAnsi="Arial" w:cs="Arial"/>
-          <w:sz w:val="24"/>
-          <w:szCs w:val="24"/>
-          <w:lang w:val="en-CA"/>
-        </w:rPr>
-        <w:t>tExigido</w:t>
-      </w:r>
-      <w:proofErr w:type="spellEnd"/>
-      <w:r>
-        <w:rPr>
-          <w:rFonts w:ascii="Arial" w:hAnsi="Arial" w:cs="Arial"/>
-          <w:sz w:val="24"/>
-          <w:szCs w:val="24"/>
-          <w:lang w:val="en-CA"/>
-        </w:rPr>
-        <w:t xml:space="preserve"> IS Poco;</w:t>
-      </w:r>
-    </w:p>
-    <w:p>
-      <w:pPr>
-        <w:pStyle w:val="Prrafodelista"/>
-        <w:jc w:val="both"/>
-        <w:rPr>
-          <w:rFonts w:ascii="Arial" w:hAnsi="Arial" w:cs="Arial"/>
-          <w:sz w:val="24"/>
-          <w:szCs w:val="24"/>
-          <w:lang w:val="en-CA"/>
-        </w:rPr>
-      </w:pPr>
-      <w:r>
-        <w:rPr>
-          <w:rFonts w:ascii="Arial" w:hAnsi="Arial" w:cs="Arial"/>
-          <w:sz w:val="24"/>
-          <w:szCs w:val="24"/>
-          <w:lang w:val="en-CA"/>
-        </w:rPr>
-        <w:t xml:space="preserve">    RULE </w:t>
-      </w:r>
-      <w:proofErr w:type="gramStart"/>
-      <w:r>
-        <w:rPr>
-          <w:rFonts w:ascii="Arial" w:hAnsi="Arial" w:cs="Arial"/>
-          <w:sz w:val="24"/>
-          <w:szCs w:val="24"/>
-          <w:lang w:val="en-CA"/>
-        </w:rPr>
-        <w:t>15 :</w:t>
-      </w:r>
-      <w:proofErr w:type="gramEnd"/>
-      <w:r>
-        <w:rPr>
-          <w:rFonts w:ascii="Arial" w:hAnsi="Arial" w:cs="Arial"/>
-          <w:sz w:val="24"/>
-          <w:szCs w:val="24"/>
-          <w:lang w:val="en-CA"/>
-        </w:rPr>
-        <w:t xml:space="preserve"> IF </w:t>
-      </w:r>
-      <w:proofErr w:type="spellStart"/>
-      <w:r>
-        <w:rPr>
-          <w:rFonts w:ascii="Arial" w:hAnsi="Arial" w:cs="Arial"/>
-          <w:sz w:val="24"/>
-          <w:szCs w:val="24"/>
-          <w:lang w:val="en-CA"/>
-        </w:rPr>
-        <w:t>pAbandono</w:t>
-      </w:r>
-      <w:proofErr w:type="spellEnd"/>
-      <w:r>
-        <w:rPr>
-          <w:rFonts w:ascii="Arial" w:hAnsi="Arial" w:cs="Arial"/>
-          <w:sz w:val="24"/>
-          <w:szCs w:val="24"/>
-          <w:lang w:val="en-CA"/>
-        </w:rPr>
-        <w:t xml:space="preserve"> IS Alto</w:t>
-      </w:r>
-    </w:p>
-    <w:p>
-      <w:pPr>
-        <w:pStyle w:val="Prrafodelista"/>
-        <w:jc w:val="both"/>
-        <w:rPr>
-          <w:rFonts w:ascii="Arial" w:hAnsi="Arial" w:cs="Arial"/>
-          <w:sz w:val="24"/>
-          <w:szCs w:val="24"/>
+        <w:t>RULE 5 : IF familiaridad IS Nula</w:t>
+      </w:r>
+    </w:p>
+    <w:p>
+      <w:pPr>
+        <w:pStyle w:val="Prrafodelista"/>
+        <w:jc w:val="both"/>
+        <w:rPr>
+          <w:rFonts w:ascii="Arial" w:hAnsi="Arial" w:cs="Arial"/>
+          <w:sz w:val="24"/>
+          <w:szCs w:val="24"/>
+          <w:lang w:val="en-CA"/>
+        </w:rPr>
+      </w:pPr>
+      <w:r>
+        <w:rPr>
+          <w:rFonts w:ascii="Arial" w:hAnsi="Arial" w:cs="Arial"/>
+          <w:sz w:val="24"/>
+          <w:szCs w:val="24"/>
+          <w:lang w:val="en-CA"/>
+        </w:rPr>
+        <w:t xml:space="preserve">            THEN dRecomendacion IS Facil;</w:t>
+      </w:r>
+    </w:p>
+    <w:p>
+      <w:pPr>
+        <w:pStyle w:val="Prrafodelista"/>
+        <w:jc w:val="both"/>
+        <w:rPr>
+          <w:rFonts w:ascii="Arial" w:hAnsi="Arial" w:cs="Arial"/>
+          <w:sz w:val="24"/>
+          <w:szCs w:val="24"/>
+          <w:lang w:val="en-CA"/>
+        </w:rPr>
+      </w:pPr>
+      <w:r>
+        <w:rPr>
+          <w:rFonts w:ascii="Arial" w:hAnsi="Arial" w:cs="Arial"/>
+          <w:sz w:val="24"/>
+          <w:szCs w:val="24"/>
+          <w:lang w:val="en-CA"/>
+        </w:rPr>
+        <w:t xml:space="preserve">    RULE 6 : IF familiaridad IS Poca</w:t>
+      </w:r>
+    </w:p>
+    <w:p>
+      <w:pPr>
+        <w:pStyle w:val="Prrafodelista"/>
+        <w:jc w:val="both"/>
+        <w:rPr>
+          <w:rFonts w:ascii="Arial" w:hAnsi="Arial" w:cs="Arial"/>
+          <w:sz w:val="24"/>
+          <w:szCs w:val="24"/>
+          <w:lang w:val="en-CA"/>
+        </w:rPr>
+      </w:pPr>
+      <w:r>
+        <w:rPr>
+          <w:rFonts w:ascii="Arial" w:hAnsi="Arial" w:cs="Arial"/>
+          <w:sz w:val="24"/>
+          <w:szCs w:val="24"/>
+          <w:lang w:val="en-CA"/>
+        </w:rPr>
+        <w:t xml:space="preserve">            THEN dRecomendacion IS Facil;</w:t>
+      </w:r>
+    </w:p>
+    <w:p>
+      <w:pPr>
+        <w:pStyle w:val="Prrafodelista"/>
+        <w:jc w:val="both"/>
+        <w:rPr>
+          <w:rFonts w:ascii="Arial" w:hAnsi="Arial" w:cs="Arial"/>
+          <w:sz w:val="24"/>
+          <w:szCs w:val="24"/>
+          <w:lang w:val="en-CA"/>
+        </w:rPr>
+      </w:pPr>
+      <w:r>
+        <w:rPr>
+          <w:rFonts w:ascii="Arial" w:hAnsi="Arial" w:cs="Arial"/>
+          <w:sz w:val="24"/>
+          <w:szCs w:val="24"/>
+          <w:lang w:val="en-CA"/>
+        </w:rPr>
+        <w:t xml:space="preserve">    RULE 7 : IF familiaridad IS Algo_familiarizado</w:t>
+      </w:r>
+    </w:p>
+    <w:p>
+      <w:pPr>
+        <w:pStyle w:val="Prrafodelista"/>
+        <w:jc w:val="both"/>
+        <w:rPr>
+          <w:rFonts w:ascii="Arial" w:hAnsi="Arial" w:cs="Arial"/>
+          <w:sz w:val="24"/>
+          <w:szCs w:val="24"/>
+          <w:lang w:val="en-CA"/>
+        </w:rPr>
+      </w:pPr>
+      <w:r>
+        <w:rPr>
+          <w:rFonts w:ascii="Arial" w:hAnsi="Arial" w:cs="Arial"/>
+          <w:sz w:val="24"/>
+          <w:szCs w:val="24"/>
+          <w:lang w:val="en-CA"/>
+        </w:rPr>
+        <w:t xml:space="preserve">            THEN dRecomendacion IS Medio;</w:t>
+      </w:r>
+    </w:p>
+    <w:p>
+      <w:pPr>
+        <w:pStyle w:val="Prrafodelista"/>
+        <w:jc w:val="both"/>
+        <w:rPr>
+          <w:rFonts w:ascii="Arial" w:hAnsi="Arial" w:cs="Arial"/>
+          <w:sz w:val="24"/>
+          <w:szCs w:val="24"/>
+          <w:lang w:val="en-CA"/>
+        </w:rPr>
+      </w:pPr>
+      <w:r>
+        <w:rPr>
+          <w:rFonts w:ascii="Arial" w:hAnsi="Arial" w:cs="Arial"/>
+          <w:sz w:val="24"/>
+          <w:szCs w:val="24"/>
+          <w:lang w:val="en-CA"/>
+        </w:rPr>
+        <w:t xml:space="preserve">    RULE 8 : IF familiaridad IS Muy_familiarizado</w:t>
+      </w:r>
+    </w:p>
+    <w:p>
+      <w:pPr>
+        <w:pStyle w:val="Prrafodelista"/>
+        <w:jc w:val="both"/>
+        <w:rPr>
+          <w:rFonts w:ascii="Arial" w:hAnsi="Arial" w:cs="Arial"/>
+          <w:sz w:val="24"/>
+          <w:szCs w:val="24"/>
+          <w:lang w:val="en-CA"/>
+        </w:rPr>
+      </w:pPr>
+      <w:r>
+        <w:rPr>
+          <w:rFonts w:ascii="Arial" w:hAnsi="Arial" w:cs="Arial"/>
+          <w:sz w:val="24"/>
+          <w:szCs w:val="24"/>
+          <w:lang w:val="en-CA"/>
+        </w:rPr>
+        <w:t xml:space="preserve">            THEN dRecomendacion IS Dificil;</w:t>
+      </w:r>
+    </w:p>
+    <w:p>
+      <w:pPr>
+        <w:pStyle w:val="Prrafodelista"/>
+        <w:jc w:val="both"/>
+        <w:rPr>
+          <w:rFonts w:ascii="Arial" w:hAnsi="Arial" w:cs="Arial"/>
+          <w:sz w:val="24"/>
+          <w:szCs w:val="24"/>
+          <w:lang w:val="en-CA"/>
+        </w:rPr>
+      </w:pPr>
+      <w:r>
+        <w:rPr>
+          <w:rFonts w:ascii="Arial" w:hAnsi="Arial" w:cs="Arial"/>
+          <w:sz w:val="24"/>
+          <w:szCs w:val="24"/>
+          <w:lang w:val="en-CA"/>
+        </w:rPr>
+        <w:t xml:space="preserve">    RULE 9 : IF familiaridad IS Experto</w:t>
+      </w:r>
+    </w:p>
+    <w:p>
+      <w:pPr>
+        <w:pStyle w:val="Prrafodelista"/>
+        <w:jc w:val="both"/>
+        <w:rPr>
+          <w:rFonts w:ascii="Arial" w:hAnsi="Arial" w:cs="Arial"/>
+          <w:sz w:val="24"/>
+          <w:szCs w:val="24"/>
+          <w:lang w:val="en-CA"/>
+        </w:rPr>
+      </w:pPr>
+      <w:r>
+        <w:rPr>
+          <w:rFonts w:ascii="Arial" w:hAnsi="Arial" w:cs="Arial"/>
+          <w:sz w:val="24"/>
+          <w:szCs w:val="24"/>
+          <w:lang w:val="en-CA"/>
+        </w:rPr>
+        <w:t xml:space="preserve">            THEN dRecomendacion IS Muy_dificil;</w:t>
+      </w:r>
+    </w:p>
+    <w:p>
+      <w:pPr>
+        <w:pStyle w:val="Prrafodelista"/>
+        <w:jc w:val="both"/>
+        <w:rPr>
+          <w:rFonts w:ascii="Arial" w:hAnsi="Arial" w:cs="Arial"/>
+          <w:sz w:val="24"/>
+          <w:szCs w:val="24"/>
+          <w:lang w:val="en-CA"/>
+        </w:rPr>
+      </w:pPr>
+    </w:p>
+    <w:p>
+      <w:pPr>
+        <w:pStyle w:val="Prrafodelista"/>
+        <w:jc w:val="both"/>
+        <w:rPr>
+          <w:rFonts w:ascii="Arial" w:hAnsi="Arial" w:cs="Arial"/>
+          <w:sz w:val="24"/>
+          <w:szCs w:val="24"/>
+          <w:lang w:val="en-CA"/>
+        </w:rPr>
+      </w:pPr>
+      <w:r>
+        <w:rPr>
+          <w:rFonts w:ascii="Arial" w:hAnsi="Arial" w:cs="Arial"/>
+          <w:sz w:val="24"/>
+          <w:szCs w:val="24"/>
+          <w:lang w:val="en-CA"/>
+        </w:rPr>
+        <w:t xml:space="preserve">    RULE 10 : IF edad IS Ninos </w:t>
+      </w:r>
+    </w:p>
+    <w:p>
+      <w:pPr>
+        <w:pStyle w:val="Prrafodelista"/>
+        <w:jc w:val="both"/>
+        <w:rPr>
+          <w:rFonts w:ascii="Arial" w:hAnsi="Arial" w:cs="Arial"/>
+          <w:sz w:val="24"/>
+          <w:szCs w:val="24"/>
+          <w:lang w:val="en-CA"/>
+        </w:rPr>
+      </w:pPr>
+      <w:r>
+        <w:rPr>
+          <w:rFonts w:ascii="Arial" w:hAnsi="Arial" w:cs="Arial"/>
+          <w:sz w:val="24"/>
+          <w:szCs w:val="24"/>
+          <w:lang w:val="en-CA"/>
+        </w:rPr>
+        <w:t xml:space="preserve">            THEN dRecomendacion IS Facil;</w:t>
+      </w:r>
+    </w:p>
+    <w:p>
+      <w:pPr>
+        <w:pStyle w:val="Prrafodelista"/>
+        <w:jc w:val="both"/>
+        <w:rPr>
+          <w:rFonts w:ascii="Arial" w:hAnsi="Arial" w:cs="Arial"/>
+          <w:sz w:val="24"/>
+          <w:szCs w:val="24"/>
+          <w:lang w:val="en-CA"/>
+        </w:rPr>
+      </w:pPr>
+      <w:r>
+        <w:rPr>
+          <w:rFonts w:ascii="Arial" w:hAnsi="Arial" w:cs="Arial"/>
+          <w:sz w:val="24"/>
+          <w:szCs w:val="24"/>
+          <w:lang w:val="en-CA"/>
+        </w:rPr>
+        <w:t xml:space="preserve">    RULE 11 : IF edad IS Adolescentes</w:t>
+      </w:r>
+    </w:p>
+    <w:p>
+      <w:pPr>
+        <w:pStyle w:val="Prrafodelista"/>
+        <w:jc w:val="both"/>
+        <w:rPr>
+          <w:rFonts w:ascii="Arial" w:hAnsi="Arial" w:cs="Arial"/>
+          <w:sz w:val="24"/>
+          <w:szCs w:val="24"/>
+          <w:lang w:val="en-CA"/>
+        </w:rPr>
+      </w:pPr>
+      <w:r>
+        <w:rPr>
+          <w:rFonts w:ascii="Arial" w:hAnsi="Arial" w:cs="Arial"/>
+          <w:sz w:val="24"/>
+          <w:szCs w:val="24"/>
+          <w:lang w:val="en-CA"/>
+        </w:rPr>
+        <w:t xml:space="preserve">            THEN dRecomendacion IS Medio;</w:t>
+      </w:r>
+    </w:p>
+    <w:p>
+      <w:pPr>
+        <w:pStyle w:val="Prrafodelista"/>
+        <w:jc w:val="both"/>
+        <w:rPr>
+          <w:rFonts w:ascii="Arial" w:hAnsi="Arial" w:cs="Arial"/>
+          <w:sz w:val="24"/>
+          <w:szCs w:val="24"/>
+          <w:lang w:val="en-CA"/>
+        </w:rPr>
+      </w:pPr>
+      <w:r>
+        <w:rPr>
+          <w:rFonts w:ascii="Arial" w:hAnsi="Arial" w:cs="Arial"/>
+          <w:sz w:val="24"/>
+          <w:szCs w:val="24"/>
+          <w:lang w:val="en-CA"/>
+        </w:rPr>
+        <w:t xml:space="preserve">    RULE 12 : IF edad IS Adultos</w:t>
+      </w:r>
+    </w:p>
+    <w:p>
+      <w:pPr>
+        <w:pStyle w:val="Prrafodelista"/>
+        <w:jc w:val="both"/>
+        <w:rPr>
+          <w:rFonts w:ascii="Arial" w:hAnsi="Arial" w:cs="Arial"/>
+          <w:sz w:val="24"/>
+          <w:szCs w:val="24"/>
+          <w:lang w:val="en-CA"/>
+        </w:rPr>
+      </w:pPr>
+      <w:r>
+        <w:rPr>
+          <w:rFonts w:ascii="Arial" w:hAnsi="Arial" w:cs="Arial"/>
+          <w:sz w:val="24"/>
+          <w:szCs w:val="24"/>
+          <w:lang w:val="en-CA"/>
+        </w:rPr>
+        <w:t xml:space="preserve">            THEN dRecomendacion IS Dificil;</w:t>
+      </w:r>
+    </w:p>
+    <w:p>
+      <w:pPr>
+        <w:pStyle w:val="Prrafodelista"/>
+        <w:jc w:val="both"/>
+        <w:rPr>
+          <w:rFonts w:ascii="Arial" w:hAnsi="Arial" w:cs="Arial"/>
+          <w:sz w:val="24"/>
+          <w:szCs w:val="24"/>
+          <w:lang w:val="en-CA"/>
+        </w:rPr>
+      </w:pPr>
+      <w:r>
+        <w:rPr>
+          <w:rFonts w:ascii="Arial" w:hAnsi="Arial" w:cs="Arial"/>
+          <w:sz w:val="24"/>
+          <w:szCs w:val="24"/>
+          <w:lang w:val="en-CA"/>
+        </w:rPr>
+        <w:t xml:space="preserve">    RULE 13 : IF edad IS Ancianos </w:t>
+      </w:r>
+    </w:p>
+    <w:p>
+      <w:pPr>
+        <w:pStyle w:val="Prrafodelista"/>
+        <w:jc w:val="both"/>
+        <w:rPr>
+          <w:rFonts w:ascii="Arial" w:hAnsi="Arial" w:cs="Arial"/>
+          <w:sz w:val="24"/>
+          <w:szCs w:val="24"/>
+          <w:lang w:val="en-CA"/>
+        </w:rPr>
+      </w:pPr>
+      <w:r>
+        <w:rPr>
+          <w:rFonts w:ascii="Arial" w:hAnsi="Arial" w:cs="Arial"/>
+          <w:sz w:val="24"/>
+          <w:szCs w:val="24"/>
+          <w:lang w:val="en-CA"/>
+        </w:rPr>
+        <w:t xml:space="preserve">            THEN dRecomendacion IS Dificil;</w:t>
+      </w:r>
+    </w:p>
+    <w:p>
+      <w:pPr>
+        <w:pStyle w:val="Prrafodelista"/>
+        <w:jc w:val="both"/>
+        <w:rPr>
+          <w:rFonts w:ascii="Arial" w:hAnsi="Arial" w:cs="Arial"/>
+          <w:sz w:val="24"/>
+          <w:szCs w:val="24"/>
+          <w:lang w:val="en-CA"/>
+        </w:rPr>
+      </w:pPr>
+    </w:p>
+    <w:p>
+      <w:pPr>
+        <w:pStyle w:val="Prrafodelista"/>
+        <w:jc w:val="both"/>
+        <w:rPr>
+          <w:rFonts w:ascii="Arial" w:hAnsi="Arial" w:cs="Arial"/>
+          <w:sz w:val="24"/>
+          <w:szCs w:val="24"/>
+          <w:lang w:val="en-CA"/>
+        </w:rPr>
+      </w:pPr>
+      <w:r>
+        <w:rPr>
+          <w:rFonts w:ascii="Arial" w:hAnsi="Arial" w:cs="Arial"/>
+          <w:sz w:val="24"/>
+          <w:szCs w:val="24"/>
+          <w:lang w:val="en-CA"/>
+        </w:rPr>
+        <w:t xml:space="preserve">    RULE 14 : IF pAbandono IS Medio</w:t>
+      </w:r>
+    </w:p>
+    <w:p>
+      <w:pPr>
+        <w:pStyle w:val="Prrafodelista"/>
+        <w:jc w:val="both"/>
+        <w:rPr>
+          <w:rFonts w:ascii="Arial" w:hAnsi="Arial" w:cs="Arial"/>
+          <w:sz w:val="24"/>
+          <w:szCs w:val="24"/>
+          <w:lang w:val="en-CA"/>
+        </w:rPr>
+      </w:pPr>
+      <w:r>
+        <w:rPr>
+          <w:rFonts w:ascii="Arial" w:hAnsi="Arial" w:cs="Arial"/>
+          <w:sz w:val="24"/>
+          <w:szCs w:val="24"/>
+          <w:lang w:val="en-CA"/>
+        </w:rPr>
+        <w:t xml:space="preserve">            THEN dRecomendacion IS Medio, tExigido IS Poco;</w:t>
+      </w:r>
+    </w:p>
+    <w:p>
+      <w:pPr>
+        <w:pStyle w:val="Prrafodelista"/>
+        <w:jc w:val="both"/>
+        <w:rPr>
+          <w:rFonts w:ascii="Arial" w:hAnsi="Arial" w:cs="Arial"/>
+          <w:sz w:val="24"/>
+          <w:szCs w:val="24"/>
+          <w:lang w:val="en-CA"/>
+        </w:rPr>
+      </w:pPr>
+      <w:r>
+        <w:rPr>
+          <w:rFonts w:ascii="Arial" w:hAnsi="Arial" w:cs="Arial"/>
+          <w:sz w:val="24"/>
+          <w:szCs w:val="24"/>
+          <w:lang w:val="en-CA"/>
+        </w:rPr>
+        <w:t xml:space="preserve">    RULE 15 : IF pAbandono IS Alto</w:t>
+      </w:r>
+    </w:p>
+    <w:p>
+      <w:pPr>
+        <w:pStyle w:val="Prrafodelista"/>
+        <w:jc w:val="both"/>
+        <w:rPr>
+          <w:rFonts w:ascii="Arial" w:hAnsi="Arial" w:cs="Arial"/>
+          <w:sz w:val="24"/>
+          <w:szCs w:val="24"/>
+          <w:lang w:val="en-CA"/>
         </w:rPr>
       </w:pPr>
       <w:r>
@@ -5136,62 +3771,28 @@
           <w:rFonts w:ascii="Arial" w:hAnsi="Arial" w:cs="Arial"/>
           <w:sz w:val="24"/>
           <w:szCs w:val="24"/>
-        </w:rPr>
-        <w:t xml:space="preserve">THEN </w:t>
-      </w:r>
-      <w:proofErr w:type="spellStart"/>
-      <w:r>
-        <w:rPr>
-          <w:rFonts w:ascii="Arial" w:hAnsi="Arial" w:cs="Arial"/>
-          <w:sz w:val="24"/>
-          <w:szCs w:val="24"/>
-        </w:rPr>
-        <w:t>dRecomendacion</w:t>
-      </w:r>
-      <w:proofErr w:type="spellEnd"/>
-      <w:r>
-        <w:rPr>
-          <w:rFonts w:ascii="Arial" w:hAnsi="Arial" w:cs="Arial"/>
-          <w:sz w:val="24"/>
-          <w:szCs w:val="24"/>
-        </w:rPr>
-        <w:t xml:space="preserve"> IS Medio, </w:t>
-      </w:r>
-      <w:proofErr w:type="spellStart"/>
-      <w:r>
-        <w:rPr>
-          <w:rFonts w:ascii="Arial" w:hAnsi="Arial" w:cs="Arial"/>
-          <w:sz w:val="24"/>
-          <w:szCs w:val="24"/>
-        </w:rPr>
-        <w:t>tExigido</w:t>
-      </w:r>
-      <w:proofErr w:type="spellEnd"/>
-      <w:r>
-        <w:rPr>
-          <w:rFonts w:ascii="Arial" w:hAnsi="Arial" w:cs="Arial"/>
-          <w:sz w:val="24"/>
-          <w:szCs w:val="24"/>
-        </w:rPr>
-        <w:t xml:space="preserve"> IS Poco;</w:t>
-      </w:r>
-    </w:p>
-    <w:p>
-      <w:pPr>
-        <w:pStyle w:val="Prrafodelista"/>
-        <w:jc w:val="both"/>
-        <w:rPr>
-          <w:rFonts w:ascii="Arial" w:hAnsi="Arial" w:cs="Arial"/>
-          <w:sz w:val="24"/>
-          <w:szCs w:val="24"/>
-          <w:lang w:val="en-CA"/>
-        </w:rPr>
-      </w:pPr>
-      <w:r>
-        <w:rPr>
-          <w:rFonts w:ascii="Arial" w:hAnsi="Arial" w:cs="Arial"/>
-          <w:sz w:val="24"/>
-          <w:szCs w:val="24"/>
+          <w:lang w:val="en-CA"/>
+        </w:rPr>
+        <w:t>THEN dRecomendacion IS Medio, tExigido IS Poco;</w:t>
+      </w:r>
+    </w:p>
+    <w:p>
+      <w:pPr>
+        <w:pStyle w:val="Prrafodelista"/>
+        <w:jc w:val="both"/>
+        <w:rPr>
+          <w:rFonts w:ascii="Arial" w:hAnsi="Arial" w:cs="Arial"/>
+          <w:sz w:val="24"/>
+          <w:szCs w:val="24"/>
+          <w:lang w:val="en-CA"/>
+        </w:rPr>
+      </w:pPr>
+      <w:r>
+        <w:rPr>
+          <w:rFonts w:ascii="Arial" w:hAnsi="Arial" w:cs="Arial"/>
+          <w:sz w:val="24"/>
+          <w:szCs w:val="24"/>
+          <w:lang w:val="en-CA"/>
         </w:rPr>
         <w:t xml:space="preserve">    </w:t>
       </w:r>
@@ -5202,47 +3803,7 @@
           <w:szCs w:val="24"/>
           <w:lang w:val="en-CA"/>
         </w:rPr>
-        <w:t xml:space="preserve">RULE </w:t>
-      </w:r>
-      <w:proofErr w:type="gramStart"/>
-      <w:r>
-        <w:rPr>
-          <w:rFonts w:ascii="Arial" w:hAnsi="Arial" w:cs="Arial"/>
-          <w:sz w:val="24"/>
-          <w:szCs w:val="24"/>
-          <w:lang w:val="en-CA"/>
-        </w:rPr>
-        <w:t>16 :</w:t>
-      </w:r>
-      <w:proofErr w:type="gramEnd"/>
-      <w:r>
-        <w:rPr>
-          <w:rFonts w:ascii="Arial" w:hAnsi="Arial" w:cs="Arial"/>
-          <w:sz w:val="24"/>
-          <w:szCs w:val="24"/>
-          <w:lang w:val="en-CA"/>
-        </w:rPr>
-        <w:t xml:space="preserve"> IF </w:t>
-      </w:r>
-      <w:proofErr w:type="spellStart"/>
-      <w:r>
-        <w:rPr>
-          <w:rFonts w:ascii="Arial" w:hAnsi="Arial" w:cs="Arial"/>
-          <w:sz w:val="24"/>
-          <w:szCs w:val="24"/>
-          <w:lang w:val="en-CA"/>
-        </w:rPr>
-        <w:t>pAbandono</w:t>
-      </w:r>
-      <w:proofErr w:type="spellEnd"/>
-      <w:r>
-        <w:rPr>
-          <w:rFonts w:ascii="Arial" w:hAnsi="Arial" w:cs="Arial"/>
-          <w:sz w:val="24"/>
-          <w:szCs w:val="24"/>
-          <w:lang w:val="en-CA"/>
-        </w:rPr>
-        <w:t xml:space="preserve"> IS Muy_alto</w:t>
+        <w:t>RULE 16 : IF pAbandono IS Muy_alto</w:t>
       </w:r>
     </w:p>
     <w:p>
@@ -5270,79 +3831,7 @@
           <w:sz w:val="24"/>
           <w:szCs w:val="24"/>
         </w:rPr>
-        <w:t xml:space="preserve">THEN </w:t>
-      </w:r>
-      <w:proofErr w:type="spellStart"/>
-      <w:r>
-        <w:rPr>
-          <w:rFonts w:ascii="Arial" w:hAnsi="Arial" w:cs="Arial"/>
-          <w:sz w:val="24"/>
-          <w:szCs w:val="24"/>
-        </w:rPr>
-        <w:t>dRecomendacion</w:t>
-      </w:r>
-      <w:proofErr w:type="spellEnd"/>
-      <w:r>
-        <w:rPr>
-          <w:rFonts w:ascii="Arial" w:hAnsi="Arial" w:cs="Arial"/>
-          <w:sz w:val="24"/>
-          <w:szCs w:val="24"/>
-        </w:rPr>
-        <w:t xml:space="preserve"> IS </w:t>
-      </w:r>
-      <w:proofErr w:type="spellStart"/>
-      <w:r>
-        <w:rPr>
-          <w:rFonts w:ascii="Arial" w:hAnsi="Arial" w:cs="Arial"/>
-          <w:sz w:val="24"/>
-          <w:szCs w:val="24"/>
-        </w:rPr>
-        <w:t>Facil</w:t>
-      </w:r>
-      <w:proofErr w:type="spellEnd"/>
-      <w:r>
-        <w:rPr>
-          <w:rFonts w:ascii="Arial" w:hAnsi="Arial" w:cs="Arial"/>
-          <w:sz w:val="24"/>
-          <w:szCs w:val="24"/>
-        </w:rPr>
-        <w:t xml:space="preserve">, </w:t>
-      </w:r>
-      <w:proofErr w:type="spellStart"/>
-      <w:r>
-        <w:rPr>
-          <w:rFonts w:ascii="Arial" w:hAnsi="Arial" w:cs="Arial"/>
-          <w:sz w:val="24"/>
-          <w:szCs w:val="24"/>
-        </w:rPr>
-        <w:t>tExigido</w:t>
-      </w:r>
-      <w:proofErr w:type="spellEnd"/>
-      <w:r>
-        <w:rPr>
-          <w:rFonts w:ascii="Arial" w:hAnsi="Arial" w:cs="Arial"/>
-          <w:sz w:val="24"/>
-          <w:szCs w:val="24"/>
-        </w:rPr>
-        <w:t xml:space="preserve"> IS </w:t>
-      </w:r>
-      <w:proofErr w:type="spellStart"/>
-      <w:r>
-        <w:rPr>
-          <w:rFonts w:ascii="Arial" w:hAnsi="Arial" w:cs="Arial"/>
-          <w:sz w:val="24"/>
-          <w:szCs w:val="24"/>
-        </w:rPr>
-        <w:t>Muy_poco</w:t>
-      </w:r>
-      <w:proofErr w:type="spellEnd"/>
-      <w:r>
-        <w:rPr>
-          <w:rFonts w:ascii="Arial" w:hAnsi="Arial" w:cs="Arial"/>
-          <w:sz w:val="24"/>
-          <w:szCs w:val="24"/>
-        </w:rPr>
-        <w:t>;</w:t>
+        <w:t>THEN dRecomendacion IS Facil, tExigido IS Muy_poco;</w:t>
       </w:r>
     </w:p>
     <w:p>
@@ -5386,37 +3875,47 @@
     <w:p>
       <w:pPr>
         <w:pStyle w:val="Prrafodelista"/>
-        <w:rPr>
-          <w:rFonts w:ascii="Arial" w:hAnsi="Arial" w:cs="Arial"/>
-          <w:b/>
-          <w:bCs/>
-          <w:sz w:val="24"/>
-          <w:szCs w:val="24"/>
-        </w:rPr>
-      </w:pPr>
-    </w:p>
-    <w:p>
-      <w:pPr>
-        <w:pStyle w:val="Prrafodelista"/>
-        <w:rPr>
-          <w:rFonts w:ascii="Arial" w:hAnsi="Arial" w:cs="Arial"/>
-          <w:b/>
-          <w:bCs/>
-          <w:sz w:val="24"/>
-          <w:szCs w:val="24"/>
-        </w:rPr>
-      </w:pPr>
-    </w:p>
-    <w:p>
-      <w:pPr>
-        <w:rPr>
-          <w:rFonts w:ascii="Arial" w:hAnsi="Arial" w:cs="Arial"/>
-          <w:b/>
-          <w:bCs/>
-          <w:sz w:val="24"/>
-          <w:szCs w:val="24"/>
-        </w:rPr>
-      </w:pPr>
+        <w:jc w:val="both"/>
+        <w:rPr>
+          <w:rFonts w:ascii="Arial" w:hAnsi="Arial" w:cs="Arial"/>
+          <w:sz w:val="24"/>
+          <w:szCs w:val="24"/>
+        </w:rPr>
+      </w:pPr>
+      <w:r>
+        <w:rPr>
+          <w:rFonts w:ascii="Arial" w:hAnsi="Arial" w:cs="Arial"/>
+          <w:sz w:val="24"/>
+          <w:szCs w:val="24"/>
+        </w:rPr>
+        <w:t xml:space="preserve">Para ejecutar el proyecto debe abrirlo </w:t>
+      </w:r>
+      <w:r>
+        <w:rPr>
+          <w:rFonts w:ascii="Arial" w:hAnsi="Arial" w:cs="Arial"/>
+          <w:sz w:val="24"/>
+          <w:szCs w:val="24"/>
+        </w:rPr>
+        <w:t xml:space="preserve">y correrlo </w:t>
+      </w:r>
+      <w:bookmarkStart w:id="0" w:name="_GoBack"/>
+      <w:bookmarkEnd w:id="0"/>
+      <w:r>
+        <w:rPr>
+          <w:rFonts w:ascii="Arial" w:hAnsi="Arial" w:cs="Arial"/>
+          <w:sz w:val="24"/>
+          <w:szCs w:val="24"/>
+        </w:rPr>
+        <w:t>desde ECLIPSE o NetBeans, en caso de que no corra con solo abrirlo, una vez ahí, deberá importar las librerías jfreechart-1.0.19.jar y jFuzzyLogic_core.jar que se encuentran en la carpeta FIS_E-learning &gt;&gt; Librerias</w:t>
+      </w:r>
+      <w:r>
+        <w:rPr>
+          <w:rFonts w:ascii="Arial" w:hAnsi="Arial" w:cs="Arial"/>
+          <w:sz w:val="24"/>
+          <w:szCs w:val="24"/>
+        </w:rPr>
+        <w:t>.</w:t>
+      </w:r>
     </w:p>
     <w:p>
       <w:pPr>
@@ -5809,8 +4308,6 @@
           </wp:inline>
         </w:drawing>
       </w:r>
-      <w:bookmarkStart w:id="0" w:name="_GoBack"/>
-      <w:bookmarkEnd w:id="0"/>
     </w:p>
     <w:p>
       <w:pPr>

</xml_diff>